<commit_message>
Added some documentation on how to run the ebsd model from hydra.
</commit_message>
<xml_diff>
--- a/gams_demo_suite/EBSD_Tutorial/EBSD_Tutorial.docx
+++ b/gams_demo_suite/EBSD_Tutorial/EBSD_Tutorial.docx
@@ -1,6 +1,6 @@
 
 <file path=word/document.xml><?xml version="1.0" encoding="utf-8"?>
-<w:document xmlns:wpc="http://schemas.microsoft.com/office/word/2010/wordprocessingCanvas" xmlns:mc="http://schemas.openxmlformats.org/markup-compatibility/2006" xmlns:o="urn:schemas-microsoft-com:office:office" xmlns:r="http://schemas.openxmlformats.org/officeDocument/2006/relationships" xmlns:m="http://schemas.openxmlformats.org/officeDocument/2006/math" xmlns:v="urn:schemas-microsoft-com:vml" xmlns:wp14="http://schemas.microsoft.com/office/word/2010/wordprocessingDrawing" xmlns:wp="http://schemas.openxmlformats.org/drawingml/2006/wordprocessingDrawing" xmlns:w10="urn:schemas-microsoft-com:office:word" xmlns:w="http://schemas.openxmlformats.org/wordprocessingml/2006/main" xmlns:w14="http://schemas.microsoft.com/office/word/2010/wordml" xmlns:w15="http://schemas.microsoft.com/office/word/2012/wordml" xmlns:wpg="http://schemas.microsoft.com/office/word/2010/wordprocessingGroup" xmlns:wpi="http://schemas.microsoft.com/office/word/2010/wordprocessingInk" xmlns:wne="http://schemas.microsoft.com/office/word/2006/wordml" xmlns:wps="http://schemas.microsoft.com/office/word/2010/wordprocessingShape" mc:Ignorable="w14 w15 wp14">
+<w:document xmlns:wpc="http://schemas.microsoft.com/office/word/2010/wordprocessingCanvas" xmlns:mo="http://schemas.microsoft.com/office/mac/office/2008/main" xmlns:mc="http://schemas.openxmlformats.org/markup-compatibility/2006" xmlns:mv="urn:schemas-microsoft-com:mac:vml" xmlns:o="urn:schemas-microsoft-com:office:office" xmlns:r="http://schemas.openxmlformats.org/officeDocument/2006/relationships" xmlns:m="http://schemas.openxmlformats.org/officeDocument/2006/math" xmlns:v="urn:schemas-microsoft-com:vml" xmlns:wp14="http://schemas.microsoft.com/office/word/2010/wordprocessingDrawing" xmlns:wp="http://schemas.openxmlformats.org/drawingml/2006/wordprocessingDrawing" xmlns:w10="urn:schemas-microsoft-com:office:word" xmlns:w="http://schemas.openxmlformats.org/wordprocessingml/2006/main" xmlns:w14="http://schemas.microsoft.com/office/word/2010/wordml" xmlns:wpg="http://schemas.microsoft.com/office/word/2010/wordprocessingGroup" xmlns:wpi="http://schemas.microsoft.com/office/word/2010/wordprocessingInk" xmlns:wne="http://schemas.microsoft.com/office/word/2006/wordml" xmlns:wps="http://schemas.microsoft.com/office/word/2010/wordprocessingShape" mc:Ignorable="w14 wp14">
   <w:body>
     <w:p>
       <w:pPr>
@@ -266,7 +266,6 @@
         </w:rPr>
         <w:t xml:space="preserve"> </w:t>
       </w:r>
-      <w:proofErr w:type="spellStart"/>
       <w:r>
         <w:rPr>
           <w:i/>
@@ -280,95 +279,80 @@
           <w:vertAlign w:val="subscript"/>
           <w:lang w:val="en-US"/>
         </w:rPr>
-        <w:t>i</w:t>
-      </w:r>
-      <w:proofErr w:type="gramStart"/>
+        <w:t>i,j,t</w:t>
+      </w:r>
+      <w:r>
+        <w:rPr>
+          <w:sz w:val="20"/>
+          <w:szCs w:val="20"/>
+          <w:lang w:val="en-GB"/>
+        </w:rPr>
+        <w:t xml:space="preserve"> </w:t>
+      </w:r>
+      <w:r>
+        <w:rPr>
+          <w:sz w:val="20"/>
+          <w:szCs w:val="20"/>
+          <w:lang w:val="en-GB"/>
+        </w:rPr>
+        <w:t xml:space="preserve">is a decision variable, for </w:t>
+      </w:r>
+      <w:r>
+        <w:rPr>
+          <w:sz w:val="20"/>
+          <w:szCs w:val="20"/>
+          <w:lang w:val="en-GB"/>
+        </w:rPr>
+        <w:t xml:space="preserve">the flow going from node </w:t>
+      </w:r>
+      <w:r>
+        <w:rPr>
+          <w:i/>
+          <w:sz w:val="20"/>
+          <w:szCs w:val="20"/>
+          <w:lang w:val="en-GB"/>
+        </w:rPr>
+        <w:t xml:space="preserve">i </w:t>
+      </w:r>
+      <w:r>
+        <w:rPr>
+          <w:sz w:val="20"/>
+          <w:szCs w:val="20"/>
+          <w:lang w:val="en-GB"/>
+        </w:rPr>
+        <w:t xml:space="preserve">to node </w:t>
+      </w:r>
+      <w:r>
+        <w:rPr>
+          <w:i/>
+          <w:sz w:val="20"/>
+          <w:szCs w:val="20"/>
+          <w:lang w:val="en-GB"/>
+        </w:rPr>
+        <w:t xml:space="preserve">j </w:t>
+      </w:r>
+      <w:r>
+        <w:rPr>
+          <w:sz w:val="20"/>
+          <w:szCs w:val="20"/>
+          <w:lang w:val="en-GB"/>
+        </w:rPr>
+        <w:t xml:space="preserve"> at time t, while </w:t>
+      </w:r>
+      <w:r>
+        <w:rPr>
+          <w:i/>
+          <w:lang w:val="en-US"/>
+        </w:rPr>
+        <w:t>S</w:t>
+      </w:r>
       <w:r>
         <w:rPr>
           <w:i/>
           <w:vertAlign w:val="subscript"/>
           <w:lang w:val="en-US"/>
         </w:rPr>
-        <w:t>,j,t</w:t>
-      </w:r>
-      <w:proofErr w:type="spellEnd"/>
-      <w:proofErr w:type="gramEnd"/>
-      <w:r>
-        <w:rPr>
-          <w:sz w:val="20"/>
-          <w:szCs w:val="20"/>
-          <w:lang w:val="en-GB"/>
-        </w:rPr>
-        <w:t xml:space="preserve"> </w:t>
-      </w:r>
-      <w:r>
-        <w:rPr>
-          <w:sz w:val="20"/>
-          <w:szCs w:val="20"/>
-          <w:lang w:val="en-GB"/>
-        </w:rPr>
-        <w:t xml:space="preserve">is a decision variable, for </w:t>
-      </w:r>
-      <w:r>
-        <w:rPr>
-          <w:sz w:val="20"/>
-          <w:szCs w:val="20"/>
-          <w:lang w:val="en-GB"/>
-        </w:rPr>
-        <w:t xml:space="preserve">the flow going from node </w:t>
-      </w:r>
-      <w:proofErr w:type="spellStart"/>
-      <w:r>
-        <w:rPr>
-          <w:i/>
-          <w:sz w:val="20"/>
-          <w:szCs w:val="20"/>
-          <w:lang w:val="en-GB"/>
-        </w:rPr>
-        <w:t>i</w:t>
-      </w:r>
-      <w:proofErr w:type="spellEnd"/>
-      <w:r>
-        <w:rPr>
-          <w:i/>
-          <w:sz w:val="20"/>
-          <w:szCs w:val="20"/>
-          <w:lang w:val="en-GB"/>
-        </w:rPr>
-        <w:t xml:space="preserve"> </w:t>
-      </w:r>
-      <w:r>
-        <w:rPr>
-          <w:sz w:val="20"/>
-          <w:szCs w:val="20"/>
-          <w:lang w:val="en-GB"/>
-        </w:rPr>
-        <w:t xml:space="preserve">to node </w:t>
-      </w:r>
-      <w:r>
-        <w:rPr>
-          <w:i/>
-          <w:sz w:val="20"/>
-          <w:szCs w:val="20"/>
-          <w:lang w:val="en-GB"/>
-        </w:rPr>
-        <w:t xml:space="preserve">j </w:t>
-      </w:r>
-      <w:r>
-        <w:rPr>
-          <w:sz w:val="20"/>
-          <w:szCs w:val="20"/>
-          <w:lang w:val="en-GB"/>
-        </w:rPr>
-        <w:t xml:space="preserve"> at time t, while </w:t>
-      </w:r>
-      <w:proofErr w:type="spellStart"/>
-      <w:r>
-        <w:rPr>
-          <w:i/>
-          <w:lang w:val="en-US"/>
-        </w:rPr>
-        <w:t>S</w:t>
+        <w:t>i,</w:t>
       </w:r>
       <w:r>
         <w:rPr>
@@ -376,44 +360,33 @@
           <w:vertAlign w:val="subscript"/>
           <w:lang w:val="en-US"/>
         </w:rPr>
-        <w:t>i,</w:t>
+        <w:t>t</w:t>
+      </w:r>
+      <w:r>
+        <w:rPr>
+          <w:sz w:val="20"/>
+          <w:szCs w:val="20"/>
+          <w:lang w:val="en-GB"/>
+        </w:rPr>
+        <w:t xml:space="preserve"> </w:t>
+      </w:r>
+      <w:r>
+        <w:rPr>
+          <w:sz w:val="20"/>
+          <w:szCs w:val="20"/>
+          <w:lang w:val="en-GB"/>
+        </w:rPr>
+        <w:t xml:space="preserve"> is the flow variable for optional nodes </w:t>
       </w:r>
       <w:r>
         <w:rPr>
           <w:i/>
-          <w:vertAlign w:val="subscript"/>
-          <w:lang w:val="en-US"/>
-        </w:rPr>
-        <w:t>t</w:t>
-      </w:r>
-      <w:proofErr w:type="spellEnd"/>
-      <w:r>
-        <w:rPr>
-          <w:sz w:val="20"/>
-          <w:szCs w:val="20"/>
-          <w:lang w:val="en-GB"/>
-        </w:rPr>
-        <w:t xml:space="preserve"> </w:t>
-      </w:r>
-      <w:r>
-        <w:rPr>
-          <w:sz w:val="20"/>
-          <w:szCs w:val="20"/>
-          <w:lang w:val="en-GB"/>
-        </w:rPr>
-        <w:t xml:space="preserve"> is the flow variable for optional nodes </w:t>
-      </w:r>
-      <w:proofErr w:type="spellStart"/>
-      <w:r>
-        <w:rPr>
-          <w:i/>
           <w:sz w:val="20"/>
           <w:szCs w:val="20"/>
           <w:lang w:val="en-GB"/>
         </w:rPr>
         <w:t>i</w:t>
       </w:r>
-      <w:proofErr w:type="spellEnd"/>
       <w:r>
         <w:rPr>
           <w:sz w:val="20"/>
@@ -482,7 +455,7 @@
         <w:rPr>
           <w:position w:val="-6"/>
         </w:rPr>
-        <w:object w:dxaOrig="240" w:dyaOrig="260">
+        <w:object w:dxaOrig="240" w:dyaOrig="260" w14:anchorId="0A6BB9DC">
           <v:shapetype id="_x0000_t75" coordsize="21600,21600" o:spt="75" o:preferrelative="t" path="m@4@5l@4@11@9@11@9@5xe" filled="f" stroked="f">
             <v:stroke joinstyle="miter"/>
             <v:formulas>
@@ -502,10 +475,10 @@
             <v:path o:extrusionok="f" gradientshapeok="t" o:connecttype="rect"/>
             <o:lock v:ext="edit" aspectratio="t"/>
           </v:shapetype>
-          <v:shape id="_x0000_i1025" type="#_x0000_t75" style="width:10pt;height:10.35pt" o:ole="">
-            <v:imagedata r:id="rId6" o:title=""/>
+          <v:shape id="_x0000_i1025" type="#_x0000_t75" style="width:10pt;height:10.5pt" o:ole="">
+            <v:imagedata r:id="rId7" o:title=""/>
           </v:shape>
-          <o:OLEObject Type="Embed" ProgID="Equation.DSMT4" ShapeID="_x0000_i1025" DrawAspect="Content" ObjectID="_1507017840" r:id="rId7"/>
+          <o:OLEObject Type="Embed" ProgID="Equation.DSMT4" ShapeID="_x0000_i1025" DrawAspect="Content" ObjectID="_1381328090" r:id="rId8"/>
         </w:object>
       </w:r>
       <w:r>
@@ -564,11 +537,11 @@
         <w:rPr>
           <w:position w:val="-6"/>
         </w:rPr>
-        <w:object w:dxaOrig="300" w:dyaOrig="279">
-          <v:shape id="_x0000_i1026" type="#_x0000_t75" style="width:12.5pt;height:11.05pt" o:ole="">
-            <v:imagedata r:id="rId8" o:title=""/>
+        <w:object w:dxaOrig="300" w:dyaOrig="279" w14:anchorId="61C5D575">
+          <v:shape id="_x0000_i1026" type="#_x0000_t75" style="width:12.4pt;height:10.95pt" o:ole="">
+            <v:imagedata r:id="rId9" o:title=""/>
           </v:shape>
-          <o:OLEObject Type="Embed" ProgID="Equation.DSMT4" ShapeID="_x0000_i1026" DrawAspect="Content" ObjectID="_1507017841" r:id="rId9"/>
+          <o:OLEObject Type="Embed" ProgID="Equation.DSMT4" ShapeID="_x0000_i1026" DrawAspect="Content" ObjectID="_1381328091" r:id="rId10"/>
         </w:object>
       </w:r>
       <w:r>
@@ -621,11 +594,11 @@
         <w:rPr>
           <w:position w:val="-10"/>
         </w:rPr>
-        <w:object w:dxaOrig="400" w:dyaOrig="260">
-          <v:shape id="_x0000_i1027" type="#_x0000_t75" style="width:17.45pt;height:10.7pt" o:ole="">
-            <v:imagedata r:id="rId10" o:title=""/>
+        <w:object w:dxaOrig="400" w:dyaOrig="260" w14:anchorId="7D9ACD9B">
+          <v:shape id="_x0000_i1027" type="#_x0000_t75" style="width:17.65pt;height:10.5pt" o:ole="">
+            <v:imagedata r:id="rId11" o:title=""/>
           </v:shape>
-          <o:OLEObject Type="Embed" ProgID="Equation.DSMT4" ShapeID="_x0000_i1027" DrawAspect="Content" ObjectID="_1507017842" r:id="rId11"/>
+          <o:OLEObject Type="Embed" ProgID="Equation.DSMT4" ShapeID="_x0000_i1027" DrawAspect="Content" ObjectID="_1381328092" r:id="rId12"/>
         </w:object>
       </w:r>
       <w:r>
@@ -678,11 +651,11 @@
         <w:rPr>
           <w:position w:val="-10"/>
         </w:rPr>
-        <w:object w:dxaOrig="380" w:dyaOrig="320">
-          <v:shape id="_x0000_i1028" type="#_x0000_t75" style="width:16.05pt;height:13.9pt" o:ole="">
-            <v:imagedata r:id="rId12" o:title=""/>
+        <w:object w:dxaOrig="380" w:dyaOrig="320" w14:anchorId="36CEA6ED">
+          <v:shape id="_x0000_i1028" type="#_x0000_t75" style="width:16.2pt;height:13.85pt" o:ole="">
+            <v:imagedata r:id="rId13" o:title=""/>
           </v:shape>
-          <o:OLEObject Type="Embed" ProgID="Equation.DSMT4" ShapeID="_x0000_i1028" DrawAspect="Content" ObjectID="_1507017843" r:id="rId13"/>
+          <o:OLEObject Type="Embed" ProgID="Equation.DSMT4" ShapeID="_x0000_i1028" DrawAspect="Content" ObjectID="_1381328093" r:id="rId14"/>
         </w:object>
       </w:r>
       <w:r>
@@ -737,8 +710,6 @@
         </w:rPr>
         <w:t xml:space="preserve">         </w:t>
       </w:r>
-      <w:proofErr w:type="spellStart"/>
-      <w:proofErr w:type="gramStart"/>
       <w:r>
         <w:rPr>
           <w:i/>
@@ -749,8 +720,6 @@
         </w:rPr>
         <w:t>ft</w:t>
       </w:r>
-      <w:proofErr w:type="spellEnd"/>
-      <w:proofErr w:type="gramEnd"/>
       <w:r>
         <w:rPr>
           <w:color w:val="000000"/>
@@ -793,8 +762,6 @@
           <w:lang w:val="en-GB"/>
         </w:rPr>
       </w:pPr>
-      <w:proofErr w:type="spellStart"/>
-      <w:proofErr w:type="gramStart"/>
       <w:r>
         <w:rPr>
           <w:color w:val="000000"/>
@@ -813,21 +780,8 @@
           <w:vertAlign w:val="subscript"/>
           <w:lang w:val="en-GB"/>
         </w:rPr>
-        <w:t>i,</w:t>
-      </w:r>
-      <w:proofErr w:type="gramEnd"/>
-      <w:r>
-        <w:rPr>
-          <w:i/>
-          <w:color w:val="000000"/>
-          <w:sz w:val="20"/>
-          <w:szCs w:val="20"/>
-          <w:vertAlign w:val="subscript"/>
-          <w:lang w:val="en-GB"/>
-        </w:rPr>
-        <w:t>j</w:t>
-      </w:r>
-      <w:proofErr w:type="spellEnd"/>
+        <w:t>i,j</w:t>
+      </w:r>
       <w:r>
         <w:rPr>
           <w:color w:val="000000"/>
@@ -871,8 +825,6 @@
           <w:lang w:val="en-GB"/>
         </w:rPr>
       </w:pPr>
-      <w:proofErr w:type="spellStart"/>
-      <w:proofErr w:type="gramStart"/>
       <w:r>
         <w:rPr>
           <w:i/>
@@ -892,8 +844,6 @@
         </w:rPr>
         <w:t>i</w:t>
       </w:r>
-      <w:proofErr w:type="spellEnd"/>
-      <w:proofErr w:type="gramEnd"/>
       <w:r>
         <w:rPr>
           <w:sz w:val="20"/>
@@ -902,7 +852,6 @@
         </w:rPr>
         <w:t xml:space="preserve">, </w:t>
       </w:r>
-      <w:proofErr w:type="spellStart"/>
       <w:r>
         <w:rPr>
           <w:i/>
@@ -931,7 +880,6 @@
         </w:rPr>
         <w:t>i,j</w:t>
       </w:r>
-      <w:proofErr w:type="spellEnd"/>
       <w:r>
         <w:rPr>
           <w:sz w:val="20"/>
@@ -1013,11 +961,11 @@
           <w:sz w:val="20"/>
           <w:szCs w:val="20"/>
         </w:rPr>
-        <w:object w:dxaOrig="1240" w:dyaOrig="380">
-          <v:shape id="_x0000_i1029" type="#_x0000_t75" style="width:49.55pt;height:14.95pt" o:ole="">
-            <v:imagedata r:id="rId14" o:title=""/>
+        <w:object w:dxaOrig="1240" w:dyaOrig="380" w14:anchorId="30E69011">
+          <v:shape id="_x0000_i1029" type="#_x0000_t75" style="width:49.6pt;height:14.8pt" o:ole="">
+            <v:imagedata r:id="rId15" o:title=""/>
           </v:shape>
-          <o:OLEObject Type="Embed" ProgID="Equation.DSMT4" ShapeID="_x0000_i1029" DrawAspect="Content" ObjectID="_1507017844" r:id="rId15"/>
+          <o:OLEObject Type="Embed" ProgID="Equation.DSMT4" ShapeID="_x0000_i1029" DrawAspect="Content" ObjectID="_1381328094" r:id="rId16"/>
         </w:object>
       </w:r>
       <w:r>
@@ -1026,25 +974,7 @@
           <w:szCs w:val="20"/>
           <w:lang w:val="en-GB"/>
         </w:rPr>
-        <w:t xml:space="preserve"> </w:t>
-      </w:r>
-      <w:proofErr w:type="gramStart"/>
-      <w:r>
-        <w:rPr>
-          <w:sz w:val="20"/>
-          <w:szCs w:val="20"/>
-          <w:lang w:val="en-GB"/>
-        </w:rPr>
-        <w:t>fixed</w:t>
-      </w:r>
-      <w:proofErr w:type="gramEnd"/>
-      <w:r>
-        <w:rPr>
-          <w:sz w:val="20"/>
-          <w:szCs w:val="20"/>
-          <w:lang w:val="en-GB"/>
-        </w:rPr>
-        <w:t xml:space="preserve"> operating costs for sources and links respectively</w:t>
+        <w:t xml:space="preserve"> fixed operating costs for sources and links respectively</w:t>
       </w:r>
     </w:p>
     <w:p>
@@ -1063,11 +993,11 @@
           <w:sz w:val="20"/>
           <w:szCs w:val="20"/>
         </w:rPr>
-        <w:object w:dxaOrig="1340" w:dyaOrig="380">
-          <v:shape id="_x0000_i1030" type="#_x0000_t75" style="width:53.45pt;height:14.95pt" o:ole="">
-            <v:imagedata r:id="rId16" o:title=""/>
+        <w:object w:dxaOrig="1340" w:dyaOrig="380" w14:anchorId="183197F9">
+          <v:shape id="_x0000_i1030" type="#_x0000_t75" style="width:53.4pt;height:14.8pt" o:ole="">
+            <v:imagedata r:id="rId17" o:title=""/>
           </v:shape>
-          <o:OLEObject Type="Embed" ProgID="Equation.DSMT4" ShapeID="_x0000_i1030" DrawAspect="Content" ObjectID="_1507017845" r:id="rId17"/>
+          <o:OLEObject Type="Embed" ProgID="Equation.DSMT4" ShapeID="_x0000_i1030" DrawAspect="Content" ObjectID="_1381328095" r:id="rId18"/>
         </w:object>
       </w:r>
       <w:r>
@@ -1078,7 +1008,6 @@
         </w:rPr>
         <w:t xml:space="preserve"> </w:t>
       </w:r>
-      <w:proofErr w:type="gramStart"/>
       <w:r>
         <w:rPr>
           <w:sz w:val="20"/>
@@ -1093,16 +1022,7 @@
           <w:szCs w:val="20"/>
           <w:lang w:val="en-GB"/>
         </w:rPr>
-        <w:t>ariable</w:t>
-      </w:r>
-      <w:proofErr w:type="gramEnd"/>
-      <w:r>
-        <w:rPr>
-          <w:sz w:val="20"/>
-          <w:szCs w:val="20"/>
-          <w:lang w:val="en-GB"/>
-        </w:rPr>
-        <w:t xml:space="preserve"> operating costs for sources and links respectively</w:t>
+        <w:t>ariable operating costs for sources and links respectively</w:t>
       </w:r>
     </w:p>
     <w:p>
@@ -1127,32 +1047,21 @@
           <w:sz w:val="20"/>
           <w:szCs w:val="20"/>
         </w:rPr>
-        <w:object w:dxaOrig="460" w:dyaOrig="360">
-          <v:shape id="_x0000_i1031" type="#_x0000_t75" style="width:18.2pt;height:13.9pt" o:ole="">
-            <v:imagedata r:id="rId18" o:title=""/>
+        <w:object w:dxaOrig="460" w:dyaOrig="360" w14:anchorId="419FDCFC">
+          <v:shape id="_x0000_i1031" type="#_x0000_t75" style="width:18.1pt;height:13.85pt" o:ole="">
+            <v:imagedata r:id="rId19" o:title=""/>
           </v:shape>
-          <o:OLEObject Type="Embed" ProgID="Equation.DSMT4" ShapeID="_x0000_i1031" DrawAspect="Content" ObjectID="_1507017846" r:id="rId19"/>
+          <o:OLEObject Type="Embed" ProgID="Equation.DSMT4" ShapeID="_x0000_i1031" DrawAspect="Content" ObjectID="_1381328096" r:id="rId20"/>
         </w:object>
       </w:r>
-      <w:proofErr w:type="gramStart"/>
-      <w:r>
-        <w:rPr>
-          <w:sz w:val="20"/>
-          <w:szCs w:val="20"/>
-          <w:lang w:val="en-GB"/>
-        </w:rPr>
-        <w:t>water</w:t>
-      </w:r>
-      <w:proofErr w:type="gramEnd"/>
-      <w:r>
-        <w:rPr>
-          <w:sz w:val="20"/>
-          <w:szCs w:val="20"/>
-          <w:lang w:val="en-GB"/>
-        </w:rPr>
-        <w:t xml:space="preserve"> demand at demand node </w:t>
-      </w:r>
-      <w:proofErr w:type="spellStart"/>
+      <w:r>
+        <w:rPr>
+          <w:sz w:val="20"/>
+          <w:szCs w:val="20"/>
+          <w:lang w:val="en-GB"/>
+        </w:rPr>
+        <w:t xml:space="preserve">water demand at demand node </w:t>
+      </w:r>
       <w:r>
         <w:rPr>
           <w:i/>
@@ -1162,7 +1071,6 @@
         </w:rPr>
         <w:t>i</w:t>
       </w:r>
-      <w:proofErr w:type="spellEnd"/>
     </w:p>
     <w:p>
       <w:pPr>
@@ -1317,11 +1225,11 @@
           <w:sz w:val="20"/>
           <w:szCs w:val="20"/>
         </w:rPr>
-        <w:object w:dxaOrig="7420" w:dyaOrig="1840">
-          <v:shape id="_x0000_i1032" type="#_x0000_t75" style="width:355.35pt;height:89.8pt" o:ole="">
-            <v:imagedata r:id="rId20" o:title=""/>
+        <w:object w:dxaOrig="7420" w:dyaOrig="1840" w14:anchorId="2CED8BDC">
+          <v:shape id="_x0000_i1032" type="#_x0000_t75" style="width:355.25pt;height:89.65pt" o:ole="">
+            <v:imagedata r:id="rId21" o:title=""/>
           </v:shape>
-          <o:OLEObject Type="Embed" ProgID="Equation.DSMT4" ShapeID="_x0000_i1032" DrawAspect="Content" ObjectID="_1507017847" r:id="rId21"/>
+          <o:OLEObject Type="Embed" ProgID="Equation.DSMT4" ShapeID="_x0000_i1032" DrawAspect="Content" ObjectID="_1381328097" r:id="rId22"/>
         </w:object>
       </w:r>
       <w:r>
@@ -1437,11 +1345,11 @@
         <w:rPr>
           <w:position w:val="-14"/>
         </w:rPr>
-        <w:object w:dxaOrig="499" w:dyaOrig="380">
-          <v:shape id="_x0000_i1033" type="#_x0000_t75" style="width:22.1pt;height:16.4pt" o:ole="">
-            <v:imagedata r:id="rId22" o:title=""/>
+        <w:object w:dxaOrig="499" w:dyaOrig="380" w14:anchorId="301B485F">
+          <v:shape id="_x0000_i1033" type="#_x0000_t75" style="width:21.95pt;height:16.2pt" o:ole="">
+            <v:imagedata r:id="rId23" o:title=""/>
           </v:shape>
-          <o:OLEObject Type="Embed" ProgID="Equation.DSMT4" ShapeID="_x0000_i1033" DrawAspect="Content" ObjectID="_1507017848" r:id="rId23"/>
+          <o:OLEObject Type="Embed" ProgID="Equation.DSMT4" ShapeID="_x0000_i1033" DrawAspect="Content" ObjectID="_1381328098" r:id="rId24"/>
         </w:object>
       </w:r>
       <w:r>
@@ -1456,11 +1364,11 @@
         <w:rPr>
           <w:position w:val="-14"/>
         </w:rPr>
-        <w:object w:dxaOrig="620" w:dyaOrig="380">
-          <v:shape id="_x0000_i1034" type="#_x0000_t75" style="width:27.45pt;height:16.4pt" o:ole="">
-            <v:imagedata r:id="rId24" o:title=""/>
+        <w:object w:dxaOrig="620" w:dyaOrig="380" w14:anchorId="21B42900">
+          <v:shape id="_x0000_i1034" type="#_x0000_t75" style="width:27.65pt;height:16.2pt" o:ole="">
+            <v:imagedata r:id="rId25" o:title=""/>
           </v:shape>
-          <o:OLEObject Type="Embed" ProgID="Equation.DSMT4" ShapeID="_x0000_i1034" DrawAspect="Content" ObjectID="_1507017849" r:id="rId25"/>
+          <o:OLEObject Type="Embed" ProgID="Equation.DSMT4" ShapeID="_x0000_i1034" DrawAspect="Content" ObjectID="_1381328099" r:id="rId26"/>
         </w:object>
       </w:r>
       <w:r>
@@ -1514,11 +1422,11 @@
         <w:rPr>
           <w:position w:val="-14"/>
         </w:rPr>
-        <w:object w:dxaOrig="340" w:dyaOrig="380">
-          <v:shape id="_x0000_i1035" type="#_x0000_t75" style="width:14.95pt;height:16.4pt" o:ole="">
-            <v:imagedata r:id="rId26" o:title=""/>
+        <w:object w:dxaOrig="340" w:dyaOrig="380" w14:anchorId="1795993A">
+          <v:shape id="_x0000_i1035" type="#_x0000_t75" style="width:14.8pt;height:16.2pt" o:ole="">
+            <v:imagedata r:id="rId27" o:title=""/>
           </v:shape>
-          <o:OLEObject Type="Embed" ProgID="Equation.DSMT4" ShapeID="_x0000_i1035" DrawAspect="Content" ObjectID="_1507017850" r:id="rId27"/>
+          <o:OLEObject Type="Embed" ProgID="Equation.DSMT4" ShapeID="_x0000_i1035" DrawAspect="Content" ObjectID="_1381328100" r:id="rId28"/>
         </w:object>
       </w:r>
       <w:r>
@@ -1533,11 +1441,11 @@
         <w:rPr>
           <w:position w:val="-14"/>
         </w:rPr>
-        <w:object w:dxaOrig="480" w:dyaOrig="380">
-          <v:shape id="_x0000_i1036" type="#_x0000_t75" style="width:23.9pt;height:18.55pt" o:ole="">
-            <v:imagedata r:id="rId28" o:title=""/>
+        <w:object w:dxaOrig="480" w:dyaOrig="380" w14:anchorId="612410B2">
+          <v:shape id="_x0000_i1036" type="#_x0000_t75" style="width:23.85pt;height:18.6pt" o:ole="">
+            <v:imagedata r:id="rId29" o:title=""/>
           </v:shape>
-          <o:OLEObject Type="Embed" ProgID="Equation.DSMT4" ShapeID="_x0000_i1036" DrawAspect="Content" ObjectID="_1507017851" r:id="rId29"/>
+          <o:OLEObject Type="Embed" ProgID="Equation.DSMT4" ShapeID="_x0000_i1036" DrawAspect="Content" ObjectID="_1381328101" r:id="rId30"/>
         </w:object>
       </w:r>
       <w:r>
@@ -1548,7 +1456,6 @@
         </w:rPr>
         <w:t xml:space="preserve">= non-negative decision variables defining the supply from source </w:t>
       </w:r>
-      <w:proofErr w:type="spellStart"/>
       <w:r>
         <w:rPr>
           <w:i/>
@@ -1556,9 +1463,16 @@
           <w:szCs w:val="20"/>
           <w:lang w:val="en-GB"/>
         </w:rPr>
-        <w:t>i</w:t>
-      </w:r>
-      <w:proofErr w:type="spellEnd"/>
+        <w:t xml:space="preserve">i </w:t>
+      </w:r>
+      <w:r>
+        <w:rPr>
+          <w:sz w:val="20"/>
+          <w:szCs w:val="20"/>
+          <w:lang w:val="en-GB"/>
+        </w:rPr>
+        <w:t>during year</w:t>
+      </w:r>
       <w:r>
         <w:rPr>
           <w:i/>
@@ -1566,15 +1480,15 @@
           <w:szCs w:val="20"/>
           <w:lang w:val="en-GB"/>
         </w:rPr>
-        <w:t xml:space="preserve"> </w:t>
-      </w:r>
-      <w:r>
-        <w:rPr>
-          <w:sz w:val="20"/>
-          <w:szCs w:val="20"/>
-          <w:lang w:val="en-GB"/>
-        </w:rPr>
-        <w:t>during year</w:t>
+        <w:t xml:space="preserve"> t </w:t>
+      </w:r>
+      <w:r>
+        <w:rPr>
+          <w:sz w:val="20"/>
+          <w:szCs w:val="20"/>
+          <w:lang w:val="en-GB"/>
+        </w:rPr>
+        <w:t xml:space="preserve">and the flow from node </w:t>
       </w:r>
       <w:r>
         <w:rPr>
@@ -1583,35 +1497,7 @@
           <w:szCs w:val="20"/>
           <w:lang w:val="en-GB"/>
         </w:rPr>
-        <w:t xml:space="preserve"> t </w:t>
-      </w:r>
-      <w:r>
-        <w:rPr>
-          <w:sz w:val="20"/>
-          <w:szCs w:val="20"/>
-          <w:lang w:val="en-GB"/>
-        </w:rPr>
-        <w:t xml:space="preserve">and the flow from node </w:t>
-      </w:r>
-      <w:proofErr w:type="spellStart"/>
-      <w:r>
-        <w:rPr>
-          <w:i/>
-          <w:sz w:val="20"/>
-          <w:szCs w:val="20"/>
-          <w:lang w:val="en-GB"/>
-        </w:rPr>
-        <w:t>i</w:t>
-      </w:r>
-      <w:proofErr w:type="spellEnd"/>
-      <w:r>
-        <w:rPr>
-          <w:i/>
-          <w:sz w:val="20"/>
-          <w:szCs w:val="20"/>
-          <w:lang w:val="en-GB"/>
-        </w:rPr>
-        <w:t xml:space="preserve"> </w:t>
+        <w:t xml:space="preserve">i </w:t>
       </w:r>
       <w:r>
         <w:rPr>
@@ -1670,11 +1556,11 @@
         </w:rPr>
       </w:pPr>
       <w:r>
-        <w:object w:dxaOrig="2040" w:dyaOrig="440">
-          <v:shape id="_x0000_i1037" type="#_x0000_t75" style="width:88.05pt;height:18.55pt" o:ole="">
-            <v:imagedata r:id="rId30" o:title=""/>
+        <w:object w:dxaOrig="2040" w:dyaOrig="440" w14:anchorId="3FA17992">
+          <v:shape id="_x0000_i1037" type="#_x0000_t75" style="width:88.2pt;height:18.6pt" o:ole="">
+            <v:imagedata r:id="rId31" o:title=""/>
           </v:shape>
-          <o:OLEObject Type="Embed" ProgID="Equation.DSMT4" ShapeID="_x0000_i1037" DrawAspect="Content" ObjectID="_1507017852" r:id="rId31"/>
+          <o:OLEObject Type="Embed" ProgID="Equation.DSMT4" ShapeID="_x0000_i1037" DrawAspect="Content" ObjectID="_1381328102" r:id="rId32"/>
         </w:object>
       </w:r>
     </w:p>
@@ -1695,11 +1581,11 @@
           <w:sz w:val="20"/>
           <w:szCs w:val="20"/>
         </w:rPr>
-        <w:object w:dxaOrig="2380" w:dyaOrig="440">
-          <v:shape id="_x0000_i1038" type="#_x0000_t75" style="width:102.65pt;height:18.55pt" o:ole="">
-            <v:imagedata r:id="rId32" o:title=""/>
+        <w:object w:dxaOrig="2380" w:dyaOrig="440" w14:anchorId="30C1A803">
+          <v:shape id="_x0000_i1038" type="#_x0000_t75" style="width:102.5pt;height:18.6pt" o:ole="">
+            <v:imagedata r:id="rId33" o:title=""/>
           </v:shape>
-          <o:OLEObject Type="Embed" ProgID="Equation.DSMT4" ShapeID="_x0000_i1038" DrawAspect="Content" ObjectID="_1507017853" r:id="rId33"/>
+          <o:OLEObject Type="Embed" ProgID="Equation.DSMT4" ShapeID="_x0000_i1038" DrawAspect="Content" ObjectID="_1381328103" r:id="rId34"/>
         </w:object>
       </w:r>
       <w:r>
@@ -1762,7 +1648,6 @@
         </w:rPr>
         <w:t xml:space="preserve"> (</w:t>
       </w:r>
-      <w:proofErr w:type="spellStart"/>
       <w:r>
         <w:rPr>
           <w:i/>
@@ -1782,7 +1667,6 @@
         </w:rPr>
         <w:t>i</w:t>
       </w:r>
-      <w:proofErr w:type="spellEnd"/>
       <w:r>
         <w:rPr>
           <w:sz w:val="20"/>
@@ -1791,7 +1675,6 @@
         </w:rPr>
         <w:t>) and links (</w:t>
       </w:r>
-      <w:proofErr w:type="spellStart"/>
       <w:r>
         <w:rPr>
           <w:i/>
@@ -1809,56 +1692,41 @@
           <w:vertAlign w:val="subscript"/>
           <w:lang w:val="en-GB"/>
         </w:rPr>
-        <w:t>i</w:t>
-      </w:r>
-      <w:proofErr w:type="gramStart"/>
+        <w:t>i,j</w:t>
+      </w:r>
+      <w:r>
+        <w:rPr>
+          <w:sz w:val="20"/>
+          <w:szCs w:val="20"/>
+          <w:lang w:val="en-GB"/>
+        </w:rPr>
+        <w:t>) estimated at the</w:t>
+      </w:r>
+      <w:r>
+        <w:rPr>
+          <w:sz w:val="20"/>
+          <w:szCs w:val="20"/>
+          <w:lang w:val="en-GB"/>
+        </w:rPr>
+        <w:t xml:space="preserve"> </w:t>
+      </w:r>
+      <w:r>
+        <w:rPr>
+          <w:sz w:val="20"/>
+          <w:szCs w:val="20"/>
+          <w:lang w:val="en-GB"/>
+        </w:rPr>
+        <w:t xml:space="preserve">end of the construction period are given by the equations below, where </w:t>
+      </w:r>
       <w:r>
         <w:rPr>
           <w:i/>
           <w:sz w:val="20"/>
           <w:szCs w:val="20"/>
-          <w:vertAlign w:val="subscript"/>
-          <w:lang w:val="en-GB"/>
-        </w:rPr>
-        <w:t>,j</w:t>
-      </w:r>
-      <w:proofErr w:type="spellEnd"/>
-      <w:proofErr w:type="gramEnd"/>
-      <w:r>
-        <w:rPr>
-          <w:sz w:val="20"/>
-          <w:szCs w:val="20"/>
-          <w:lang w:val="en-GB"/>
-        </w:rPr>
-        <w:t>) estimated at the</w:t>
-      </w:r>
-      <w:r>
-        <w:rPr>
-          <w:sz w:val="20"/>
-          <w:szCs w:val="20"/>
-          <w:lang w:val="en-GB"/>
-        </w:rPr>
-        <w:t xml:space="preserve"> </w:t>
-      </w:r>
-      <w:r>
-        <w:rPr>
-          <w:sz w:val="20"/>
-          <w:szCs w:val="20"/>
-          <w:lang w:val="en-GB"/>
-        </w:rPr>
-        <w:t xml:space="preserve">end of the construction period are given by the equations below, where </w:t>
-      </w:r>
-      <w:proofErr w:type="spellStart"/>
-      <w:r>
-        <w:rPr>
-          <w:i/>
-          <w:sz w:val="20"/>
-          <w:szCs w:val="20"/>
           <w:lang w:val="en-GB"/>
         </w:rPr>
         <w:t>tt</w:t>
       </w:r>
-      <w:proofErr w:type="spellEnd"/>
       <w:r>
         <w:rPr>
           <w:sz w:val="20"/>
@@ -1879,11 +1747,11 @@
         <w:rPr>
           <w:position w:val="-28"/>
         </w:rPr>
-        <w:object w:dxaOrig="3980" w:dyaOrig="680">
-          <v:shape id="_x0000_i1039" type="#_x0000_t75" style="width:179.65pt;height:31pt" o:ole="">
-            <v:imagedata r:id="rId34" o:title=""/>
+        <w:object w:dxaOrig="3980" w:dyaOrig="680" w14:anchorId="105749FE">
+          <v:shape id="_x0000_i1039" type="#_x0000_t75" style="width:179.75pt;height:31pt" o:ole="">
+            <v:imagedata r:id="rId35" o:title=""/>
           </v:shape>
-          <o:OLEObject Type="Embed" ProgID="Equation.DSMT4" ShapeID="_x0000_i1039" DrawAspect="Content" ObjectID="_1507017854" r:id="rId35"/>
+          <o:OLEObject Type="Embed" ProgID="Equation.DSMT4" ShapeID="_x0000_i1039" DrawAspect="Content" ObjectID="_1381328104" r:id="rId36"/>
         </w:object>
       </w:r>
       <w:r>
@@ -1912,11 +1780,11 @@
         <w:rPr>
           <w:position w:val="-28"/>
         </w:rPr>
-        <w:object w:dxaOrig="4140" w:dyaOrig="680">
-          <v:shape id="_x0000_i1040" type="#_x0000_t75" style="width:186.4pt;height:31pt" o:ole="">
-            <v:imagedata r:id="rId36" o:title=""/>
+        <w:object w:dxaOrig="4140" w:dyaOrig="680" w14:anchorId="7FBE5303">
+          <v:shape id="_x0000_i1040" type="#_x0000_t75" style="width:186.45pt;height:31pt" o:ole="">
+            <v:imagedata r:id="rId37" o:title=""/>
           </v:shape>
-          <o:OLEObject Type="Embed" ProgID="Equation.DSMT4" ShapeID="_x0000_i1040" DrawAspect="Content" ObjectID="_1507017855" r:id="rId37"/>
+          <o:OLEObject Type="Embed" ProgID="Equation.DSMT4" ShapeID="_x0000_i1040" DrawAspect="Content" ObjectID="_1381328105" r:id="rId38"/>
         </w:object>
       </w:r>
       <w:r>
@@ -2141,11 +2009,11 @@
           <w:sz w:val="20"/>
           <w:szCs w:val="20"/>
         </w:rPr>
-        <w:object w:dxaOrig="3220" w:dyaOrig="740">
-          <v:shape id="_x0000_i1041" type="#_x0000_t75" style="width:146.5pt;height:33.5pt" o:ole="">
-            <v:imagedata r:id="rId38" o:title=""/>
+        <w:object w:dxaOrig="3220" w:dyaOrig="740" w14:anchorId="43838DB4">
+          <v:shape id="_x0000_i1041" type="#_x0000_t75" style="width:146.4pt;height:33.4pt" o:ole="">
+            <v:imagedata r:id="rId39" o:title=""/>
           </v:shape>
-          <o:OLEObject Type="Embed" ProgID="Equation.DSMT4" ShapeID="_x0000_i1041" DrawAspect="Content" ObjectID="_1507017856" r:id="rId39"/>
+          <o:OLEObject Type="Embed" ProgID="Equation.DSMT4" ShapeID="_x0000_i1041" DrawAspect="Content" ObjectID="_1381328106" r:id="rId40"/>
         </w:object>
       </w:r>
       <w:r>
@@ -2162,11 +2030,11 @@
           <w:sz w:val="20"/>
           <w:szCs w:val="20"/>
         </w:rPr>
-        <w:object w:dxaOrig="580" w:dyaOrig="320">
-          <v:shape id="_x0000_i1042" type="#_x0000_t75" style="width:23.9pt;height:13.55pt" o:ole="">
-            <v:imagedata r:id="rId40" o:title=""/>
+        <w:object w:dxaOrig="580" w:dyaOrig="320" w14:anchorId="28E016B9">
+          <v:shape id="_x0000_i1042" type="#_x0000_t75" style="width:23.85pt;height:13.35pt" o:ole="">
+            <v:imagedata r:id="rId41" o:title=""/>
           </v:shape>
-          <o:OLEObject Type="Embed" ProgID="Equation.DSMT4" ShapeID="_x0000_i1042" DrawAspect="Content" ObjectID="_1507017857" r:id="rId41"/>
+          <o:OLEObject Type="Embed" ProgID="Equation.DSMT4" ShapeID="_x0000_i1042" DrawAspect="Content" ObjectID="_1381328107" r:id="rId42"/>
         </w:object>
       </w:r>
       <w:r>
@@ -2206,11 +2074,11 @@
         <w:rPr>
           <w:position w:val="-14"/>
         </w:rPr>
-        <w:object w:dxaOrig="4060" w:dyaOrig="380">
-          <v:shape id="_x0000_i1043" type="#_x0000_t75" style="width:183.2pt;height:17.45pt" o:ole="">
-            <v:imagedata r:id="rId42" o:title=""/>
+        <w:object w:dxaOrig="4060" w:dyaOrig="380" w14:anchorId="37D47300">
+          <v:shape id="_x0000_i1043" type="#_x0000_t75" style="width:183.1pt;height:17.65pt" o:ole="">
+            <v:imagedata r:id="rId43" o:title=""/>
           </v:shape>
-          <o:OLEObject Type="Embed" ProgID="Equation.DSMT4" ShapeID="_x0000_i1043" DrawAspect="Content" ObjectID="_1507017858" r:id="rId43"/>
+          <o:OLEObject Type="Embed" ProgID="Equation.DSMT4" ShapeID="_x0000_i1043" DrawAspect="Content" ObjectID="_1381328108" r:id="rId44"/>
         </w:object>
       </w:r>
       <w:r>
@@ -2229,11 +2097,11 @@
         <w:rPr>
           <w:position w:val="-10"/>
         </w:rPr>
-        <w:object w:dxaOrig="499" w:dyaOrig="320">
-          <v:shape id="_x0000_i1044" type="#_x0000_t75" style="width:22.45pt;height:13.9pt" o:ole="">
-            <v:imagedata r:id="rId44" o:title=""/>
+        <w:object w:dxaOrig="499" w:dyaOrig="320" w14:anchorId="6C4C9EE3">
+          <v:shape id="_x0000_i1044" type="#_x0000_t75" style="width:22.4pt;height:13.85pt" o:ole="">
+            <v:imagedata r:id="rId45" o:title=""/>
           </v:shape>
-          <o:OLEObject Type="Embed" ProgID="Equation.DSMT4" ShapeID="_x0000_i1044" DrawAspect="Content" ObjectID="_1507017859" r:id="rId45"/>
+          <o:OLEObject Type="Embed" ProgID="Equation.DSMT4" ShapeID="_x0000_i1044" DrawAspect="Content" ObjectID="_1381328109" r:id="rId46"/>
         </w:object>
       </w:r>
       <w:r>
@@ -2291,11 +2159,11 @@
         <w:rPr>
           <w:position w:val="-14"/>
         </w:rPr>
-        <w:object w:dxaOrig="4660" w:dyaOrig="380">
-          <v:shape id="_x0000_i1045" type="#_x0000_t75" style="width:203.5pt;height:16.4pt" o:ole="">
-            <v:imagedata r:id="rId46" o:title=""/>
+        <w:object w:dxaOrig="4660" w:dyaOrig="380" w14:anchorId="52786D24">
+          <v:shape id="_x0000_i1045" type="#_x0000_t75" style="width:203.6pt;height:16.2pt" o:ole="">
+            <v:imagedata r:id="rId47" o:title=""/>
           </v:shape>
-          <o:OLEObject Type="Embed" ProgID="Equation.DSMT4" ShapeID="_x0000_i1045" DrawAspect="Content" ObjectID="_1507017860" r:id="rId47"/>
+          <o:OLEObject Type="Embed" ProgID="Equation.DSMT4" ShapeID="_x0000_i1045" DrawAspect="Content" ObjectID="_1381328110" r:id="rId48"/>
         </w:object>
       </w:r>
       <w:r>
@@ -2314,11 +2182,11 @@
         <w:rPr>
           <w:position w:val="-14"/>
         </w:rPr>
-        <w:object w:dxaOrig="960" w:dyaOrig="400">
-          <v:shape id="_x0000_i1046" type="#_x0000_t75" style="width:43.5pt;height:18.55pt" o:ole="">
-            <v:imagedata r:id="rId48" o:title=""/>
+        <w:object w:dxaOrig="960" w:dyaOrig="400" w14:anchorId="70FFCF86">
+          <v:shape id="_x0000_i1046" type="#_x0000_t75" style="width:43.4pt;height:18.6pt" o:ole="">
+            <v:imagedata r:id="rId49" o:title=""/>
           </v:shape>
-          <o:OLEObject Type="Embed" ProgID="Equation.DSMT4" ShapeID="_x0000_i1046" DrawAspect="Content" ObjectID="_1507017861" r:id="rId49"/>
+          <o:OLEObject Type="Embed" ProgID="Equation.DSMT4" ShapeID="_x0000_i1046" DrawAspect="Content" ObjectID="_1381328111" r:id="rId50"/>
         </w:object>
       </w:r>
       <w:r>
@@ -2393,7 +2261,6 @@
         </w:rPr>
         <w:t xml:space="preserve">In the equations above, </w:t>
       </w:r>
-      <w:proofErr w:type="spellStart"/>
       <w:r>
         <w:rPr>
           <w:i/>
@@ -2413,7 +2280,6 @@
         </w:rPr>
         <w:t>i,t</w:t>
       </w:r>
-      <w:proofErr w:type="spellEnd"/>
       <w:r>
         <w:rPr>
           <w:sz w:val="20"/>
@@ -2431,7 +2297,6 @@
         </w:rPr>
         <w:t xml:space="preserve">and </w:t>
       </w:r>
-      <w:proofErr w:type="spellStart"/>
       <w:r>
         <w:rPr>
           <w:i/>
@@ -2460,7 +2325,6 @@
         </w:rPr>
         <w:t>i,t</w:t>
       </w:r>
-      <w:proofErr w:type="spellEnd"/>
       <w:r>
         <w:rPr>
           <w:sz w:val="20"/>
@@ -2510,7 +2374,6 @@
         </w:rPr>
         <w:t xml:space="preserve"> </w:t>
       </w:r>
-      <w:proofErr w:type="spellStart"/>
       <w:r>
         <w:rPr>
           <w:i/>
@@ -2520,7 +2383,6 @@
         </w:rPr>
         <w:t>i</w:t>
       </w:r>
-      <w:proofErr w:type="spellEnd"/>
       <w:r>
         <w:rPr>
           <w:i/>
@@ -2563,7 +2425,6 @@
         </w:rPr>
         <w:t xml:space="preserve"> </w:t>
       </w:r>
-      <w:proofErr w:type="spellStart"/>
       <w:r>
         <w:rPr>
           <w:i/>
@@ -2612,7 +2473,6 @@
         </w:rPr>
         <w:t>t</w:t>
       </w:r>
-      <w:proofErr w:type="spellEnd"/>
       <w:r>
         <w:rPr>
           <w:sz w:val="20"/>
@@ -2630,7 +2490,6 @@
         </w:rPr>
         <w:t xml:space="preserve">and </w:t>
       </w:r>
-      <w:proofErr w:type="spellStart"/>
       <w:r>
         <w:rPr>
           <w:i/>
@@ -2688,7 +2547,6 @@
         </w:rPr>
         <w:t>t</w:t>
       </w:r>
-      <w:proofErr w:type="spellEnd"/>
       <w:r>
         <w:rPr>
           <w:sz w:val="20"/>
@@ -2730,7 +2588,6 @@
         </w:rPr>
         <w:t xml:space="preserve"> </w:t>
       </w:r>
-      <w:proofErr w:type="spellStart"/>
       <w:r>
         <w:rPr>
           <w:i/>
@@ -2738,9 +2595,16 @@
           <w:szCs w:val="20"/>
           <w:lang w:val="en-GB"/>
         </w:rPr>
-        <w:t>i,j</w:t>
-      </w:r>
-      <w:proofErr w:type="spellEnd"/>
+        <w:t xml:space="preserve">i,j </w:t>
+      </w:r>
+      <w:r>
+        <w:rPr>
+          <w:sz w:val="20"/>
+          <w:szCs w:val="20"/>
+          <w:lang w:val="en-GB"/>
+        </w:rPr>
+        <w:t xml:space="preserve">at time </w:t>
+      </w:r>
       <w:r>
         <w:rPr>
           <w:i/>
@@ -2748,23 +2612,6 @@
           <w:szCs w:val="20"/>
           <w:lang w:val="en-GB"/>
         </w:rPr>
-        <w:t xml:space="preserve"> </w:t>
-      </w:r>
-      <w:r>
-        <w:rPr>
-          <w:sz w:val="20"/>
-          <w:szCs w:val="20"/>
-          <w:lang w:val="en-GB"/>
-        </w:rPr>
-        <w:t xml:space="preserve">at time </w:t>
-      </w:r>
-      <w:r>
-        <w:rPr>
-          <w:i/>
-          <w:sz w:val="20"/>
-          <w:szCs w:val="20"/>
-          <w:lang w:val="en-GB"/>
-        </w:rPr>
         <w:t>t</w:t>
       </w:r>
       <w:r>
@@ -2775,8 +2622,6 @@
         </w:rPr>
         <w:t>.</w:t>
       </w:r>
-      <w:bookmarkStart w:id="0" w:name="_GoBack"/>
-      <w:bookmarkEnd w:id="0"/>
     </w:p>
     <w:p>
       <w:pPr>
@@ -2988,21 +2833,7 @@
         <w:rPr>
           <w:lang w:val="en-US"/>
         </w:rPr>
-        <w:t xml:space="preserve"> Water Company 1 has one demand node named ‘WRZ1’, node ‘WRZ2’ belongs to Company 2. Existing (in green) and optional future (in red) schemes are represented through nodes (e.g. ‘</w:t>
-      </w:r>
-      <w:proofErr w:type="spellStart"/>
-      <w:r>
-        <w:rPr>
-          <w:lang w:val="en-US"/>
-        </w:rPr>
-        <w:t>desal</w:t>
-      </w:r>
-      <w:proofErr w:type="spellEnd"/>
-      <w:r>
-        <w:rPr>
-          <w:lang w:val="en-US"/>
-        </w:rPr>
-        <w:t>’, ‘red’), interconnected via links to their respective demand nodes. Demand nodes‘WRZ2’ can also receive water from ‘WRZ1’ through an existing link (link ‘WRZ1’-‘junc1’- ‘WRZ2’ in blue) or two optional ones (‘WRZ1’-‘junc2’- ‘WRZ2’ and ‘WRZ1’- ‘WRZ2’</w:t>
+        <w:t xml:space="preserve"> Water Company 1 has one demand node named ‘WRZ1’, node ‘WRZ2’ belongs to Company 2. Existing (in green) and optional future (in red) schemes are represented through nodes (e.g. ‘desal’, ‘red’), interconnected via links to their respective demand nodes. Demand nodes‘WRZ2’ can also receive water from ‘WRZ1’ through an existing link (link ‘WRZ1’-‘junc1’- ‘WRZ2’ in blue) or two optional ones (‘WRZ1’-‘junc2’- ‘WRZ2’ and ‘WRZ1’- ‘WRZ2’</w:t>
       </w:r>
       <w:r>
         <w:rPr>
@@ -3020,12 +2851,12 @@
       <w:r>
         <w:rPr>
           <w:noProof/>
-          <w:lang w:val="en-GB" w:eastAsia="en-GB"/>
+          <w:lang w:val="en-US"/>
         </w:rPr>
         <mc:AlternateContent>
           <mc:Choice Requires="wpg">
             <w:drawing>
-              <wp:anchor distT="0" distB="0" distL="114300" distR="114300" simplePos="0" relativeHeight="251662336" behindDoc="0" locked="0" layoutInCell="1" allowOverlap="1">
+              <wp:anchor distT="0" distB="0" distL="114300" distR="114300" simplePos="0" relativeHeight="251662336" behindDoc="0" locked="0" layoutInCell="1" allowOverlap="1" wp14:anchorId="20C93288" wp14:editId="61A43FC8">
                 <wp:simplePos x="0" y="0"/>
                 <wp:positionH relativeFrom="column">
                   <wp:posOffset>690880</wp:posOffset>
@@ -3239,7 +3070,7 @@
                             <a:tailEnd/>
                           </a:ln>
                           <a:extLst>
-                            <a:ext uri="{909E8E84-426E-40DD-AFC4-6F175D3DCCD1}">
+                            <a:ext uri="{909E8E84-426E-40dd-AFC4-6F175D3DCCD1}">
                               <a14:hiddenFill xmlns:a14="http://schemas.microsoft.com/office/drawing/2010/main">
                                 <a:solidFill>
                                   <a:srgbClr val="FFFFFF"/>
@@ -3482,7 +3313,7 @@
                             </a:outerShdw>
                           </a:effectLst>
                           <a:extLst>
-                            <a:ext uri="{909E8E84-426E-40DD-AFC4-6F175D3DCCD1}">
+                            <a:ext uri="{909E8E84-426E-40dd-AFC4-6F175D3DCCD1}">
                               <a14:hiddenFill xmlns:a14="http://schemas.microsoft.com/office/drawing/2010/main">
                                 <a:solidFill>
                                   <a:schemeClr val="accent2">
@@ -3510,7 +3341,7 @@
               </wp:anchor>
             </w:drawing>
           </mc:Choice>
-          <mc:Fallback>
+          <mc:Fallback xmlns:w15="http://schemas.microsoft.com/office/word/2012/wordml">
             <w:pict>
               <v:group w14:anchorId="12DAE1E8" id="Group 5" o:spid="_x0000_s1026" style="position:absolute;margin-left:54.4pt;margin-top:3pt;width:390.3pt;height:462.8pt;z-index:251662336" coordorigin="3686,742" coordsize="7806,9256" o:gfxdata="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">
                 <v:shape id="Freeform 3" o:spid="_x0000_s1027" style="position:absolute;left:3686;top:742;width:5412;height:5599;visibility:visible;mso-wrap-style:square;v-text-anchor:top" coordsize="5412,5599" o:gfxdata="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" path="m935,845c734,1017,351,1469,226,1662,101,1855,,1562,183,2006v183,444,623,1741,1139,2321c1838,4907,2726,5377,3278,5488v552,111,1021,-326,1354,-494c4965,4826,5169,4861,5276,4478v107,-383,136,-1254,,-1784c5140,2164,4790,1695,4460,1297,4130,899,3593,523,3299,308,3005,93,2858,,2697,7v-161,7,-229,258,-365,344c2196,437,2031,476,1881,523v-150,47,-287,51,-452,108c1264,688,1136,673,935,845xe" filled="f" strokecolor="#4f81bd [3204]">
@@ -3535,10 +3366,10 @@
       <w:r>
         <w:rPr>
           <w:noProof/>
-          <w:lang w:val="en-GB" w:eastAsia="en-GB"/>
+          <w:lang w:val="en-US"/>
         </w:rPr>
         <w:drawing>
-          <wp:anchor distT="0" distB="0" distL="114300" distR="114300" simplePos="0" relativeHeight="251658240" behindDoc="0" locked="0" layoutInCell="1" allowOverlap="1" wp14:anchorId="6D1AE67A" wp14:editId="3C08C956">
+          <wp:anchor distT="0" distB="0" distL="114300" distR="114300" simplePos="0" relativeHeight="251658240" behindDoc="0" locked="0" layoutInCell="1" allowOverlap="1" wp14:anchorId="752FB438" wp14:editId="4221BD02">
             <wp:simplePos x="0" y="0"/>
             <wp:positionH relativeFrom="column">
               <wp:posOffset>1080135</wp:posOffset>
@@ -3563,7 +3394,7 @@
                     </pic:cNvPicPr>
                   </pic:nvPicPr>
                   <pic:blipFill>
-                    <a:blip r:embed="rId50" cstate="print"/>
+                    <a:blip r:embed="rId51" cstate="print"/>
                     <a:srcRect/>
                     <a:stretch>
                       <a:fillRect/>
@@ -3594,12 +3425,12 @@
       <w:r>
         <w:rPr>
           <w:noProof/>
-          <w:lang w:val="en-GB" w:eastAsia="en-GB"/>
+          <w:lang w:val="en-US"/>
         </w:rPr>
         <mc:AlternateContent>
           <mc:Choice Requires="wps">
             <w:drawing>
-              <wp:anchor distT="0" distB="0" distL="114300" distR="114300" simplePos="0" relativeHeight="251673600" behindDoc="0" locked="0" layoutInCell="1" allowOverlap="1" wp14:anchorId="65530AB9" wp14:editId="3DCF5710">
+              <wp:anchor distT="0" distB="0" distL="114300" distR="114300" simplePos="0" relativeHeight="251673600" behindDoc="0" locked="0" layoutInCell="1" allowOverlap="1" wp14:anchorId="235CC886" wp14:editId="39858B81">
                 <wp:simplePos x="0" y="0"/>
                 <wp:positionH relativeFrom="column">
                   <wp:posOffset>2442210</wp:posOffset>
@@ -3633,14 +3464,14 @@
                           <a:noFill/>
                         </a:ln>
                         <a:extLst>
-                          <a:ext uri="{909E8E84-426E-40DD-AFC4-6F175D3DCCD1}">
+                          <a:ext uri="{909E8E84-426E-40dd-AFC4-6F175D3DCCD1}">
                             <a14:hiddenFill xmlns:a14="http://schemas.microsoft.com/office/drawing/2010/main">
                               <a:solidFill>
                                 <a:srgbClr val="FFFFFF"/>
                               </a:solidFill>
                             </a14:hiddenFill>
                           </a:ext>
-                          <a:ext uri="{91240B29-F687-4F45-9708-019B960494DF}">
+                          <a:ext uri="{91240B29-F687-4f45-9708-019B960494DF}">
                             <a14:hiddenLine xmlns:a14="http://schemas.microsoft.com/office/drawing/2010/main" w="9525">
                               <a:solidFill>
                                 <a:srgbClr val="000000"/>
@@ -3660,14 +3491,12 @@
                                 <w:lang w:val="en-US"/>
                               </w:rPr>
                             </w:pPr>
-                            <w:proofErr w:type="spellStart"/>
                             <w:r>
                               <w:rPr>
                                 <w:lang w:val="en-US"/>
                               </w:rPr>
                               <w:t>Maxcap</w:t>
                             </w:r>
-                            <w:proofErr w:type="spellEnd"/>
                             <w:r>
                               <w:rPr>
                                 <w:lang w:val="en-US"/>
@@ -3705,7 +3534,7 @@
               </wp:anchor>
             </w:drawing>
           </mc:Choice>
-          <mc:Fallback>
+          <mc:Fallback xmlns:w15="http://schemas.microsoft.com/office/word/2012/wordml">
             <w:pict>
               <v:shapetype id="_x0000_t202" coordsize="21600,21600" o:spt="202" path="m,l,21600r21600,l21600,xe">
                 <v:stroke joinstyle="miter"/>
@@ -3756,12 +3585,12 @@
       <w:r>
         <w:rPr>
           <w:noProof/>
-          <w:lang w:val="en-GB" w:eastAsia="en-GB"/>
+          <w:lang w:val="en-US"/>
         </w:rPr>
         <mc:AlternateContent>
           <mc:Choice Requires="wps">
             <w:drawing>
-              <wp:anchor distT="0" distB="0" distL="114300" distR="114300" simplePos="0" relativeHeight="251665408" behindDoc="0" locked="0" layoutInCell="1" allowOverlap="1" wp14:anchorId="564BE451" wp14:editId="3882D9A8">
+              <wp:anchor distT="0" distB="0" distL="114300" distR="114300" simplePos="0" relativeHeight="251665408" behindDoc="0" locked="0" layoutInCell="1" allowOverlap="1" wp14:anchorId="5345B100" wp14:editId="33A41E60">
                 <wp:simplePos x="0" y="0"/>
                 <wp:positionH relativeFrom="column">
                   <wp:posOffset>2146935</wp:posOffset>
@@ -3795,14 +3624,14 @@
                           <a:noFill/>
                         </a:ln>
                         <a:extLst>
-                          <a:ext uri="{909E8E84-426E-40DD-AFC4-6F175D3DCCD1}">
+                          <a:ext uri="{909E8E84-426E-40dd-AFC4-6F175D3DCCD1}">
                             <a14:hiddenFill xmlns:a14="http://schemas.microsoft.com/office/drawing/2010/main">
                               <a:solidFill>
                                 <a:srgbClr val="FFFFFF"/>
                               </a:solidFill>
                             </a14:hiddenFill>
                           </a:ext>
-                          <a:ext uri="{91240B29-F687-4F45-9708-019B960494DF}">
+                          <a:ext uri="{91240B29-F687-4f45-9708-019B960494DF}">
                             <a14:hiddenLine xmlns:a14="http://schemas.microsoft.com/office/drawing/2010/main" w="9525">
                               <a:solidFill>
                                 <a:srgbClr val="000000"/>
@@ -3834,7 +3663,6 @@
                               </w:rPr>
                               <w:t xml:space="preserve">0, </w:t>
                             </w:r>
-                            <w:proofErr w:type="spellStart"/>
                             <w:r>
                               <w:rPr>
                                 <w:lang w:val="en-US"/>
@@ -3847,7 +3675,6 @@
                               </w:rPr>
                               <w:t>f</w:t>
                             </w:r>
-                            <w:proofErr w:type="spellEnd"/>
                             <w:r>
                               <w:rPr>
                                 <w:lang w:val="en-US"/>
@@ -3860,7 +3687,6 @@
                               </w:rPr>
                               <w:t xml:space="preserve">0.09, </w:t>
                             </w:r>
-                            <w:proofErr w:type="spellStart"/>
                             <w:r>
                               <w:rPr>
                                 <w:lang w:val="en-US"/>
@@ -3873,7 +3699,6 @@
                               </w:rPr>
                               <w:t>v</w:t>
                             </w:r>
-                            <w:proofErr w:type="spellEnd"/>
                             <w:r>
                               <w:rPr>
                                 <w:lang w:val="en-US"/>
@@ -3911,7 +3736,7 @@
               </wp:anchor>
             </w:drawing>
           </mc:Choice>
-          <mc:Fallback>
+          <mc:Fallback xmlns:w15="http://schemas.microsoft.com/office/word/2012/wordml">
             <w:pict>
               <v:shapetype w14:anchorId="564BE451" id="_x0000_t202" coordsize="21600,21600" o:spt="202" path="m,l,21600r21600,l21600,xe">
                 <v:stroke joinstyle="miter"/>
@@ -4015,12 +3840,12 @@
       <w:r>
         <w:rPr>
           <w:noProof/>
-          <w:lang w:val="en-GB" w:eastAsia="en-GB"/>
+          <w:lang w:val="en-US"/>
         </w:rPr>
         <mc:AlternateContent>
           <mc:Choice Requires="wps">
             <w:drawing>
-              <wp:anchor distT="0" distB="0" distL="114300" distR="114300" simplePos="0" relativeHeight="251666432" behindDoc="0" locked="0" layoutInCell="1" allowOverlap="1">
+              <wp:anchor distT="0" distB="0" distL="114300" distR="114300" simplePos="0" relativeHeight="251666432" behindDoc="0" locked="0" layoutInCell="1" allowOverlap="1" wp14:anchorId="3A2E0664" wp14:editId="12B8090A">
                 <wp:simplePos x="0" y="0"/>
                 <wp:positionH relativeFrom="column">
                   <wp:posOffset>375285</wp:posOffset>
@@ -4054,14 +3879,14 @@
                           <a:noFill/>
                         </a:ln>
                         <a:extLst>
-                          <a:ext uri="{909E8E84-426E-40DD-AFC4-6F175D3DCCD1}">
+                          <a:ext uri="{909E8E84-426E-40dd-AFC4-6F175D3DCCD1}">
                             <a14:hiddenFill xmlns:a14="http://schemas.microsoft.com/office/drawing/2010/main">
                               <a:solidFill>
                                 <a:srgbClr val="FFFFFF"/>
                               </a:solidFill>
                             </a14:hiddenFill>
                           </a:ext>
-                          <a:ext uri="{91240B29-F687-4F45-9708-019B960494DF}">
+                          <a:ext uri="{91240B29-F687-4f45-9708-019B960494DF}">
                             <a14:hiddenLine xmlns:a14="http://schemas.microsoft.com/office/drawing/2010/main" w="9525">
                               <a:solidFill>
                                 <a:srgbClr val="000000"/>
@@ -4091,15 +3916,8 @@
                               <w:rPr>
                                 <w:lang w:val="en-US"/>
                               </w:rPr>
-                              <w:t>2700</w:t>
-                            </w:r>
-                            <w:r>
-                              <w:rPr>
-                                <w:lang w:val="en-US"/>
-                              </w:rPr>
-                              <w:t xml:space="preserve">, </w:t>
-                            </w:r>
-                            <w:proofErr w:type="spellStart"/>
+                              <w:t xml:space="preserve">2700, </w:t>
+                            </w:r>
                             <w:r>
                               <w:rPr>
                                 <w:lang w:val="en-US"/>
@@ -4112,7 +3930,6 @@
                               </w:rPr>
                               <w:t>f</w:t>
                             </w:r>
-                            <w:proofErr w:type="spellEnd"/>
                             <w:r>
                               <w:rPr>
                                 <w:lang w:val="en-US"/>
@@ -4123,15 +3940,8 @@
                               <w:rPr>
                                 <w:lang w:val="en-US"/>
                               </w:rPr>
-                              <w:t>225</w:t>
-                            </w:r>
-                            <w:r>
-                              <w:rPr>
-                                <w:lang w:val="en-US"/>
-                              </w:rPr>
-                              <w:t xml:space="preserve">, </w:t>
-                            </w:r>
-                            <w:proofErr w:type="spellStart"/>
+                              <w:t xml:space="preserve">225, </w:t>
+                            </w:r>
                             <w:r>
                               <w:rPr>
                                 <w:lang w:val="en-US"/>
@@ -4144,7 +3954,6 @@
                               </w:rPr>
                               <w:t>v</w:t>
                             </w:r>
-                            <w:proofErr w:type="spellEnd"/>
                             <w:r>
                               <w:rPr>
                                 <w:lang w:val="en-US"/>
@@ -4194,7 +4003,7 @@
               </wp:anchor>
             </w:drawing>
           </mc:Choice>
-          <mc:Fallback>
+          <mc:Fallback xmlns:w15="http://schemas.microsoft.com/office/word/2012/wordml">
             <w:pict>
               <v:shape id="Text Box 8" o:spid="_x0000_s1028" type="#_x0000_t202" style="position:absolute;margin-left:29.55pt;margin-top:14.25pt;width:120.75pt;height:23.8pt;z-index:251666432;visibility:visible;mso-wrap-style:square;mso-width-percent:0;mso-height-percent:0;mso-wrap-distance-left:9pt;mso-wrap-distance-top:0;mso-wrap-distance-right:9pt;mso-wrap-distance-bottom:0;mso-position-horizontal:absolute;mso-position-horizontal-relative:text;mso-position-vertical:absolute;mso-position-vertical-relative:text;mso-width-percent:0;mso-height-percent:0;mso-width-relative:margin;mso-height-relative:margin;v-text-anchor:top" o:gfxdata="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" filled="f" stroked="f">
                 <v:textbox>
@@ -4314,12 +4123,12 @@
       <w:r>
         <w:rPr>
           <w:noProof/>
-          <w:lang w:val="en-GB" w:eastAsia="en-GB"/>
+          <w:lang w:val="en-US"/>
         </w:rPr>
         <mc:AlternateContent>
           <mc:Choice Requires="wps">
             <w:drawing>
-              <wp:anchor distT="0" distB="0" distL="114300" distR="114300" simplePos="0" relativeHeight="251674624" behindDoc="0" locked="0" layoutInCell="1" allowOverlap="1">
+              <wp:anchor distT="0" distB="0" distL="114300" distR="114300" simplePos="0" relativeHeight="251674624" behindDoc="0" locked="0" layoutInCell="1" allowOverlap="1" wp14:anchorId="393F8EE3" wp14:editId="56597487">
                 <wp:simplePos x="0" y="0"/>
                 <wp:positionH relativeFrom="column">
                   <wp:posOffset>489585</wp:posOffset>
@@ -4353,14 +4162,14 @@
                           <a:noFill/>
                         </a:ln>
                         <a:extLst>
-                          <a:ext uri="{909E8E84-426E-40DD-AFC4-6F175D3DCCD1}">
+                          <a:ext uri="{909E8E84-426E-40dd-AFC4-6F175D3DCCD1}">
                             <a14:hiddenFill xmlns:a14="http://schemas.microsoft.com/office/drawing/2010/main">
                               <a:solidFill>
                                 <a:srgbClr val="FFFFFF"/>
                               </a:solidFill>
                             </a14:hiddenFill>
                           </a:ext>
-                          <a:ext uri="{91240B29-F687-4F45-9708-019B960494DF}">
+                          <a:ext uri="{91240B29-F687-4f45-9708-019B960494DF}">
                             <a14:hiddenLine xmlns:a14="http://schemas.microsoft.com/office/drawing/2010/main" w="9525">
                               <a:solidFill>
                                 <a:srgbClr val="000000"/>
@@ -4380,14 +4189,12 @@
                                 <w:lang w:val="en-US"/>
                               </w:rPr>
                             </w:pPr>
-                            <w:proofErr w:type="spellStart"/>
                             <w:r>
                               <w:rPr>
                                 <w:lang w:val="en-US"/>
                               </w:rPr>
                               <w:t>Maxcap</w:t>
                             </w:r>
-                            <w:proofErr w:type="spellEnd"/>
                             <w:r>
                               <w:rPr>
                                 <w:lang w:val="en-US"/>
@@ -4425,7 +4232,7 @@
               </wp:anchor>
             </w:drawing>
           </mc:Choice>
-          <mc:Fallback>
+          <mc:Fallback xmlns:w15="http://schemas.microsoft.com/office/word/2012/wordml">
             <w:pict>
               <v:shape id="Text Box 16" o:spid="_x0000_s1029" type="#_x0000_t202" style="position:absolute;margin-left:38.55pt;margin-top:7.55pt;width:120.75pt;height:23.8pt;z-index:251674624;visibility:visible;mso-wrap-style:square;mso-width-percent:0;mso-height-percent:0;mso-wrap-distance-left:9pt;mso-wrap-distance-top:0;mso-wrap-distance-right:9pt;mso-wrap-distance-bottom:0;mso-position-horizontal:absolute;mso-position-horizontal-relative:text;mso-position-vertical:absolute;mso-position-vertical-relative:text;mso-width-percent:0;mso-height-percent:0;mso-width-relative:margin;mso-height-relative:margin;v-text-anchor:top" o:gfxdata="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" filled="f" stroked="f">
                 <v:textbox>
@@ -4479,12 +4286,12 @@
       <w:r>
         <w:rPr>
           <w:noProof/>
-          <w:lang w:val="en-GB" w:eastAsia="en-GB"/>
+          <w:lang w:val="en-US"/>
         </w:rPr>
         <mc:AlternateContent>
           <mc:Choice Requires="wps">
             <w:drawing>
-              <wp:anchor distT="0" distB="0" distL="114300" distR="114300" simplePos="0" relativeHeight="251682816" behindDoc="0" locked="0" layoutInCell="1" allowOverlap="1">
+              <wp:anchor distT="0" distB="0" distL="114300" distR="114300" simplePos="0" relativeHeight="251682816" behindDoc="0" locked="0" layoutInCell="1" allowOverlap="1" wp14:anchorId="40D8459F" wp14:editId="43F3B1CA">
                 <wp:simplePos x="0" y="0"/>
                 <wp:positionH relativeFrom="column">
                   <wp:posOffset>2682875</wp:posOffset>
@@ -4518,14 +4325,14 @@
                           <a:noFill/>
                         </a:ln>
                         <a:extLst>
-                          <a:ext uri="{909E8E84-426E-40DD-AFC4-6F175D3DCCD1}">
+                          <a:ext uri="{909E8E84-426E-40dd-AFC4-6F175D3DCCD1}">
                             <a14:hiddenFill xmlns:a14="http://schemas.microsoft.com/office/drawing/2010/main">
                               <a:solidFill>
                                 <a:srgbClr val="FFFFFF"/>
                               </a:solidFill>
                             </a14:hiddenFill>
                           </a:ext>
-                          <a:ext uri="{91240B29-F687-4F45-9708-019B960494DF}">
+                          <a:ext uri="{91240B29-F687-4f45-9708-019B960494DF}">
                             <a14:hiddenLine xmlns:a14="http://schemas.microsoft.com/office/drawing/2010/main" w="9525">
                               <a:solidFill>
                                 <a:srgbClr val="000000"/>
@@ -4545,19 +4352,11 @@
                                 <w:lang w:val="en-US"/>
                               </w:rPr>
                             </w:pPr>
-                            <w:proofErr w:type="spellStart"/>
-                            <w:r>
-                              <w:rPr>
-                                <w:lang w:val="en-US"/>
-                              </w:rPr>
-                              <w:t>Dmax</w:t>
-                            </w:r>
-                            <w:proofErr w:type="spellEnd"/>
-                            <w:r>
-                              <w:rPr>
-                                <w:lang w:val="en-US"/>
-                              </w:rPr>
-                              <w:t>=40 [Ml/d]</w:t>
+                            <w:r>
+                              <w:rPr>
+                                <w:lang w:val="en-US"/>
+                              </w:rPr>
+                              <w:t>Dmax=40 [Ml/d]</w:t>
                             </w:r>
                           </w:p>
                           <w:p>
@@ -4584,7 +4383,7 @@
               </wp:anchor>
             </w:drawing>
           </mc:Choice>
-          <mc:Fallback>
+          <mc:Fallback xmlns:w15="http://schemas.microsoft.com/office/word/2012/wordml">
             <w:pict>
               <v:shape id="Text Box 24" o:spid="_x0000_s1030" type="#_x0000_t202" style="position:absolute;margin-left:211.25pt;margin-top:12.85pt;width:106.3pt;height:18pt;z-index:251682816;visibility:visible;mso-wrap-style:square;mso-width-percent:0;mso-height-percent:0;mso-wrap-distance-left:9pt;mso-wrap-distance-top:0;mso-wrap-distance-right:9pt;mso-wrap-distance-bottom:0;mso-position-horizontal:absolute;mso-position-horizontal-relative:text;mso-position-vertical:absolute;mso-position-vertical-relative:text;mso-width-percent:0;mso-height-percent:0;mso-width-relative:margin;mso-height-relative:margin;v-text-anchor:top" o:gfxdata="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" filled="f" stroked="f">
                 <v:textbox>
@@ -4626,12 +4425,12 @@
       <w:r>
         <w:rPr>
           <w:noProof/>
-          <w:lang w:val="en-GB" w:eastAsia="en-GB"/>
+          <w:lang w:val="en-US"/>
         </w:rPr>
         <mc:AlternateContent>
           <mc:Choice Requires="wps">
             <w:drawing>
-              <wp:anchor distT="0" distB="0" distL="114300" distR="114300" simplePos="0" relativeHeight="251676672" behindDoc="0" locked="0" layoutInCell="1" allowOverlap="1">
+              <wp:anchor distT="0" distB="0" distL="114300" distR="114300" simplePos="0" relativeHeight="251676672" behindDoc="0" locked="0" layoutInCell="1" allowOverlap="1" wp14:anchorId="76F861BB" wp14:editId="31CA2A7C">
                 <wp:simplePos x="0" y="0"/>
                 <wp:positionH relativeFrom="column">
                   <wp:posOffset>3375660</wp:posOffset>
@@ -4665,14 +4464,14 @@
                           <a:noFill/>
                         </a:ln>
                         <a:extLst>
-                          <a:ext uri="{909E8E84-426E-40DD-AFC4-6F175D3DCCD1}">
+                          <a:ext uri="{909E8E84-426E-40dd-AFC4-6F175D3DCCD1}">
                             <a14:hiddenFill xmlns:a14="http://schemas.microsoft.com/office/drawing/2010/main">
                               <a:solidFill>
                                 <a:srgbClr val="FFFFFF"/>
                               </a:solidFill>
                             </a14:hiddenFill>
                           </a:ext>
-                          <a:ext uri="{91240B29-F687-4F45-9708-019B960494DF}">
+                          <a:ext uri="{91240B29-F687-4f45-9708-019B960494DF}">
                             <a14:hiddenLine xmlns:a14="http://schemas.microsoft.com/office/drawing/2010/main" w="9525">
                               <a:solidFill>
                                 <a:srgbClr val="000000"/>
@@ -4692,14 +4491,12 @@
                                 <w:lang w:val="en-US"/>
                               </w:rPr>
                             </w:pPr>
-                            <w:proofErr w:type="spellStart"/>
                             <w:r>
                               <w:rPr>
                                 <w:lang w:val="en-US"/>
                               </w:rPr>
                               <w:t>Maxcap</w:t>
                             </w:r>
-                            <w:proofErr w:type="spellEnd"/>
                             <w:r>
                               <w:rPr>
                                 <w:lang w:val="en-US"/>
@@ -4737,7 +4534,7 @@
               </wp:anchor>
             </w:drawing>
           </mc:Choice>
-          <mc:Fallback>
+          <mc:Fallback xmlns:w15="http://schemas.microsoft.com/office/word/2012/wordml">
             <w:pict>
               <v:shape id="Text Box 18" o:spid="_x0000_s1031" type="#_x0000_t202" style="position:absolute;margin-left:265.8pt;margin-top:24.9pt;width:120.75pt;height:23.8pt;z-index:251676672;visibility:visible;mso-wrap-style:square;mso-width-percent:0;mso-height-percent:0;mso-wrap-distance-left:9pt;mso-wrap-distance-top:0;mso-wrap-distance-right:9pt;mso-wrap-distance-bottom:0;mso-position-horizontal:absolute;mso-position-horizontal-relative:text;mso-position-vertical:absolute;mso-position-vertical-relative:text;mso-width-percent:0;mso-height-percent:0;mso-width-relative:margin;mso-height-relative:margin;v-text-anchor:top" o:gfxdata="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" filled="f" stroked="f">
                 <v:textbox>
@@ -4784,12 +4581,12 @@
       <w:r>
         <w:rPr>
           <w:noProof/>
-          <w:lang w:val="en-GB" w:eastAsia="en-GB"/>
+          <w:lang w:val="en-US"/>
         </w:rPr>
         <mc:AlternateContent>
           <mc:Choice Requires="wps">
             <w:drawing>
-              <wp:anchor distT="0" distB="0" distL="114300" distR="114300" simplePos="0" relativeHeight="251667456" behindDoc="0" locked="0" layoutInCell="1" allowOverlap="1">
+              <wp:anchor distT="0" distB="0" distL="114300" distR="114300" simplePos="0" relativeHeight="251667456" behindDoc="0" locked="0" layoutInCell="1" allowOverlap="1" wp14:anchorId="33CCB216" wp14:editId="4ED8C411">
                 <wp:simplePos x="0" y="0"/>
                 <wp:positionH relativeFrom="column">
                   <wp:posOffset>3223260</wp:posOffset>
@@ -4823,14 +4620,14 @@
                           <a:noFill/>
                         </a:ln>
                         <a:extLst>
-                          <a:ext uri="{909E8E84-426E-40DD-AFC4-6F175D3DCCD1}">
+                          <a:ext uri="{909E8E84-426E-40dd-AFC4-6F175D3DCCD1}">
                             <a14:hiddenFill xmlns:a14="http://schemas.microsoft.com/office/drawing/2010/main">
                               <a:solidFill>
                                 <a:srgbClr val="FFFFFF"/>
                               </a:solidFill>
                             </a14:hiddenFill>
                           </a:ext>
-                          <a:ext uri="{91240B29-F687-4F45-9708-019B960494DF}">
+                          <a:ext uri="{91240B29-F687-4f45-9708-019B960494DF}">
                             <a14:hiddenLine xmlns:a14="http://schemas.microsoft.com/office/drawing/2010/main" w="9525">
                               <a:solidFill>
                                 <a:srgbClr val="000000"/>
@@ -4862,7 +4659,6 @@
                               </w:rPr>
                               <w:t xml:space="preserve">19000, </w:t>
                             </w:r>
-                            <w:proofErr w:type="spellStart"/>
                             <w:r>
                               <w:rPr>
                                 <w:lang w:val="en-US"/>
@@ -4875,7 +4671,6 @@
                               </w:rPr>
                               <w:t>f</w:t>
                             </w:r>
-                            <w:proofErr w:type="spellEnd"/>
                             <w:r>
                               <w:rPr>
                                 <w:lang w:val="en-US"/>
@@ -4888,7 +4683,6 @@
                               </w:rPr>
                               <w:t xml:space="preserve">300, </w:t>
                             </w:r>
-                            <w:proofErr w:type="spellStart"/>
                             <w:r>
                               <w:rPr>
                                 <w:lang w:val="en-US"/>
@@ -4901,7 +4695,6 @@
                               </w:rPr>
                               <w:t>v</w:t>
                             </w:r>
-                            <w:proofErr w:type="spellEnd"/>
                             <w:r>
                               <w:rPr>
                                 <w:lang w:val="en-US"/>
@@ -4939,7 +4732,7 @@
               </wp:anchor>
             </w:drawing>
           </mc:Choice>
-          <mc:Fallback>
+          <mc:Fallback xmlns:w15="http://schemas.microsoft.com/office/word/2012/wordml">
             <w:pict>
               <v:shape id="Text Box 9" o:spid="_x0000_s1032" type="#_x0000_t202" style="position:absolute;margin-left:253.8pt;margin-top:10.65pt;width:183.75pt;height:23.8pt;z-index:251667456;visibility:visible;mso-wrap-style:square;mso-width-percent:0;mso-height-percent:0;mso-wrap-distance-left:9pt;mso-wrap-distance-top:0;mso-wrap-distance-right:9pt;mso-wrap-distance-bottom:0;mso-position-horizontal:absolute;mso-position-horizontal-relative:text;mso-position-vertical:absolute;mso-position-vertical-relative:text;mso-width-percent:0;mso-height-percent:0;mso-width-relative:margin;mso-height-relative:margin;v-text-anchor:top" o:gfxdata="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" filled="f" stroked="f">
                 <v:textbox>
@@ -5028,12 +4821,12 @@
       <w:r>
         <w:rPr>
           <w:noProof/>
-          <w:lang w:val="en-GB" w:eastAsia="en-GB"/>
+          <w:lang w:val="en-US"/>
         </w:rPr>
         <mc:AlternateContent>
           <mc:Choice Requires="wps">
             <w:drawing>
-              <wp:anchor distT="0" distB="0" distL="114300" distR="114300" simplePos="0" relativeHeight="251668480" behindDoc="0" locked="0" layoutInCell="1" allowOverlap="1">
+              <wp:anchor distT="0" distB="0" distL="114300" distR="114300" simplePos="0" relativeHeight="251668480" behindDoc="0" locked="0" layoutInCell="1" allowOverlap="1" wp14:anchorId="6CE6A45A" wp14:editId="673C0B47">
                 <wp:simplePos x="0" y="0"/>
                 <wp:positionH relativeFrom="column">
                   <wp:posOffset>1842135</wp:posOffset>
@@ -5067,14 +4860,14 @@
                           <a:noFill/>
                         </a:ln>
                         <a:extLst>
-                          <a:ext uri="{909E8E84-426E-40DD-AFC4-6F175D3DCCD1}">
+                          <a:ext uri="{909E8E84-426E-40dd-AFC4-6F175D3DCCD1}">
                             <a14:hiddenFill xmlns:a14="http://schemas.microsoft.com/office/drawing/2010/main">
                               <a:solidFill>
                                 <a:srgbClr val="FFFFFF"/>
                               </a:solidFill>
                             </a14:hiddenFill>
                           </a:ext>
-                          <a:ext uri="{91240B29-F687-4F45-9708-019B960494DF}">
+                          <a:ext uri="{91240B29-F687-4f45-9708-019B960494DF}">
                             <a14:hiddenLine xmlns:a14="http://schemas.microsoft.com/office/drawing/2010/main" w="9525">
                               <a:solidFill>
                                 <a:srgbClr val="000000"/>
@@ -5106,7 +4899,6 @@
                               </w:rPr>
                               <w:t xml:space="preserve">0, </w:t>
                             </w:r>
-                            <w:proofErr w:type="spellStart"/>
                             <w:r>
                               <w:rPr>
                                 <w:lang w:val="en-US"/>
@@ -5119,7 +4911,6 @@
                               </w:rPr>
                               <w:t>f</w:t>
                             </w:r>
-                            <w:proofErr w:type="spellEnd"/>
                             <w:r>
                               <w:rPr>
                                 <w:lang w:val="en-US"/>
@@ -5132,7 +4923,6 @@
                               </w:rPr>
                               <w:t xml:space="preserve">10, </w:t>
                             </w:r>
-                            <w:proofErr w:type="spellStart"/>
                             <w:r>
                               <w:rPr>
                                 <w:lang w:val="en-US"/>
@@ -5145,7 +4935,6 @@
                               </w:rPr>
                               <w:t>v</w:t>
                             </w:r>
-                            <w:proofErr w:type="spellEnd"/>
                             <w:r>
                               <w:rPr>
                                 <w:lang w:val="en-US"/>
@@ -5183,7 +4972,7 @@
               </wp:anchor>
             </w:drawing>
           </mc:Choice>
-          <mc:Fallback>
+          <mc:Fallback xmlns:w15="http://schemas.microsoft.com/office/word/2012/wordml">
             <w:pict>
               <v:shape id="Text Box 10" o:spid="_x0000_s1033" type="#_x0000_t202" style="position:absolute;margin-left:145.05pt;margin-top:79.65pt;width:120.75pt;height:23.8pt;z-index:251668480;visibility:visible;mso-wrap-style:square;mso-width-percent:0;mso-height-percent:0;mso-wrap-distance-left:9pt;mso-wrap-distance-top:0;mso-wrap-distance-right:9pt;mso-wrap-distance-bottom:0;mso-position-horizontal:absolute;mso-position-horizontal-relative:text;mso-position-vertical:absolute;mso-position-vertical-relative:text;mso-width-percent:0;mso-height-percent:0;mso-width-relative:margin;mso-height-relative:margin;v-text-anchor:top" o:gfxdata="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" filled="f" stroked="f">
                 <v:textbox>
@@ -5279,12 +5068,12 @@
       <w:r>
         <w:rPr>
           <w:noProof/>
-          <w:lang w:val="en-GB" w:eastAsia="en-GB"/>
+          <w:lang w:val="en-US"/>
         </w:rPr>
         <mc:AlternateContent>
           <mc:Choice Requires="wps">
             <w:drawing>
-              <wp:anchor distT="0" distB="0" distL="114300" distR="114300" simplePos="0" relativeHeight="251687936" behindDoc="0" locked="0" layoutInCell="1" allowOverlap="1">
+              <wp:anchor distT="0" distB="0" distL="114300" distR="114300" simplePos="0" relativeHeight="251687936" behindDoc="0" locked="0" layoutInCell="1" allowOverlap="1" wp14:anchorId="058982EE" wp14:editId="077099AA">
                 <wp:simplePos x="0" y="0"/>
                 <wp:positionH relativeFrom="column">
                   <wp:posOffset>3556635</wp:posOffset>
@@ -5323,7 +5112,7 @@
                           <a:tailEnd type="none" w="med" len="med"/>
                         </a:ln>
                         <a:extLst>
-                          <a:ext uri="{909E8E84-426E-40DD-AFC4-6F175D3DCCD1}">
+                          <a:ext uri="{909E8E84-426E-40dd-AFC4-6F175D3DCCD1}">
                             <a14:hiddenFill xmlns:a14="http://schemas.microsoft.com/office/drawing/2010/main">
                               <a:noFill/>
                             </a14:hiddenFill>
@@ -5343,7 +5132,7 @@
               </wp:anchor>
             </w:drawing>
           </mc:Choice>
-          <mc:Fallback>
+          <mc:Fallback xmlns:w15="http://schemas.microsoft.com/office/word/2012/wordml">
             <w:pict>
               <v:shapetype w14:anchorId="3392B72F" id="_x0000_t32" coordsize="21600,21600" o:spt="32" o:oned="t" path="m,l21600,21600e" filled="f">
                 <v:path arrowok="t" fillok="f" o:connecttype="none"/>
@@ -5357,12 +5146,12 @@
       <w:r>
         <w:rPr>
           <w:noProof/>
-          <w:lang w:val="en-GB" w:eastAsia="en-GB"/>
+          <w:lang w:val="en-US"/>
         </w:rPr>
         <mc:AlternateContent>
           <mc:Choice Requires="wps">
             <w:drawing>
-              <wp:anchor distT="0" distB="0" distL="114300" distR="114300" simplePos="0" relativeHeight="251686912" behindDoc="0" locked="0" layoutInCell="1" allowOverlap="1">
+              <wp:anchor distT="0" distB="0" distL="114300" distR="114300" simplePos="0" relativeHeight="251686912" behindDoc="0" locked="0" layoutInCell="1" allowOverlap="1" wp14:anchorId="05C3C0E4" wp14:editId="41CB8BCC">
                 <wp:simplePos x="0" y="0"/>
                 <wp:positionH relativeFrom="column">
                   <wp:posOffset>3391535</wp:posOffset>
@@ -5401,7 +5190,7 @@
                           <a:tailEnd type="none" w="med" len="med"/>
                         </a:ln>
                         <a:extLst>
-                          <a:ext uri="{909E8E84-426E-40DD-AFC4-6F175D3DCCD1}">
+                          <a:ext uri="{909E8E84-426E-40dd-AFC4-6F175D3DCCD1}">
                             <a14:hiddenFill xmlns:a14="http://schemas.microsoft.com/office/drawing/2010/main">
                               <a:noFill/>
                             </a14:hiddenFill>
@@ -5421,7 +5210,7 @@
               </wp:anchor>
             </w:drawing>
           </mc:Choice>
-          <mc:Fallback>
+          <mc:Fallback xmlns:w15="http://schemas.microsoft.com/office/word/2012/wordml">
             <w:pict>
               <v:shape w14:anchorId="11DA5F96" id="AutoShape 62" o:spid="_x0000_s1026" type="#_x0000_t32" style="position:absolute;margin-left:267.05pt;margin-top:23.7pt;width:15.05pt;height:1.6pt;z-index:251686912;visibility:visible;mso-wrap-style:square;mso-width-percent:0;mso-height-percent:0;mso-wrap-distance-left:9pt;mso-wrap-distance-top:0;mso-wrap-distance-right:9pt;mso-wrap-distance-bottom:0;mso-position-horizontal:absolute;mso-position-horizontal-relative:text;mso-position-vertical:absolute;mso-position-vertical-relative:text;mso-width-percent:0;mso-height-percent:0;mso-width-relative:page;mso-height-relative:page" o:gfxdata="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" strokecolor="red"/>
             </w:pict>
@@ -5438,12 +5227,12 @@
       <w:r>
         <w:rPr>
           <w:noProof/>
-          <w:lang w:val="en-GB" w:eastAsia="en-GB"/>
+          <w:lang w:val="en-US"/>
         </w:rPr>
         <mc:AlternateContent>
           <mc:Choice Requires="wps">
             <w:drawing>
-              <wp:anchor distT="0" distB="0" distL="114300" distR="114300" simplePos="0" relativeHeight="251685888" behindDoc="0" locked="0" layoutInCell="1" allowOverlap="1">
+              <wp:anchor distT="0" distB="0" distL="114300" distR="114300" simplePos="0" relativeHeight="251685888" behindDoc="0" locked="0" layoutInCell="1" allowOverlap="1" wp14:anchorId="38BEE7F4" wp14:editId="0ED54320">
                 <wp:simplePos x="0" y="0"/>
                 <wp:positionH relativeFrom="column">
                   <wp:posOffset>3304540</wp:posOffset>
@@ -5482,7 +5271,7 @@
                           <a:tailEnd type="none" w="med" len="med"/>
                         </a:ln>
                         <a:extLst>
-                          <a:ext uri="{909E8E84-426E-40DD-AFC4-6F175D3DCCD1}">
+                          <a:ext uri="{909E8E84-426E-40dd-AFC4-6F175D3DCCD1}">
                             <a14:hiddenFill xmlns:a14="http://schemas.microsoft.com/office/drawing/2010/main">
                               <a:noFill/>
                             </a14:hiddenFill>
@@ -5502,7 +5291,7 @@
               </wp:anchor>
             </w:drawing>
           </mc:Choice>
-          <mc:Fallback>
+          <mc:Fallback xmlns:w15="http://schemas.microsoft.com/office/word/2012/wordml">
             <w:pict>
               <v:shape w14:anchorId="461D12B8" id="AutoShape 61" o:spid="_x0000_s1026" type="#_x0000_t32" style="position:absolute;margin-left:260.2pt;margin-top:4.45pt;width:1.2pt;height:13.45pt;flip:x y;z-index:251685888;visibility:visible;mso-wrap-style:square;mso-width-percent:0;mso-height-percent:0;mso-wrap-distance-left:9pt;mso-wrap-distance-top:0;mso-wrap-distance-right:9pt;mso-wrap-distance-bottom:0;mso-position-horizontal:absolute;mso-position-horizontal-relative:text;mso-position-vertical:absolute;mso-position-vertical-relative:text;mso-width-percent:0;mso-height-percent:0;mso-width-relative:page;mso-height-relative:page" o:gfxdata="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" strokecolor="red"/>
             </w:pict>
@@ -5512,12 +5301,12 @@
       <w:r>
         <w:rPr>
           <w:noProof/>
-          <w:lang w:val="en-GB" w:eastAsia="en-GB"/>
+          <w:lang w:val="en-US"/>
         </w:rPr>
         <mc:AlternateContent>
           <mc:Choice Requires="wps">
             <w:drawing>
-              <wp:anchor distT="0" distB="0" distL="114300" distR="114300" simplePos="0" relativeHeight="251684864" behindDoc="0" locked="0" layoutInCell="1" allowOverlap="1">
+              <wp:anchor distT="0" distB="0" distL="114300" distR="114300" simplePos="0" relativeHeight="251684864" behindDoc="0" locked="0" layoutInCell="1" allowOverlap="1" wp14:anchorId="267CE10B" wp14:editId="1FD2223D">
                 <wp:simplePos x="0" y="0"/>
                 <wp:positionH relativeFrom="column">
                   <wp:posOffset>3128645</wp:posOffset>
@@ -5556,7 +5345,7 @@
                           <a:tailEnd type="none" w="med" len="med"/>
                         </a:ln>
                         <a:extLst>
-                          <a:ext uri="{909E8E84-426E-40DD-AFC4-6F175D3DCCD1}">
+                          <a:ext uri="{909E8E84-426E-40dd-AFC4-6F175D3DCCD1}">
                             <a14:hiddenFill xmlns:a14="http://schemas.microsoft.com/office/drawing/2010/main">
                               <a:noFill/>
                             </a14:hiddenFill>
@@ -5576,7 +5365,7 @@
               </wp:anchor>
             </w:drawing>
           </mc:Choice>
-          <mc:Fallback>
+          <mc:Fallback xmlns:w15="http://schemas.microsoft.com/office/word/2012/wordml">
             <w:pict>
               <v:shape w14:anchorId="6A71547F" id="AutoShape 60" o:spid="_x0000_s1026" type="#_x0000_t32" style="position:absolute;margin-left:246.35pt;margin-top:17.5pt;width:15.05pt;height:1.6pt;z-index:251684864;visibility:visible;mso-wrap-style:square;mso-width-percent:0;mso-height-percent:0;mso-wrap-distance-left:9pt;mso-wrap-distance-top:0;mso-wrap-distance-right:9pt;mso-wrap-distance-bottom:0;mso-position-horizontal:absolute;mso-position-horizontal-relative:text;mso-position-vertical:absolute;mso-position-vertical-relative:text;mso-width-percent:0;mso-height-percent:0;mso-width-relative:page;mso-height-relative:page" o:gfxdata="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" strokecolor="red"/>
             </w:pict>
@@ -5586,12 +5375,12 @@
       <w:r>
         <w:rPr>
           <w:noProof/>
-          <w:lang w:val="en-GB" w:eastAsia="en-GB"/>
+          <w:lang w:val="en-US"/>
         </w:rPr>
         <mc:AlternateContent>
           <mc:Choice Requires="wps">
             <w:drawing>
-              <wp:anchor distT="0" distB="0" distL="114300" distR="114300" simplePos="0" relativeHeight="251664384" behindDoc="0" locked="0" layoutInCell="1" allowOverlap="1">
+              <wp:anchor distT="0" distB="0" distL="114300" distR="114300" simplePos="0" relativeHeight="251664384" behindDoc="0" locked="0" layoutInCell="1" allowOverlap="1" wp14:anchorId="5B783D53" wp14:editId="2ED577B7">
                 <wp:simplePos x="0" y="0"/>
                 <wp:positionH relativeFrom="column">
                   <wp:posOffset>-79375</wp:posOffset>
@@ -5625,14 +5414,14 @@
                           <a:noFill/>
                         </a:ln>
                         <a:extLst>
-                          <a:ext uri="{909E8E84-426E-40DD-AFC4-6F175D3DCCD1}">
+                          <a:ext uri="{909E8E84-426E-40dd-AFC4-6F175D3DCCD1}">
                             <a14:hiddenFill xmlns:a14="http://schemas.microsoft.com/office/drawing/2010/main">
                               <a:solidFill>
                                 <a:srgbClr val="FFFFFF"/>
                               </a:solidFill>
                             </a14:hiddenFill>
                           </a:ext>
-                          <a:ext uri="{91240B29-F687-4F45-9708-019B960494DF}">
+                          <a:ext uri="{91240B29-F687-4f45-9708-019B960494DF}">
                             <a14:hiddenLine xmlns:a14="http://schemas.microsoft.com/office/drawing/2010/main" w="9525">
                               <a:solidFill>
                                 <a:srgbClr val="000000"/>
@@ -5678,7 +5467,6 @@
                                 <w:lang w:val="en-US"/>
                               </w:rPr>
                             </w:pPr>
-                            <w:proofErr w:type="spellStart"/>
                             <w:r>
                               <w:rPr>
                                 <w:lang w:val="en-US"/>
@@ -5691,7 +5479,6 @@
                               </w:rPr>
                               <w:t>f</w:t>
                             </w:r>
-                            <w:proofErr w:type="spellEnd"/>
                             <w:r>
                               <w:rPr>
                                 <w:lang w:val="en-US"/>
@@ -5705,7 +5492,6 @@
                                 <w:lang w:val="en-US"/>
                               </w:rPr>
                             </w:pPr>
-                            <w:proofErr w:type="spellStart"/>
                             <w:r>
                               <w:rPr>
                                 <w:lang w:val="en-US"/>
@@ -5718,7 +5504,6 @@
                               </w:rPr>
                               <w:t>v</w:t>
                             </w:r>
-                            <w:proofErr w:type="spellEnd"/>
                             <w:r>
                               <w:rPr>
                                 <w:lang w:val="en-US"/>
@@ -5744,19 +5529,11 @@
                                 <w:lang w:val="en-US"/>
                               </w:rPr>
                             </w:pPr>
-                            <w:proofErr w:type="spellStart"/>
-                            <w:r>
-                              <w:rPr>
-                                <w:lang w:val="en-US"/>
-                              </w:rPr>
-                              <w:t>Maxcap</w:t>
-                            </w:r>
-                            <w:proofErr w:type="spellEnd"/>
-                            <w:r>
-                              <w:rPr>
-                                <w:lang w:val="en-US"/>
-                              </w:rPr>
-                              <w:t>= maximum capacity [Ml/d]</w:t>
+                            <w:r>
+                              <w:rPr>
+                                <w:lang w:val="en-US"/>
+                              </w:rPr>
+                              <w:t>Maxcap= maximum capacity [Ml/d]</w:t>
                             </w:r>
                           </w:p>
                           <w:p>
@@ -5783,7 +5560,7 @@
               </wp:anchor>
             </w:drawing>
           </mc:Choice>
-          <mc:Fallback>
+          <mc:Fallback xmlns:w15="http://schemas.microsoft.com/office/word/2012/wordml">
             <w:pict>
               <v:shape id="Text Box 6" o:spid="_x0000_s1034" type="#_x0000_t202" style="position:absolute;margin-left:-6.25pt;margin-top:2.75pt;width:179.4pt;height:161.25pt;z-index:251664384;visibility:visible;mso-wrap-style:square;mso-width-percent:0;mso-height-percent:0;mso-wrap-distance-left:9pt;mso-wrap-distance-top:0;mso-wrap-distance-right:9pt;mso-wrap-distance-bottom:0;mso-position-horizontal:absolute;mso-position-horizontal-relative:text;mso-position-vertical:absolute;mso-position-vertical-relative:text;mso-width-percent:0;mso-height-percent:0;mso-width-relative:margin;mso-height-relative:margin;v-text-anchor:top" o:gfxdata="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" filled="f" stroked="f">
                 <v:textbox>
@@ -5906,12 +5683,12 @@
       <w:r>
         <w:rPr>
           <w:noProof/>
-          <w:lang w:val="en-GB" w:eastAsia="en-GB"/>
+          <w:lang w:val="en-US"/>
         </w:rPr>
         <mc:AlternateContent>
           <mc:Choice Requires="wps">
             <w:drawing>
-              <wp:anchor distT="0" distB="0" distL="114300" distR="114300" simplePos="0" relativeHeight="251669504" behindDoc="0" locked="0" layoutInCell="1" allowOverlap="1">
+              <wp:anchor distT="0" distB="0" distL="114300" distR="114300" simplePos="0" relativeHeight="251669504" behindDoc="0" locked="0" layoutInCell="1" allowOverlap="1" wp14:anchorId="4E5E63CC" wp14:editId="16276B6B">
                 <wp:simplePos x="0" y="0"/>
                 <wp:positionH relativeFrom="column">
                   <wp:posOffset>3375660</wp:posOffset>
@@ -5945,14 +5722,14 @@
                           <a:noFill/>
                         </a:ln>
                         <a:extLst>
-                          <a:ext uri="{909E8E84-426E-40DD-AFC4-6F175D3DCCD1}">
+                          <a:ext uri="{909E8E84-426E-40dd-AFC4-6F175D3DCCD1}">
                             <a14:hiddenFill xmlns:a14="http://schemas.microsoft.com/office/drawing/2010/main">
                               <a:solidFill>
                                 <a:srgbClr val="FFFFFF"/>
                               </a:solidFill>
                             </a14:hiddenFill>
                           </a:ext>
-                          <a:ext uri="{91240B29-F687-4F45-9708-019B960494DF}">
+                          <a:ext uri="{91240B29-F687-4f45-9708-019B960494DF}">
                             <a14:hiddenLine xmlns:a14="http://schemas.microsoft.com/office/drawing/2010/main" w="9525">
                               <a:solidFill>
                                 <a:srgbClr val="000000"/>
@@ -5984,7 +5761,6 @@
                               </w:rPr>
                               <w:t xml:space="preserve">9000, </w:t>
                             </w:r>
-                            <w:proofErr w:type="spellStart"/>
                             <w:r>
                               <w:rPr>
                                 <w:lang w:val="en-US"/>
@@ -5997,7 +5773,6 @@
                               </w:rPr>
                               <w:t>f</w:t>
                             </w:r>
-                            <w:proofErr w:type="spellEnd"/>
                             <w:r>
                               <w:rPr>
                                 <w:lang w:val="en-US"/>
@@ -6010,7 +5785,6 @@
                               </w:rPr>
                               <w:t xml:space="preserve">10, </w:t>
                             </w:r>
-                            <w:proofErr w:type="spellStart"/>
                             <w:r>
                               <w:rPr>
                                 <w:lang w:val="en-US"/>
@@ -6023,7 +5797,6 @@
                               </w:rPr>
                               <w:t>v</w:t>
                             </w:r>
-                            <w:proofErr w:type="spellEnd"/>
                             <w:r>
                               <w:rPr>
                                 <w:lang w:val="en-US"/>
@@ -6061,7 +5834,7 @@
               </wp:anchor>
             </w:drawing>
           </mc:Choice>
-          <mc:Fallback>
+          <mc:Fallback xmlns:w15="http://schemas.microsoft.com/office/word/2012/wordml">
             <w:pict>
               <v:shape id="Text Box 11" o:spid="_x0000_s1035" type="#_x0000_t202" style="position:absolute;margin-left:265.8pt;margin-top:20.55pt;width:183.75pt;height:23.8pt;z-index:251669504;visibility:visible;mso-wrap-style:square;mso-width-percent:0;mso-height-percent:0;mso-wrap-distance-left:9pt;mso-wrap-distance-top:0;mso-wrap-distance-right:9pt;mso-wrap-distance-bottom:0;mso-position-horizontal:absolute;mso-position-horizontal-relative:text;mso-position-vertical:absolute;mso-position-vertical-relative:text;mso-width-percent:0;mso-height-percent:0;mso-width-relative:margin;mso-height-relative:margin;v-text-anchor:top" o:gfxdata="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" filled="f" stroked="f">
                 <v:textbox>
@@ -6157,12 +5930,12 @@
       <w:r>
         <w:rPr>
           <w:noProof/>
-          <w:lang w:val="en-GB" w:eastAsia="en-GB"/>
+          <w:lang w:val="en-US"/>
         </w:rPr>
         <mc:AlternateContent>
           <mc:Choice Requires="wps">
             <w:drawing>
-              <wp:anchor distT="0" distB="0" distL="114300" distR="114300" simplePos="0" relativeHeight="251689984" behindDoc="0" locked="0" layoutInCell="1" allowOverlap="1">
+              <wp:anchor distT="0" distB="0" distL="114300" distR="114300" simplePos="0" relativeHeight="251689984" behindDoc="0" locked="0" layoutInCell="1" allowOverlap="1" wp14:anchorId="0150A757" wp14:editId="0E306251">
                 <wp:simplePos x="0" y="0"/>
                 <wp:positionH relativeFrom="column">
                   <wp:posOffset>3274060</wp:posOffset>
@@ -6201,7 +5974,7 @@
                           <a:tailEnd type="none" w="med" len="med"/>
                         </a:ln>
                         <a:extLst>
-                          <a:ext uri="{909E8E84-426E-40DD-AFC4-6F175D3DCCD1}">
+                          <a:ext uri="{909E8E84-426E-40dd-AFC4-6F175D3DCCD1}">
                             <a14:hiddenFill xmlns:a14="http://schemas.microsoft.com/office/drawing/2010/main">
                               <a:noFill/>
                             </a14:hiddenFill>
@@ -6221,7 +5994,7 @@
               </wp:anchor>
             </w:drawing>
           </mc:Choice>
-          <mc:Fallback>
+          <mc:Fallback xmlns:w15="http://schemas.microsoft.com/office/word/2012/wordml">
             <w:pict>
               <v:shape w14:anchorId="216112F1" id="AutoShape 65" o:spid="_x0000_s1026" type="#_x0000_t32" style="position:absolute;margin-left:257.8pt;margin-top:13.65pt;width:1.2pt;height:13.45pt;flip:x y;z-index:251689984;visibility:visible;mso-wrap-style:square;mso-width-percent:0;mso-height-percent:0;mso-wrap-distance-left:9pt;mso-wrap-distance-top:0;mso-wrap-distance-right:9pt;mso-wrap-distance-bottom:0;mso-position-horizontal:absolute;mso-position-horizontal-relative:text;mso-position-vertical:absolute;mso-position-vertical-relative:text;mso-width-percent:0;mso-height-percent:0;mso-width-relative:page;mso-height-relative:page" o:gfxdata="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" strokecolor="#0070c0"/>
             </w:pict>
@@ -6231,12 +6004,12 @@
       <w:r>
         <w:rPr>
           <w:noProof/>
-          <w:lang w:val="en-GB" w:eastAsia="en-GB"/>
+          <w:lang w:val="en-US"/>
         </w:rPr>
         <mc:AlternateContent>
           <mc:Choice Requires="wps">
             <w:drawing>
-              <wp:anchor distT="0" distB="0" distL="114300" distR="114300" simplePos="0" relativeHeight="251688960" behindDoc="0" locked="0" layoutInCell="1" allowOverlap="1">
+              <wp:anchor distT="0" distB="0" distL="114300" distR="114300" simplePos="0" relativeHeight="251688960" behindDoc="0" locked="0" layoutInCell="1" allowOverlap="1" wp14:anchorId="71386942" wp14:editId="1C2AF849">
                 <wp:simplePos x="0" y="0"/>
                 <wp:positionH relativeFrom="column">
                   <wp:posOffset>3098165</wp:posOffset>
@@ -6275,7 +6048,7 @@
                           <a:tailEnd type="none" w="med" len="med"/>
                         </a:ln>
                         <a:extLst>
-                          <a:ext uri="{909E8E84-426E-40DD-AFC4-6F175D3DCCD1}">
+                          <a:ext uri="{909E8E84-426E-40dd-AFC4-6F175D3DCCD1}">
                             <a14:hiddenFill xmlns:a14="http://schemas.microsoft.com/office/drawing/2010/main">
                               <a:noFill/>
                             </a14:hiddenFill>
@@ -6295,7 +6068,7 @@
               </wp:anchor>
             </w:drawing>
           </mc:Choice>
-          <mc:Fallback>
+          <mc:Fallback xmlns:w15="http://schemas.microsoft.com/office/word/2012/wordml">
             <w:pict>
               <v:shape w14:anchorId="6B7A3A8D" id="AutoShape 64" o:spid="_x0000_s1026" type="#_x0000_t32" style="position:absolute;margin-left:243.95pt;margin-top:26.7pt;width:15.05pt;height:1.6pt;z-index:251688960;visibility:visible;mso-wrap-style:square;mso-width-percent:0;mso-height-percent:0;mso-wrap-distance-left:9pt;mso-wrap-distance-top:0;mso-wrap-distance-right:9pt;mso-wrap-distance-bottom:0;mso-position-horizontal:absolute;mso-position-horizontal-relative:text;mso-position-vertical:absolute;mso-position-vertical-relative:text;mso-width-percent:0;mso-height-percent:0;mso-width-relative:page;mso-height-relative:page" o:gfxdata="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" strokecolor="#0070c0"/>
             </w:pict>
@@ -6305,12 +6078,12 @@
       <w:r>
         <w:rPr>
           <w:noProof/>
-          <w:lang w:val="en-GB" w:eastAsia="en-GB"/>
+          <w:lang w:val="en-US"/>
         </w:rPr>
         <mc:AlternateContent>
           <mc:Choice Requires="wps">
             <w:drawing>
-              <wp:anchor distT="0" distB="0" distL="114300" distR="114300" simplePos="0" relativeHeight="251677696" behindDoc="0" locked="0" layoutInCell="1" allowOverlap="1">
+              <wp:anchor distT="0" distB="0" distL="114300" distR="114300" simplePos="0" relativeHeight="251677696" behindDoc="0" locked="0" layoutInCell="1" allowOverlap="1" wp14:anchorId="3783C896" wp14:editId="55B2E195">
                 <wp:simplePos x="0" y="0"/>
                 <wp:positionH relativeFrom="column">
                   <wp:posOffset>3556635</wp:posOffset>
@@ -6344,14 +6117,14 @@
                           <a:noFill/>
                         </a:ln>
                         <a:extLst>
-                          <a:ext uri="{909E8E84-426E-40DD-AFC4-6F175D3DCCD1}">
+                          <a:ext uri="{909E8E84-426E-40dd-AFC4-6F175D3DCCD1}">
                             <a14:hiddenFill xmlns:a14="http://schemas.microsoft.com/office/drawing/2010/main">
                               <a:solidFill>
                                 <a:srgbClr val="FFFFFF"/>
                               </a:solidFill>
                             </a14:hiddenFill>
                           </a:ext>
-                          <a:ext uri="{91240B29-F687-4F45-9708-019B960494DF}">
+                          <a:ext uri="{91240B29-F687-4f45-9708-019B960494DF}">
                             <a14:hiddenLine xmlns:a14="http://schemas.microsoft.com/office/drawing/2010/main" w="9525">
                               <a:solidFill>
                                 <a:srgbClr val="000000"/>
@@ -6371,14 +6144,12 @@
                                 <w:lang w:val="en-US"/>
                               </w:rPr>
                             </w:pPr>
-                            <w:proofErr w:type="spellStart"/>
                             <w:r>
                               <w:rPr>
                                 <w:lang w:val="en-US"/>
                               </w:rPr>
                               <w:t>Maxcap</w:t>
                             </w:r>
-                            <w:proofErr w:type="spellEnd"/>
                             <w:r>
                               <w:rPr>
                                 <w:lang w:val="en-US"/>
@@ -6416,7 +6187,7 @@
               </wp:anchor>
             </w:drawing>
           </mc:Choice>
-          <mc:Fallback>
+          <mc:Fallback xmlns:w15="http://schemas.microsoft.com/office/word/2012/wordml">
             <w:pict>
               <v:shape id="Text Box 19" o:spid="_x0000_s1036" type="#_x0000_t202" style="position:absolute;margin-left:280.05pt;margin-top:11.8pt;width:120.75pt;height:23.8pt;z-index:251677696;visibility:visible;mso-wrap-style:square;mso-width-percent:0;mso-height-percent:0;mso-wrap-distance-left:9pt;mso-wrap-distance-top:0;mso-wrap-distance-right:9pt;mso-wrap-distance-bottom:0;mso-position-horizontal:absolute;mso-position-horizontal-relative:text;mso-position-vertical:absolute;mso-position-vertical-relative:text;mso-width-percent:0;mso-height-percent:0;mso-width-relative:margin;mso-height-relative:margin;v-text-anchor:top" o:gfxdata="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" filled="f" stroked="f">
                 <v:textbox>
@@ -6463,12 +6234,12 @@
       <w:r>
         <w:rPr>
           <w:noProof/>
-          <w:lang w:val="en-GB" w:eastAsia="en-GB"/>
+          <w:lang w:val="en-US"/>
         </w:rPr>
         <mc:AlternateContent>
           <mc:Choice Requires="wps">
             <w:drawing>
-              <wp:anchor distT="0" distB="0" distL="114300" distR="114300" simplePos="0" relativeHeight="251675648" behindDoc="0" locked="0" layoutInCell="1" allowOverlap="1">
+              <wp:anchor distT="0" distB="0" distL="114300" distR="114300" simplePos="0" relativeHeight="251675648" behindDoc="0" locked="0" layoutInCell="1" allowOverlap="1" wp14:anchorId="4A84E8B8" wp14:editId="67E0C1A5">
                 <wp:simplePos x="0" y="0"/>
                 <wp:positionH relativeFrom="column">
                   <wp:posOffset>2023110</wp:posOffset>
@@ -6502,14 +6273,14 @@
                           <a:noFill/>
                         </a:ln>
                         <a:extLst>
-                          <a:ext uri="{909E8E84-426E-40DD-AFC4-6F175D3DCCD1}">
+                          <a:ext uri="{909E8E84-426E-40dd-AFC4-6F175D3DCCD1}">
                             <a14:hiddenFill xmlns:a14="http://schemas.microsoft.com/office/drawing/2010/main">
                               <a:solidFill>
                                 <a:srgbClr val="FFFFFF"/>
                               </a:solidFill>
                             </a14:hiddenFill>
                           </a:ext>
-                          <a:ext uri="{91240B29-F687-4F45-9708-019B960494DF}">
+                          <a:ext uri="{91240B29-F687-4f45-9708-019B960494DF}">
                             <a14:hiddenLine xmlns:a14="http://schemas.microsoft.com/office/drawing/2010/main" w="9525">
                               <a:solidFill>
                                 <a:srgbClr val="000000"/>
@@ -6529,14 +6300,12 @@
                                 <w:lang w:val="en-US"/>
                               </w:rPr>
                             </w:pPr>
-                            <w:proofErr w:type="spellStart"/>
                             <w:r>
                               <w:rPr>
                                 <w:lang w:val="en-US"/>
                               </w:rPr>
                               <w:t>Maxcap</w:t>
                             </w:r>
-                            <w:proofErr w:type="spellEnd"/>
                             <w:r>
                               <w:rPr>
                                 <w:lang w:val="en-US"/>
@@ -6574,7 +6343,7 @@
               </wp:anchor>
             </w:drawing>
           </mc:Choice>
-          <mc:Fallback>
+          <mc:Fallback xmlns:w15="http://schemas.microsoft.com/office/word/2012/wordml">
             <w:pict>
               <v:shape id="Text Box 17" o:spid="_x0000_s1037" type="#_x0000_t202" style="position:absolute;margin-left:159.3pt;margin-top:18.9pt;width:120.75pt;height:23.8pt;z-index:251675648;visibility:visible;mso-wrap-style:square;mso-width-percent:0;mso-height-percent:0;mso-wrap-distance-left:9pt;mso-wrap-distance-top:0;mso-wrap-distance-right:9pt;mso-wrap-distance-bottom:0;mso-position-horizontal:absolute;mso-position-horizontal-relative:text;mso-position-vertical:absolute;mso-position-vertical-relative:text;mso-width-percent:0;mso-height-percent:0;mso-width-relative:margin;mso-height-relative:margin;v-text-anchor:top" o:gfxdata="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" filled="f" stroked="f">
                 <v:textbox>
@@ -6645,12 +6414,12 @@
       <w:r>
         <w:rPr>
           <w:noProof/>
-          <w:lang w:val="en-GB" w:eastAsia="en-GB"/>
+          <w:lang w:val="en-US"/>
         </w:rPr>
         <mc:AlternateContent>
           <mc:Choice Requires="wps">
             <w:drawing>
-              <wp:anchor distT="0" distB="0" distL="114300" distR="114300" simplePos="0" relativeHeight="251681792" behindDoc="0" locked="0" layoutInCell="1" allowOverlap="1">
+              <wp:anchor distT="0" distB="0" distL="114300" distR="114300" simplePos="0" relativeHeight="251681792" behindDoc="0" locked="0" layoutInCell="1" allowOverlap="1" wp14:anchorId="3471B8E0" wp14:editId="09CE2C5D">
                 <wp:simplePos x="0" y="0"/>
                 <wp:positionH relativeFrom="column">
                   <wp:posOffset>-79375</wp:posOffset>
@@ -6684,14 +6453,14 @@
                           <a:noFill/>
                         </a:ln>
                         <a:extLst>
-                          <a:ext uri="{909E8E84-426E-40DD-AFC4-6F175D3DCCD1}">
+                          <a:ext uri="{909E8E84-426E-40dd-AFC4-6F175D3DCCD1}">
                             <a14:hiddenFill xmlns:a14="http://schemas.microsoft.com/office/drawing/2010/main">
                               <a:solidFill>
                                 <a:srgbClr val="FFFFFF"/>
                               </a:solidFill>
                             </a14:hiddenFill>
                           </a:ext>
-                          <a:ext uri="{91240B29-F687-4F45-9708-019B960494DF}">
+                          <a:ext uri="{91240B29-F687-4f45-9708-019B960494DF}">
                             <a14:hiddenLine xmlns:a14="http://schemas.microsoft.com/office/drawing/2010/main" w="9525">
                               <a:solidFill>
                                 <a:srgbClr val="000000"/>
@@ -6711,19 +6480,11 @@
                                 <w:lang w:val="en-US"/>
                               </w:rPr>
                             </w:pPr>
-                            <w:proofErr w:type="spellStart"/>
-                            <w:r>
-                              <w:rPr>
-                                <w:lang w:val="en-US"/>
-                              </w:rPr>
-                              <w:t>Dmax</w:t>
-                            </w:r>
-                            <w:proofErr w:type="spellEnd"/>
-                            <w:r>
-                              <w:rPr>
-                                <w:lang w:val="en-US"/>
-                              </w:rPr>
-                              <w:t>=Max demand required over a planning period of 25 years [Ml/d].</w:t>
+                            <w:r>
+                              <w:rPr>
+                                <w:lang w:val="en-US"/>
+                              </w:rPr>
+                              <w:t>Dmax=Max demand required over a planning period of 25 years [Ml/d].</w:t>
                             </w:r>
                           </w:p>
                           <w:p>
@@ -6750,7 +6511,7 @@
               </wp:anchor>
             </w:drawing>
           </mc:Choice>
-          <mc:Fallback>
+          <mc:Fallback xmlns:w15="http://schemas.microsoft.com/office/word/2012/wordml">
             <w:pict>
               <v:shape id="Text Box 23" o:spid="_x0000_s1038" type="#_x0000_t202" style="position:absolute;margin-left:-6.25pt;margin-top:20.75pt;width:187.3pt;height:41.45pt;z-index:251681792;visibility:visible;mso-wrap-style:square;mso-width-percent:0;mso-height-percent:0;mso-wrap-distance-left:9pt;mso-wrap-distance-top:0;mso-wrap-distance-right:9pt;mso-wrap-distance-bottom:0;mso-position-horizontal:absolute;mso-position-horizontal-relative:text;mso-position-vertical:absolute;mso-position-vertical-relative:text;mso-width-percent:0;mso-height-percent:0;mso-width-relative:margin;mso-height-relative:margin;v-text-anchor:top" o:gfxdata="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" filled="f" stroked="f">
                 <v:textbox>
@@ -6798,12 +6559,12 @@
       <w:r>
         <w:rPr>
           <w:noProof/>
-          <w:lang w:val="en-GB" w:eastAsia="en-GB"/>
+          <w:lang w:val="en-US"/>
         </w:rPr>
         <mc:AlternateContent>
           <mc:Choice Requires="wps">
             <w:drawing>
-              <wp:anchor distT="0" distB="0" distL="114300" distR="114300" simplePos="0" relativeHeight="251679744" behindDoc="0" locked="0" layoutInCell="1" allowOverlap="1">
+              <wp:anchor distT="0" distB="0" distL="114300" distR="114300" simplePos="0" relativeHeight="251679744" behindDoc="0" locked="0" layoutInCell="1" allowOverlap="1" wp14:anchorId="4588AE19" wp14:editId="278BC568">
                 <wp:simplePos x="0" y="0"/>
                 <wp:positionH relativeFrom="column">
                   <wp:posOffset>5556885</wp:posOffset>
@@ -6837,14 +6598,14 @@
                           <a:noFill/>
                         </a:ln>
                         <a:extLst>
-                          <a:ext uri="{909E8E84-426E-40DD-AFC4-6F175D3DCCD1}">
+                          <a:ext uri="{909E8E84-426E-40dd-AFC4-6F175D3DCCD1}">
                             <a14:hiddenFill xmlns:a14="http://schemas.microsoft.com/office/drawing/2010/main">
                               <a:solidFill>
                                 <a:srgbClr val="FFFFFF"/>
                               </a:solidFill>
                             </a14:hiddenFill>
                           </a:ext>
-                          <a:ext uri="{91240B29-F687-4F45-9708-019B960494DF}">
+                          <a:ext uri="{91240B29-F687-4f45-9708-019B960494DF}">
                             <a14:hiddenLine xmlns:a14="http://schemas.microsoft.com/office/drawing/2010/main" w="9525">
                               <a:solidFill>
                                 <a:srgbClr val="000000"/>
@@ -6864,14 +6625,12 @@
                                 <w:lang w:val="en-US"/>
                               </w:rPr>
                             </w:pPr>
-                            <w:proofErr w:type="spellStart"/>
                             <w:r>
                               <w:rPr>
                                 <w:lang w:val="en-US"/>
                               </w:rPr>
                               <w:t>Maxcap</w:t>
                             </w:r>
-                            <w:proofErr w:type="spellEnd"/>
                             <w:r>
                               <w:rPr>
                                 <w:lang w:val="en-US"/>
@@ -6909,7 +6668,7 @@
               </wp:anchor>
             </w:drawing>
           </mc:Choice>
-          <mc:Fallback>
+          <mc:Fallback xmlns:w15="http://schemas.microsoft.com/office/word/2012/wordml">
             <w:pict>
               <v:shape id="Text Box 21" o:spid="_x0000_s1039" type="#_x0000_t202" style="position:absolute;margin-left:437.55pt;margin-top:19.15pt;width:120.75pt;height:23.8pt;z-index:251679744;visibility:visible;mso-wrap-style:square;mso-width-percent:0;mso-height-percent:0;mso-wrap-distance-left:9pt;mso-wrap-distance-top:0;mso-wrap-distance-right:9pt;mso-wrap-distance-bottom:0;mso-position-horizontal:absolute;mso-position-horizontal-relative:text;mso-position-vertical:absolute;mso-position-vertical-relative:text;mso-width-percent:0;mso-height-percent:0;mso-width-relative:margin;mso-height-relative:margin;v-text-anchor:top" o:gfxdata="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" filled="f" stroked="f">
                 <v:textbox>
@@ -6956,12 +6715,12 @@
       <w:r>
         <w:rPr>
           <w:noProof/>
-          <w:lang w:val="en-GB" w:eastAsia="en-GB"/>
+          <w:lang w:val="en-US"/>
         </w:rPr>
         <mc:AlternateContent>
           <mc:Choice Requires="wps">
             <w:drawing>
-              <wp:anchor distT="0" distB="0" distL="114300" distR="114300" simplePos="0" relativeHeight="251671552" behindDoc="0" locked="0" layoutInCell="1" allowOverlap="1">
+              <wp:anchor distT="0" distB="0" distL="114300" distR="114300" simplePos="0" relativeHeight="251671552" behindDoc="0" locked="0" layoutInCell="1" allowOverlap="1" wp14:anchorId="3820F5D5" wp14:editId="6383B80E">
                 <wp:simplePos x="0" y="0"/>
                 <wp:positionH relativeFrom="column">
                   <wp:posOffset>5347335</wp:posOffset>
@@ -6995,14 +6754,14 @@
                           <a:noFill/>
                         </a:ln>
                         <a:extLst>
-                          <a:ext uri="{909E8E84-426E-40DD-AFC4-6F175D3DCCD1}">
+                          <a:ext uri="{909E8E84-426E-40dd-AFC4-6F175D3DCCD1}">
                             <a14:hiddenFill xmlns:a14="http://schemas.microsoft.com/office/drawing/2010/main">
                               <a:solidFill>
                                 <a:srgbClr val="FFFFFF"/>
                               </a:solidFill>
                             </a14:hiddenFill>
                           </a:ext>
-                          <a:ext uri="{91240B29-F687-4F45-9708-019B960494DF}">
+                          <a:ext uri="{91240B29-F687-4f45-9708-019B960494DF}">
                             <a14:hiddenLine xmlns:a14="http://schemas.microsoft.com/office/drawing/2010/main" w="9525">
                               <a:solidFill>
                                 <a:srgbClr val="000000"/>
@@ -7034,7 +6793,6 @@
                               </w:rPr>
                               <w:t xml:space="preserve">21000, </w:t>
                             </w:r>
-                            <w:proofErr w:type="spellStart"/>
                             <w:r>
                               <w:rPr>
                                 <w:lang w:val="en-US"/>
@@ -7047,7 +6805,6 @@
                               </w:rPr>
                               <w:t>f</w:t>
                             </w:r>
-                            <w:proofErr w:type="spellEnd"/>
                             <w:r>
                               <w:rPr>
                                 <w:lang w:val="en-US"/>
@@ -7060,7 +6817,6 @@
                               </w:rPr>
                               <w:t xml:space="preserve">250, </w:t>
                             </w:r>
-                            <w:proofErr w:type="spellStart"/>
                             <w:r>
                               <w:rPr>
                                 <w:lang w:val="en-US"/>
@@ -7073,7 +6829,6 @@
                               </w:rPr>
                               <w:t>v</w:t>
                             </w:r>
-                            <w:proofErr w:type="spellEnd"/>
                             <w:r>
                               <w:rPr>
                                 <w:lang w:val="en-US"/>
@@ -7111,7 +6866,7 @@
               </wp:anchor>
             </w:drawing>
           </mc:Choice>
-          <mc:Fallback>
+          <mc:Fallback xmlns:w15="http://schemas.microsoft.com/office/word/2012/wordml">
             <w:pict>
               <v:shape id="Text Box 13" o:spid="_x0000_s1040" type="#_x0000_t202" style="position:absolute;margin-left:421.05pt;margin-top:1.15pt;width:183.75pt;height:23.8pt;z-index:251671552;visibility:visible;mso-wrap-style:square;mso-width-percent:0;mso-height-percent:0;mso-wrap-distance-left:9pt;mso-wrap-distance-top:0;mso-wrap-distance-right:9pt;mso-wrap-distance-bottom:0;mso-position-horizontal:absolute;mso-position-horizontal-relative:text;mso-position-vertical:absolute;mso-position-vertical-relative:text;mso-width-percent:0;mso-height-percent:0;mso-width-relative:margin;mso-height-relative:margin;v-text-anchor:top" o:gfxdata="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" filled="f" stroked="f">
                 <v:textbox>
@@ -7200,12 +6955,12 @@
       <w:r>
         <w:rPr>
           <w:noProof/>
-          <w:lang w:val="en-GB" w:eastAsia="en-GB"/>
+          <w:lang w:val="en-US"/>
         </w:rPr>
         <mc:AlternateContent>
           <mc:Choice Requires="wps">
             <w:drawing>
-              <wp:anchor distT="0" distB="0" distL="114300" distR="114300" simplePos="0" relativeHeight="251683840" behindDoc="0" locked="0" layoutInCell="1" allowOverlap="1">
+              <wp:anchor distT="0" distB="0" distL="114300" distR="114300" simplePos="0" relativeHeight="251683840" behindDoc="0" locked="0" layoutInCell="1" allowOverlap="1" wp14:anchorId="4F38DC75" wp14:editId="536E5982">
                 <wp:simplePos x="0" y="0"/>
                 <wp:positionH relativeFrom="column">
                   <wp:posOffset>3375660</wp:posOffset>
@@ -7239,14 +6994,14 @@
                           <a:noFill/>
                         </a:ln>
                         <a:extLst>
-                          <a:ext uri="{909E8E84-426E-40DD-AFC4-6F175D3DCCD1}">
+                          <a:ext uri="{909E8E84-426E-40dd-AFC4-6F175D3DCCD1}">
                             <a14:hiddenFill xmlns:a14="http://schemas.microsoft.com/office/drawing/2010/main">
                               <a:solidFill>
                                 <a:srgbClr val="FFFFFF"/>
                               </a:solidFill>
                             </a14:hiddenFill>
                           </a:ext>
-                          <a:ext uri="{91240B29-F687-4F45-9708-019B960494DF}">
+                          <a:ext uri="{91240B29-F687-4f45-9708-019B960494DF}">
                             <a14:hiddenLine xmlns:a14="http://schemas.microsoft.com/office/drawing/2010/main" w="9525">
                               <a:solidFill>
                                 <a:srgbClr val="000000"/>
@@ -7266,19 +7021,11 @@
                                 <w:lang w:val="en-US"/>
                               </w:rPr>
                             </w:pPr>
-                            <w:proofErr w:type="spellStart"/>
-                            <w:r>
-                              <w:rPr>
-                                <w:lang w:val="en-US"/>
-                              </w:rPr>
-                              <w:t>Dmax</w:t>
-                            </w:r>
-                            <w:proofErr w:type="spellEnd"/>
-                            <w:r>
-                              <w:rPr>
-                                <w:lang w:val="en-US"/>
-                              </w:rPr>
-                              <w:t>=70 [Ml/d]</w:t>
+                            <w:r>
+                              <w:rPr>
+                                <w:lang w:val="en-US"/>
+                              </w:rPr>
+                              <w:t>Dmax=70 [Ml/d]</w:t>
                             </w:r>
                           </w:p>
                           <w:p>
@@ -7305,7 +7052,7 @@
               </wp:anchor>
             </w:drawing>
           </mc:Choice>
-          <mc:Fallback>
+          <mc:Fallback xmlns:w15="http://schemas.microsoft.com/office/word/2012/wordml">
             <w:pict>
               <v:shape id="Text Box 25" o:spid="_x0000_s1041" type="#_x0000_t202" style="position:absolute;margin-left:265.8pt;margin-top:1.15pt;width:106.3pt;height:18pt;z-index:251683840;visibility:visible;mso-wrap-style:square;mso-width-percent:0;mso-height-percent:0;mso-wrap-distance-left:9pt;mso-wrap-distance-top:0;mso-wrap-distance-right:9pt;mso-wrap-distance-bottom:0;mso-position-horizontal:absolute;mso-position-horizontal-relative:text;mso-position-vertical:absolute;mso-position-vertical-relative:text;mso-width-percent:0;mso-height-percent:0;mso-width-relative:margin;mso-height-relative:margin;v-text-anchor:top" o:gfxdata="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" filled="f" stroked="f">
                 <v:textbox>
@@ -7348,10 +7095,10 @@
       <w:r>
         <w:rPr>
           <w:noProof/>
-          <w:lang w:val="en-GB" w:eastAsia="en-GB"/>
+          <w:lang w:val="en-US"/>
         </w:rPr>
         <w:drawing>
-          <wp:anchor distT="0" distB="0" distL="114300" distR="114300" simplePos="0" relativeHeight="251661312" behindDoc="0" locked="0" layoutInCell="1" allowOverlap="1">
+          <wp:anchor distT="0" distB="0" distL="114300" distR="114300" simplePos="0" relativeHeight="251661312" behindDoc="0" locked="0" layoutInCell="1" allowOverlap="1" wp14:anchorId="4B6CA45F" wp14:editId="21EAA9AE">
             <wp:simplePos x="0" y="0"/>
             <wp:positionH relativeFrom="column">
               <wp:posOffset>299085</wp:posOffset>
@@ -7376,7 +7123,7 @@
                     </pic:cNvPicPr>
                   </pic:nvPicPr>
                   <pic:blipFill>
-                    <a:blip r:embed="rId51" cstate="print"/>
+                    <a:blip r:embed="rId52" cstate="print"/>
                     <a:srcRect l="6034" t="8527"/>
                     <a:stretch>
                       <a:fillRect/>
@@ -7407,12 +7154,12 @@
       <w:r>
         <w:rPr>
           <w:noProof/>
-          <w:lang w:val="en-GB" w:eastAsia="en-GB"/>
+          <w:lang w:val="en-US"/>
         </w:rPr>
         <mc:AlternateContent>
           <mc:Choice Requires="wps">
             <w:drawing>
-              <wp:anchor distT="0" distB="0" distL="114300" distR="114300" simplePos="0" relativeHeight="251678720" behindDoc="0" locked="0" layoutInCell="1" allowOverlap="1">
+              <wp:anchor distT="0" distB="0" distL="114300" distR="114300" simplePos="0" relativeHeight="251678720" behindDoc="0" locked="0" layoutInCell="1" allowOverlap="1" wp14:anchorId="427C3188" wp14:editId="31850686">
                 <wp:simplePos x="0" y="0"/>
                 <wp:positionH relativeFrom="column">
                   <wp:posOffset>-2390775</wp:posOffset>
@@ -7446,14 +7193,14 @@
                           <a:noFill/>
                         </a:ln>
                         <a:extLst>
-                          <a:ext uri="{909E8E84-426E-40DD-AFC4-6F175D3DCCD1}">
+                          <a:ext uri="{909E8E84-426E-40dd-AFC4-6F175D3DCCD1}">
                             <a14:hiddenFill xmlns:a14="http://schemas.microsoft.com/office/drawing/2010/main">
                               <a:solidFill>
                                 <a:srgbClr val="FFFFFF"/>
                               </a:solidFill>
                             </a14:hiddenFill>
                           </a:ext>
-                          <a:ext uri="{91240B29-F687-4F45-9708-019B960494DF}">
+                          <a:ext uri="{91240B29-F687-4f45-9708-019B960494DF}">
                             <a14:hiddenLine xmlns:a14="http://schemas.microsoft.com/office/drawing/2010/main" w="9525">
                               <a:solidFill>
                                 <a:srgbClr val="000000"/>
@@ -7473,14 +7220,12 @@
                                 <w:lang w:val="en-US"/>
                               </w:rPr>
                             </w:pPr>
-                            <w:proofErr w:type="spellStart"/>
                             <w:r>
                               <w:rPr>
                                 <w:lang w:val="en-US"/>
                               </w:rPr>
                               <w:t>Maxcap</w:t>
                             </w:r>
-                            <w:proofErr w:type="spellEnd"/>
                             <w:r>
                               <w:rPr>
                                 <w:lang w:val="en-US"/>
@@ -7518,7 +7263,7 @@
               </wp:anchor>
             </w:drawing>
           </mc:Choice>
-          <mc:Fallback>
+          <mc:Fallback xmlns:w15="http://schemas.microsoft.com/office/word/2012/wordml">
             <w:pict>
               <v:shape id="Text Box 20" o:spid="_x0000_s1042" type="#_x0000_t202" style="position:absolute;left:0;text-align:left;margin-left:-188.25pt;margin-top:65.15pt;width:120.75pt;height:23.8pt;z-index:251678720;visibility:visible;mso-wrap-style:square;mso-width-percent:0;mso-height-percent:0;mso-wrap-distance-left:9pt;mso-wrap-distance-top:0;mso-wrap-distance-right:9pt;mso-wrap-distance-bottom:0;mso-position-horizontal:absolute;mso-position-horizontal-relative:text;mso-position-vertical:absolute;mso-position-vertical-relative:text;mso-width-percent:0;mso-height-percent:0;mso-width-relative:margin;mso-height-relative:margin;v-text-anchor:top" o:gfxdata="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" filled="f" stroked="f">
                 <v:textbox>
@@ -7565,12 +7310,12 @@
       <w:r>
         <w:rPr>
           <w:noProof/>
-          <w:lang w:val="en-GB" w:eastAsia="en-GB"/>
+          <w:lang w:val="en-US"/>
         </w:rPr>
         <mc:AlternateContent>
           <mc:Choice Requires="wps">
             <w:drawing>
-              <wp:anchor distT="0" distB="0" distL="114300" distR="114300" simplePos="0" relativeHeight="251672576" behindDoc="0" locked="0" layoutInCell="1" allowOverlap="1" wp14:anchorId="0B1A4DD8" wp14:editId="0B29034E">
+              <wp:anchor distT="0" distB="0" distL="114300" distR="114300" simplePos="0" relativeHeight="251672576" behindDoc="0" locked="0" layoutInCell="1" allowOverlap="1" wp14:anchorId="57580D88" wp14:editId="680C05DA">
                 <wp:simplePos x="0" y="0"/>
                 <wp:positionH relativeFrom="column">
                   <wp:posOffset>-2647950</wp:posOffset>
@@ -7604,14 +7349,14 @@
                           <a:noFill/>
                         </a:ln>
                         <a:extLst>
-                          <a:ext uri="{909E8E84-426E-40DD-AFC4-6F175D3DCCD1}">
+                          <a:ext uri="{909E8E84-426E-40dd-AFC4-6F175D3DCCD1}">
                             <a14:hiddenFill xmlns:a14="http://schemas.microsoft.com/office/drawing/2010/main">
                               <a:solidFill>
                                 <a:srgbClr val="FFFFFF"/>
                               </a:solidFill>
                             </a14:hiddenFill>
                           </a:ext>
-                          <a:ext uri="{91240B29-F687-4F45-9708-019B960494DF}">
+                          <a:ext uri="{91240B29-F687-4f45-9708-019B960494DF}">
                             <a14:hiddenLine xmlns:a14="http://schemas.microsoft.com/office/drawing/2010/main" w="9525">
                               <a:solidFill>
                                 <a:srgbClr val="000000"/>
@@ -7643,7 +7388,6 @@
                               </w:rPr>
                               <w:t xml:space="preserve">9500, </w:t>
                             </w:r>
-                            <w:proofErr w:type="spellStart"/>
                             <w:r>
                               <w:rPr>
                                 <w:lang w:val="en-US"/>
@@ -7656,7 +7400,6 @@
                               </w:rPr>
                               <w:t>f</w:t>
                             </w:r>
-                            <w:proofErr w:type="spellEnd"/>
                             <w:r>
                               <w:rPr>
                                 <w:lang w:val="en-US"/>
@@ -7669,7 +7412,6 @@
                               </w:rPr>
                               <w:t xml:space="preserve">630, </w:t>
                             </w:r>
-                            <w:proofErr w:type="spellStart"/>
                             <w:r>
                               <w:rPr>
                                 <w:lang w:val="en-US"/>
@@ -7682,7 +7424,6 @@
                               </w:rPr>
                               <w:t>v</w:t>
                             </w:r>
-                            <w:proofErr w:type="spellEnd"/>
                             <w:r>
                               <w:rPr>
                                 <w:lang w:val="en-US"/>
@@ -7720,7 +7461,7 @@
               </wp:anchor>
             </w:drawing>
           </mc:Choice>
-          <mc:Fallback>
+          <mc:Fallback xmlns:w15="http://schemas.microsoft.com/office/word/2012/wordml">
             <w:pict>
               <v:shape w14:anchorId="0B1A4DD8" id="Text Box 14" o:spid="_x0000_s1043" type="#_x0000_t202" style="position:absolute;left:0;text-align:left;margin-left:-208.5pt;margin-top:53.15pt;width:183.75pt;height:23.8pt;z-index:251672576;visibility:visible;mso-wrap-style:square;mso-width-percent:0;mso-height-percent:0;mso-wrap-distance-left:9pt;mso-wrap-distance-top:0;mso-wrap-distance-right:9pt;mso-wrap-distance-bottom:0;mso-position-horizontal:absolute;mso-position-horizontal-relative:text;mso-position-vertical:absolute;mso-position-vertical-relative:text;mso-width-percent:0;mso-height-percent:0;mso-width-relative:margin;mso-height-relative:margin;v-text-anchor:top" o:gfxdata="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" filled="f" stroked="f">
                 <v:textbox>
@@ -7834,12 +7575,12 @@
       <w:r>
         <w:rPr>
           <w:noProof/>
-          <w:lang w:val="en-GB" w:eastAsia="en-GB"/>
+          <w:lang w:val="en-US"/>
         </w:rPr>
         <mc:AlternateContent>
           <mc:Choice Requires="wps">
             <w:drawing>
-              <wp:anchor distT="0" distB="0" distL="114300" distR="114300" simplePos="0" relativeHeight="251670528" behindDoc="0" locked="0" layoutInCell="1" allowOverlap="1" wp14:anchorId="49A0C438" wp14:editId="37948118">
+              <wp:anchor distT="0" distB="0" distL="114300" distR="114300" simplePos="0" relativeHeight="251670528" behindDoc="0" locked="0" layoutInCell="1" allowOverlap="1" wp14:anchorId="3049682B" wp14:editId="0B2E09A6">
                 <wp:simplePos x="0" y="0"/>
                 <wp:positionH relativeFrom="column">
                   <wp:posOffset>-98590</wp:posOffset>
@@ -7873,14 +7614,14 @@
                           <a:noFill/>
                         </a:ln>
                         <a:extLst>
-                          <a:ext uri="{909E8E84-426E-40DD-AFC4-6F175D3DCCD1}">
+                          <a:ext uri="{909E8E84-426E-40dd-AFC4-6F175D3DCCD1}">
                             <a14:hiddenFill xmlns:a14="http://schemas.microsoft.com/office/drawing/2010/main">
                               <a:solidFill>
                                 <a:srgbClr val="FFFFFF"/>
                               </a:solidFill>
                             </a14:hiddenFill>
                           </a:ext>
-                          <a:ext uri="{91240B29-F687-4F45-9708-019B960494DF}">
+                          <a:ext uri="{91240B29-F687-4f45-9708-019B960494DF}">
                             <a14:hiddenLine xmlns:a14="http://schemas.microsoft.com/office/drawing/2010/main" w="9525">
                               <a:solidFill>
                                 <a:srgbClr val="000000"/>
@@ -7912,7 +7653,6 @@
                               </w:rPr>
                               <w:t xml:space="preserve">0, </w:t>
                             </w:r>
-                            <w:proofErr w:type="spellStart"/>
                             <w:r>
                               <w:rPr>
                                 <w:lang w:val="en-US"/>
@@ -7925,7 +7665,6 @@
                               </w:rPr>
                               <w:t>f</w:t>
                             </w:r>
-                            <w:proofErr w:type="spellEnd"/>
                             <w:r>
                               <w:rPr>
                                 <w:lang w:val="en-US"/>
@@ -7938,7 +7677,6 @@
                               </w:rPr>
                               <w:t xml:space="preserve">0.11, </w:t>
                             </w:r>
-                            <w:proofErr w:type="spellStart"/>
                             <w:r>
                               <w:rPr>
                                 <w:lang w:val="en-US"/>
@@ -7951,7 +7689,6 @@
                               </w:rPr>
                               <w:t>v</w:t>
                             </w:r>
-                            <w:proofErr w:type="spellEnd"/>
                             <w:r>
                               <w:rPr>
                                 <w:lang w:val="en-US"/>
@@ -7989,7 +7726,7 @@
               </wp:anchor>
             </w:drawing>
           </mc:Choice>
-          <mc:Fallback>
+          <mc:Fallback xmlns:w15="http://schemas.microsoft.com/office/word/2012/wordml">
             <w:pict>
               <v:shape w14:anchorId="49A0C438" id="Text Box 12" o:spid="_x0000_s1044" type="#_x0000_t202" style="position:absolute;margin-left:-7.75pt;margin-top:15.6pt;width:183.75pt;height:23.8pt;z-index:251670528;visibility:visible;mso-wrap-style:square;mso-width-percent:0;mso-height-percent:0;mso-wrap-distance-left:9pt;mso-wrap-distance-top:0;mso-wrap-distance-right:9pt;mso-wrap-distance-bottom:0;mso-position-horizontal:absolute;mso-position-horizontal-relative:text;mso-position-vertical:absolute;mso-position-vertical-relative:text;mso-width-percent:0;mso-height-percent:0;mso-width-relative:margin;mso-height-relative:margin;v-text-anchor:top" o:gfxdata="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" filled="f" stroked="f">
                 <v:textbox>
@@ -8089,12 +7826,12 @@
       <w:r>
         <w:rPr>
           <w:noProof/>
-          <w:lang w:val="en-GB" w:eastAsia="en-GB"/>
+          <w:lang w:val="en-US"/>
         </w:rPr>
         <mc:AlternateContent>
           <mc:Choice Requires="wps">
             <w:drawing>
-              <wp:anchor distT="0" distB="0" distL="114300" distR="114300" simplePos="0" relativeHeight="251680768" behindDoc="0" locked="0" layoutInCell="1" allowOverlap="1" wp14:anchorId="61ECB3D5" wp14:editId="50BBDA27">
+              <wp:anchor distT="0" distB="0" distL="114300" distR="114300" simplePos="0" relativeHeight="251680768" behindDoc="0" locked="0" layoutInCell="1" allowOverlap="1" wp14:anchorId="0034D87C" wp14:editId="0661C2D9">
                 <wp:simplePos x="0" y="0"/>
                 <wp:positionH relativeFrom="margin">
                   <wp:align>left</wp:align>
@@ -8128,14 +7865,14 @@
                           <a:noFill/>
                         </a:ln>
                         <a:extLst>
-                          <a:ext uri="{909E8E84-426E-40DD-AFC4-6F175D3DCCD1}">
+                          <a:ext uri="{909E8E84-426E-40dd-AFC4-6F175D3DCCD1}">
                             <a14:hiddenFill xmlns:a14="http://schemas.microsoft.com/office/drawing/2010/main">
                               <a:solidFill>
                                 <a:srgbClr val="FFFFFF"/>
                               </a:solidFill>
                             </a14:hiddenFill>
                           </a:ext>
-                          <a:ext uri="{91240B29-F687-4F45-9708-019B960494DF}">
+                          <a:ext uri="{91240B29-F687-4f45-9708-019B960494DF}">
                             <a14:hiddenLine xmlns:a14="http://schemas.microsoft.com/office/drawing/2010/main" w="9525">
                               <a:solidFill>
                                 <a:srgbClr val="000000"/>
@@ -8155,14 +7892,12 @@
                                 <w:lang w:val="en-US"/>
                               </w:rPr>
                             </w:pPr>
-                            <w:proofErr w:type="spellStart"/>
                             <w:r>
                               <w:rPr>
                                 <w:lang w:val="en-US"/>
                               </w:rPr>
                               <w:t>Maxcap</w:t>
                             </w:r>
-                            <w:proofErr w:type="spellEnd"/>
                             <w:r>
                               <w:rPr>
                                 <w:lang w:val="en-US"/>
@@ -8200,7 +7935,7 @@
               </wp:anchor>
             </w:drawing>
           </mc:Choice>
-          <mc:Fallback>
+          <mc:Fallback xmlns:w15="http://schemas.microsoft.com/office/word/2012/wordml">
             <w:pict>
               <v:shape w14:anchorId="61ECB3D5" id="Text Box 22" o:spid="_x0000_s1045" type="#_x0000_t202" style="position:absolute;margin-left:0;margin-top:11.95pt;width:120.75pt;height:23.8pt;z-index:251680768;visibility:visible;mso-wrap-style:square;mso-width-percent:0;mso-height-percent:0;mso-wrap-distance-left:9pt;mso-wrap-distance-top:0;mso-wrap-distance-right:9pt;mso-wrap-distance-bottom:0;mso-position-horizontal:left;mso-position-horizontal-relative:margin;mso-position-vertical:absolute;mso-position-vertical-relative:text;mso-width-percent:0;mso-height-percent:0;mso-width-relative:margin;mso-height-relative:margin;v-text-anchor:top" o:gfxdata="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" filled="f" stroked="f">
                 <v:textbox>
@@ -8356,23 +8091,492 @@
       <w:r>
         <w:rPr>
           <w:noProof/>
-          <w:lang w:val="en-GB" w:eastAsia="en-GB"/>
+          <w:lang w:val="en-US"/>
         </w:rPr>
         <w:lastRenderedPageBreak/>
         <w:drawing>
-          <wp:inline distT="0" distB="0" distL="0" distR="0">
+          <wp:inline distT="0" distB="0" distL="0" distR="0" wp14:anchorId="6F7CC257" wp14:editId="20388512">
             <wp:extent cx="4762500" cy="3838575"/>
             <wp:effectExtent l="0" t="0" r="0" b="0"/>
             <wp:docPr id="2" name="Grafico 1"/>
             <wp:cNvGraphicFramePr/>
             <a:graphic xmlns:a="http://schemas.openxmlformats.org/drawingml/2006/main">
               <a:graphicData uri="http://schemas.openxmlformats.org/drawingml/2006/chart">
-                <c:chart xmlns:c="http://schemas.openxmlformats.org/drawingml/2006/chart" xmlns:r="http://schemas.openxmlformats.org/officeDocument/2006/relationships" r:id="rId52"/>
+                <c:chart xmlns:c="http://schemas.openxmlformats.org/drawingml/2006/chart" xmlns:r="http://schemas.openxmlformats.org/officeDocument/2006/relationships" r:id="rId53"/>
               </a:graphicData>
             </a:graphic>
           </wp:inline>
         </w:drawing>
       </w:r>
+    </w:p>
+    <w:p>
+      <w:pPr>
+        <w:jc w:val="center"/>
+        <w:rPr>
+          <w:sz w:val="32"/>
+          <w:lang w:val="en-US"/>
+        </w:rPr>
+      </w:pPr>
+      <w:r>
+        <w:rPr>
+          <w:sz w:val="32"/>
+          <w:lang w:val="en-US"/>
+        </w:rPr>
+        <w:t>Running the Model from Hydra</w:t>
+      </w:r>
+    </w:p>
+    <w:p>
+      <w:pPr>
+        <w:jc w:val="center"/>
+        <w:rPr>
+          <w:lang w:val="en-US"/>
+        </w:rPr>
+      </w:pPr>
+      <w:r>
+        <w:rPr>
+          <w:lang w:val="en-US"/>
+        </w:rPr>
+        <w:t xml:space="preserve">This section describes how to run the EBSD tutorial model from within Hydra. It assumes that the network has been loaded to Hydra and opened (see </w:t>
+      </w:r>
+      <w:r>
+        <w:rPr>
+          <w:lang w:val="en-US"/>
+        </w:rPr>
+        <w:t>Figure</w:t>
+      </w:r>
+      <w:r>
+        <w:rPr>
+          <w:lang w:val="en-US"/>
+        </w:rPr>
+        <w:t xml:space="preserve"> 1)</w:t>
+      </w:r>
+    </w:p>
+    <w:p>
+      <w:pPr>
+        <w:jc w:val="center"/>
+        <w:rPr>
+          <w:sz w:val="32"/>
+          <w:lang w:val="en-US"/>
+        </w:rPr>
+      </w:pPr>
+    </w:p>
+    <w:p>
+      <w:pPr>
+        <w:keepNext/>
+        <w:jc w:val="center"/>
+      </w:pPr>
+      <w:r>
+        <w:rPr>
+          <w:sz w:val="32"/>
+          <w:lang w:val="en-US"/>
+        </w:rPr>
+        <w:drawing>
+          <wp:inline distT="0" distB="0" distL="0" distR="0" wp14:anchorId="3355C1CE" wp14:editId="7BF8D380">
+            <wp:extent cx="4342870" cy="2859477"/>
+            <wp:effectExtent l="0" t="0" r="635" b="10795"/>
+            <wp:docPr id="33" name="Picture 23" descr="Hard Disk:Users:sknox:Dropbox:EBSD_1.png"/>
+            <wp:cNvGraphicFramePr>
+              <a:graphicFrameLocks xmlns:a="http://schemas.openxmlformats.org/drawingml/2006/main" noChangeAspect="1"/>
+            </wp:cNvGraphicFramePr>
+            <a:graphic xmlns:a="http://schemas.openxmlformats.org/drawingml/2006/main">
+              <a:graphicData uri="http://schemas.openxmlformats.org/drawingml/2006/picture">
+                <pic:pic xmlns:pic="http://schemas.openxmlformats.org/drawingml/2006/picture">
+                  <pic:nvPicPr>
+                    <pic:cNvPr id="0" name="Picture 23" descr="Hard Disk:Users:sknox:Dropbox:EBSD_1.png"/>
+                    <pic:cNvPicPr>
+                      <a:picLocks noChangeAspect="1" noChangeArrowheads="1"/>
+                    </pic:cNvPicPr>
+                  </pic:nvPicPr>
+                  <pic:blipFill>
+                    <a:blip r:embed="rId54">
+                      <a:extLst>
+                        <a:ext uri="{28A0092B-C50C-407E-A947-70E740481C1C}">
+                          <a14:useLocalDpi xmlns:a14="http://schemas.microsoft.com/office/drawing/2010/main" val="0"/>
+                        </a:ext>
+                      </a:extLst>
+                    </a:blip>
+                    <a:srcRect/>
+                    <a:stretch>
+                      <a:fillRect/>
+                    </a:stretch>
+                  </pic:blipFill>
+                  <pic:spPr bwMode="auto">
+                    <a:xfrm>
+                      <a:off x="0" y="0"/>
+                      <a:ext cx="4342870" cy="2859477"/>
+                    </a:xfrm>
+                    <a:prstGeom prst="rect">
+                      <a:avLst/>
+                    </a:prstGeom>
+                    <a:noFill/>
+                    <a:ln>
+                      <a:noFill/>
+                    </a:ln>
+                  </pic:spPr>
+                </pic:pic>
+              </a:graphicData>
+            </a:graphic>
+          </wp:inline>
+        </w:drawing>
+      </w:r>
+    </w:p>
+    <w:p>
+      <w:pPr>
+        <w:pStyle w:val="Caption"/>
+        <w:jc w:val="center"/>
+        <w:rPr>
+          <w:sz w:val="32"/>
+          <w:lang w:val="en-US"/>
+        </w:rPr>
+      </w:pPr>
+      <w:r>
+        <w:t xml:space="preserve">Figure </w:t>
+      </w:r>
+      <w:fldSimple w:instr=" SEQ Figure \* ARABIC ">
+        <w:r>
+          <w:rPr>
+            <w:noProof/>
+          </w:rPr>
+          <w:t>1</w:t>
+        </w:r>
+      </w:fldSimple>
+    </w:p>
+    <w:p>
+      <w:pPr>
+        <w:jc w:val="center"/>
+        <w:rPr>
+          <w:lang w:val="en-US"/>
+        </w:rPr>
+      </w:pPr>
+    </w:p>
+    <w:p>
+      <w:pPr>
+        <w:jc w:val="center"/>
+        <w:rPr>
+          <w:lang w:val="en-US"/>
+        </w:rPr>
+      </w:pPr>
+      <w:r>
+        <w:rPr>
+          <w:lang w:val="en-US"/>
+        </w:rPr>
+        <w:lastRenderedPageBreak/>
+        <w:t>s</w:t>
+      </w:r>
+      <w:bookmarkStart w:id="0" w:name="_GoBack"/>
+      <w:bookmarkEnd w:id="0"/>
+      <w:r>
+        <w:rPr>
+          <w:lang w:val="en-US"/>
+        </w:rPr>
+        <w:t>This model requires the GAMS Hydra plugin to be installed. Click on ‘Gams Automatic Run’ from the ‘Applications’ menu. This will open a prompt for the user to choose the network and scenario</w:t>
+      </w:r>
+      <w:r>
+        <w:rPr>
+          <w:lang w:val="en-US"/>
+        </w:rPr>
+        <w:t xml:space="preserve"> (Figure 2)</w:t>
+      </w:r>
+      <w:r>
+        <w:rPr>
+          <w:lang w:val="en-US"/>
+        </w:rPr>
+        <w:t>. Additionally, the user will be required to navigate to the EBSD_tutorial.gms file in the gams-model entry.</w:t>
+      </w:r>
+    </w:p>
+    <w:p>
+      <w:pPr>
+        <w:jc w:val="center"/>
+        <w:rPr>
+          <w:lang w:val="en-US"/>
+        </w:rPr>
+      </w:pPr>
+      <w:r>
+        <w:rPr>
+          <w:lang w:val="en-US"/>
+        </w:rPr>
+        <w:t xml:space="preserve">Finally, the user must either enter ‘01/01/2010’ as the start time, ‘01/01/2034’ as end time and ‘1 year’ as time step. </w:t>
+      </w:r>
+    </w:p>
+    <w:p>
+      <w:pPr>
+        <w:jc w:val="center"/>
+        <w:rPr>
+          <w:lang w:val="en-US"/>
+        </w:rPr>
+      </w:pPr>
+      <w:r>
+        <w:rPr>
+          <w:lang w:val="en-US"/>
+        </w:rPr>
+        <w:t>Press ‘Run’</w:t>
+      </w:r>
+    </w:p>
+    <w:p>
+      <w:pPr>
+        <w:keepNext/>
+        <w:jc w:val="center"/>
+      </w:pPr>
+      <w:r>
+        <w:rPr>
+          <w:noProof/>
+          <w:sz w:val="32"/>
+          <w:lang w:val="en-US"/>
+        </w:rPr>
+        <w:drawing>
+          <wp:inline distT="0" distB="0" distL="0" distR="0" wp14:anchorId="13D6C346" wp14:editId="310E0BF4">
+            <wp:extent cx="4471851" cy="2969306"/>
+            <wp:effectExtent l="0" t="0" r="0" b="2540"/>
+            <wp:docPr id="34" name="Picture 24" descr="Hard Disk:Users:sknox:Dropbox:EBSD_2.png"/>
+            <wp:cNvGraphicFramePr>
+              <a:graphicFrameLocks xmlns:a="http://schemas.openxmlformats.org/drawingml/2006/main" noChangeAspect="1"/>
+            </wp:cNvGraphicFramePr>
+            <a:graphic xmlns:a="http://schemas.openxmlformats.org/drawingml/2006/main">
+              <a:graphicData uri="http://schemas.openxmlformats.org/drawingml/2006/picture">
+                <pic:pic xmlns:pic="http://schemas.openxmlformats.org/drawingml/2006/picture">
+                  <pic:nvPicPr>
+                    <pic:cNvPr id="0" name="Picture 24" descr="Hard Disk:Users:sknox:Dropbox:EBSD_2.png"/>
+                    <pic:cNvPicPr>
+                      <a:picLocks noChangeAspect="1" noChangeArrowheads="1"/>
+                    </pic:cNvPicPr>
+                  </pic:nvPicPr>
+                  <pic:blipFill>
+                    <a:blip r:embed="rId55">
+                      <a:extLst>
+                        <a:ext uri="{28A0092B-C50C-407E-A947-70E740481C1C}">
+                          <a14:useLocalDpi xmlns:a14="http://schemas.microsoft.com/office/drawing/2010/main" val="0"/>
+                        </a:ext>
+                      </a:extLst>
+                    </a:blip>
+                    <a:srcRect/>
+                    <a:stretch>
+                      <a:fillRect/>
+                    </a:stretch>
+                  </pic:blipFill>
+                  <pic:spPr bwMode="auto">
+                    <a:xfrm>
+                      <a:off x="0" y="0"/>
+                      <a:ext cx="4472549" cy="2969770"/>
+                    </a:xfrm>
+                    <a:prstGeom prst="rect">
+                      <a:avLst/>
+                    </a:prstGeom>
+                    <a:noFill/>
+                    <a:ln>
+                      <a:noFill/>
+                    </a:ln>
+                  </pic:spPr>
+                </pic:pic>
+              </a:graphicData>
+            </a:graphic>
+          </wp:inline>
+        </w:drawing>
+      </w:r>
+    </w:p>
+    <w:p>
+      <w:pPr>
+        <w:pStyle w:val="Caption"/>
+        <w:jc w:val="center"/>
+      </w:pPr>
+      <w:r>
+        <w:t xml:space="preserve">Figure 2 </w:t>
+      </w:r>
+    </w:p>
+    <w:p/>
+    <w:p>
+      <w:pPr>
+        <w:jc w:val="center"/>
+        <w:rPr>
+          <w:lang w:val="en-US"/>
+        </w:rPr>
+      </w:pPr>
+      <w:r>
+        <w:rPr>
+          <w:lang w:val="en-US"/>
+        </w:rPr>
+        <w:t xml:space="preserve">Upon completion, the blue bar at the bottom will be complete and the ‘messsage’ section of the resulting XML will read ‘Run Successfully’ (Figure 3). </w:t>
+      </w:r>
+    </w:p>
+    <w:p>
+      <w:pPr>
+        <w:keepNext/>
+        <w:jc w:val="center"/>
+      </w:pPr>
+      <w:r>
+        <w:rPr>
+          <w:noProof/>
+          <w:sz w:val="32"/>
+          <w:lang w:val="en-US"/>
+        </w:rPr>
+        <w:drawing>
+          <wp:inline distT="0" distB="0" distL="0" distR="0" wp14:anchorId="02ED59F9" wp14:editId="66A16020">
+            <wp:extent cx="4147164" cy="2696046"/>
+            <wp:effectExtent l="0" t="0" r="0" b="0"/>
+            <wp:docPr id="35" name="Picture 25" descr="Hard Disk:Users:sknox:Dropbox:EBSD_3.png"/>
+            <wp:cNvGraphicFramePr>
+              <a:graphicFrameLocks xmlns:a="http://schemas.openxmlformats.org/drawingml/2006/main" noChangeAspect="1"/>
+            </wp:cNvGraphicFramePr>
+            <a:graphic xmlns:a="http://schemas.openxmlformats.org/drawingml/2006/main">
+              <a:graphicData uri="http://schemas.openxmlformats.org/drawingml/2006/picture">
+                <pic:pic xmlns:pic="http://schemas.openxmlformats.org/drawingml/2006/picture">
+                  <pic:nvPicPr>
+                    <pic:cNvPr id="0" name="Picture 25" descr="Hard Disk:Users:sknox:Dropbox:EBSD_3.png"/>
+                    <pic:cNvPicPr>
+                      <a:picLocks noChangeAspect="1" noChangeArrowheads="1"/>
+                    </pic:cNvPicPr>
+                  </pic:nvPicPr>
+                  <pic:blipFill>
+                    <a:blip r:embed="rId56">
+                      <a:extLst>
+                        <a:ext uri="{28A0092B-C50C-407E-A947-70E740481C1C}">
+                          <a14:useLocalDpi xmlns:a14="http://schemas.microsoft.com/office/drawing/2010/main" val="0"/>
+                        </a:ext>
+                      </a:extLst>
+                    </a:blip>
+                    <a:srcRect/>
+                    <a:stretch>
+                      <a:fillRect/>
+                    </a:stretch>
+                  </pic:blipFill>
+                  <pic:spPr bwMode="auto">
+                    <a:xfrm>
+                      <a:off x="0" y="0"/>
+                      <a:ext cx="4147971" cy="2696570"/>
+                    </a:xfrm>
+                    <a:prstGeom prst="rect">
+                      <a:avLst/>
+                    </a:prstGeom>
+                    <a:noFill/>
+                    <a:ln>
+                      <a:noFill/>
+                    </a:ln>
+                  </pic:spPr>
+                </pic:pic>
+              </a:graphicData>
+            </a:graphic>
+          </wp:inline>
+        </w:drawing>
+      </w:r>
+    </w:p>
+    <w:p>
+      <w:pPr>
+        <w:pStyle w:val="Caption"/>
+        <w:jc w:val="center"/>
+      </w:pPr>
+      <w:r>
+        <w:t>Figure 3</w:t>
+      </w:r>
+    </w:p>
+    <w:p/>
+    <w:p>
+      <w:pPr>
+        <w:jc w:val="center"/>
+        <w:rPr>
+          <w:lang w:val="en-US"/>
+        </w:rPr>
+      </w:pPr>
+      <w:r>
+        <w:rPr>
+          <w:lang w:val="en-US"/>
+        </w:rPr>
+        <w:lastRenderedPageBreak/>
+        <w:t>To test that the model has produced a result, the user must click on ‘Scenario Manager’, select the ‘Z’ attribute check-box on the left-hand pane of the scenario manager and then click on ‘Extract Data’ at the top. This will show a scalar value for Z (</w:t>
+      </w:r>
+      <w:r>
+        <w:rPr>
+          <w:lang w:val="en-US"/>
+        </w:rPr>
+        <w:t>Figure</w:t>
+      </w:r>
+      <w:r>
+        <w:rPr>
+          <w:lang w:val="en-US"/>
+        </w:rPr>
+        <w:t xml:space="preserve"> 4), demonstrating that the Z value has been calculated. </w:t>
+      </w:r>
+    </w:p>
+    <w:p>
+      <w:pPr>
+        <w:keepNext/>
+        <w:jc w:val="center"/>
+      </w:pPr>
+      <w:r>
+        <w:rPr>
+          <w:noProof/>
+          <w:sz w:val="32"/>
+          <w:lang w:val="en-US"/>
+        </w:rPr>
+        <w:drawing>
+          <wp:inline distT="0" distB="0" distL="0" distR="0" wp14:anchorId="57F18E15" wp14:editId="68E4A008">
+            <wp:extent cx="4571470" cy="2954209"/>
+            <wp:effectExtent l="0" t="0" r="635" b="0"/>
+            <wp:docPr id="36" name="Picture 26" descr="Hard Disk:Users:sknox:Dropbox:EBSD_4.png"/>
+            <wp:cNvGraphicFramePr>
+              <a:graphicFrameLocks xmlns:a="http://schemas.openxmlformats.org/drawingml/2006/main" noChangeAspect="1"/>
+            </wp:cNvGraphicFramePr>
+            <a:graphic xmlns:a="http://schemas.openxmlformats.org/drawingml/2006/main">
+              <a:graphicData uri="http://schemas.openxmlformats.org/drawingml/2006/picture">
+                <pic:pic xmlns:pic="http://schemas.openxmlformats.org/drawingml/2006/picture">
+                  <pic:nvPicPr>
+                    <pic:cNvPr id="0" name="Picture 26" descr="Hard Disk:Users:sknox:Dropbox:EBSD_4.png"/>
+                    <pic:cNvPicPr>
+                      <a:picLocks noChangeAspect="1" noChangeArrowheads="1"/>
+                    </pic:cNvPicPr>
+                  </pic:nvPicPr>
+                  <pic:blipFill>
+                    <a:blip r:embed="rId57">
+                      <a:extLst>
+                        <a:ext uri="{28A0092B-C50C-407E-A947-70E740481C1C}">
+                          <a14:useLocalDpi xmlns:a14="http://schemas.microsoft.com/office/drawing/2010/main" val="0"/>
+                        </a:ext>
+                      </a:extLst>
+                    </a:blip>
+                    <a:srcRect/>
+                    <a:stretch>
+                      <a:fillRect/>
+                    </a:stretch>
+                  </pic:blipFill>
+                  <pic:spPr bwMode="auto">
+                    <a:xfrm>
+                      <a:off x="0" y="0"/>
+                      <a:ext cx="4571470" cy="2954209"/>
+                    </a:xfrm>
+                    <a:prstGeom prst="rect">
+                      <a:avLst/>
+                    </a:prstGeom>
+                    <a:noFill/>
+                    <a:ln>
+                      <a:noFill/>
+                    </a:ln>
+                  </pic:spPr>
+                </pic:pic>
+              </a:graphicData>
+            </a:graphic>
+          </wp:inline>
+        </w:drawing>
+      </w:r>
+    </w:p>
+    <w:p>
+      <w:pPr>
+        <w:pStyle w:val="Caption"/>
+        <w:jc w:val="center"/>
+        <w:rPr>
+          <w:sz w:val="32"/>
+          <w:lang w:val="en-US"/>
+        </w:rPr>
+      </w:pPr>
+      <w:r>
+        <w:t>Figure 4</w:t>
+      </w:r>
+    </w:p>
+    <w:p>
+      <w:pPr>
+        <w:jc w:val="center"/>
+        <w:rPr>
+          <w:sz w:val="32"/>
+          <w:lang w:val="en-US"/>
+        </w:rPr>
+      </w:pPr>
     </w:p>
     <w:sectPr>
       <w:pgSz w:w="11906" w:h="16838"/>
@@ -8385,8 +8589,8 @@
 </file>
 
 <file path=word/numbering.xml><?xml version="1.0" encoding="utf-8"?>
-<w:numbering xmlns:wpc="http://schemas.microsoft.com/office/word/2010/wordprocessingCanvas" xmlns:mc="http://schemas.openxmlformats.org/markup-compatibility/2006" xmlns:o="urn:schemas-microsoft-com:office:office" xmlns:r="http://schemas.openxmlformats.org/officeDocument/2006/relationships" xmlns:m="http://schemas.openxmlformats.org/officeDocument/2006/math" xmlns:v="urn:schemas-microsoft-com:vml" xmlns:wp14="http://schemas.microsoft.com/office/word/2010/wordprocessingDrawing" xmlns:wp="http://schemas.openxmlformats.org/drawingml/2006/wordprocessingDrawing" xmlns:w10="urn:schemas-microsoft-com:office:word" xmlns:w="http://schemas.openxmlformats.org/wordprocessingml/2006/main" xmlns:w14="http://schemas.microsoft.com/office/word/2010/wordml" xmlns:w15="http://schemas.microsoft.com/office/word/2012/wordml" xmlns:wpg="http://schemas.microsoft.com/office/word/2010/wordprocessingGroup" xmlns:wpi="http://schemas.microsoft.com/office/word/2010/wordprocessingInk" xmlns:wne="http://schemas.microsoft.com/office/word/2006/wordml" xmlns:wps="http://schemas.microsoft.com/office/word/2010/wordprocessingShape" mc:Ignorable="w14 w15 wp14">
-  <w:abstractNum w:abstractNumId="0" w15:restartNumberingAfterBreak="0">
+<w:numbering xmlns:wpc="http://schemas.microsoft.com/office/word/2010/wordprocessingCanvas" xmlns:mo="http://schemas.microsoft.com/office/mac/office/2008/main" xmlns:mc="http://schemas.openxmlformats.org/markup-compatibility/2006" xmlns:mv="urn:schemas-microsoft-com:mac:vml" xmlns:o="urn:schemas-microsoft-com:office:office" xmlns:r="http://schemas.openxmlformats.org/officeDocument/2006/relationships" xmlns:m="http://schemas.openxmlformats.org/officeDocument/2006/math" xmlns:v="urn:schemas-microsoft-com:vml" xmlns:wp14="http://schemas.microsoft.com/office/word/2010/wordprocessingDrawing" xmlns:wp="http://schemas.openxmlformats.org/drawingml/2006/wordprocessingDrawing" xmlns:w10="urn:schemas-microsoft-com:office:word" xmlns:w="http://schemas.openxmlformats.org/wordprocessingml/2006/main" xmlns:w14="http://schemas.microsoft.com/office/word/2010/wordml" xmlns:wpg="http://schemas.microsoft.com/office/word/2010/wordprocessingGroup" xmlns:wpi="http://schemas.microsoft.com/office/word/2010/wordprocessingInk" xmlns:wne="http://schemas.microsoft.com/office/word/2006/wordml" xmlns:wps="http://schemas.microsoft.com/office/word/2010/wordprocessingShape" mc:Ignorable="w14 wp14">
+  <w:abstractNum w:abstractNumId="0">
     <w:nsid w:val="1BFF2D15"/>
     <w:multiLevelType w:val="hybridMultilevel"/>
     <w:tmpl w:val="DE28495A"/>
@@ -8475,7 +8679,7 @@
       </w:pPr>
     </w:lvl>
   </w:abstractNum>
-  <w:abstractNum w:abstractNumId="1" w15:restartNumberingAfterBreak="0">
+  <w:abstractNum w:abstractNumId="1">
     <w:nsid w:val="46363A66"/>
     <w:multiLevelType w:val="hybridMultilevel"/>
     <w:tmpl w:val="B0286ACE"/>
@@ -8564,7 +8768,7 @@
       </w:pPr>
     </w:lvl>
   </w:abstractNum>
-  <w:abstractNum w:abstractNumId="2" w15:restartNumberingAfterBreak="0">
+  <w:abstractNum w:abstractNumId="2">
     <w:nsid w:val="4CE526B3"/>
     <w:multiLevelType w:val="hybridMultilevel"/>
     <w:tmpl w:val="A11ACBAC"/>
@@ -8677,7 +8881,7 @@
       </w:rPr>
     </w:lvl>
   </w:abstractNum>
-  <w:abstractNum w:abstractNumId="3" w15:restartNumberingAfterBreak="0">
+  <w:abstractNum w:abstractNumId="3">
     <w:nsid w:val="679B03E6"/>
     <w:multiLevelType w:val="hybridMultilevel"/>
     <w:tmpl w:val="FF028D3A"/>
@@ -8766,7 +8970,7 @@
       </w:pPr>
     </w:lvl>
   </w:abstractNum>
-  <w:abstractNum w:abstractNumId="4" w15:restartNumberingAfterBreak="0">
+  <w:abstractNum w:abstractNumId="4">
     <w:nsid w:val="6AAD4DB0"/>
     <w:multiLevelType w:val="hybridMultilevel"/>
     <w:tmpl w:val="94BC8CEC"/>
@@ -8855,7 +9059,7 @@
       </w:pPr>
     </w:lvl>
   </w:abstractNum>
-  <w:abstractNum w:abstractNumId="5" w15:restartNumberingAfterBreak="0">
+  <w:abstractNum w:abstractNumId="5">
     <w:nsid w:val="7783284A"/>
     <w:multiLevelType w:val="hybridMultilevel"/>
     <w:tmpl w:val="B37AC554"/>
@@ -8966,7 +9170,7 @@
 </file>
 
 <file path=word/styles.xml><?xml version="1.0" encoding="utf-8"?>
-<w:styles xmlns:mc="http://schemas.openxmlformats.org/markup-compatibility/2006" xmlns:r="http://schemas.openxmlformats.org/officeDocument/2006/relationships" xmlns:w="http://schemas.openxmlformats.org/wordprocessingml/2006/main" xmlns:w14="http://schemas.microsoft.com/office/word/2010/wordml" xmlns:w15="http://schemas.microsoft.com/office/word/2012/wordml" mc:Ignorable="w14 w15">
+<w:styles xmlns:mc="http://schemas.openxmlformats.org/markup-compatibility/2006" xmlns:r="http://schemas.openxmlformats.org/officeDocument/2006/relationships" xmlns:w="http://schemas.openxmlformats.org/wordprocessingml/2006/main" xmlns:w14="http://schemas.microsoft.com/office/word/2010/wordml" mc:Ignorable="w14">
   <w:docDefaults>
     <w:rPrDefault>
       <w:rPr>
@@ -8982,378 +9186,153 @@
       </w:pPr>
     </w:pPrDefault>
   </w:docDefaults>
-  <w:latentStyles w:defLockedState="0" w:defUIPriority="99" w:defSemiHidden="0" w:defUnhideWhenUsed="0" w:defQFormat="0" w:count="371">
-    <w:lsdException w:name="Normal" w:uiPriority="0" w:qFormat="1"/>
-    <w:lsdException w:name="heading 1" w:uiPriority="9" w:qFormat="1"/>
-    <w:lsdException w:name="heading 2" w:semiHidden="1" w:uiPriority="9" w:unhideWhenUsed="1" w:qFormat="1"/>
-    <w:lsdException w:name="heading 3" w:semiHidden="1" w:uiPriority="9" w:unhideWhenUsed="1" w:qFormat="1"/>
-    <w:lsdException w:name="heading 4" w:semiHidden="1" w:uiPriority="9" w:unhideWhenUsed="1" w:qFormat="1"/>
-    <w:lsdException w:name="heading 5" w:semiHidden="1" w:uiPriority="9" w:unhideWhenUsed="1" w:qFormat="1"/>
-    <w:lsdException w:name="heading 6" w:semiHidden="1" w:uiPriority="9" w:unhideWhenUsed="1" w:qFormat="1"/>
-    <w:lsdException w:name="heading 7" w:semiHidden="1" w:uiPriority="9" w:unhideWhenUsed="1" w:qFormat="1"/>
-    <w:lsdException w:name="heading 8" w:semiHidden="1" w:uiPriority="9" w:unhideWhenUsed="1" w:qFormat="1"/>
-    <w:lsdException w:name="heading 9" w:semiHidden="1" w:uiPriority="9" w:unhideWhenUsed="1" w:qFormat="1"/>
-    <w:lsdException w:name="index 1" w:semiHidden="1" w:unhideWhenUsed="1"/>
-    <w:lsdException w:name="index 2" w:semiHidden="1" w:unhideWhenUsed="1"/>
-    <w:lsdException w:name="index 3" w:semiHidden="1" w:unhideWhenUsed="1"/>
-    <w:lsdException w:name="index 4" w:semiHidden="1" w:unhideWhenUsed="1"/>
-    <w:lsdException w:name="index 5" w:semiHidden="1" w:unhideWhenUsed="1"/>
-    <w:lsdException w:name="index 6" w:semiHidden="1" w:unhideWhenUsed="1"/>
-    <w:lsdException w:name="index 7" w:semiHidden="1" w:unhideWhenUsed="1"/>
-    <w:lsdException w:name="index 8" w:semiHidden="1" w:unhideWhenUsed="1"/>
-    <w:lsdException w:name="index 9" w:semiHidden="1" w:unhideWhenUsed="1"/>
-    <w:lsdException w:name="toc 1" w:semiHidden="1" w:uiPriority="39" w:unhideWhenUsed="1"/>
-    <w:lsdException w:name="toc 2" w:semiHidden="1" w:uiPriority="39" w:unhideWhenUsed="1"/>
-    <w:lsdException w:name="toc 3" w:semiHidden="1" w:uiPriority="39" w:unhideWhenUsed="1"/>
-    <w:lsdException w:name="toc 4" w:semiHidden="1" w:uiPriority="39" w:unhideWhenUsed="1"/>
-    <w:lsdException w:name="toc 5" w:semiHidden="1" w:uiPriority="39" w:unhideWhenUsed="1"/>
-    <w:lsdException w:name="toc 6" w:semiHidden="1" w:uiPriority="39" w:unhideWhenUsed="1"/>
-    <w:lsdException w:name="toc 7" w:semiHidden="1" w:uiPriority="39" w:unhideWhenUsed="1"/>
-    <w:lsdException w:name="toc 8" w:semiHidden="1" w:uiPriority="39" w:unhideWhenUsed="1"/>
-    <w:lsdException w:name="toc 9" w:semiHidden="1" w:uiPriority="39" w:unhideWhenUsed="1"/>
-    <w:lsdException w:name="Normal Indent" w:semiHidden="1" w:unhideWhenUsed="1"/>
-    <w:lsdException w:name="footnote text" w:semiHidden="1" w:unhideWhenUsed="1"/>
-    <w:lsdException w:name="annotation text" w:semiHidden="1" w:unhideWhenUsed="1"/>
-    <w:lsdException w:name="header" w:semiHidden="1" w:unhideWhenUsed="1"/>
-    <w:lsdException w:name="footer" w:semiHidden="1" w:unhideWhenUsed="1"/>
-    <w:lsdException w:name="index heading" w:semiHidden="1" w:unhideWhenUsed="1"/>
-    <w:lsdException w:name="caption" w:semiHidden="1" w:uiPriority="35" w:unhideWhenUsed="1" w:qFormat="1"/>
-    <w:lsdException w:name="table of figures" w:semiHidden="1" w:unhideWhenUsed="1"/>
-    <w:lsdException w:name="envelope address" w:semiHidden="1" w:unhideWhenUsed="1"/>
-    <w:lsdException w:name="envelope return" w:semiHidden="1" w:unhideWhenUsed="1"/>
-    <w:lsdException w:name="footnote reference" w:semiHidden="1" w:unhideWhenUsed="1"/>
-    <w:lsdException w:name="annotation reference" w:semiHidden="1" w:unhideWhenUsed="1"/>
-    <w:lsdException w:name="line number" w:semiHidden="1" w:unhideWhenUsed="1"/>
-    <w:lsdException w:name="page number" w:semiHidden="1" w:unhideWhenUsed="1"/>
-    <w:lsdException w:name="endnote reference" w:semiHidden="1" w:unhideWhenUsed="1"/>
-    <w:lsdException w:name="endnote text" w:semiHidden="1" w:unhideWhenUsed="1"/>
-    <w:lsdException w:name="table of authorities" w:semiHidden="1" w:unhideWhenUsed="1"/>
-    <w:lsdException w:name="macro" w:semiHidden="1" w:unhideWhenUsed="1"/>
-    <w:lsdException w:name="toa heading" w:semiHidden="1" w:unhideWhenUsed="1"/>
-    <w:lsdException w:name="List" w:semiHidden="1" w:unhideWhenUsed="1"/>
-    <w:lsdException w:name="List Bullet" w:semiHidden="1" w:unhideWhenUsed="1"/>
-    <w:lsdException w:name="List Number" w:semiHidden="1" w:unhideWhenUsed="1"/>
-    <w:lsdException w:name="List 2" w:semiHidden="1" w:unhideWhenUsed="1"/>
-    <w:lsdException w:name="List 3" w:semiHidden="1" w:unhideWhenUsed="1"/>
-    <w:lsdException w:name="List 4" w:semiHidden="1" w:unhideWhenUsed="1"/>
-    <w:lsdException w:name="List 5" w:semiHidden="1" w:unhideWhenUsed="1"/>
-    <w:lsdException w:name="List Bullet 2" w:semiHidden="1" w:unhideWhenUsed="1"/>
-    <w:lsdException w:name="List Bullet 3" w:semiHidden="1" w:unhideWhenUsed="1"/>
-    <w:lsdException w:name="List Bullet 4" w:semiHidden="1" w:unhideWhenUsed="1"/>
-    <w:lsdException w:name="List Bullet 5" w:semiHidden="1" w:unhideWhenUsed="1"/>
-    <w:lsdException w:name="List Number 2" w:semiHidden="1" w:unhideWhenUsed="1"/>
-    <w:lsdException w:name="List Number 3" w:semiHidden="1" w:unhideWhenUsed="1"/>
-    <w:lsdException w:name="List Number 4" w:semiHidden="1" w:unhideWhenUsed="1"/>
-    <w:lsdException w:name="List Number 5" w:semiHidden="1" w:unhideWhenUsed="1"/>
-    <w:lsdException w:name="Title" w:uiPriority="10" w:qFormat="1"/>
-    <w:lsdException w:name="Closing" w:semiHidden="1" w:unhideWhenUsed="1"/>
-    <w:lsdException w:name="Signature" w:semiHidden="1" w:unhideWhenUsed="1"/>
-    <w:lsdException w:name="Default Paragraph Font" w:semiHidden="1" w:uiPriority="1" w:unhideWhenUsed="1"/>
-    <w:lsdException w:name="Body Text" w:semiHidden="1" w:unhideWhenUsed="1"/>
-    <w:lsdException w:name="Body Text Indent" w:semiHidden="1" w:unhideWhenUsed="1"/>
-    <w:lsdException w:name="List Continue" w:semiHidden="1" w:unhideWhenUsed="1"/>
-    <w:lsdException w:name="List Continue 2" w:semiHidden="1" w:unhideWhenUsed="1"/>
-    <w:lsdException w:name="List Continue 3" w:semiHidden="1" w:unhideWhenUsed="1"/>
-    <w:lsdException w:name="List Continue 4" w:semiHidden="1" w:unhideWhenUsed="1"/>
-    <w:lsdException w:name="List Continue 5" w:semiHidden="1" w:unhideWhenUsed="1"/>
-    <w:lsdException w:name="Message Header" w:semiHidden="1" w:unhideWhenUsed="1"/>
-    <w:lsdException w:name="Subtitle" w:uiPriority="11" w:qFormat="1"/>
-    <w:lsdException w:name="Salutation" w:semiHidden="1" w:unhideWhenUsed="1"/>
-    <w:lsdException w:name="Date" w:semiHidden="1" w:unhideWhenUsed="1"/>
-    <w:lsdException w:name="Body Text First Indent" w:semiHidden="1" w:unhideWhenUsed="1"/>
-    <w:lsdException w:name="Body Text First Indent 2" w:semiHidden="1" w:unhideWhenUsed="1"/>
-    <w:lsdException w:name="Note Heading" w:semiHidden="1" w:unhideWhenUsed="1"/>
-    <w:lsdException w:name="Body Text 2" w:semiHidden="1" w:unhideWhenUsed="1"/>
-    <w:lsdException w:name="Body Text 3" w:semiHidden="1" w:unhideWhenUsed="1"/>
-    <w:lsdException w:name="Body Text Indent 2" w:semiHidden="1" w:unhideWhenUsed="1"/>
-    <w:lsdException w:name="Body Text Indent 3" w:semiHidden="1" w:unhideWhenUsed="1"/>
-    <w:lsdException w:name="Block Text" w:semiHidden="1" w:unhideWhenUsed="1"/>
-    <w:lsdException w:name="Hyperlink" w:semiHidden="1" w:unhideWhenUsed="1"/>
-    <w:lsdException w:name="FollowedHyperlink" w:semiHidden="1" w:unhideWhenUsed="1"/>
-    <w:lsdException w:name="Strong" w:uiPriority="22" w:qFormat="1"/>
-    <w:lsdException w:name="Emphasis" w:uiPriority="20" w:qFormat="1"/>
-    <w:lsdException w:name="Document Map" w:semiHidden="1" w:unhideWhenUsed="1"/>
-    <w:lsdException w:name="Plain Text" w:semiHidden="1" w:unhideWhenUsed="1"/>
-    <w:lsdException w:name="E-mail Signature" w:semiHidden="1" w:unhideWhenUsed="1"/>
-    <w:lsdException w:name="HTML Top of Form" w:semiHidden="1" w:unhideWhenUsed="1"/>
-    <w:lsdException w:name="HTML Bottom of Form" w:semiHidden="1" w:unhideWhenUsed="1"/>
-    <w:lsdException w:name="Normal (Web)" w:semiHidden="1" w:unhideWhenUsed="1"/>
-    <w:lsdException w:name="HTML Acronym" w:semiHidden="1" w:unhideWhenUsed="1"/>
-    <w:lsdException w:name="HTML Address" w:semiHidden="1" w:unhideWhenUsed="1"/>
-    <w:lsdException w:name="HTML Cite" w:semiHidden="1" w:unhideWhenUsed="1"/>
-    <w:lsdException w:name="HTML Code" w:semiHidden="1" w:unhideWhenUsed="1"/>
-    <w:lsdException w:name="HTML Definition" w:semiHidden="1" w:unhideWhenUsed="1"/>
-    <w:lsdException w:name="HTML Keyboard" w:semiHidden="1" w:unhideWhenUsed="1"/>
-    <w:lsdException w:name="HTML Preformatted" w:semiHidden="1" w:unhideWhenUsed="1"/>
-    <w:lsdException w:name="HTML Sample" w:semiHidden="1" w:unhideWhenUsed="1"/>
-    <w:lsdException w:name="HTML Typewriter" w:semiHidden="1" w:unhideWhenUsed="1"/>
-    <w:lsdException w:name="HTML Variable" w:semiHidden="1" w:unhideWhenUsed="1"/>
-    <w:lsdException w:name="Normal Table" w:semiHidden="1" w:unhideWhenUsed="1"/>
-    <w:lsdException w:name="annotation subject" w:semiHidden="1" w:unhideWhenUsed="1"/>
-    <w:lsdException w:name="No List" w:semiHidden="1" w:unhideWhenUsed="1"/>
-    <w:lsdException w:name="Outline List 1" w:semiHidden="1" w:unhideWhenUsed="1"/>
-    <w:lsdException w:name="Outline List 2" w:semiHidden="1" w:unhideWhenUsed="1"/>
-    <w:lsdException w:name="Outline List 3" w:semiHidden="1" w:unhideWhenUsed="1"/>
-    <w:lsdException w:name="Table Simple 1" w:semiHidden="1" w:unhideWhenUsed="1"/>
-    <w:lsdException w:name="Table Simple 2" w:semiHidden="1" w:unhideWhenUsed="1"/>
-    <w:lsdException w:name="Table Simple 3" w:semiHidden="1" w:unhideWhenUsed="1"/>
-    <w:lsdException w:name="Table Classic 1" w:semiHidden="1" w:unhideWhenUsed="1"/>
-    <w:lsdException w:name="Table Classic 2" w:semiHidden="1" w:unhideWhenUsed="1"/>
-    <w:lsdException w:name="Table Classic 3" w:semiHidden="1" w:unhideWhenUsed="1"/>
-    <w:lsdException w:name="Table Classic 4" w:semiHidden="1" w:unhideWhenUsed="1"/>
-    <w:lsdException w:name="Table Colorful 1" w:semiHidden="1" w:unhideWhenUsed="1"/>
-    <w:lsdException w:name="Table Colorful 2" w:semiHidden="1" w:unhideWhenUsed="1"/>
-    <w:lsdException w:name="Table Colorful 3" w:semiHidden="1" w:unhideWhenUsed="1"/>
-    <w:lsdException w:name="Table Columns 1" w:semiHidden="1" w:unhideWhenUsed="1"/>
-    <w:lsdException w:name="Table Columns 2" w:semiHidden="1" w:unhideWhenUsed="1"/>
-    <w:lsdException w:name="Table Columns 3" w:semiHidden="1" w:unhideWhenUsed="1"/>
-    <w:lsdException w:name="Table Columns 4" w:semiHidden="1" w:unhideWhenUsed="1"/>
-    <w:lsdException w:name="Table Columns 5" w:semiHidden="1" w:unhideWhenUsed="1"/>
-    <w:lsdException w:name="Table Grid 1" w:semiHidden="1" w:unhideWhenUsed="1"/>
-    <w:lsdException w:name="Table Grid 2" w:semiHidden="1" w:unhideWhenUsed="1"/>
-    <w:lsdException w:name="Table Grid 3" w:semiHidden="1" w:unhideWhenUsed="1"/>
-    <w:lsdException w:name="Table Grid 4" w:semiHidden="1" w:unhideWhenUsed="1"/>
-    <w:lsdException w:name="Table Grid 5" w:semiHidden="1" w:unhideWhenUsed="1"/>
-    <w:lsdException w:name="Table Grid 6" w:semiHidden="1" w:unhideWhenUsed="1"/>
-    <w:lsdException w:name="Table Grid 7" w:semiHidden="1" w:unhideWhenUsed="1"/>
-    <w:lsdException w:name="Table Grid 8" w:semiHidden="1" w:unhideWhenUsed="1"/>
-    <w:lsdException w:name="Table List 1" w:semiHidden="1" w:unhideWhenUsed="1"/>
-    <w:lsdException w:name="Table List 2" w:semiHidden="1" w:unhideWhenUsed="1"/>
-    <w:lsdException w:name="Table List 3" w:semiHidden="1" w:unhideWhenUsed="1"/>
-    <w:lsdException w:name="Table List 4" w:semiHidden="1" w:unhideWhenUsed="1"/>
-    <w:lsdException w:name="Table List 5" w:semiHidden="1" w:unhideWhenUsed="1"/>
-    <w:lsdException w:name="Table List 6" w:semiHidden="1" w:unhideWhenUsed="1"/>
-    <w:lsdException w:name="Table List 7" w:semiHidden="1" w:unhideWhenUsed="1"/>
-    <w:lsdException w:name="Table List 8" w:semiHidden="1" w:unhideWhenUsed="1"/>
-    <w:lsdException w:name="Table 3D effects 1" w:semiHidden="1" w:unhideWhenUsed="1"/>
-    <w:lsdException w:name="Table 3D effects 2" w:semiHidden="1" w:unhideWhenUsed="1"/>
-    <w:lsdException w:name="Table 3D effects 3" w:semiHidden="1" w:unhideWhenUsed="1"/>
-    <w:lsdException w:name="Table Contemporary" w:semiHidden="1" w:unhideWhenUsed="1"/>
-    <w:lsdException w:name="Table Elegant" w:semiHidden="1" w:unhideWhenUsed="1"/>
-    <w:lsdException w:name="Table Professional" w:semiHidden="1" w:unhideWhenUsed="1"/>
-    <w:lsdException w:name="Table Subtle 1" w:semiHidden="1" w:unhideWhenUsed="1"/>
-    <w:lsdException w:name="Table Subtle 2" w:semiHidden="1" w:unhideWhenUsed="1"/>
-    <w:lsdException w:name="Table Web 1" w:semiHidden="1" w:unhideWhenUsed="1"/>
-    <w:lsdException w:name="Table Web 2" w:semiHidden="1" w:unhideWhenUsed="1"/>
-    <w:lsdException w:name="Table Web 3" w:semiHidden="1" w:unhideWhenUsed="1"/>
-    <w:lsdException w:name="Balloon Text" w:semiHidden="1" w:unhideWhenUsed="1"/>
-    <w:lsdException w:name="Table Grid" w:uiPriority="59"/>
-    <w:lsdException w:name="Table Theme" w:semiHidden="1" w:unhideWhenUsed="1"/>
-    <w:lsdException w:name="Placeholder Text" w:semiHidden="1"/>
-    <w:lsdException w:name="No Spacing" w:uiPriority="1" w:qFormat="1"/>
-    <w:lsdException w:name="Light Shading" w:uiPriority="60"/>
-    <w:lsdException w:name="Light List" w:uiPriority="61"/>
-    <w:lsdException w:name="Light Grid" w:uiPriority="62"/>
-    <w:lsdException w:name="Medium Shading 1" w:uiPriority="63"/>
-    <w:lsdException w:name="Medium Shading 2" w:uiPriority="64"/>
-    <w:lsdException w:name="Medium List 1" w:uiPriority="65"/>
-    <w:lsdException w:name="Medium List 2" w:uiPriority="66"/>
-    <w:lsdException w:name="Medium Grid 1" w:uiPriority="67"/>
-    <w:lsdException w:name="Medium Grid 2" w:uiPriority="68"/>
-    <w:lsdException w:name="Medium Grid 3" w:uiPriority="69"/>
-    <w:lsdException w:name="Dark List" w:uiPriority="70"/>
-    <w:lsdException w:name="Colorful Shading" w:uiPriority="71"/>
-    <w:lsdException w:name="Colorful List" w:uiPriority="72"/>
-    <w:lsdException w:name="Colorful Grid" w:uiPriority="73"/>
-    <w:lsdException w:name="Light Shading Accent 1" w:uiPriority="60"/>
-    <w:lsdException w:name="Light List Accent 1" w:uiPriority="61"/>
-    <w:lsdException w:name="Light Grid Accent 1" w:uiPriority="62"/>
-    <w:lsdException w:name="Medium Shading 1 Accent 1" w:uiPriority="63"/>
-    <w:lsdException w:name="Medium Shading 2 Accent 1" w:uiPriority="64"/>
-    <w:lsdException w:name="Medium List 1 Accent 1" w:uiPriority="65"/>
-    <w:lsdException w:name="Revision" w:semiHidden="1"/>
-    <w:lsdException w:name="List Paragraph" w:uiPriority="34" w:qFormat="1"/>
-    <w:lsdException w:name="Quote" w:uiPriority="29" w:qFormat="1"/>
-    <w:lsdException w:name="Intense Quote" w:uiPriority="30" w:qFormat="1"/>
-    <w:lsdException w:name="Medium List 2 Accent 1" w:uiPriority="66"/>
-    <w:lsdException w:name="Medium Grid 1 Accent 1" w:uiPriority="67"/>
-    <w:lsdException w:name="Medium Grid 2 Accent 1" w:uiPriority="68"/>
-    <w:lsdException w:name="Medium Grid 3 Accent 1" w:uiPriority="69"/>
-    <w:lsdException w:name="Dark List Accent 1" w:uiPriority="70"/>
-    <w:lsdException w:name="Colorful Shading Accent 1" w:uiPriority="71"/>
-    <w:lsdException w:name="Colorful List Accent 1" w:uiPriority="72"/>
-    <w:lsdException w:name="Colorful Grid Accent 1" w:uiPriority="73"/>
-    <w:lsdException w:name="Light Shading Accent 2" w:uiPriority="60"/>
-    <w:lsdException w:name="Light List Accent 2" w:uiPriority="61"/>
-    <w:lsdException w:name="Light Grid Accent 2" w:uiPriority="62"/>
-    <w:lsdException w:name="Medium Shading 1 Accent 2" w:uiPriority="63"/>
-    <w:lsdException w:name="Medium Shading 2 Accent 2" w:uiPriority="64"/>
-    <w:lsdException w:name="Medium List 1 Accent 2" w:uiPriority="65"/>
-    <w:lsdException w:name="Medium List 2 Accent 2" w:uiPriority="66"/>
-    <w:lsdException w:name="Medium Grid 1 Accent 2" w:uiPriority="67"/>
-    <w:lsdException w:name="Medium Grid 2 Accent 2" w:uiPriority="68"/>
-    <w:lsdException w:name="Medium Grid 3 Accent 2" w:uiPriority="69"/>
-    <w:lsdException w:name="Dark List Accent 2" w:uiPriority="70"/>
-    <w:lsdException w:name="Colorful Shading Accent 2" w:uiPriority="71"/>
-    <w:lsdException w:name="Colorful List Accent 2" w:uiPriority="72"/>
-    <w:lsdException w:name="Colorful Grid Accent 2" w:uiPriority="73"/>
-    <w:lsdException w:name="Light Shading Accent 3" w:uiPriority="60"/>
-    <w:lsdException w:name="Light List Accent 3" w:uiPriority="61"/>
-    <w:lsdException w:name="Light Grid Accent 3" w:uiPriority="62"/>
-    <w:lsdException w:name="Medium Shading 1 Accent 3" w:uiPriority="63"/>
-    <w:lsdException w:name="Medium Shading 2 Accent 3" w:uiPriority="64"/>
-    <w:lsdException w:name="Medium List 1 Accent 3" w:uiPriority="65"/>
-    <w:lsdException w:name="Medium List 2 Accent 3" w:uiPriority="66"/>
-    <w:lsdException w:name="Medium Grid 1 Accent 3" w:uiPriority="67"/>
-    <w:lsdException w:name="Medium Grid 2 Accent 3" w:uiPriority="68"/>
-    <w:lsdException w:name="Medium Grid 3 Accent 3" w:uiPriority="69"/>
-    <w:lsdException w:name="Dark List Accent 3" w:uiPriority="70"/>
-    <w:lsdException w:name="Colorful Shading Accent 3" w:uiPriority="71"/>
-    <w:lsdException w:name="Colorful List Accent 3" w:uiPriority="72"/>
-    <w:lsdException w:name="Colorful Grid Accent 3" w:uiPriority="73"/>
-    <w:lsdException w:name="Light Shading Accent 4" w:uiPriority="60"/>
-    <w:lsdException w:name="Light List Accent 4" w:uiPriority="61"/>
-    <w:lsdException w:name="Light Grid Accent 4" w:uiPriority="62"/>
-    <w:lsdException w:name="Medium Shading 1 Accent 4" w:uiPriority="63"/>
-    <w:lsdException w:name="Medium Shading 2 Accent 4" w:uiPriority="64"/>
-    <w:lsdException w:name="Medium List 1 Accent 4" w:uiPriority="65"/>
-    <w:lsdException w:name="Medium List 2 Accent 4" w:uiPriority="66"/>
-    <w:lsdException w:name="Medium Grid 1 Accent 4" w:uiPriority="67"/>
-    <w:lsdException w:name="Medium Grid 2 Accent 4" w:uiPriority="68"/>
-    <w:lsdException w:name="Medium Grid 3 Accent 4" w:uiPriority="69"/>
-    <w:lsdException w:name="Dark List Accent 4" w:uiPriority="70"/>
-    <w:lsdException w:name="Colorful Shading Accent 4" w:uiPriority="71"/>
-    <w:lsdException w:name="Colorful List Accent 4" w:uiPriority="72"/>
-    <w:lsdException w:name="Colorful Grid Accent 4" w:uiPriority="73"/>
-    <w:lsdException w:name="Light Shading Accent 5" w:uiPriority="60"/>
-    <w:lsdException w:name="Light List Accent 5" w:uiPriority="61"/>
-    <w:lsdException w:name="Light Grid Accent 5" w:uiPriority="62"/>
-    <w:lsdException w:name="Medium Shading 1 Accent 5" w:uiPriority="63"/>
-    <w:lsdException w:name="Medium Shading 2 Accent 5" w:uiPriority="64"/>
-    <w:lsdException w:name="Medium List 1 Accent 5" w:uiPriority="65"/>
-    <w:lsdException w:name="Medium List 2 Accent 5" w:uiPriority="66"/>
-    <w:lsdException w:name="Medium Grid 1 Accent 5" w:uiPriority="67"/>
-    <w:lsdException w:name="Medium Grid 2 Accent 5" w:uiPriority="68"/>
-    <w:lsdException w:name="Medium Grid 3 Accent 5" w:uiPriority="69"/>
-    <w:lsdException w:name="Dark List Accent 5" w:uiPriority="70"/>
-    <w:lsdException w:name="Colorful Shading Accent 5" w:uiPriority="71"/>
-    <w:lsdException w:name="Colorful List Accent 5" w:uiPriority="72"/>
-    <w:lsdException w:name="Colorful Grid Accent 5" w:uiPriority="73"/>
-    <w:lsdException w:name="Light Shading Accent 6" w:uiPriority="60"/>
-    <w:lsdException w:name="Light List Accent 6" w:uiPriority="61"/>
-    <w:lsdException w:name="Light Grid Accent 6" w:uiPriority="62"/>
-    <w:lsdException w:name="Medium Shading 1 Accent 6" w:uiPriority="63"/>
-    <w:lsdException w:name="Medium Shading 2 Accent 6" w:uiPriority="64"/>
-    <w:lsdException w:name="Medium List 1 Accent 6" w:uiPriority="65"/>
-    <w:lsdException w:name="Medium List 2 Accent 6" w:uiPriority="66"/>
-    <w:lsdException w:name="Medium Grid 1 Accent 6" w:uiPriority="67"/>
-    <w:lsdException w:name="Medium Grid 2 Accent 6" w:uiPriority="68"/>
-    <w:lsdException w:name="Medium Grid 3 Accent 6" w:uiPriority="69"/>
-    <w:lsdException w:name="Dark List Accent 6" w:uiPriority="70"/>
-    <w:lsdException w:name="Colorful Shading Accent 6" w:uiPriority="71"/>
-    <w:lsdException w:name="Colorful List Accent 6" w:uiPriority="72"/>
-    <w:lsdException w:name="Colorful Grid Accent 6" w:uiPriority="73"/>
-    <w:lsdException w:name="Subtle Emphasis" w:uiPriority="19" w:qFormat="1"/>
-    <w:lsdException w:name="Intense Emphasis" w:uiPriority="21" w:qFormat="1"/>
-    <w:lsdException w:name="Subtle Reference" w:uiPriority="31" w:qFormat="1"/>
-    <w:lsdException w:name="Intense Reference" w:uiPriority="32" w:qFormat="1"/>
-    <w:lsdException w:name="Book Title" w:uiPriority="33" w:qFormat="1"/>
-    <w:lsdException w:name="Bibliography" w:semiHidden="1" w:uiPriority="37" w:unhideWhenUsed="1"/>
-    <w:lsdException w:name="TOC Heading" w:semiHidden="1" w:uiPriority="39" w:unhideWhenUsed="1" w:qFormat="1"/>
-    <w:lsdException w:name="Plain Table 1" w:uiPriority="41"/>
-    <w:lsdException w:name="Plain Table 2" w:uiPriority="42"/>
-    <w:lsdException w:name="Plain Table 3" w:uiPriority="43"/>
-    <w:lsdException w:name="Plain Table 4" w:uiPriority="44"/>
-    <w:lsdException w:name="Plain Table 5" w:uiPriority="45"/>
-    <w:lsdException w:name="Grid Table Light" w:uiPriority="40"/>
-    <w:lsdException w:name="Grid Table 1 Light" w:uiPriority="46"/>
-    <w:lsdException w:name="Grid Table 2" w:uiPriority="47"/>
-    <w:lsdException w:name="Grid Table 3" w:uiPriority="48"/>
-    <w:lsdException w:name="Grid Table 4" w:uiPriority="49"/>
-    <w:lsdException w:name="Grid Table 5 Dark" w:uiPriority="50"/>
-    <w:lsdException w:name="Grid Table 6 Colorful" w:uiPriority="51"/>
-    <w:lsdException w:name="Grid Table 7 Colorful" w:uiPriority="52"/>
-    <w:lsdException w:name="Grid Table 1 Light Accent 1" w:uiPriority="46"/>
-    <w:lsdException w:name="Grid Table 2 Accent 1" w:uiPriority="47"/>
-    <w:lsdException w:name="Grid Table 3 Accent 1" w:uiPriority="48"/>
-    <w:lsdException w:name="Grid Table 4 Accent 1" w:uiPriority="49"/>
-    <w:lsdException w:name="Grid Table 5 Dark Accent 1" w:uiPriority="50"/>
-    <w:lsdException w:name="Grid Table 6 Colorful Accent 1" w:uiPriority="51"/>
-    <w:lsdException w:name="Grid Table 7 Colorful Accent 1" w:uiPriority="52"/>
-    <w:lsdException w:name="Grid Table 1 Light Accent 2" w:uiPriority="46"/>
-    <w:lsdException w:name="Grid Table 2 Accent 2" w:uiPriority="47"/>
-    <w:lsdException w:name="Grid Table 3 Accent 2" w:uiPriority="48"/>
-    <w:lsdException w:name="Grid Table 4 Accent 2" w:uiPriority="49"/>
-    <w:lsdException w:name="Grid Table 5 Dark Accent 2" w:uiPriority="50"/>
-    <w:lsdException w:name="Grid Table 6 Colorful Accent 2" w:uiPriority="51"/>
-    <w:lsdException w:name="Grid Table 7 Colorful Accent 2" w:uiPriority="52"/>
-    <w:lsdException w:name="Grid Table 1 Light Accent 3" w:uiPriority="46"/>
-    <w:lsdException w:name="Grid Table 2 Accent 3" w:uiPriority="47"/>
-    <w:lsdException w:name="Grid Table 3 Accent 3" w:uiPriority="48"/>
-    <w:lsdException w:name="Grid Table 4 Accent 3" w:uiPriority="49"/>
-    <w:lsdException w:name="Grid Table 5 Dark Accent 3" w:uiPriority="50"/>
-    <w:lsdException w:name="Grid Table 6 Colorful Accent 3" w:uiPriority="51"/>
-    <w:lsdException w:name="Grid Table 7 Colorful Accent 3" w:uiPriority="52"/>
-    <w:lsdException w:name="Grid Table 1 Light Accent 4" w:uiPriority="46"/>
-    <w:lsdException w:name="Grid Table 2 Accent 4" w:uiPriority="47"/>
-    <w:lsdException w:name="Grid Table 3 Accent 4" w:uiPriority="48"/>
-    <w:lsdException w:name="Grid Table 4 Accent 4" w:uiPriority="49"/>
-    <w:lsdException w:name="Grid Table 5 Dark Accent 4" w:uiPriority="50"/>
-    <w:lsdException w:name="Grid Table 6 Colorful Accent 4" w:uiPriority="51"/>
-    <w:lsdException w:name="Grid Table 7 Colorful Accent 4" w:uiPriority="52"/>
-    <w:lsdException w:name="Grid Table 1 Light Accent 5" w:uiPriority="46"/>
-    <w:lsdException w:name="Grid Table 2 Accent 5" w:uiPriority="47"/>
-    <w:lsdException w:name="Grid Table 3 Accent 5" w:uiPriority="48"/>
-    <w:lsdException w:name="Grid Table 4 Accent 5" w:uiPriority="49"/>
-    <w:lsdException w:name="Grid Table 5 Dark Accent 5" w:uiPriority="50"/>
-    <w:lsdException w:name="Grid Table 6 Colorful Accent 5" w:uiPriority="51"/>
-    <w:lsdException w:name="Grid Table 7 Colorful Accent 5" w:uiPriority="52"/>
-    <w:lsdException w:name="Grid Table 1 Light Accent 6" w:uiPriority="46"/>
-    <w:lsdException w:name="Grid Table 2 Accent 6" w:uiPriority="47"/>
-    <w:lsdException w:name="Grid Table 3 Accent 6" w:uiPriority="48"/>
-    <w:lsdException w:name="Grid Table 4 Accent 6" w:uiPriority="49"/>
-    <w:lsdException w:name="Grid Table 5 Dark Accent 6" w:uiPriority="50"/>
-    <w:lsdException w:name="Grid Table 6 Colorful Accent 6" w:uiPriority="51"/>
-    <w:lsdException w:name="Grid Table 7 Colorful Accent 6" w:uiPriority="52"/>
-    <w:lsdException w:name="List Table 1 Light" w:uiPriority="46"/>
-    <w:lsdException w:name="List Table 2" w:uiPriority="47"/>
-    <w:lsdException w:name="List Table 3" w:uiPriority="48"/>
-    <w:lsdException w:name="List Table 4" w:uiPriority="49"/>
-    <w:lsdException w:name="List Table 5 Dark" w:uiPriority="50"/>
-    <w:lsdException w:name="List Table 6 Colorful" w:uiPriority="51"/>
-    <w:lsdException w:name="List Table 7 Colorful" w:uiPriority="52"/>
-    <w:lsdException w:name="List Table 1 Light Accent 1" w:uiPriority="46"/>
-    <w:lsdException w:name="List Table 2 Accent 1" w:uiPriority="47"/>
-    <w:lsdException w:name="List Table 3 Accent 1" w:uiPriority="48"/>
-    <w:lsdException w:name="List Table 4 Accent 1" w:uiPriority="49"/>
-    <w:lsdException w:name="List Table 5 Dark Accent 1" w:uiPriority="50"/>
-    <w:lsdException w:name="List Table 6 Colorful Accent 1" w:uiPriority="51"/>
-    <w:lsdException w:name="List Table 7 Colorful Accent 1" w:uiPriority="52"/>
-    <w:lsdException w:name="List Table 1 Light Accent 2" w:uiPriority="46"/>
-    <w:lsdException w:name="List Table 2 Accent 2" w:uiPriority="47"/>
-    <w:lsdException w:name="List Table 3 Accent 2" w:uiPriority="48"/>
-    <w:lsdException w:name="List Table 4 Accent 2" w:uiPriority="49"/>
-    <w:lsdException w:name="List Table 5 Dark Accent 2" w:uiPriority="50"/>
-    <w:lsdException w:name="List Table 6 Colorful Accent 2" w:uiPriority="51"/>
-    <w:lsdException w:name="List Table 7 Colorful Accent 2" w:uiPriority="52"/>
-    <w:lsdException w:name="List Table 1 Light Accent 3" w:uiPriority="46"/>
-    <w:lsdException w:name="List Table 2 Accent 3" w:uiPriority="47"/>
-    <w:lsdException w:name="List Table 3 Accent 3" w:uiPriority="48"/>
-    <w:lsdException w:name="List Table 4 Accent 3" w:uiPriority="49"/>
-    <w:lsdException w:name="List Table 5 Dark Accent 3" w:uiPriority="50"/>
-    <w:lsdException w:name="List Table 6 Colorful Accent 3" w:uiPriority="51"/>
-    <w:lsdException w:name="List Table 7 Colorful Accent 3" w:uiPriority="52"/>
-    <w:lsdException w:name="List Table 1 Light Accent 4" w:uiPriority="46"/>
-    <w:lsdException w:name="List Table 2 Accent 4" w:uiPriority="47"/>
-    <w:lsdException w:name="List Table 3 Accent 4" w:uiPriority="48"/>
-    <w:lsdException w:name="List Table 4 Accent 4" w:uiPriority="49"/>
-    <w:lsdException w:name="List Table 5 Dark Accent 4" w:uiPriority="50"/>
-    <w:lsdException w:name="List Table 6 Colorful Accent 4" w:uiPriority="51"/>
-    <w:lsdException w:name="List Table 7 Colorful Accent 4" w:uiPriority="52"/>
-    <w:lsdException w:name="List Table 1 Light Accent 5" w:uiPriority="46"/>
-    <w:lsdException w:name="List Table 2 Accent 5" w:uiPriority="47"/>
-    <w:lsdException w:name="List Table 3 Accent 5" w:uiPriority="48"/>
-    <w:lsdException w:name="List Table 4 Accent 5" w:uiPriority="49"/>
-    <w:lsdException w:name="List Table 5 Dark Accent 5" w:uiPriority="50"/>
-    <w:lsdException w:name="List Table 6 Colorful Accent 5" w:uiPriority="51"/>
-    <w:lsdException w:name="List Table 7 Colorful Accent 5" w:uiPriority="52"/>
-    <w:lsdException w:name="List Table 1 Light Accent 6" w:uiPriority="46"/>
-    <w:lsdException w:name="List Table 2 Accent 6" w:uiPriority="47"/>
-    <w:lsdException w:name="List Table 3 Accent 6" w:uiPriority="48"/>
-    <w:lsdException w:name="List Table 4 Accent 6" w:uiPriority="49"/>
-    <w:lsdException w:name="List Table 5 Dark Accent 6" w:uiPriority="50"/>
-    <w:lsdException w:name="List Table 6 Colorful Accent 6" w:uiPriority="51"/>
-    <w:lsdException w:name="List Table 7 Colorful Accent 6" w:uiPriority="52"/>
+  <w:latentStyles w:defLockedState="0" w:defUIPriority="99" w:defSemiHidden="1" w:defUnhideWhenUsed="1" w:defQFormat="0" w:count="276">
+    <w:lsdException w:name="Normal" w:semiHidden="0" w:uiPriority="0" w:unhideWhenUsed="0" w:qFormat="1"/>
+    <w:lsdException w:name="heading 1" w:semiHidden="0" w:uiPriority="9" w:unhideWhenUsed="0" w:qFormat="1"/>
+    <w:lsdException w:name="heading 2" w:uiPriority="9" w:qFormat="1"/>
+    <w:lsdException w:name="heading 3" w:uiPriority="9" w:qFormat="1"/>
+    <w:lsdException w:name="heading 4" w:uiPriority="9" w:qFormat="1"/>
+    <w:lsdException w:name="heading 5" w:uiPriority="9" w:qFormat="1"/>
+    <w:lsdException w:name="heading 6" w:uiPriority="9" w:qFormat="1"/>
+    <w:lsdException w:name="heading 7" w:uiPriority="9" w:qFormat="1"/>
+    <w:lsdException w:name="heading 8" w:uiPriority="9" w:qFormat="1"/>
+    <w:lsdException w:name="heading 9" w:uiPriority="9" w:qFormat="1"/>
+    <w:lsdException w:name="toc 1" w:uiPriority="39"/>
+    <w:lsdException w:name="toc 2" w:uiPriority="39"/>
+    <w:lsdException w:name="toc 3" w:uiPriority="39"/>
+    <w:lsdException w:name="toc 4" w:uiPriority="39"/>
+    <w:lsdException w:name="toc 5" w:uiPriority="39"/>
+    <w:lsdException w:name="toc 6" w:uiPriority="39"/>
+    <w:lsdException w:name="toc 7" w:uiPriority="39"/>
+    <w:lsdException w:name="toc 8" w:uiPriority="39"/>
+    <w:lsdException w:name="toc 9" w:uiPriority="39"/>
+    <w:lsdException w:name="caption" w:uiPriority="35" w:qFormat="1"/>
+    <w:lsdException w:name="Title" w:semiHidden="0" w:uiPriority="10" w:unhideWhenUsed="0" w:qFormat="1"/>
+    <w:lsdException w:name="Default Paragraph Font" w:uiPriority="1"/>
+    <w:lsdException w:name="Subtitle" w:semiHidden="0" w:uiPriority="11" w:unhideWhenUsed="0" w:qFormat="1"/>
+    <w:lsdException w:name="Strong" w:semiHidden="0" w:uiPriority="22" w:unhideWhenUsed="0" w:qFormat="1"/>
+    <w:lsdException w:name="Emphasis" w:semiHidden="0" w:uiPriority="20" w:unhideWhenUsed="0" w:qFormat="1"/>
+    <w:lsdException w:name="Table Grid" w:semiHidden="0" w:uiPriority="59" w:unhideWhenUsed="0"/>
+    <w:lsdException w:name="Note Level 1" w:semiHidden="0" w:unhideWhenUsed="0"/>
+    <w:lsdException w:name="Note Level 2" w:semiHidden="0" w:unhideWhenUsed="0"/>
+    <w:lsdException w:name="Note Level 3" w:semiHidden="0" w:unhideWhenUsed="0"/>
+    <w:lsdException w:name="Note Level 4" w:semiHidden="0" w:unhideWhenUsed="0"/>
+    <w:lsdException w:name="Note Level 5" w:semiHidden="0" w:unhideWhenUsed="0"/>
+    <w:lsdException w:name="Note Level 6" w:semiHidden="0" w:unhideWhenUsed="0"/>
+    <w:lsdException w:name="Note Level 7" w:semiHidden="0" w:unhideWhenUsed="0"/>
+    <w:lsdException w:name="Note Level 8" w:semiHidden="0" w:unhideWhenUsed="0"/>
+    <w:lsdException w:name="Note Level 9" w:semiHidden="0" w:unhideWhenUsed="0"/>
+    <w:lsdException w:name="Placeholder Text" w:unhideWhenUsed="0"/>
+    <w:lsdException w:name="No Spacing" w:semiHidden="0" w:uiPriority="1" w:unhideWhenUsed="0" w:qFormat="1"/>
+    <w:lsdException w:name="Light Shading" w:semiHidden="0" w:uiPriority="60" w:unhideWhenUsed="0"/>
+    <w:lsdException w:name="Light List" w:semiHidden="0" w:uiPriority="61" w:unhideWhenUsed="0"/>
+    <w:lsdException w:name="Light Grid" w:semiHidden="0" w:uiPriority="62" w:unhideWhenUsed="0"/>
+    <w:lsdException w:name="Medium Shading 1" w:semiHidden="0" w:uiPriority="63" w:unhideWhenUsed="0"/>
+    <w:lsdException w:name="Medium Shading 2" w:semiHidden="0" w:uiPriority="64" w:unhideWhenUsed="0"/>
+    <w:lsdException w:name="Medium List 1" w:semiHidden="0" w:uiPriority="65" w:unhideWhenUsed="0"/>
+    <w:lsdException w:name="Medium List 2" w:semiHidden="0" w:uiPriority="66" w:unhideWhenUsed="0"/>
+    <w:lsdException w:name="Medium Grid 1" w:semiHidden="0" w:uiPriority="67" w:unhideWhenUsed="0"/>
+    <w:lsdException w:name="Medium Grid 2" w:semiHidden="0" w:uiPriority="68" w:unhideWhenUsed="0"/>
+    <w:lsdException w:name="Medium Grid 3" w:semiHidden="0" w:uiPriority="69" w:unhideWhenUsed="0"/>
+    <w:lsdException w:name="Dark List" w:semiHidden="0" w:uiPriority="70" w:unhideWhenUsed="0"/>
+    <w:lsdException w:name="Colorful Shading" w:semiHidden="0" w:uiPriority="71" w:unhideWhenUsed="0"/>
+    <w:lsdException w:name="Colorful List" w:semiHidden="0" w:uiPriority="72" w:unhideWhenUsed="0"/>
+    <w:lsdException w:name="Colorful Grid" w:semiHidden="0" w:uiPriority="73" w:unhideWhenUsed="0"/>
+    <w:lsdException w:name="Light Shading Accent 1" w:semiHidden="0" w:uiPriority="60" w:unhideWhenUsed="0"/>
+    <w:lsdException w:name="Light List Accent 1" w:semiHidden="0" w:uiPriority="61" w:unhideWhenUsed="0"/>
+    <w:lsdException w:name="Light Grid Accent 1" w:semiHidden="0" w:uiPriority="62" w:unhideWhenUsed="0"/>
+    <w:lsdException w:name="Medium Shading 1 Accent 1" w:semiHidden="0" w:uiPriority="63" w:unhideWhenUsed="0"/>
+    <w:lsdException w:name="Medium Shading 2 Accent 1" w:semiHidden="0" w:uiPriority="64" w:unhideWhenUsed="0"/>
+    <w:lsdException w:name="Medium List 1 Accent 1" w:semiHidden="0" w:uiPriority="65" w:unhideWhenUsed="0"/>
+    <w:lsdException w:name="Revision" w:unhideWhenUsed="0"/>
+    <w:lsdException w:name="List Paragraph" w:semiHidden="0" w:uiPriority="34" w:unhideWhenUsed="0" w:qFormat="1"/>
+    <w:lsdException w:name="Quote" w:semiHidden="0" w:uiPriority="29" w:unhideWhenUsed="0" w:qFormat="1"/>
+    <w:lsdException w:name="Intense Quote" w:semiHidden="0" w:uiPriority="30" w:unhideWhenUsed="0" w:qFormat="1"/>
+    <w:lsdException w:name="Medium List 2 Accent 1" w:semiHidden="0" w:uiPriority="66" w:unhideWhenUsed="0"/>
+    <w:lsdException w:name="Medium Grid 1 Accent 1" w:semiHidden="0" w:uiPriority="67" w:unhideWhenUsed="0"/>
+    <w:lsdException w:name="Medium Grid 2 Accent 1" w:semiHidden="0" w:uiPriority="68" w:unhideWhenUsed="0"/>
+    <w:lsdException w:name="Medium Grid 3 Accent 1" w:semiHidden="0" w:uiPriority="69" w:unhideWhenUsed="0"/>
+    <w:lsdException w:name="Dark List Accent 1" w:semiHidden="0" w:uiPriority="70" w:unhideWhenUsed="0"/>
+    <w:lsdException w:name="Colorful Shading Accent 1" w:semiHidden="0" w:uiPriority="71" w:unhideWhenUsed="0"/>
+    <w:lsdException w:name="Colorful List Accent 1" w:semiHidden="0" w:uiPriority="72" w:unhideWhenUsed="0"/>
+    <w:lsdException w:name="Colorful Grid Accent 1" w:semiHidden="0" w:uiPriority="73" w:unhideWhenUsed="0"/>
+    <w:lsdException w:name="Light Shading Accent 2" w:semiHidden="0" w:uiPriority="60" w:unhideWhenUsed="0"/>
+    <w:lsdException w:name="Light List Accent 2" w:semiHidden="0" w:uiPriority="61" w:unhideWhenUsed="0"/>
+    <w:lsdException w:name="Light Grid Accent 2" w:semiHidden="0" w:uiPriority="62" w:unhideWhenUsed="0"/>
+    <w:lsdException w:name="Medium Shading 1 Accent 2" w:semiHidden="0" w:uiPriority="63" w:unhideWhenUsed="0"/>
+    <w:lsdException w:name="Medium Shading 2 Accent 2" w:semiHidden="0" w:uiPriority="64" w:unhideWhenUsed="0"/>
+    <w:lsdException w:name="Medium List 1 Accent 2" w:semiHidden="0" w:uiPriority="65" w:unhideWhenUsed="0"/>
+    <w:lsdException w:name="Medium List 2 Accent 2" w:semiHidden="0" w:uiPriority="66" w:unhideWhenUsed="0"/>
+    <w:lsdException w:name="Medium Grid 1 Accent 2" w:semiHidden="0" w:uiPriority="67" w:unhideWhenUsed="0"/>
+    <w:lsdException w:name="Medium Grid 2 Accent 2" w:semiHidden="0" w:uiPriority="68" w:unhideWhenUsed="0"/>
+    <w:lsdException w:name="Medium Grid 3 Accent 2" w:semiHidden="0" w:uiPriority="69" w:unhideWhenUsed="0"/>
+    <w:lsdException w:name="Dark List Accent 2" w:semiHidden="0" w:uiPriority="70" w:unhideWhenUsed="0"/>
+    <w:lsdException w:name="Colorful Shading Accent 2" w:semiHidden="0" w:uiPriority="71" w:unhideWhenUsed="0"/>
+    <w:lsdException w:name="Colorful List Accent 2" w:semiHidden="0" w:uiPriority="72" w:unhideWhenUsed="0"/>
+    <w:lsdException w:name="Colorful Grid Accent 2" w:semiHidden="0" w:uiPriority="73" w:unhideWhenUsed="0"/>
+    <w:lsdException w:name="Light Shading Accent 3" w:semiHidden="0" w:uiPriority="60" w:unhideWhenUsed="0"/>
+    <w:lsdException w:name="Light List Accent 3" w:semiHidden="0" w:uiPriority="61" w:unhideWhenUsed="0"/>
+    <w:lsdException w:name="Light Grid Accent 3" w:semiHidden="0" w:uiPriority="62" w:unhideWhenUsed="0"/>
+    <w:lsdException w:name="Medium Shading 1 Accent 3" w:semiHidden="0" w:uiPriority="63" w:unhideWhenUsed="0"/>
+    <w:lsdException w:name="Medium Shading 2 Accent 3" w:semiHidden="0" w:uiPriority="64" w:unhideWhenUsed="0"/>
+    <w:lsdException w:name="Medium List 1 Accent 3" w:semiHidden="0" w:uiPriority="65" w:unhideWhenUsed="0"/>
+    <w:lsdException w:name="Medium List 2 Accent 3" w:semiHidden="0" w:uiPriority="66" w:unhideWhenUsed="0"/>
+    <w:lsdException w:name="Medium Grid 1 Accent 3" w:semiHidden="0" w:uiPriority="67" w:unhideWhenUsed="0"/>
+    <w:lsdException w:name="Medium Grid 2 Accent 3" w:semiHidden="0" w:uiPriority="68" w:unhideWhenUsed="0"/>
+    <w:lsdException w:name="Medium Grid 3 Accent 3" w:semiHidden="0" w:uiPriority="69" w:unhideWhenUsed="0"/>
+    <w:lsdException w:name="Dark List Accent 3" w:semiHidden="0" w:uiPriority="70" w:unhideWhenUsed="0"/>
+    <w:lsdException w:name="Colorful Shading Accent 3" w:semiHidden="0" w:uiPriority="71" w:unhideWhenUsed="0"/>
+    <w:lsdException w:name="Colorful List Accent 3" w:semiHidden="0" w:uiPriority="72" w:unhideWhenUsed="0"/>
+    <w:lsdException w:name="Colorful Grid Accent 3" w:semiHidden="0" w:uiPriority="73" w:unhideWhenUsed="0"/>
+    <w:lsdException w:name="Light Shading Accent 4" w:semiHidden="0" w:uiPriority="60" w:unhideWhenUsed="0"/>
+    <w:lsdException w:name="Light List Accent 4" w:semiHidden="0" w:uiPriority="61" w:unhideWhenUsed="0"/>
+    <w:lsdException w:name="Light Grid Accent 4" w:semiHidden="0" w:uiPriority="62" w:unhideWhenUsed="0"/>
+    <w:lsdException w:name="Medium Shading 1 Accent 4" w:semiHidden="0" w:uiPriority="63" w:unhideWhenUsed="0"/>
+    <w:lsdException w:name="Medium Shading 2 Accent 4" w:semiHidden="0" w:uiPriority="64" w:unhideWhenUsed="0"/>
+    <w:lsdException w:name="Medium List 1 Accent 4" w:semiHidden="0" w:uiPriority="65" w:unhideWhenUsed="0"/>
+    <w:lsdException w:name="Medium List 2 Accent 4" w:semiHidden="0" w:uiPriority="66" w:unhideWhenUsed="0"/>
+    <w:lsdException w:name="Medium Grid 1 Accent 4" w:semiHidden="0" w:uiPriority="67" w:unhideWhenUsed="0"/>
+    <w:lsdException w:name="Medium Grid 2 Accent 4" w:semiHidden="0" w:uiPriority="68" w:unhideWhenUsed="0"/>
+    <w:lsdException w:name="Medium Grid 3 Accent 4" w:semiHidden="0" w:uiPriority="69" w:unhideWhenUsed="0"/>
+    <w:lsdException w:name="Dark List Accent 4" w:semiHidden="0" w:uiPriority="70" w:unhideWhenUsed="0"/>
+    <w:lsdException w:name="Colorful Shading Accent 4" w:semiHidden="0" w:uiPriority="71" w:unhideWhenUsed="0"/>
+    <w:lsdException w:name="Colorful List Accent 4" w:semiHidden="0" w:uiPriority="72" w:unhideWhenUsed="0"/>
+    <w:lsdException w:name="Colorful Grid Accent 4" w:semiHidden="0" w:uiPriority="73" w:unhideWhenUsed="0"/>
+    <w:lsdException w:name="Light Shading Accent 5" w:semiHidden="0" w:uiPriority="60" w:unhideWhenUsed="0"/>
+    <w:lsdException w:name="Light List Accent 5" w:semiHidden="0" w:uiPriority="61" w:unhideWhenUsed="0"/>
+    <w:lsdException w:name="Light Grid Accent 5" w:semiHidden="0" w:uiPriority="62" w:unhideWhenUsed="0"/>
+    <w:lsdException w:name="Medium Shading 1 Accent 5" w:semiHidden="0" w:uiPriority="63" w:unhideWhenUsed="0"/>
+    <w:lsdException w:name="Medium Shading 2 Accent 5" w:semiHidden="0" w:uiPriority="64" w:unhideWhenUsed="0"/>
+    <w:lsdException w:name="Medium List 1 Accent 5" w:semiHidden="0" w:uiPriority="65" w:unhideWhenUsed="0"/>
+    <w:lsdException w:name="Medium List 2 Accent 5" w:semiHidden="0" w:uiPriority="66" w:unhideWhenUsed="0"/>
+    <w:lsdException w:name="Medium Grid 1 Accent 5" w:semiHidden="0" w:uiPriority="67" w:unhideWhenUsed="0"/>
+    <w:lsdException w:name="Medium Grid 2 Accent 5" w:semiHidden="0" w:uiPriority="68" w:unhideWhenUsed="0"/>
+    <w:lsdException w:name="Medium Grid 3 Accent 5" w:semiHidden="0" w:uiPriority="69" w:unhideWhenUsed="0"/>
+    <w:lsdException w:name="Dark List Accent 5" w:semiHidden="0" w:uiPriority="70" w:unhideWhenUsed="0"/>
+    <w:lsdException w:name="Colorful Shading Accent 5" w:semiHidden="0" w:uiPriority="71" w:unhideWhenUsed="0"/>
+    <w:lsdException w:name="Colorful List Accent 5" w:semiHidden="0" w:uiPriority="72" w:unhideWhenUsed="0"/>
+    <w:lsdException w:name="Colorful Grid Accent 5" w:semiHidden="0" w:uiPriority="73" w:unhideWhenUsed="0"/>
+    <w:lsdException w:name="Light Shading Accent 6" w:semiHidden="0" w:uiPriority="60" w:unhideWhenUsed="0"/>
+    <w:lsdException w:name="Light List Accent 6" w:semiHidden="0" w:uiPriority="61" w:unhideWhenUsed="0"/>
+    <w:lsdException w:name="Light Grid Accent 6" w:semiHidden="0" w:uiPriority="62" w:unhideWhenUsed="0"/>
+    <w:lsdException w:name="Medium Shading 1 Accent 6" w:semiHidden="0" w:uiPriority="63" w:unhideWhenUsed="0"/>
+    <w:lsdException w:name="Medium Shading 2 Accent 6" w:semiHidden="0" w:uiPriority="64" w:unhideWhenUsed="0"/>
+    <w:lsdException w:name="Medium List 1 Accent 6" w:semiHidden="0" w:uiPriority="65" w:unhideWhenUsed="0"/>
+    <w:lsdException w:name="Medium List 2 Accent 6" w:semiHidden="0" w:uiPriority="66" w:unhideWhenUsed="0"/>
+    <w:lsdException w:name="Medium Grid 1 Accent 6" w:semiHidden="0" w:uiPriority="67" w:unhideWhenUsed="0"/>
+    <w:lsdException w:name="Medium Grid 2 Accent 6" w:semiHidden="0" w:uiPriority="68" w:unhideWhenUsed="0"/>
+    <w:lsdException w:name="Medium Grid 3 Accent 6" w:semiHidden="0" w:uiPriority="69" w:unhideWhenUsed="0"/>
+    <w:lsdException w:name="Dark List Accent 6" w:semiHidden="0" w:uiPriority="70" w:unhideWhenUsed="0"/>
+    <w:lsdException w:name="Colorful Shading Accent 6" w:semiHidden="0" w:uiPriority="71" w:unhideWhenUsed="0"/>
+    <w:lsdException w:name="Colorful List Accent 6" w:semiHidden="0" w:uiPriority="72" w:unhideWhenUsed="0"/>
+    <w:lsdException w:name="Colorful Grid Accent 6" w:semiHidden="0" w:uiPriority="73" w:unhideWhenUsed="0"/>
+    <w:lsdException w:name="Subtle Emphasis" w:semiHidden="0" w:uiPriority="19" w:unhideWhenUsed="0" w:qFormat="1"/>
+    <w:lsdException w:name="Intense Emphasis" w:semiHidden="0" w:uiPriority="21" w:unhideWhenUsed="0" w:qFormat="1"/>
+    <w:lsdException w:name="Subtle Reference" w:semiHidden="0" w:uiPriority="31" w:unhideWhenUsed="0" w:qFormat="1"/>
+    <w:lsdException w:name="Intense Reference" w:semiHidden="0" w:uiPriority="32" w:unhideWhenUsed="0" w:qFormat="1"/>
+    <w:lsdException w:name="Book Title" w:semiHidden="0" w:uiPriority="33" w:unhideWhenUsed="0" w:qFormat="1"/>
+    <w:lsdException w:name="Bibliography" w:uiPriority="37"/>
+    <w:lsdException w:name="TOC Heading" w:uiPriority="39" w:qFormat="1"/>
   </w:latentStyles>
   <w:style w:type="paragraph" w:default="1" w:styleId="Normal">
     <w:name w:val="Normal"/>
@@ -9417,6 +9396,296 @@
       <w:lang w:eastAsia="zh-CN"/>
     </w:rPr>
   </w:style>
+  <w:style w:type="paragraph" w:styleId="BalloonText">
+    <w:name w:val="Balloon Text"/>
+    <w:basedOn w:val="Normal"/>
+    <w:link w:val="BalloonTextChar"/>
+    <w:uiPriority w:val="99"/>
+    <w:semiHidden/>
+    <w:unhideWhenUsed/>
+    <w:rsid w:val="00E365E8"/>
+    <w:pPr>
+      <w:spacing w:after="0" w:line="240" w:lineRule="auto"/>
+    </w:pPr>
+    <w:rPr>
+      <w:rFonts w:ascii="Lucida Grande" w:hAnsi="Lucida Grande" w:cs="Lucida Grande"/>
+      <w:sz w:val="18"/>
+      <w:szCs w:val="18"/>
+    </w:rPr>
+  </w:style>
+  <w:style w:type="character" w:customStyle="1" w:styleId="BalloonTextChar">
+    <w:name w:val="Balloon Text Char"/>
+    <w:basedOn w:val="DefaultParagraphFont"/>
+    <w:link w:val="BalloonText"/>
+    <w:uiPriority w:val="99"/>
+    <w:semiHidden/>
+    <w:rsid w:val="00E365E8"/>
+    <w:rPr>
+      <w:rFonts w:ascii="Lucida Grande" w:hAnsi="Lucida Grande" w:cs="Lucida Grande"/>
+      <w:sz w:val="18"/>
+      <w:szCs w:val="18"/>
+    </w:rPr>
+  </w:style>
+</w:styles>
+</file>
+
+<file path=word/stylesWithEffects.xml><?xml version="1.0" encoding="utf-8"?>
+<w:styles xmlns:wpc="http://schemas.microsoft.com/office/word/2010/wordprocessingCanvas" xmlns:mo="http://schemas.microsoft.com/office/mac/office/2008/main" xmlns:mc="http://schemas.openxmlformats.org/markup-compatibility/2006" xmlns:mv="urn:schemas-microsoft-com:mac:vml" xmlns:o="urn:schemas-microsoft-com:office:office" xmlns:r="http://schemas.openxmlformats.org/officeDocument/2006/relationships" xmlns:m="http://schemas.openxmlformats.org/officeDocument/2006/math" xmlns:v="urn:schemas-microsoft-com:vml" xmlns:wp14="http://schemas.microsoft.com/office/word/2010/wordprocessingDrawing" xmlns:wp="http://schemas.openxmlformats.org/drawingml/2006/wordprocessingDrawing" xmlns:w10="urn:schemas-microsoft-com:office:word" xmlns:w="http://schemas.openxmlformats.org/wordprocessingml/2006/main" xmlns:w14="http://schemas.microsoft.com/office/word/2010/wordml" xmlns:wpg="http://schemas.microsoft.com/office/word/2010/wordprocessingGroup" xmlns:wpi="http://schemas.microsoft.com/office/word/2010/wordprocessingInk" xmlns:wne="http://schemas.microsoft.com/office/word/2006/wordml" xmlns:wps="http://schemas.microsoft.com/office/word/2010/wordprocessingShape" mc:Ignorable="w14 wp14">
+  <w:docDefaults>
+    <w:rPrDefault>
+      <w:rPr>
+        <w:rFonts w:asciiTheme="minorHAnsi" w:eastAsiaTheme="minorHAnsi" w:hAnsiTheme="minorHAnsi" w:cstheme="minorBidi"/>
+        <w:sz w:val="22"/>
+        <w:szCs w:val="22"/>
+        <w:lang w:val="it-IT" w:eastAsia="en-US" w:bidi="ar-SA"/>
+      </w:rPr>
+    </w:rPrDefault>
+    <w:pPrDefault>
+      <w:pPr>
+        <w:spacing w:after="200" w:line="276" w:lineRule="auto"/>
+      </w:pPr>
+    </w:pPrDefault>
+  </w:docDefaults>
+  <w:latentStyles w:defLockedState="0" w:defUIPriority="99" w:defSemiHidden="1" w:defUnhideWhenUsed="1" w:defQFormat="0" w:count="276">
+    <w:lsdException w:name="Normal" w:semiHidden="0" w:uiPriority="0" w:unhideWhenUsed="0" w:qFormat="1"/>
+    <w:lsdException w:name="heading 1" w:semiHidden="0" w:uiPriority="9" w:unhideWhenUsed="0" w:qFormat="1"/>
+    <w:lsdException w:name="heading 2" w:uiPriority="9" w:qFormat="1"/>
+    <w:lsdException w:name="heading 3" w:uiPriority="9" w:qFormat="1"/>
+    <w:lsdException w:name="heading 4" w:uiPriority="9" w:qFormat="1"/>
+    <w:lsdException w:name="heading 5" w:uiPriority="9" w:qFormat="1"/>
+    <w:lsdException w:name="heading 6" w:uiPriority="9" w:qFormat="1"/>
+    <w:lsdException w:name="heading 7" w:uiPriority="9" w:qFormat="1"/>
+    <w:lsdException w:name="heading 8" w:uiPriority="9" w:qFormat="1"/>
+    <w:lsdException w:name="heading 9" w:uiPriority="9" w:qFormat="1"/>
+    <w:lsdException w:name="toc 1" w:uiPriority="39"/>
+    <w:lsdException w:name="toc 2" w:uiPriority="39"/>
+    <w:lsdException w:name="toc 3" w:uiPriority="39"/>
+    <w:lsdException w:name="toc 4" w:uiPriority="39"/>
+    <w:lsdException w:name="toc 5" w:uiPriority="39"/>
+    <w:lsdException w:name="toc 6" w:uiPriority="39"/>
+    <w:lsdException w:name="toc 7" w:uiPriority="39"/>
+    <w:lsdException w:name="toc 8" w:uiPriority="39"/>
+    <w:lsdException w:name="toc 9" w:uiPriority="39"/>
+    <w:lsdException w:name="caption" w:uiPriority="35" w:qFormat="1"/>
+    <w:lsdException w:name="Title" w:semiHidden="0" w:uiPriority="10" w:unhideWhenUsed="0" w:qFormat="1"/>
+    <w:lsdException w:name="Default Paragraph Font" w:uiPriority="1"/>
+    <w:lsdException w:name="Subtitle" w:semiHidden="0" w:uiPriority="11" w:unhideWhenUsed="0" w:qFormat="1"/>
+    <w:lsdException w:name="Strong" w:semiHidden="0" w:uiPriority="22" w:unhideWhenUsed="0" w:qFormat="1"/>
+    <w:lsdException w:name="Emphasis" w:semiHidden="0" w:uiPriority="20" w:unhideWhenUsed="0" w:qFormat="1"/>
+    <w:lsdException w:name="Table Grid" w:semiHidden="0" w:uiPriority="59" w:unhideWhenUsed="0"/>
+    <w:lsdException w:name="Note Level 1" w:semiHidden="0" w:unhideWhenUsed="0"/>
+    <w:lsdException w:name="Note Level 2" w:semiHidden="0" w:unhideWhenUsed="0"/>
+    <w:lsdException w:name="Note Level 3" w:semiHidden="0" w:unhideWhenUsed="0"/>
+    <w:lsdException w:name="Note Level 4" w:semiHidden="0" w:unhideWhenUsed="0"/>
+    <w:lsdException w:name="Note Level 5" w:semiHidden="0" w:unhideWhenUsed="0"/>
+    <w:lsdException w:name="Note Level 6" w:semiHidden="0" w:unhideWhenUsed="0"/>
+    <w:lsdException w:name="Note Level 7" w:semiHidden="0" w:unhideWhenUsed="0"/>
+    <w:lsdException w:name="Note Level 8" w:semiHidden="0" w:unhideWhenUsed="0"/>
+    <w:lsdException w:name="Note Level 9" w:semiHidden="0" w:unhideWhenUsed="0"/>
+    <w:lsdException w:name="Placeholder Text" w:unhideWhenUsed="0"/>
+    <w:lsdException w:name="No Spacing" w:semiHidden="0" w:uiPriority="1" w:unhideWhenUsed="0" w:qFormat="1"/>
+    <w:lsdException w:name="Light Shading" w:semiHidden="0" w:uiPriority="60" w:unhideWhenUsed="0"/>
+    <w:lsdException w:name="Light List" w:semiHidden="0" w:uiPriority="61" w:unhideWhenUsed="0"/>
+    <w:lsdException w:name="Light Grid" w:semiHidden="0" w:uiPriority="62" w:unhideWhenUsed="0"/>
+    <w:lsdException w:name="Medium Shading 1" w:semiHidden="0" w:uiPriority="63" w:unhideWhenUsed="0"/>
+    <w:lsdException w:name="Medium Shading 2" w:semiHidden="0" w:uiPriority="64" w:unhideWhenUsed="0"/>
+    <w:lsdException w:name="Medium List 1" w:semiHidden="0" w:uiPriority="65" w:unhideWhenUsed="0"/>
+    <w:lsdException w:name="Medium List 2" w:semiHidden="0" w:uiPriority="66" w:unhideWhenUsed="0"/>
+    <w:lsdException w:name="Medium Grid 1" w:semiHidden="0" w:uiPriority="67" w:unhideWhenUsed="0"/>
+    <w:lsdException w:name="Medium Grid 2" w:semiHidden="0" w:uiPriority="68" w:unhideWhenUsed="0"/>
+    <w:lsdException w:name="Medium Grid 3" w:semiHidden="0" w:uiPriority="69" w:unhideWhenUsed="0"/>
+    <w:lsdException w:name="Dark List" w:semiHidden="0" w:uiPriority="70" w:unhideWhenUsed="0"/>
+    <w:lsdException w:name="Colorful Shading" w:semiHidden="0" w:uiPriority="71" w:unhideWhenUsed="0"/>
+    <w:lsdException w:name="Colorful List" w:semiHidden="0" w:uiPriority="72" w:unhideWhenUsed="0"/>
+    <w:lsdException w:name="Colorful Grid" w:semiHidden="0" w:uiPriority="73" w:unhideWhenUsed="0"/>
+    <w:lsdException w:name="Light Shading Accent 1" w:semiHidden="0" w:uiPriority="60" w:unhideWhenUsed="0"/>
+    <w:lsdException w:name="Light List Accent 1" w:semiHidden="0" w:uiPriority="61" w:unhideWhenUsed="0"/>
+    <w:lsdException w:name="Light Grid Accent 1" w:semiHidden="0" w:uiPriority="62" w:unhideWhenUsed="0"/>
+    <w:lsdException w:name="Medium Shading 1 Accent 1" w:semiHidden="0" w:uiPriority="63" w:unhideWhenUsed="0"/>
+    <w:lsdException w:name="Medium Shading 2 Accent 1" w:semiHidden="0" w:uiPriority="64" w:unhideWhenUsed="0"/>
+    <w:lsdException w:name="Medium List 1 Accent 1" w:semiHidden="0" w:uiPriority="65" w:unhideWhenUsed="0"/>
+    <w:lsdException w:name="Revision" w:unhideWhenUsed="0"/>
+    <w:lsdException w:name="List Paragraph" w:semiHidden="0" w:uiPriority="34" w:unhideWhenUsed="0" w:qFormat="1"/>
+    <w:lsdException w:name="Quote" w:semiHidden="0" w:uiPriority="29" w:unhideWhenUsed="0" w:qFormat="1"/>
+    <w:lsdException w:name="Intense Quote" w:semiHidden="0" w:uiPriority="30" w:unhideWhenUsed="0" w:qFormat="1"/>
+    <w:lsdException w:name="Medium List 2 Accent 1" w:semiHidden="0" w:uiPriority="66" w:unhideWhenUsed="0"/>
+    <w:lsdException w:name="Medium Grid 1 Accent 1" w:semiHidden="0" w:uiPriority="67" w:unhideWhenUsed="0"/>
+    <w:lsdException w:name="Medium Grid 2 Accent 1" w:semiHidden="0" w:uiPriority="68" w:unhideWhenUsed="0"/>
+    <w:lsdException w:name="Medium Grid 3 Accent 1" w:semiHidden="0" w:uiPriority="69" w:unhideWhenUsed="0"/>
+    <w:lsdException w:name="Dark List Accent 1" w:semiHidden="0" w:uiPriority="70" w:unhideWhenUsed="0"/>
+    <w:lsdException w:name="Colorful Shading Accent 1" w:semiHidden="0" w:uiPriority="71" w:unhideWhenUsed="0"/>
+    <w:lsdException w:name="Colorful List Accent 1" w:semiHidden="0" w:uiPriority="72" w:unhideWhenUsed="0"/>
+    <w:lsdException w:name="Colorful Grid Accent 1" w:semiHidden="0" w:uiPriority="73" w:unhideWhenUsed="0"/>
+    <w:lsdException w:name="Light Shading Accent 2" w:semiHidden="0" w:uiPriority="60" w:unhideWhenUsed="0"/>
+    <w:lsdException w:name="Light List Accent 2" w:semiHidden="0" w:uiPriority="61" w:unhideWhenUsed="0"/>
+    <w:lsdException w:name="Light Grid Accent 2" w:semiHidden="0" w:uiPriority="62" w:unhideWhenUsed="0"/>
+    <w:lsdException w:name="Medium Shading 1 Accent 2" w:semiHidden="0" w:uiPriority="63" w:unhideWhenUsed="0"/>
+    <w:lsdException w:name="Medium Shading 2 Accent 2" w:semiHidden="0" w:uiPriority="64" w:unhideWhenUsed="0"/>
+    <w:lsdException w:name="Medium List 1 Accent 2" w:semiHidden="0" w:uiPriority="65" w:unhideWhenUsed="0"/>
+    <w:lsdException w:name="Medium List 2 Accent 2" w:semiHidden="0" w:uiPriority="66" w:unhideWhenUsed="0"/>
+    <w:lsdException w:name="Medium Grid 1 Accent 2" w:semiHidden="0" w:uiPriority="67" w:unhideWhenUsed="0"/>
+    <w:lsdException w:name="Medium Grid 2 Accent 2" w:semiHidden="0" w:uiPriority="68" w:unhideWhenUsed="0"/>
+    <w:lsdException w:name="Medium Grid 3 Accent 2" w:semiHidden="0" w:uiPriority="69" w:unhideWhenUsed="0"/>
+    <w:lsdException w:name="Dark List Accent 2" w:semiHidden="0" w:uiPriority="70" w:unhideWhenUsed="0"/>
+    <w:lsdException w:name="Colorful Shading Accent 2" w:semiHidden="0" w:uiPriority="71" w:unhideWhenUsed="0"/>
+    <w:lsdException w:name="Colorful List Accent 2" w:semiHidden="0" w:uiPriority="72" w:unhideWhenUsed="0"/>
+    <w:lsdException w:name="Colorful Grid Accent 2" w:semiHidden="0" w:uiPriority="73" w:unhideWhenUsed="0"/>
+    <w:lsdException w:name="Light Shading Accent 3" w:semiHidden="0" w:uiPriority="60" w:unhideWhenUsed="0"/>
+    <w:lsdException w:name="Light List Accent 3" w:semiHidden="0" w:uiPriority="61" w:unhideWhenUsed="0"/>
+    <w:lsdException w:name="Light Grid Accent 3" w:semiHidden="0" w:uiPriority="62" w:unhideWhenUsed="0"/>
+    <w:lsdException w:name="Medium Shading 1 Accent 3" w:semiHidden="0" w:uiPriority="63" w:unhideWhenUsed="0"/>
+    <w:lsdException w:name="Medium Shading 2 Accent 3" w:semiHidden="0" w:uiPriority="64" w:unhideWhenUsed="0"/>
+    <w:lsdException w:name="Medium List 1 Accent 3" w:semiHidden="0" w:uiPriority="65" w:unhideWhenUsed="0"/>
+    <w:lsdException w:name="Medium List 2 Accent 3" w:semiHidden="0" w:uiPriority="66" w:unhideWhenUsed="0"/>
+    <w:lsdException w:name="Medium Grid 1 Accent 3" w:semiHidden="0" w:uiPriority="67" w:unhideWhenUsed="0"/>
+    <w:lsdException w:name="Medium Grid 2 Accent 3" w:semiHidden="0" w:uiPriority="68" w:unhideWhenUsed="0"/>
+    <w:lsdException w:name="Medium Grid 3 Accent 3" w:semiHidden="0" w:uiPriority="69" w:unhideWhenUsed="0"/>
+    <w:lsdException w:name="Dark List Accent 3" w:semiHidden="0" w:uiPriority="70" w:unhideWhenUsed="0"/>
+    <w:lsdException w:name="Colorful Shading Accent 3" w:semiHidden="0" w:uiPriority="71" w:unhideWhenUsed="0"/>
+    <w:lsdException w:name="Colorful List Accent 3" w:semiHidden="0" w:uiPriority="72" w:unhideWhenUsed="0"/>
+    <w:lsdException w:name="Colorful Grid Accent 3" w:semiHidden="0" w:uiPriority="73" w:unhideWhenUsed="0"/>
+    <w:lsdException w:name="Light Shading Accent 4" w:semiHidden="0" w:uiPriority="60" w:unhideWhenUsed="0"/>
+    <w:lsdException w:name="Light List Accent 4" w:semiHidden="0" w:uiPriority="61" w:unhideWhenUsed="0"/>
+    <w:lsdException w:name="Light Grid Accent 4" w:semiHidden="0" w:uiPriority="62" w:unhideWhenUsed="0"/>
+    <w:lsdException w:name="Medium Shading 1 Accent 4" w:semiHidden="0" w:uiPriority="63" w:unhideWhenUsed="0"/>
+    <w:lsdException w:name="Medium Shading 2 Accent 4" w:semiHidden="0" w:uiPriority="64" w:unhideWhenUsed="0"/>
+    <w:lsdException w:name="Medium List 1 Accent 4" w:semiHidden="0" w:uiPriority="65" w:unhideWhenUsed="0"/>
+    <w:lsdException w:name="Medium List 2 Accent 4" w:semiHidden="0" w:uiPriority="66" w:unhideWhenUsed="0"/>
+    <w:lsdException w:name="Medium Grid 1 Accent 4" w:semiHidden="0" w:uiPriority="67" w:unhideWhenUsed="0"/>
+    <w:lsdException w:name="Medium Grid 2 Accent 4" w:semiHidden="0" w:uiPriority="68" w:unhideWhenUsed="0"/>
+    <w:lsdException w:name="Medium Grid 3 Accent 4" w:semiHidden="0" w:uiPriority="69" w:unhideWhenUsed="0"/>
+    <w:lsdException w:name="Dark List Accent 4" w:semiHidden="0" w:uiPriority="70" w:unhideWhenUsed="0"/>
+    <w:lsdException w:name="Colorful Shading Accent 4" w:semiHidden="0" w:uiPriority="71" w:unhideWhenUsed="0"/>
+    <w:lsdException w:name="Colorful List Accent 4" w:semiHidden="0" w:uiPriority="72" w:unhideWhenUsed="0"/>
+    <w:lsdException w:name="Colorful Grid Accent 4" w:semiHidden="0" w:uiPriority="73" w:unhideWhenUsed="0"/>
+    <w:lsdException w:name="Light Shading Accent 5" w:semiHidden="0" w:uiPriority="60" w:unhideWhenUsed="0"/>
+    <w:lsdException w:name="Light List Accent 5" w:semiHidden="0" w:uiPriority="61" w:unhideWhenUsed="0"/>
+    <w:lsdException w:name="Light Grid Accent 5" w:semiHidden="0" w:uiPriority="62" w:unhideWhenUsed="0"/>
+    <w:lsdException w:name="Medium Shading 1 Accent 5" w:semiHidden="0" w:uiPriority="63" w:unhideWhenUsed="0"/>
+    <w:lsdException w:name="Medium Shading 2 Accent 5" w:semiHidden="0" w:uiPriority="64" w:unhideWhenUsed="0"/>
+    <w:lsdException w:name="Medium List 1 Accent 5" w:semiHidden="0" w:uiPriority="65" w:unhideWhenUsed="0"/>
+    <w:lsdException w:name="Medium List 2 Accent 5" w:semiHidden="0" w:uiPriority="66" w:unhideWhenUsed="0"/>
+    <w:lsdException w:name="Medium Grid 1 Accent 5" w:semiHidden="0" w:uiPriority="67" w:unhideWhenUsed="0"/>
+    <w:lsdException w:name="Medium Grid 2 Accent 5" w:semiHidden="0" w:uiPriority="68" w:unhideWhenUsed="0"/>
+    <w:lsdException w:name="Medium Grid 3 Accent 5" w:semiHidden="0" w:uiPriority="69" w:unhideWhenUsed="0"/>
+    <w:lsdException w:name="Dark List Accent 5" w:semiHidden="0" w:uiPriority="70" w:unhideWhenUsed="0"/>
+    <w:lsdException w:name="Colorful Shading Accent 5" w:semiHidden="0" w:uiPriority="71" w:unhideWhenUsed="0"/>
+    <w:lsdException w:name="Colorful List Accent 5" w:semiHidden="0" w:uiPriority="72" w:unhideWhenUsed="0"/>
+    <w:lsdException w:name="Colorful Grid Accent 5" w:semiHidden="0" w:uiPriority="73" w:unhideWhenUsed="0"/>
+    <w:lsdException w:name="Light Shading Accent 6" w:semiHidden="0" w:uiPriority="60" w:unhideWhenUsed="0"/>
+    <w:lsdException w:name="Light List Accent 6" w:semiHidden="0" w:uiPriority="61" w:unhideWhenUsed="0"/>
+    <w:lsdException w:name="Light Grid Accent 6" w:semiHidden="0" w:uiPriority="62" w:unhideWhenUsed="0"/>
+    <w:lsdException w:name="Medium Shading 1 Accent 6" w:semiHidden="0" w:uiPriority="63" w:unhideWhenUsed="0"/>
+    <w:lsdException w:name="Medium Shading 2 Accent 6" w:semiHidden="0" w:uiPriority="64" w:unhideWhenUsed="0"/>
+    <w:lsdException w:name="Medium List 1 Accent 6" w:semiHidden="0" w:uiPriority="65" w:unhideWhenUsed="0"/>
+    <w:lsdException w:name="Medium List 2 Accent 6" w:semiHidden="0" w:uiPriority="66" w:unhideWhenUsed="0"/>
+    <w:lsdException w:name="Medium Grid 1 Accent 6" w:semiHidden="0" w:uiPriority="67" w:unhideWhenUsed="0"/>
+    <w:lsdException w:name="Medium Grid 2 Accent 6" w:semiHidden="0" w:uiPriority="68" w:unhideWhenUsed="0"/>
+    <w:lsdException w:name="Medium Grid 3 Accent 6" w:semiHidden="0" w:uiPriority="69" w:unhideWhenUsed="0"/>
+    <w:lsdException w:name="Dark List Accent 6" w:semiHidden="0" w:uiPriority="70" w:unhideWhenUsed="0"/>
+    <w:lsdException w:name="Colorful Shading Accent 6" w:semiHidden="0" w:uiPriority="71" w:unhideWhenUsed="0"/>
+    <w:lsdException w:name="Colorful List Accent 6" w:semiHidden="0" w:uiPriority="72" w:unhideWhenUsed="0"/>
+    <w:lsdException w:name="Colorful Grid Accent 6" w:semiHidden="0" w:uiPriority="73" w:unhideWhenUsed="0"/>
+    <w:lsdException w:name="Subtle Emphasis" w:semiHidden="0" w:uiPriority="19" w:unhideWhenUsed="0" w:qFormat="1"/>
+    <w:lsdException w:name="Intense Emphasis" w:semiHidden="0" w:uiPriority="21" w:unhideWhenUsed="0" w:qFormat="1"/>
+    <w:lsdException w:name="Subtle Reference" w:semiHidden="0" w:uiPriority="31" w:unhideWhenUsed="0" w:qFormat="1"/>
+    <w:lsdException w:name="Intense Reference" w:semiHidden="0" w:uiPriority="32" w:unhideWhenUsed="0" w:qFormat="1"/>
+    <w:lsdException w:name="Book Title" w:semiHidden="0" w:uiPriority="33" w:unhideWhenUsed="0" w:qFormat="1"/>
+    <w:lsdException w:name="Bibliography" w:uiPriority="37"/>
+    <w:lsdException w:name="TOC Heading" w:uiPriority="39" w:qFormat="1"/>
+  </w:latentStyles>
+  <w:style w:type="paragraph" w:default="1" w:styleId="Normal">
+    <w:name w:val="Normal"/>
+    <w:qFormat/>
+    <w:rsid w:val="002830D2"/>
+  </w:style>
+  <w:style w:type="character" w:default="1" w:styleId="DefaultParagraphFont">
+    <w:name w:val="Default Paragraph Font"/>
+    <w:uiPriority w:val="1"/>
+    <w:semiHidden/>
+    <w:unhideWhenUsed/>
+  </w:style>
+  <w:style w:type="table" w:default="1" w:styleId="TableNormal">
+    <w:name w:val="Normal Table"/>
+    <w:uiPriority w:val="99"/>
+    <w:semiHidden/>
+    <w:unhideWhenUsed/>
+    <w:tblPr>
+      <w:tblInd w:w="0" w:type="dxa"/>
+      <w:tblCellMar>
+        <w:top w:w="0" w:type="dxa"/>
+        <w:left w:w="108" w:type="dxa"/>
+        <w:bottom w:w="0" w:type="dxa"/>
+        <w:right w:w="108" w:type="dxa"/>
+      </w:tblCellMar>
+    </w:tblPr>
+  </w:style>
+  <w:style w:type="numbering" w:default="1" w:styleId="NoList">
+    <w:name w:val="No List"/>
+    <w:uiPriority w:val="99"/>
+    <w:semiHidden/>
+    <w:unhideWhenUsed/>
+  </w:style>
+  <w:style w:type="paragraph" w:styleId="ListParagraph">
+    <w:name w:val="List Paragraph"/>
+    <w:basedOn w:val="Normal"/>
+    <w:uiPriority w:val="34"/>
+    <w:qFormat/>
+    <w:rsid w:val="0003115A"/>
+    <w:pPr>
+      <w:ind w:left="720"/>
+      <w:contextualSpacing/>
+    </w:pPr>
+  </w:style>
+  <w:style w:type="paragraph" w:styleId="Caption">
+    <w:name w:val="caption"/>
+    <w:basedOn w:val="Normal"/>
+    <w:next w:val="Normal"/>
+    <w:uiPriority w:val="35"/>
+    <w:qFormat/>
+    <w:rsid w:val="00607D55"/>
+    <w:pPr>
+      <w:spacing w:after="0" w:line="240" w:lineRule="auto"/>
+    </w:pPr>
+    <w:rPr>
+      <w:rFonts w:ascii="Times New Roman" w:eastAsia="SimSun" w:hAnsi="Times New Roman" w:cs="Times New Roman"/>
+      <w:b/>
+      <w:bCs/>
+      <w:sz w:val="20"/>
+      <w:szCs w:val="20"/>
+      <w:lang w:eastAsia="zh-CN"/>
+    </w:rPr>
+  </w:style>
+  <w:style w:type="paragraph" w:styleId="BalloonText">
+    <w:name w:val="Balloon Text"/>
+    <w:basedOn w:val="Normal"/>
+    <w:link w:val="BalloonTextChar"/>
+    <w:uiPriority w:val="99"/>
+    <w:semiHidden/>
+    <w:unhideWhenUsed/>
+    <w:rsid w:val="00E365E8"/>
+    <w:pPr>
+      <w:spacing w:after="0" w:line="240" w:lineRule="auto"/>
+    </w:pPr>
+    <w:rPr>
+      <w:rFonts w:ascii="Lucida Grande" w:hAnsi="Lucida Grande" w:cs="Lucida Grande"/>
+      <w:sz w:val="18"/>
+      <w:szCs w:val="18"/>
+    </w:rPr>
+  </w:style>
+  <w:style w:type="character" w:customStyle="1" w:styleId="BalloonTextChar">
+    <w:name w:val="Balloon Text Char"/>
+    <w:basedOn w:val="DefaultParagraphFont"/>
+    <w:link w:val="BalloonText"/>
+    <w:uiPriority w:val="99"/>
+    <w:semiHidden/>
+    <w:rsid w:val="00E365E8"/>
+    <w:rPr>
+      <w:rFonts w:ascii="Lucida Grande" w:hAnsi="Lucida Grande" w:cs="Lucida Grande"/>
+      <w:sz w:val="18"/>
+      <w:szCs w:val="18"/>
+    </w:rPr>
+  </w:style>
 </w:styles>
 </file>
 
@@ -9461,82 +9730,82 @@
                 <c:formatCode>General</c:formatCode>
                 <c:ptCount val="26"/>
                 <c:pt idx="0">
-                  <c:v>2010</c:v>
+                  <c:v>2010.0</c:v>
                 </c:pt>
                 <c:pt idx="1">
-                  <c:v>2011</c:v>
+                  <c:v>2011.0</c:v>
                 </c:pt>
                 <c:pt idx="2">
-                  <c:v>2012</c:v>
+                  <c:v>2012.0</c:v>
                 </c:pt>
                 <c:pt idx="3">
-                  <c:v>2013</c:v>
+                  <c:v>2013.0</c:v>
                 </c:pt>
                 <c:pt idx="4">
-                  <c:v>2014</c:v>
+                  <c:v>2014.0</c:v>
                 </c:pt>
                 <c:pt idx="5">
-                  <c:v>2015</c:v>
+                  <c:v>2015.0</c:v>
                 </c:pt>
                 <c:pt idx="6">
-                  <c:v>2016</c:v>
+                  <c:v>2016.0</c:v>
                 </c:pt>
                 <c:pt idx="7">
-                  <c:v>2017</c:v>
+                  <c:v>2017.0</c:v>
                 </c:pt>
                 <c:pt idx="8">
-                  <c:v>2018</c:v>
+                  <c:v>2018.0</c:v>
                 </c:pt>
                 <c:pt idx="9">
-                  <c:v>2019</c:v>
+                  <c:v>2019.0</c:v>
                 </c:pt>
                 <c:pt idx="10">
-                  <c:v>2020</c:v>
+                  <c:v>2020.0</c:v>
                 </c:pt>
                 <c:pt idx="11">
-                  <c:v>2021</c:v>
+                  <c:v>2021.0</c:v>
                 </c:pt>
                 <c:pt idx="12">
-                  <c:v>2022</c:v>
+                  <c:v>2022.0</c:v>
                 </c:pt>
                 <c:pt idx="13">
-                  <c:v>2023</c:v>
+                  <c:v>2023.0</c:v>
                 </c:pt>
                 <c:pt idx="14">
-                  <c:v>2024</c:v>
+                  <c:v>2024.0</c:v>
                 </c:pt>
                 <c:pt idx="15">
-                  <c:v>2025</c:v>
+                  <c:v>2025.0</c:v>
                 </c:pt>
                 <c:pt idx="16">
-                  <c:v>2026</c:v>
+                  <c:v>2026.0</c:v>
                 </c:pt>
                 <c:pt idx="17">
-                  <c:v>2027</c:v>
+                  <c:v>2027.0</c:v>
                 </c:pt>
                 <c:pt idx="18">
-                  <c:v>2028</c:v>
+                  <c:v>2028.0</c:v>
                 </c:pt>
                 <c:pt idx="19">
-                  <c:v>2029</c:v>
+                  <c:v>2029.0</c:v>
                 </c:pt>
                 <c:pt idx="20">
-                  <c:v>2030</c:v>
+                  <c:v>2030.0</c:v>
                 </c:pt>
                 <c:pt idx="21">
-                  <c:v>2031</c:v>
+                  <c:v>2031.0</c:v>
                 </c:pt>
                 <c:pt idx="22">
-                  <c:v>2032</c:v>
+                  <c:v>2032.0</c:v>
                 </c:pt>
                 <c:pt idx="23">
-                  <c:v>2033</c:v>
+                  <c:v>2033.0</c:v>
                 </c:pt>
                 <c:pt idx="24">
-                  <c:v>2034</c:v>
+                  <c:v>2034.0</c:v>
                 </c:pt>
                 <c:pt idx="25">
-                  <c:v>2035</c:v>
+                  <c:v>2035.0</c:v>
                 </c:pt>
               </c:numCache>
             </c:numRef>
@@ -9548,49 +9817,49 @@
                 <c:formatCode>General</c:formatCode>
                 <c:ptCount val="26"/>
                 <c:pt idx="0">
-                  <c:v>28</c:v>
+                  <c:v>28.0</c:v>
                 </c:pt>
                 <c:pt idx="1">
-                  <c:v>28.479999999999986</c:v>
+                  <c:v>28.47999999999999</c:v>
                 </c:pt>
                 <c:pt idx="2">
-                  <c:v>28.959999999999987</c:v>
+                  <c:v>28.95999999999999</c:v>
                 </c:pt>
                 <c:pt idx="3">
-                  <c:v>29.439999999999987</c:v>
+                  <c:v>29.43999999999999</c:v>
                 </c:pt>
                 <c:pt idx="4">
-                  <c:v>29.919999999999987</c:v>
+                  <c:v>29.91999999999999</c:v>
                 </c:pt>
                 <c:pt idx="5">
-                  <c:v>30.400000000000002</c:v>
+                  <c:v>30.4</c:v>
                 </c:pt>
                 <c:pt idx="6">
-                  <c:v>30.880000000000003</c:v>
+                  <c:v>30.88</c:v>
                 </c:pt>
                 <c:pt idx="7">
-                  <c:v>31.360000000000003</c:v>
+                  <c:v>31.36</c:v>
                 </c:pt>
                 <c:pt idx="8">
-                  <c:v>31.840000000000003</c:v>
+                  <c:v>31.84</c:v>
                 </c:pt>
                 <c:pt idx="9">
                   <c:v>32.32</c:v>
                 </c:pt>
                 <c:pt idx="10">
-                  <c:v>32.800000000000004</c:v>
+                  <c:v>32.8</c:v>
                 </c:pt>
                 <c:pt idx="11">
-                  <c:v>33.280000000000008</c:v>
+                  <c:v>33.28000000000001</c:v>
                 </c:pt>
                 <c:pt idx="12">
-                  <c:v>33.760000000000012</c:v>
+                  <c:v>33.76000000000001</c:v>
                 </c:pt>
                 <c:pt idx="13">
-                  <c:v>34.240000000000009</c:v>
+                  <c:v>34.24000000000001</c:v>
                 </c:pt>
                 <c:pt idx="14">
-                  <c:v>34.720000000000013</c:v>
+                  <c:v>34.72000000000001</c:v>
                 </c:pt>
                 <c:pt idx="15">
                   <c:v>35.20000000000001</c:v>
@@ -9599,19 +9868,19 @@
                   <c:v>35.68</c:v>
                 </c:pt>
                 <c:pt idx="17">
-                  <c:v>36.159999999999982</c:v>
+                  <c:v>36.15999999999998</c:v>
                 </c:pt>
                 <c:pt idx="18">
                   <c:v>36.64</c:v>
                 </c:pt>
                 <c:pt idx="19">
-                  <c:v>37.119999999999969</c:v>
+                  <c:v>37.11999999999997</c:v>
                 </c:pt>
                 <c:pt idx="20">
-                  <c:v>37.600000000000009</c:v>
+                  <c:v>37.60000000000001</c:v>
                 </c:pt>
                 <c:pt idx="21">
-                  <c:v>38.079999999999963</c:v>
+                  <c:v>38.07999999999996</c:v>
                 </c:pt>
                 <c:pt idx="22">
                   <c:v>38.55999999999996</c:v>
@@ -9620,10 +9889,10 @@
                   <c:v>39.04</c:v>
                 </c:pt>
                 <c:pt idx="24">
-                  <c:v>39.519999999999953</c:v>
+                  <c:v>39.51999999999995</c:v>
                 </c:pt>
                 <c:pt idx="25">
-                  <c:v>40</c:v>
+                  <c:v>40.0</c:v>
                 </c:pt>
               </c:numCache>
             </c:numRef>
@@ -9651,82 +9920,82 @@
                 <c:formatCode>General</c:formatCode>
                 <c:ptCount val="26"/>
                 <c:pt idx="0">
-                  <c:v>2010</c:v>
+                  <c:v>2010.0</c:v>
                 </c:pt>
                 <c:pt idx="1">
-                  <c:v>2011</c:v>
+                  <c:v>2011.0</c:v>
                 </c:pt>
                 <c:pt idx="2">
-                  <c:v>2012</c:v>
+                  <c:v>2012.0</c:v>
                 </c:pt>
                 <c:pt idx="3">
-                  <c:v>2013</c:v>
+                  <c:v>2013.0</c:v>
                 </c:pt>
                 <c:pt idx="4">
-                  <c:v>2014</c:v>
+                  <c:v>2014.0</c:v>
                 </c:pt>
                 <c:pt idx="5">
-                  <c:v>2015</c:v>
+                  <c:v>2015.0</c:v>
                 </c:pt>
                 <c:pt idx="6">
-                  <c:v>2016</c:v>
+                  <c:v>2016.0</c:v>
                 </c:pt>
                 <c:pt idx="7">
-                  <c:v>2017</c:v>
+                  <c:v>2017.0</c:v>
                 </c:pt>
                 <c:pt idx="8">
-                  <c:v>2018</c:v>
+                  <c:v>2018.0</c:v>
                 </c:pt>
                 <c:pt idx="9">
-                  <c:v>2019</c:v>
+                  <c:v>2019.0</c:v>
                 </c:pt>
                 <c:pt idx="10">
-                  <c:v>2020</c:v>
+                  <c:v>2020.0</c:v>
                 </c:pt>
                 <c:pt idx="11">
-                  <c:v>2021</c:v>
+                  <c:v>2021.0</c:v>
                 </c:pt>
                 <c:pt idx="12">
-                  <c:v>2022</c:v>
+                  <c:v>2022.0</c:v>
                 </c:pt>
                 <c:pt idx="13">
-                  <c:v>2023</c:v>
+                  <c:v>2023.0</c:v>
                 </c:pt>
                 <c:pt idx="14">
-                  <c:v>2024</c:v>
+                  <c:v>2024.0</c:v>
                 </c:pt>
                 <c:pt idx="15">
-                  <c:v>2025</c:v>
+                  <c:v>2025.0</c:v>
                 </c:pt>
                 <c:pt idx="16">
-                  <c:v>2026</c:v>
+                  <c:v>2026.0</c:v>
                 </c:pt>
                 <c:pt idx="17">
-                  <c:v>2027</c:v>
+                  <c:v>2027.0</c:v>
                 </c:pt>
                 <c:pt idx="18">
-                  <c:v>2028</c:v>
+                  <c:v>2028.0</c:v>
                 </c:pt>
                 <c:pt idx="19">
-                  <c:v>2029</c:v>
+                  <c:v>2029.0</c:v>
                 </c:pt>
                 <c:pt idx="20">
-                  <c:v>2030</c:v>
+                  <c:v>2030.0</c:v>
                 </c:pt>
                 <c:pt idx="21">
-                  <c:v>2031</c:v>
+                  <c:v>2031.0</c:v>
                 </c:pt>
                 <c:pt idx="22">
-                  <c:v>2032</c:v>
+                  <c:v>2032.0</c:v>
                 </c:pt>
                 <c:pt idx="23">
-                  <c:v>2033</c:v>
+                  <c:v>2033.0</c:v>
                 </c:pt>
                 <c:pt idx="24">
-                  <c:v>2034</c:v>
+                  <c:v>2034.0</c:v>
                 </c:pt>
                 <c:pt idx="25">
-                  <c:v>2035</c:v>
+                  <c:v>2035.0</c:v>
                 </c:pt>
               </c:numCache>
             </c:numRef>
@@ -9738,13 +10007,13 @@
                 <c:formatCode>General</c:formatCode>
                 <c:ptCount val="26"/>
                 <c:pt idx="0">
-                  <c:v>50</c:v>
+                  <c:v>50.0</c:v>
                 </c:pt>
                 <c:pt idx="1">
                   <c:v>50.8</c:v>
                 </c:pt>
                 <c:pt idx="2">
-                  <c:v>51.600000000000009</c:v>
+                  <c:v>51.60000000000001</c:v>
                 </c:pt>
                 <c:pt idx="3">
                   <c:v>52.4</c:v>
@@ -9753,13 +10022,13 @@
                   <c:v>53.20000000000001</c:v>
                 </c:pt>
                 <c:pt idx="5">
-                  <c:v>54</c:v>
+                  <c:v>54.0</c:v>
                 </c:pt>
                 <c:pt idx="6">
-                  <c:v>54.800000000000004</c:v>
+                  <c:v>54.8</c:v>
                 </c:pt>
                 <c:pt idx="7">
-                  <c:v>55.600000000000009</c:v>
+                  <c:v>55.60000000000001</c:v>
                 </c:pt>
                 <c:pt idx="8">
                   <c:v>56.4</c:v>
@@ -9768,52 +10037,52 @@
                   <c:v>57.20000000000001</c:v>
                 </c:pt>
                 <c:pt idx="10">
-                  <c:v>58</c:v>
+                  <c:v>58.0</c:v>
                 </c:pt>
                 <c:pt idx="11">
-                  <c:v>58.800000000000004</c:v>
+                  <c:v>58.8</c:v>
                 </c:pt>
                 <c:pt idx="12">
-                  <c:v>59.600000000000009</c:v>
+                  <c:v>59.60000000000001</c:v>
                 </c:pt>
                 <c:pt idx="13">
-                  <c:v>60.399999999999963</c:v>
+                  <c:v>60.39999999999996</c:v>
                 </c:pt>
                 <c:pt idx="14">
                   <c:v>61.20000000000001</c:v>
                 </c:pt>
                 <c:pt idx="15">
-                  <c:v>62</c:v>
+                  <c:v>62.0</c:v>
                 </c:pt>
                 <c:pt idx="16">
-                  <c:v>62.800000000000004</c:v>
+                  <c:v>62.8</c:v>
                 </c:pt>
                 <c:pt idx="17">
-                  <c:v>63.600000000000009</c:v>
+                  <c:v>63.60000000000001</c:v>
                 </c:pt>
                 <c:pt idx="18">
-                  <c:v>64.399999999999963</c:v>
+                  <c:v>64.39999999999996</c:v>
                 </c:pt>
                 <c:pt idx="19">
-                  <c:v>65.199999999999946</c:v>
+                  <c:v>65.19999999999994</c:v>
                 </c:pt>
                 <c:pt idx="20">
-                  <c:v>66</c:v>
+                  <c:v>66.0</c:v>
                 </c:pt>
                 <c:pt idx="21">
                   <c:v>66.8</c:v>
                 </c:pt>
                 <c:pt idx="22">
-                  <c:v>67.599999999999937</c:v>
+                  <c:v>67.59999999999993</c:v>
                 </c:pt>
                 <c:pt idx="23">
-                  <c:v>68.399999999999935</c:v>
+                  <c:v>68.39999999999993</c:v>
                 </c:pt>
                 <c:pt idx="24">
-                  <c:v>69.199999999999932</c:v>
+                  <c:v>69.19999999999993</c:v>
                 </c:pt>
                 <c:pt idx="25">
-                  <c:v>70</c:v>
+                  <c:v>70.0</c:v>
                 </c:pt>
               </c:numCache>
             </c:numRef>
@@ -9828,11 +10097,11 @@
           <c:showPercent val="0"/>
           <c:showBubbleSize val="0"/>
         </c:dLbls>
-        <c:axId val="1852771456"/>
-        <c:axId val="1852769824"/>
+        <c:axId val="2098256696"/>
+        <c:axId val="2098264072"/>
       </c:scatterChart>
       <c:valAx>
-        <c:axId val="1852771456"/>
+        <c:axId val="2098256696"/>
         <c:scaling>
           <c:orientation val="minMax"/>
         </c:scaling>
@@ -9854,18 +10123,19 @@
               </a:p>
             </c:rich>
           </c:tx>
+          <c:layout/>
           <c:overlay val="0"/>
         </c:title>
         <c:numFmt formatCode="General" sourceLinked="1"/>
         <c:majorTickMark val="none"/>
         <c:minorTickMark val="none"/>
         <c:tickLblPos val="nextTo"/>
-        <c:crossAx val="1852769824"/>
+        <c:crossAx val="2098264072"/>
         <c:crosses val="autoZero"/>
         <c:crossBetween val="midCat"/>
       </c:valAx>
       <c:valAx>
-        <c:axId val="1852769824"/>
+        <c:axId val="2098264072"/>
         <c:scaling>
           <c:orientation val="minMax"/>
         </c:scaling>
@@ -9887,19 +10157,21 @@
               </a:p>
             </c:rich>
           </c:tx>
+          <c:layout/>
           <c:overlay val="0"/>
         </c:title>
         <c:numFmt formatCode="General" sourceLinked="1"/>
         <c:majorTickMark val="none"/>
         <c:minorTickMark val="none"/>
         <c:tickLblPos val="nextTo"/>
-        <c:crossAx val="1852771456"/>
+        <c:crossAx val="2098256696"/>
         <c:crosses val="autoZero"/>
         <c:crossBetween val="midCat"/>
       </c:valAx>
     </c:plotArea>
     <c:legend>
       <c:legendPos val="b"/>
+      <c:layout/>
       <c:overlay val="0"/>
     </c:legend>
     <c:plotVisOnly val="1"/>
@@ -10207,7 +10479,7 @@
 </file>
 
 <file path=customXml/itemProps1.xml><?xml version="1.0" encoding="utf-8"?>
-<ds:datastoreItem xmlns:ds="http://schemas.openxmlformats.org/officeDocument/2006/customXml" ds:itemID="{AA13C0C7-3D78-4F9D-B9C6-B331335BFE71}">
+<ds:datastoreItem xmlns:ds="http://schemas.openxmlformats.org/officeDocument/2006/customXml" ds:itemID="{914FAA10-9AF2-F749-8A0C-582FCA238708}">
   <ds:schemaRefs>
     <ds:schemaRef ds:uri="http://schemas.openxmlformats.org/officeDocument/2006/bibliography"/>
   </ds:schemaRefs>

</xml_diff>

<commit_message>
Update EBSD data and README.md
</commit_message>
<xml_diff>
--- a/gams_demo_suite/EBSD_Tutorial/EBSD_Tutorial.docx
+++ b/gams_demo_suite/EBSD_Tutorial/EBSD_Tutorial.docx
@@ -11,6 +11,8 @@
           <w:lang w:val="en-GB"/>
         </w:rPr>
       </w:pPr>
+      <w:bookmarkStart w:id="0" w:name="_GoBack"/>
+      <w:bookmarkEnd w:id="0"/>
       <w:r>
         <w:rPr>
           <w:b/>
@@ -18,15 +20,6 @@
           <w:szCs w:val="24"/>
           <w:lang w:val="en-GB"/>
         </w:rPr>
-        <w:t xml:space="preserve"> </w:t>
-      </w:r>
-      <w:r>
-        <w:rPr>
-          <w:b/>
-          <w:sz w:val="24"/>
-          <w:szCs w:val="24"/>
-          <w:lang w:val="en-GB"/>
-        </w:rPr>
         <w:t xml:space="preserve">Water   infrastructure investment planning model formulation </w:t>
       </w:r>
     </w:p>
@@ -266,7 +259,6 @@
         </w:rPr>
         <w:t xml:space="preserve"> </w:t>
       </w:r>
-      <w:proofErr w:type="spellStart"/>
       <w:r>
         <w:rPr>
           <w:i/>
@@ -280,95 +272,80 @@
           <w:vertAlign w:val="subscript"/>
           <w:lang w:val="en-US"/>
         </w:rPr>
-        <w:t>i</w:t>
-      </w:r>
-      <w:proofErr w:type="gramStart"/>
+        <w:t>i,j,t</w:t>
+      </w:r>
+      <w:r>
+        <w:rPr>
+          <w:sz w:val="20"/>
+          <w:szCs w:val="20"/>
+          <w:lang w:val="en-GB"/>
+        </w:rPr>
+        <w:t xml:space="preserve"> </w:t>
+      </w:r>
+      <w:r>
+        <w:rPr>
+          <w:sz w:val="20"/>
+          <w:szCs w:val="20"/>
+          <w:lang w:val="en-GB"/>
+        </w:rPr>
+        <w:t xml:space="preserve">is a decision variable, for </w:t>
+      </w:r>
+      <w:r>
+        <w:rPr>
+          <w:sz w:val="20"/>
+          <w:szCs w:val="20"/>
+          <w:lang w:val="en-GB"/>
+        </w:rPr>
+        <w:t xml:space="preserve">the flow going from node </w:t>
+      </w:r>
+      <w:r>
+        <w:rPr>
+          <w:i/>
+          <w:sz w:val="20"/>
+          <w:szCs w:val="20"/>
+          <w:lang w:val="en-GB"/>
+        </w:rPr>
+        <w:t xml:space="preserve">i </w:t>
+      </w:r>
+      <w:r>
+        <w:rPr>
+          <w:sz w:val="20"/>
+          <w:szCs w:val="20"/>
+          <w:lang w:val="en-GB"/>
+        </w:rPr>
+        <w:t xml:space="preserve">to node </w:t>
+      </w:r>
+      <w:r>
+        <w:rPr>
+          <w:i/>
+          <w:sz w:val="20"/>
+          <w:szCs w:val="20"/>
+          <w:lang w:val="en-GB"/>
+        </w:rPr>
+        <w:t xml:space="preserve">j </w:t>
+      </w:r>
+      <w:r>
+        <w:rPr>
+          <w:sz w:val="20"/>
+          <w:szCs w:val="20"/>
+          <w:lang w:val="en-GB"/>
+        </w:rPr>
+        <w:t xml:space="preserve"> at time t, while </w:t>
+      </w:r>
+      <w:r>
+        <w:rPr>
+          <w:i/>
+          <w:lang w:val="en-US"/>
+        </w:rPr>
+        <w:t>S</w:t>
+      </w:r>
       <w:r>
         <w:rPr>
           <w:i/>
           <w:vertAlign w:val="subscript"/>
           <w:lang w:val="en-US"/>
         </w:rPr>
-        <w:t>,j,t</w:t>
-      </w:r>
-      <w:proofErr w:type="spellEnd"/>
-      <w:proofErr w:type="gramEnd"/>
-      <w:r>
-        <w:rPr>
-          <w:sz w:val="20"/>
-          <w:szCs w:val="20"/>
-          <w:lang w:val="en-GB"/>
-        </w:rPr>
-        <w:t xml:space="preserve"> </w:t>
-      </w:r>
-      <w:r>
-        <w:rPr>
-          <w:sz w:val="20"/>
-          <w:szCs w:val="20"/>
-          <w:lang w:val="en-GB"/>
-        </w:rPr>
-        <w:t xml:space="preserve">is a decision variable, for </w:t>
-      </w:r>
-      <w:r>
-        <w:rPr>
-          <w:sz w:val="20"/>
-          <w:szCs w:val="20"/>
-          <w:lang w:val="en-GB"/>
-        </w:rPr>
-        <w:t xml:space="preserve">the flow going from node </w:t>
-      </w:r>
-      <w:proofErr w:type="spellStart"/>
-      <w:r>
-        <w:rPr>
-          <w:i/>
-          <w:sz w:val="20"/>
-          <w:szCs w:val="20"/>
-          <w:lang w:val="en-GB"/>
-        </w:rPr>
-        <w:t>i</w:t>
-      </w:r>
-      <w:proofErr w:type="spellEnd"/>
-      <w:r>
-        <w:rPr>
-          <w:i/>
-          <w:sz w:val="20"/>
-          <w:szCs w:val="20"/>
-          <w:lang w:val="en-GB"/>
-        </w:rPr>
-        <w:t xml:space="preserve"> </w:t>
-      </w:r>
-      <w:r>
-        <w:rPr>
-          <w:sz w:val="20"/>
-          <w:szCs w:val="20"/>
-          <w:lang w:val="en-GB"/>
-        </w:rPr>
-        <w:t xml:space="preserve">to node </w:t>
-      </w:r>
-      <w:r>
-        <w:rPr>
-          <w:i/>
-          <w:sz w:val="20"/>
-          <w:szCs w:val="20"/>
-          <w:lang w:val="en-GB"/>
-        </w:rPr>
-        <w:t xml:space="preserve">j </w:t>
-      </w:r>
-      <w:r>
-        <w:rPr>
-          <w:sz w:val="20"/>
-          <w:szCs w:val="20"/>
-          <w:lang w:val="en-GB"/>
-        </w:rPr>
-        <w:t xml:space="preserve"> at time t, while </w:t>
-      </w:r>
-      <w:proofErr w:type="spellStart"/>
-      <w:r>
-        <w:rPr>
-          <w:i/>
-          <w:lang w:val="en-US"/>
-        </w:rPr>
-        <w:t>S</w:t>
+        <w:t>i,</w:t>
       </w:r>
       <w:r>
         <w:rPr>
@@ -376,44 +353,33 @@
           <w:vertAlign w:val="subscript"/>
           <w:lang w:val="en-US"/>
         </w:rPr>
-        <w:t>i,</w:t>
+        <w:t>t</w:t>
+      </w:r>
+      <w:r>
+        <w:rPr>
+          <w:sz w:val="20"/>
+          <w:szCs w:val="20"/>
+          <w:lang w:val="en-GB"/>
+        </w:rPr>
+        <w:t xml:space="preserve"> </w:t>
+      </w:r>
+      <w:r>
+        <w:rPr>
+          <w:sz w:val="20"/>
+          <w:szCs w:val="20"/>
+          <w:lang w:val="en-GB"/>
+        </w:rPr>
+        <w:t xml:space="preserve"> is the flow variable for optional nodes </w:t>
       </w:r>
       <w:r>
         <w:rPr>
           <w:i/>
-          <w:vertAlign w:val="subscript"/>
-          <w:lang w:val="en-US"/>
-        </w:rPr>
-        <w:t>t</w:t>
-      </w:r>
-      <w:proofErr w:type="spellEnd"/>
-      <w:r>
-        <w:rPr>
-          <w:sz w:val="20"/>
-          <w:szCs w:val="20"/>
-          <w:lang w:val="en-GB"/>
-        </w:rPr>
-        <w:t xml:space="preserve"> </w:t>
-      </w:r>
-      <w:r>
-        <w:rPr>
-          <w:sz w:val="20"/>
-          <w:szCs w:val="20"/>
-          <w:lang w:val="en-GB"/>
-        </w:rPr>
-        <w:t xml:space="preserve"> is the flow variable for optional nodes </w:t>
-      </w:r>
-      <w:proofErr w:type="spellStart"/>
-      <w:r>
-        <w:rPr>
-          <w:i/>
           <w:sz w:val="20"/>
           <w:szCs w:val="20"/>
           <w:lang w:val="en-GB"/>
         </w:rPr>
         <w:t>i</w:t>
       </w:r>
-      <w:proofErr w:type="spellEnd"/>
       <w:r>
         <w:rPr>
           <w:sz w:val="20"/>
@@ -502,10 +468,10 @@
             <v:path o:extrusionok="f" gradientshapeok="t" o:connecttype="rect"/>
             <o:lock v:ext="edit" aspectratio="t"/>
           </v:shapetype>
-          <v:shape id="_x0000_i1025" type="#_x0000_t75" style="width:10.5pt;height:10.5pt" o:ole="">
+          <v:shape id="_x0000_i1025" type="#_x0000_t75" style="width:10.7pt;height:10.7pt" o:ole="">
             <v:imagedata r:id="rId8" o:title=""/>
           </v:shape>
-          <o:OLEObject Type="Embed" ProgID="Equation.DSMT4" ShapeID="_x0000_i1025" DrawAspect="Content" ObjectID="_1511689495" r:id="rId9"/>
+          <o:OLEObject Type="Embed" ProgID="Equation.DSMT4" ShapeID="_x0000_i1025" DrawAspect="Content" ObjectID="_1514361840" r:id="rId9"/>
         </w:object>
       </w:r>
       <w:r>
@@ -565,10 +531,10 @@
           <w:position w:val="-6"/>
         </w:rPr>
         <w:object w:dxaOrig="300" w:dyaOrig="279" w14:anchorId="61C5D575">
-          <v:shape id="_x0000_i1026" type="#_x0000_t75" style="width:12pt;height:11.25pt" o:ole="">
+          <v:shape id="_x0000_i1026" type="#_x0000_t75" style="width:11.85pt;height:11.1pt" o:ole="">
             <v:imagedata r:id="rId10" o:title=""/>
           </v:shape>
-          <o:OLEObject Type="Embed" ProgID="Equation.DSMT4" ShapeID="_x0000_i1026" DrawAspect="Content" ObjectID="_1511689496" r:id="rId11"/>
+          <o:OLEObject Type="Embed" ProgID="Equation.DSMT4" ShapeID="_x0000_i1026" DrawAspect="Content" ObjectID="_1514361841" r:id="rId11"/>
         </w:object>
       </w:r>
       <w:r>
@@ -622,10 +588,10 @@
           <w:position w:val="-10"/>
         </w:rPr>
         <w:object w:dxaOrig="400" w:dyaOrig="260" w14:anchorId="7D9ACD9B">
-          <v:shape id="_x0000_i1027" type="#_x0000_t75" style="width:18pt;height:10.5pt" o:ole="">
+          <v:shape id="_x0000_i1027" type="#_x0000_t75" style="width:18.2pt;height:10.7pt" o:ole="">
             <v:imagedata r:id="rId12" o:title=""/>
           </v:shape>
-          <o:OLEObject Type="Embed" ProgID="Equation.DSMT4" ShapeID="_x0000_i1027" DrawAspect="Content" ObjectID="_1511689497" r:id="rId13"/>
+          <o:OLEObject Type="Embed" ProgID="Equation.DSMT4" ShapeID="_x0000_i1027" DrawAspect="Content" ObjectID="_1514361842" r:id="rId13"/>
         </w:object>
       </w:r>
       <w:r>
@@ -679,10 +645,10 @@
           <w:position w:val="-10"/>
         </w:rPr>
         <w:object w:dxaOrig="380" w:dyaOrig="320" w14:anchorId="36CEA6ED">
-          <v:shape id="_x0000_i1028" type="#_x0000_t75" style="width:16.5pt;height:13.5pt" o:ole="">
+          <v:shape id="_x0000_i1028" type="#_x0000_t75" style="width:16.6pt;height:13.45pt" o:ole="">
             <v:imagedata r:id="rId14" o:title=""/>
           </v:shape>
-          <o:OLEObject Type="Embed" ProgID="Equation.DSMT4" ShapeID="_x0000_i1028" DrawAspect="Content" ObjectID="_1511689498" r:id="rId15"/>
+          <o:OLEObject Type="Embed" ProgID="Equation.DSMT4" ShapeID="_x0000_i1028" DrawAspect="Content" ObjectID="_1514361843" r:id="rId15"/>
         </w:object>
       </w:r>
       <w:r>
@@ -737,8 +703,6 @@
         </w:rPr>
         <w:t xml:space="preserve">         </w:t>
       </w:r>
-      <w:proofErr w:type="spellStart"/>
-      <w:proofErr w:type="gramStart"/>
       <w:r>
         <w:rPr>
           <w:i/>
@@ -749,8 +713,6 @@
         </w:rPr>
         <w:t>ft</w:t>
       </w:r>
-      <w:proofErr w:type="spellEnd"/>
-      <w:proofErr w:type="gramEnd"/>
       <w:r>
         <w:rPr>
           <w:color w:val="000000"/>
@@ -793,8 +755,6 @@
           <w:lang w:val="en-GB"/>
         </w:rPr>
       </w:pPr>
-      <w:proofErr w:type="spellStart"/>
-      <w:proofErr w:type="gramStart"/>
       <w:r>
         <w:rPr>
           <w:color w:val="000000"/>
@@ -813,21 +773,8 @@
           <w:vertAlign w:val="subscript"/>
           <w:lang w:val="en-GB"/>
         </w:rPr>
-        <w:t>i,</w:t>
-      </w:r>
-      <w:proofErr w:type="gramEnd"/>
-      <w:r>
-        <w:rPr>
-          <w:i/>
-          <w:color w:val="000000"/>
-          <w:sz w:val="20"/>
-          <w:szCs w:val="20"/>
-          <w:vertAlign w:val="subscript"/>
-          <w:lang w:val="en-GB"/>
-        </w:rPr>
-        <w:t>j</w:t>
-      </w:r>
-      <w:proofErr w:type="spellEnd"/>
+        <w:t>i,j</w:t>
+      </w:r>
       <w:r>
         <w:rPr>
           <w:color w:val="000000"/>
@@ -871,8 +818,6 @@
           <w:lang w:val="en-GB"/>
         </w:rPr>
       </w:pPr>
-      <w:proofErr w:type="spellStart"/>
-      <w:proofErr w:type="gramStart"/>
       <w:r>
         <w:rPr>
           <w:i/>
@@ -892,8 +837,6 @@
         </w:rPr>
         <w:t>i</w:t>
       </w:r>
-      <w:proofErr w:type="spellEnd"/>
-      <w:proofErr w:type="gramEnd"/>
       <w:r>
         <w:rPr>
           <w:sz w:val="20"/>
@@ -902,7 +845,6 @@
         </w:rPr>
         <w:t xml:space="preserve">, </w:t>
       </w:r>
-      <w:proofErr w:type="spellStart"/>
       <w:r>
         <w:rPr>
           <w:i/>
@@ -931,7 +873,6 @@
         </w:rPr>
         <w:t>i,j</w:t>
       </w:r>
-      <w:proofErr w:type="spellEnd"/>
       <w:r>
         <w:rPr>
           <w:sz w:val="20"/>
@@ -1014,10 +955,10 @@
           <w:szCs w:val="20"/>
         </w:rPr>
         <w:object w:dxaOrig="1240" w:dyaOrig="380" w14:anchorId="30E69011">
-          <v:shape id="_x0000_i1029" type="#_x0000_t75" style="width:49.5pt;height:15pt" o:ole="">
+          <v:shape id="_x0000_i1029" type="#_x0000_t75" style="width:49.45pt;height:15.05pt" o:ole="">
             <v:imagedata r:id="rId16" o:title=""/>
           </v:shape>
-          <o:OLEObject Type="Embed" ProgID="Equation.DSMT4" ShapeID="_x0000_i1029" DrawAspect="Content" ObjectID="_1511689499" r:id="rId17"/>
+          <o:OLEObject Type="Embed" ProgID="Equation.DSMT4" ShapeID="_x0000_i1029" DrawAspect="Content" ObjectID="_1514361844" r:id="rId17"/>
         </w:object>
       </w:r>
       <w:r>
@@ -1026,25 +967,7 @@
           <w:szCs w:val="20"/>
           <w:lang w:val="en-GB"/>
         </w:rPr>
-        <w:t xml:space="preserve"> </w:t>
-      </w:r>
-      <w:proofErr w:type="gramStart"/>
-      <w:r>
-        <w:rPr>
-          <w:sz w:val="20"/>
-          <w:szCs w:val="20"/>
-          <w:lang w:val="en-GB"/>
-        </w:rPr>
-        <w:t>fixed</w:t>
-      </w:r>
-      <w:proofErr w:type="gramEnd"/>
-      <w:r>
-        <w:rPr>
-          <w:sz w:val="20"/>
-          <w:szCs w:val="20"/>
-          <w:lang w:val="en-GB"/>
-        </w:rPr>
-        <w:t xml:space="preserve"> operating costs for sources and links respectively</w:t>
+        <w:t xml:space="preserve"> fixed operating costs for sources and links respectively</w:t>
       </w:r>
     </w:p>
     <w:p>
@@ -1064,10 +987,10 @@
           <w:szCs w:val="20"/>
         </w:rPr>
         <w:object w:dxaOrig="1340" w:dyaOrig="380" w14:anchorId="183197F9">
-          <v:shape id="_x0000_i1030" type="#_x0000_t75" style="width:53.25pt;height:15pt" o:ole="">
+          <v:shape id="_x0000_i1030" type="#_x0000_t75" style="width:53.4pt;height:15.05pt" o:ole="">
             <v:imagedata r:id="rId18" o:title=""/>
           </v:shape>
-          <o:OLEObject Type="Embed" ProgID="Equation.DSMT4" ShapeID="_x0000_i1030" DrawAspect="Content" ObjectID="_1511689500" r:id="rId19"/>
+          <o:OLEObject Type="Embed" ProgID="Equation.DSMT4" ShapeID="_x0000_i1030" DrawAspect="Content" ObjectID="_1514361845" r:id="rId19"/>
         </w:object>
       </w:r>
       <w:r>
@@ -1078,7 +1001,6 @@
         </w:rPr>
         <w:t xml:space="preserve"> </w:t>
       </w:r>
-      <w:proofErr w:type="gramStart"/>
       <w:r>
         <w:rPr>
           <w:sz w:val="20"/>
@@ -1093,16 +1015,7 @@
           <w:szCs w:val="20"/>
           <w:lang w:val="en-GB"/>
         </w:rPr>
-        <w:t>ariable</w:t>
-      </w:r>
-      <w:proofErr w:type="gramEnd"/>
-      <w:r>
-        <w:rPr>
-          <w:sz w:val="20"/>
-          <w:szCs w:val="20"/>
-          <w:lang w:val="en-GB"/>
-        </w:rPr>
-        <w:t xml:space="preserve"> operating costs for sources and links respectively</w:t>
+        <w:t>ariable operating costs for sources and links respectively</w:t>
       </w:r>
     </w:p>
     <w:p>
@@ -1128,31 +1041,20 @@
           <w:szCs w:val="20"/>
         </w:rPr>
         <w:object w:dxaOrig="460" w:dyaOrig="360" w14:anchorId="419FDCFC">
-          <v:shape id="_x0000_i1031" type="#_x0000_t75" style="width:18pt;height:13.5pt" o:ole="">
+          <v:shape id="_x0000_i1031" type="#_x0000_t75" style="width:18.2pt;height:13.45pt" o:ole="">
             <v:imagedata r:id="rId20" o:title=""/>
           </v:shape>
-          <o:OLEObject Type="Embed" ProgID="Equation.DSMT4" ShapeID="_x0000_i1031" DrawAspect="Content" ObjectID="_1511689501" r:id="rId21"/>
+          <o:OLEObject Type="Embed" ProgID="Equation.DSMT4" ShapeID="_x0000_i1031" DrawAspect="Content" ObjectID="_1514361846" r:id="rId21"/>
         </w:object>
       </w:r>
-      <w:proofErr w:type="gramStart"/>
-      <w:r>
-        <w:rPr>
-          <w:sz w:val="20"/>
-          <w:szCs w:val="20"/>
-          <w:lang w:val="en-GB"/>
-        </w:rPr>
-        <w:t>water</w:t>
-      </w:r>
-      <w:proofErr w:type="gramEnd"/>
-      <w:r>
-        <w:rPr>
-          <w:sz w:val="20"/>
-          <w:szCs w:val="20"/>
-          <w:lang w:val="en-GB"/>
-        </w:rPr>
-        <w:t xml:space="preserve"> demand at demand node </w:t>
-      </w:r>
-      <w:proofErr w:type="spellStart"/>
+      <w:r>
+        <w:rPr>
+          <w:sz w:val="20"/>
+          <w:szCs w:val="20"/>
+          <w:lang w:val="en-GB"/>
+        </w:rPr>
+        <w:t xml:space="preserve">water demand at demand node </w:t>
+      </w:r>
       <w:r>
         <w:rPr>
           <w:i/>
@@ -1162,7 +1064,6 @@
         </w:rPr>
         <w:t>i</w:t>
       </w:r>
-      <w:proofErr w:type="spellEnd"/>
     </w:p>
     <w:p>
       <w:pPr>
@@ -1318,10 +1219,10 @@
           <w:szCs w:val="20"/>
         </w:rPr>
         <w:object w:dxaOrig="7420" w:dyaOrig="1840" w14:anchorId="2CED8BDC">
-          <v:shape id="_x0000_i1032" type="#_x0000_t75" style="width:355.5pt;height:89.25pt" o:ole="">
+          <v:shape id="_x0000_i1032" type="#_x0000_t75" style="width:355.25pt;height:89.4pt" o:ole="">
             <v:imagedata r:id="rId22" o:title=""/>
           </v:shape>
-          <o:OLEObject Type="Embed" ProgID="Equation.DSMT4" ShapeID="_x0000_i1032" DrawAspect="Content" ObjectID="_1511689502" r:id="rId23"/>
+          <o:OLEObject Type="Embed" ProgID="Equation.DSMT4" ShapeID="_x0000_i1032" DrawAspect="Content" ObjectID="_1514361847" r:id="rId23"/>
         </w:object>
       </w:r>
       <w:r>
@@ -1438,10 +1339,10 @@
           <w:position w:val="-14"/>
         </w:rPr>
         <w:object w:dxaOrig="499" w:dyaOrig="380" w14:anchorId="301B485F">
-          <v:shape id="_x0000_i1033" type="#_x0000_t75" style="width:21.75pt;height:16.5pt" o:ole="">
+          <v:shape id="_x0000_i1033" type="#_x0000_t75" style="width:21.75pt;height:16.6pt" o:ole="">
             <v:imagedata r:id="rId24" o:title=""/>
           </v:shape>
-          <o:OLEObject Type="Embed" ProgID="Equation.DSMT4" ShapeID="_x0000_i1033" DrawAspect="Content" ObjectID="_1511689503" r:id="rId25"/>
+          <o:OLEObject Type="Embed" ProgID="Equation.DSMT4" ShapeID="_x0000_i1033" DrawAspect="Content" ObjectID="_1514361848" r:id="rId25"/>
         </w:object>
       </w:r>
       <w:r>
@@ -1457,10 +1358,10 @@
           <w:position w:val="-14"/>
         </w:rPr>
         <w:object w:dxaOrig="620" w:dyaOrig="380" w14:anchorId="21B42900">
-          <v:shape id="_x0000_i1034" type="#_x0000_t75" style="width:27.75pt;height:16.5pt" o:ole="">
+          <v:shape id="_x0000_i1034" type="#_x0000_t75" style="width:27.7pt;height:16.6pt" o:ole="">
             <v:imagedata r:id="rId26" o:title=""/>
           </v:shape>
-          <o:OLEObject Type="Embed" ProgID="Equation.DSMT4" ShapeID="_x0000_i1034" DrawAspect="Content" ObjectID="_1511689504" r:id="rId27"/>
+          <o:OLEObject Type="Embed" ProgID="Equation.DSMT4" ShapeID="_x0000_i1034" DrawAspect="Content" ObjectID="_1514361849" r:id="rId27"/>
         </w:object>
       </w:r>
       <w:r>
@@ -1515,10 +1416,10 @@
           <w:position w:val="-14"/>
         </w:rPr>
         <w:object w:dxaOrig="340" w:dyaOrig="380" w14:anchorId="1795993A">
-          <v:shape id="_x0000_i1035" type="#_x0000_t75" style="width:15pt;height:16.5pt" o:ole="">
+          <v:shape id="_x0000_i1035" type="#_x0000_t75" style="width:15.05pt;height:16.6pt" o:ole="">
             <v:imagedata r:id="rId28" o:title=""/>
           </v:shape>
-          <o:OLEObject Type="Embed" ProgID="Equation.DSMT4" ShapeID="_x0000_i1035" DrawAspect="Content" ObjectID="_1511689505" r:id="rId29"/>
+          <o:OLEObject Type="Embed" ProgID="Equation.DSMT4" ShapeID="_x0000_i1035" DrawAspect="Content" ObjectID="_1514361850" r:id="rId29"/>
         </w:object>
       </w:r>
       <w:r>
@@ -1534,10 +1435,10 @@
           <w:position w:val="-14"/>
         </w:rPr>
         <w:object w:dxaOrig="480" w:dyaOrig="380" w14:anchorId="612410B2">
-          <v:shape id="_x0000_i1036" type="#_x0000_t75" style="width:24pt;height:18.75pt" o:ole="">
+          <v:shape id="_x0000_i1036" type="#_x0000_t75" style="width:24.15pt;height:18.6pt" o:ole="">
             <v:imagedata r:id="rId30" o:title=""/>
           </v:shape>
-          <o:OLEObject Type="Embed" ProgID="Equation.DSMT4" ShapeID="_x0000_i1036" DrawAspect="Content" ObjectID="_1511689506" r:id="rId31"/>
+          <o:OLEObject Type="Embed" ProgID="Equation.DSMT4" ShapeID="_x0000_i1036" DrawAspect="Content" ObjectID="_1514361851" r:id="rId31"/>
         </w:object>
       </w:r>
       <w:r>
@@ -1548,7 +1449,6 @@
         </w:rPr>
         <w:t xml:space="preserve">= non-negative decision variables defining the supply from source </w:t>
       </w:r>
-      <w:proofErr w:type="spellStart"/>
       <w:r>
         <w:rPr>
           <w:i/>
@@ -1556,9 +1456,16 @@
           <w:szCs w:val="20"/>
           <w:lang w:val="en-GB"/>
         </w:rPr>
-        <w:t>i</w:t>
-      </w:r>
-      <w:proofErr w:type="spellEnd"/>
+        <w:t xml:space="preserve">i </w:t>
+      </w:r>
+      <w:r>
+        <w:rPr>
+          <w:sz w:val="20"/>
+          <w:szCs w:val="20"/>
+          <w:lang w:val="en-GB"/>
+        </w:rPr>
+        <w:t>during year</w:t>
+      </w:r>
       <w:r>
         <w:rPr>
           <w:i/>
@@ -1566,15 +1473,15 @@
           <w:szCs w:val="20"/>
           <w:lang w:val="en-GB"/>
         </w:rPr>
-        <w:t xml:space="preserve"> </w:t>
-      </w:r>
-      <w:r>
-        <w:rPr>
-          <w:sz w:val="20"/>
-          <w:szCs w:val="20"/>
-          <w:lang w:val="en-GB"/>
-        </w:rPr>
-        <w:t>during year</w:t>
+        <w:t xml:space="preserve"> t </w:t>
+      </w:r>
+      <w:r>
+        <w:rPr>
+          <w:sz w:val="20"/>
+          <w:szCs w:val="20"/>
+          <w:lang w:val="en-GB"/>
+        </w:rPr>
+        <w:t xml:space="preserve">and the flow from node </w:t>
       </w:r>
       <w:r>
         <w:rPr>
@@ -1583,35 +1490,7 @@
           <w:szCs w:val="20"/>
           <w:lang w:val="en-GB"/>
         </w:rPr>
-        <w:t xml:space="preserve"> t </w:t>
-      </w:r>
-      <w:r>
-        <w:rPr>
-          <w:sz w:val="20"/>
-          <w:szCs w:val="20"/>
-          <w:lang w:val="en-GB"/>
-        </w:rPr>
-        <w:t xml:space="preserve">and the flow from node </w:t>
-      </w:r>
-      <w:proofErr w:type="spellStart"/>
-      <w:r>
-        <w:rPr>
-          <w:i/>
-          <w:sz w:val="20"/>
-          <w:szCs w:val="20"/>
-          <w:lang w:val="en-GB"/>
-        </w:rPr>
-        <w:t>i</w:t>
-      </w:r>
-      <w:proofErr w:type="spellEnd"/>
-      <w:r>
-        <w:rPr>
-          <w:i/>
-          <w:sz w:val="20"/>
-          <w:szCs w:val="20"/>
-          <w:lang w:val="en-GB"/>
-        </w:rPr>
-        <w:t xml:space="preserve"> </w:t>
+        <w:t xml:space="preserve">i </w:t>
       </w:r>
       <w:r>
         <w:rPr>
@@ -1671,10 +1550,10 @@
       </w:pPr>
       <w:r>
         <w:object w:dxaOrig="2040" w:dyaOrig="440" w14:anchorId="3FA17992">
-          <v:shape id="_x0000_i1037" type="#_x0000_t75" style="width:88.5pt;height:18.75pt" o:ole="">
+          <v:shape id="_x0000_i1037" type="#_x0000_t75" style="width:88.6pt;height:18.6pt" o:ole="">
             <v:imagedata r:id="rId32" o:title=""/>
           </v:shape>
-          <o:OLEObject Type="Embed" ProgID="Equation.DSMT4" ShapeID="_x0000_i1037" DrawAspect="Content" ObjectID="_1511689507" r:id="rId33"/>
+          <o:OLEObject Type="Embed" ProgID="Equation.DSMT4" ShapeID="_x0000_i1037" DrawAspect="Content" ObjectID="_1514361852" r:id="rId33"/>
         </w:object>
       </w:r>
     </w:p>
@@ -1696,10 +1575,10 @@
           <w:szCs w:val="20"/>
         </w:rPr>
         <w:object w:dxaOrig="2380" w:dyaOrig="440" w14:anchorId="30C1A803">
-          <v:shape id="_x0000_i1038" type="#_x0000_t75" style="width:102.75pt;height:18.75pt" o:ole="">
+          <v:shape id="_x0000_i1038" type="#_x0000_t75" style="width:102.85pt;height:18.6pt" o:ole="">
             <v:imagedata r:id="rId34" o:title=""/>
           </v:shape>
-          <o:OLEObject Type="Embed" ProgID="Equation.DSMT4" ShapeID="_x0000_i1038" DrawAspect="Content" ObjectID="_1511689508" r:id="rId35"/>
+          <o:OLEObject Type="Embed" ProgID="Equation.DSMT4" ShapeID="_x0000_i1038" DrawAspect="Content" ObjectID="_1514361853" r:id="rId35"/>
         </w:object>
       </w:r>
       <w:r>
@@ -1762,7 +1641,6 @@
         </w:rPr>
         <w:t xml:space="preserve"> (</w:t>
       </w:r>
-      <w:proofErr w:type="spellStart"/>
       <w:r>
         <w:rPr>
           <w:i/>
@@ -1782,7 +1660,6 @@
         </w:rPr>
         <w:t>i</w:t>
       </w:r>
-      <w:proofErr w:type="spellEnd"/>
       <w:r>
         <w:rPr>
           <w:sz w:val="20"/>
@@ -1791,7 +1668,6 @@
         </w:rPr>
         <w:t>) and links (</w:t>
       </w:r>
-      <w:proofErr w:type="spellStart"/>
       <w:r>
         <w:rPr>
           <w:i/>
@@ -1809,56 +1685,41 @@
           <w:vertAlign w:val="subscript"/>
           <w:lang w:val="en-GB"/>
         </w:rPr>
-        <w:t>i</w:t>
-      </w:r>
-      <w:proofErr w:type="gramStart"/>
+        <w:t>i,j</w:t>
+      </w:r>
+      <w:r>
+        <w:rPr>
+          <w:sz w:val="20"/>
+          <w:szCs w:val="20"/>
+          <w:lang w:val="en-GB"/>
+        </w:rPr>
+        <w:t>) estimated at the</w:t>
+      </w:r>
+      <w:r>
+        <w:rPr>
+          <w:sz w:val="20"/>
+          <w:szCs w:val="20"/>
+          <w:lang w:val="en-GB"/>
+        </w:rPr>
+        <w:t xml:space="preserve"> </w:t>
+      </w:r>
+      <w:r>
+        <w:rPr>
+          <w:sz w:val="20"/>
+          <w:szCs w:val="20"/>
+          <w:lang w:val="en-GB"/>
+        </w:rPr>
+        <w:t xml:space="preserve">end of the construction period are given by the equations below, where </w:t>
+      </w:r>
       <w:r>
         <w:rPr>
           <w:i/>
           <w:sz w:val="20"/>
           <w:szCs w:val="20"/>
-          <w:vertAlign w:val="subscript"/>
-          <w:lang w:val="en-GB"/>
-        </w:rPr>
-        <w:t>,j</w:t>
-      </w:r>
-      <w:proofErr w:type="spellEnd"/>
-      <w:proofErr w:type="gramEnd"/>
-      <w:r>
-        <w:rPr>
-          <w:sz w:val="20"/>
-          <w:szCs w:val="20"/>
-          <w:lang w:val="en-GB"/>
-        </w:rPr>
-        <w:t>) estimated at the</w:t>
-      </w:r>
-      <w:r>
-        <w:rPr>
-          <w:sz w:val="20"/>
-          <w:szCs w:val="20"/>
-          <w:lang w:val="en-GB"/>
-        </w:rPr>
-        <w:t xml:space="preserve"> </w:t>
-      </w:r>
-      <w:r>
-        <w:rPr>
-          <w:sz w:val="20"/>
-          <w:szCs w:val="20"/>
-          <w:lang w:val="en-GB"/>
-        </w:rPr>
-        <w:t xml:space="preserve">end of the construction period are given by the equations below, where </w:t>
-      </w:r>
-      <w:proofErr w:type="spellStart"/>
-      <w:r>
-        <w:rPr>
-          <w:i/>
-          <w:sz w:val="20"/>
-          <w:szCs w:val="20"/>
           <w:lang w:val="en-GB"/>
         </w:rPr>
         <w:t>tt</w:t>
       </w:r>
-      <w:proofErr w:type="spellEnd"/>
       <w:r>
         <w:rPr>
           <w:sz w:val="20"/>
@@ -1880,10 +1741,10 @@
           <w:position w:val="-28"/>
         </w:rPr>
         <w:object w:dxaOrig="3980" w:dyaOrig="680" w14:anchorId="105749FE">
-          <v:shape id="_x0000_i1039" type="#_x0000_t75" style="width:180pt;height:30.75pt" o:ole="">
+          <v:shape id="_x0000_i1039" type="#_x0000_t75" style="width:180pt;height:30.85pt" o:ole="">
             <v:imagedata r:id="rId36" o:title=""/>
           </v:shape>
-          <o:OLEObject Type="Embed" ProgID="Equation.DSMT4" ShapeID="_x0000_i1039" DrawAspect="Content" ObjectID="_1511689509" r:id="rId37"/>
+          <o:OLEObject Type="Embed" ProgID="Equation.DSMT4" ShapeID="_x0000_i1039" DrawAspect="Content" ObjectID="_1514361854" r:id="rId37"/>
         </w:object>
       </w:r>
       <w:r>
@@ -1913,10 +1774,10 @@
           <w:position w:val="-28"/>
         </w:rPr>
         <w:object w:dxaOrig="4140" w:dyaOrig="680" w14:anchorId="7FBE5303">
-          <v:shape id="_x0000_i1040" type="#_x0000_t75" style="width:186pt;height:30.75pt" o:ole="">
+          <v:shape id="_x0000_i1040" type="#_x0000_t75" style="width:185.95pt;height:30.85pt" o:ole="">
             <v:imagedata r:id="rId38" o:title=""/>
           </v:shape>
-          <o:OLEObject Type="Embed" ProgID="Equation.DSMT4" ShapeID="_x0000_i1040" DrawAspect="Content" ObjectID="_1511689510" r:id="rId39"/>
+          <o:OLEObject Type="Embed" ProgID="Equation.DSMT4" ShapeID="_x0000_i1040" DrawAspect="Content" ObjectID="_1514361855" r:id="rId39"/>
         </w:object>
       </w:r>
       <w:r>
@@ -2142,10 +2003,10 @@
           <w:szCs w:val="20"/>
         </w:rPr>
         <w:object w:dxaOrig="3220" w:dyaOrig="740" w14:anchorId="43838DB4">
-          <v:shape id="_x0000_i1041" type="#_x0000_t75" style="width:146.25pt;height:33.75pt" o:ole="">
+          <v:shape id="_x0000_i1041" type="#_x0000_t75" style="width:146.35pt;height:33.65pt" o:ole="">
             <v:imagedata r:id="rId40" o:title=""/>
           </v:shape>
-          <o:OLEObject Type="Embed" ProgID="Equation.DSMT4" ShapeID="_x0000_i1041" DrawAspect="Content" ObjectID="_1511689511" r:id="rId41"/>
+          <o:OLEObject Type="Embed" ProgID="Equation.DSMT4" ShapeID="_x0000_i1041" DrawAspect="Content" ObjectID="_1514361856" r:id="rId41"/>
         </w:object>
       </w:r>
       <w:r>
@@ -2163,10 +2024,10 @@
           <w:szCs w:val="20"/>
         </w:rPr>
         <w:object w:dxaOrig="580" w:dyaOrig="320" w14:anchorId="28E016B9">
-          <v:shape id="_x0000_i1042" type="#_x0000_t75" style="width:24pt;height:13.5pt" o:ole="">
+          <v:shape id="_x0000_i1042" type="#_x0000_t75" style="width:24.15pt;height:13.45pt" o:ole="">
             <v:imagedata r:id="rId42" o:title=""/>
           </v:shape>
-          <o:OLEObject Type="Embed" ProgID="Equation.DSMT4" ShapeID="_x0000_i1042" DrawAspect="Content" ObjectID="_1511689512" r:id="rId43"/>
+          <o:OLEObject Type="Embed" ProgID="Equation.DSMT4" ShapeID="_x0000_i1042" DrawAspect="Content" ObjectID="_1514361857" r:id="rId43"/>
         </w:object>
       </w:r>
       <w:r>
@@ -2207,10 +2068,10 @@
           <w:position w:val="-14"/>
         </w:rPr>
         <w:object w:dxaOrig="4060" w:dyaOrig="380" w14:anchorId="37D47300">
-          <v:shape id="_x0000_i1043" type="#_x0000_t75" style="width:183pt;height:18pt" o:ole="">
+          <v:shape id="_x0000_i1043" type="#_x0000_t75" style="width:182.75pt;height:17.8pt" o:ole="">
             <v:imagedata r:id="rId44" o:title=""/>
           </v:shape>
-          <o:OLEObject Type="Embed" ProgID="Equation.DSMT4" ShapeID="_x0000_i1043" DrawAspect="Content" ObjectID="_1511689513" r:id="rId45"/>
+          <o:OLEObject Type="Embed" ProgID="Equation.DSMT4" ShapeID="_x0000_i1043" DrawAspect="Content" ObjectID="_1514361858" r:id="rId45"/>
         </w:object>
       </w:r>
       <w:r>
@@ -2230,10 +2091,10 @@
           <w:position w:val="-10"/>
         </w:rPr>
         <w:object w:dxaOrig="499" w:dyaOrig="320" w14:anchorId="6C4C9EE3">
-          <v:shape id="_x0000_i1044" type="#_x0000_t75" style="width:22.5pt;height:13.5pt" o:ole="">
+          <v:shape id="_x0000_i1044" type="#_x0000_t75" style="width:22.55pt;height:13.45pt" o:ole="">
             <v:imagedata r:id="rId46" o:title=""/>
           </v:shape>
-          <o:OLEObject Type="Embed" ProgID="Equation.DSMT4" ShapeID="_x0000_i1044" DrawAspect="Content" ObjectID="_1511689514" r:id="rId47"/>
+          <o:OLEObject Type="Embed" ProgID="Equation.DSMT4" ShapeID="_x0000_i1044" DrawAspect="Content" ObjectID="_1514361859" r:id="rId47"/>
         </w:object>
       </w:r>
       <w:r>
@@ -2292,10 +2153,10 @@
           <w:position w:val="-14"/>
         </w:rPr>
         <w:object w:dxaOrig="4660" w:dyaOrig="380" w14:anchorId="52786D24">
-          <v:shape id="_x0000_i1045" type="#_x0000_t75" style="width:204pt;height:16.5pt" o:ole="">
+          <v:shape id="_x0000_i1045" type="#_x0000_t75" style="width:204.15pt;height:16.6pt" o:ole="">
             <v:imagedata r:id="rId48" o:title=""/>
           </v:shape>
-          <o:OLEObject Type="Embed" ProgID="Equation.DSMT4" ShapeID="_x0000_i1045" DrawAspect="Content" ObjectID="_1511689515" r:id="rId49"/>
+          <o:OLEObject Type="Embed" ProgID="Equation.DSMT4" ShapeID="_x0000_i1045" DrawAspect="Content" ObjectID="_1514361860" r:id="rId49"/>
         </w:object>
       </w:r>
       <w:r>
@@ -2315,10 +2176,10 @@
           <w:position w:val="-14"/>
         </w:rPr>
         <w:object w:dxaOrig="960" w:dyaOrig="400" w14:anchorId="70FFCF86">
-          <v:shape id="_x0000_i1046" type="#_x0000_t75" style="width:43.5pt;height:18.75pt" o:ole="">
+          <v:shape id="_x0000_i1046" type="#_x0000_t75" style="width:43.5pt;height:18.6pt" o:ole="">
             <v:imagedata r:id="rId50" o:title=""/>
           </v:shape>
-          <o:OLEObject Type="Embed" ProgID="Equation.DSMT4" ShapeID="_x0000_i1046" DrawAspect="Content" ObjectID="_1511689516" r:id="rId51"/>
+          <o:OLEObject Type="Embed" ProgID="Equation.DSMT4" ShapeID="_x0000_i1046" DrawAspect="Content" ObjectID="_1514361861" r:id="rId51"/>
         </w:object>
       </w:r>
       <w:r>
@@ -2393,7 +2254,6 @@
         </w:rPr>
         <w:t xml:space="preserve">In the equations above, </w:t>
       </w:r>
-      <w:proofErr w:type="spellStart"/>
       <w:r>
         <w:rPr>
           <w:i/>
@@ -2411,28 +2271,208 @@
           <w:vertAlign w:val="subscript"/>
           <w:lang w:val="en-GB"/>
         </w:rPr>
+        <w:t>i,t</w:t>
+      </w:r>
+      <w:r>
+        <w:rPr>
+          <w:sz w:val="20"/>
+          <w:szCs w:val="20"/>
+          <w:vertAlign w:val="subscript"/>
+          <w:lang w:val="en-GB"/>
+        </w:rPr>
+        <w:t xml:space="preserve"> </w:t>
+      </w:r>
+      <w:r>
+        <w:rPr>
+          <w:sz w:val="20"/>
+          <w:szCs w:val="20"/>
+          <w:lang w:val="en-GB"/>
+        </w:rPr>
+        <w:t xml:space="preserve">and </w:t>
+      </w:r>
+      <w:r>
+        <w:rPr>
+          <w:i/>
+          <w:sz w:val="20"/>
+          <w:szCs w:val="20"/>
+          <w:lang w:val="en-GB"/>
+        </w:rPr>
+        <w:t>max</w:t>
+      </w:r>
+      <w:r>
+        <w:rPr>
+          <w:i/>
+          <w:sz w:val="20"/>
+          <w:szCs w:val="20"/>
+          <w:lang w:val="en-GB"/>
+        </w:rPr>
+        <w:t>capS</w:t>
+      </w:r>
+      <w:r>
+        <w:rPr>
+          <w:i/>
+          <w:sz w:val="20"/>
+          <w:szCs w:val="20"/>
+          <w:vertAlign w:val="subscript"/>
+          <w:lang w:val="en-GB"/>
+        </w:rPr>
+        <w:t>i,t</w:t>
+      </w:r>
+      <w:r>
+        <w:rPr>
+          <w:sz w:val="20"/>
+          <w:szCs w:val="20"/>
+          <w:vertAlign w:val="subscript"/>
+          <w:lang w:val="en-GB"/>
+        </w:rPr>
+        <w:t xml:space="preserve"> </w:t>
+      </w:r>
+      <w:r>
+        <w:rPr>
+          <w:sz w:val="20"/>
+          <w:szCs w:val="20"/>
+          <w:lang w:val="en-GB"/>
+        </w:rPr>
+        <w:t>a</w:t>
+      </w:r>
+      <w:r>
+        <w:rPr>
+          <w:sz w:val="20"/>
+          <w:szCs w:val="20"/>
+          <w:lang w:val="en-GB"/>
+        </w:rPr>
+        <w:t xml:space="preserve">re </w:t>
+      </w:r>
+      <w:r>
+        <w:rPr>
+          <w:sz w:val="20"/>
+          <w:szCs w:val="20"/>
+          <w:lang w:val="en-GB"/>
+        </w:rPr>
+        <w:t xml:space="preserve">respectively the minimum and maximum capacity for </w:t>
+      </w:r>
+      <w:r>
+        <w:rPr>
+          <w:sz w:val="20"/>
+          <w:szCs w:val="20"/>
+          <w:lang w:val="en-GB"/>
+        </w:rPr>
+        <w:t>nodes</w:t>
+      </w:r>
+      <w:r>
+        <w:rPr>
+          <w:sz w:val="20"/>
+          <w:szCs w:val="20"/>
+          <w:lang w:val="en-GB"/>
+        </w:rPr>
+        <w:t xml:space="preserve"> </w:t>
+      </w:r>
+      <w:r>
+        <w:rPr>
+          <w:i/>
+          <w:sz w:val="20"/>
+          <w:szCs w:val="20"/>
+          <w:lang w:val="en-GB"/>
+        </w:rPr>
         <w:t>i</w:t>
       </w:r>
-      <w:proofErr w:type="gramStart"/>
       <w:r>
         <w:rPr>
           <w:i/>
           <w:sz w:val="20"/>
           <w:szCs w:val="20"/>
+          <w:lang w:val="en-GB"/>
+        </w:rPr>
+        <w:t xml:space="preserve"> </w:t>
+      </w:r>
+      <w:r>
+        <w:rPr>
+          <w:sz w:val="20"/>
+          <w:szCs w:val="20"/>
+          <w:lang w:val="en-GB"/>
+        </w:rPr>
+        <w:t xml:space="preserve">at time </w:t>
+      </w:r>
+      <w:r>
+        <w:rPr>
+          <w:i/>
+          <w:sz w:val="20"/>
+          <w:szCs w:val="20"/>
+          <w:lang w:val="en-GB"/>
+        </w:rPr>
+        <w:t>t</w:t>
+      </w:r>
+      <w:r>
+        <w:rPr>
+          <w:sz w:val="20"/>
+          <w:szCs w:val="20"/>
+          <w:lang w:val="en-GB"/>
+        </w:rPr>
+        <w:t>, while</w:t>
+      </w:r>
+      <w:r>
+        <w:rPr>
+          <w:sz w:val="20"/>
+          <w:szCs w:val="20"/>
+          <w:lang w:val="en-GB"/>
+        </w:rPr>
+        <w:t xml:space="preserve"> </w:t>
+      </w:r>
+      <w:r>
+        <w:rPr>
+          <w:i/>
+          <w:sz w:val="20"/>
+          <w:szCs w:val="20"/>
+          <w:lang w:val="en-GB"/>
+        </w:rPr>
+        <w:t>mincap</w:t>
+      </w:r>
+      <w:r>
+        <w:rPr>
+          <w:i/>
+          <w:sz w:val="20"/>
+          <w:szCs w:val="20"/>
+          <w:lang w:val="en-GB"/>
+        </w:rPr>
+        <w:t>L</w:t>
+      </w:r>
+      <w:r>
+        <w:rPr>
+          <w:i/>
+          <w:sz w:val="20"/>
+          <w:szCs w:val="20"/>
           <w:vertAlign w:val="subscript"/>
           <w:lang w:val="en-GB"/>
         </w:rPr>
-        <w:t>,t</w:t>
-      </w:r>
-      <w:proofErr w:type="spellEnd"/>
-      <w:proofErr w:type="gramEnd"/>
-      <w:r>
-        <w:rPr>
+        <w:t>i,</w:t>
+      </w:r>
+      <w:r>
+        <w:rPr>
+          <w:i/>
           <w:sz w:val="20"/>
           <w:szCs w:val="20"/>
           <w:vertAlign w:val="subscript"/>
           <w:lang w:val="en-GB"/>
         </w:rPr>
+        <w:t>j,</w:t>
+      </w:r>
+      <w:r>
+        <w:rPr>
+          <w:i/>
+          <w:sz w:val="20"/>
+          <w:szCs w:val="20"/>
+          <w:vertAlign w:val="subscript"/>
+          <w:lang w:val="en-GB"/>
+        </w:rPr>
+        <w:t>t</w:t>
+      </w:r>
+      <w:r>
+        <w:rPr>
+          <w:sz w:val="20"/>
+          <w:szCs w:val="20"/>
+          <w:vertAlign w:val="subscript"/>
+          <w:lang w:val="en-GB"/>
+        </w:rPr>
         <w:t xml:space="preserve"> </w:t>
       </w:r>
       <w:r>
@@ -2443,7 +2483,6 @@
         </w:rPr>
         <w:t xml:space="preserve">and </w:t>
       </w:r>
-      <w:proofErr w:type="spellStart"/>
       <w:r>
         <w:rPr>
           <w:i/>
@@ -2460,59 +2499,79 @@
           <w:szCs w:val="20"/>
           <w:lang w:val="en-GB"/>
         </w:rPr>
-        <w:t>capS</w:t>
+        <w:t>cap</w:t>
       </w:r>
       <w:r>
         <w:rPr>
           <w:i/>
           <w:sz w:val="20"/>
           <w:szCs w:val="20"/>
+          <w:lang w:val="en-GB"/>
+        </w:rPr>
+        <w:t>L</w:t>
+      </w:r>
+      <w:r>
+        <w:rPr>
+          <w:i/>
+          <w:sz w:val="20"/>
+          <w:szCs w:val="20"/>
           <w:vertAlign w:val="subscript"/>
           <w:lang w:val="en-GB"/>
         </w:rPr>
-        <w:t>i,t</w:t>
-      </w:r>
-      <w:proofErr w:type="spellEnd"/>
-      <w:r>
-        <w:rPr>
+        <w:t>i,</w:t>
+      </w:r>
+      <w:r>
+        <w:rPr>
+          <w:i/>
           <w:sz w:val="20"/>
           <w:szCs w:val="20"/>
           <w:vertAlign w:val="subscript"/>
           <w:lang w:val="en-GB"/>
         </w:rPr>
+        <w:t>j,</w:t>
+      </w:r>
+      <w:r>
+        <w:rPr>
+          <w:i/>
+          <w:sz w:val="20"/>
+          <w:szCs w:val="20"/>
+          <w:vertAlign w:val="subscript"/>
+          <w:lang w:val="en-GB"/>
+        </w:rPr>
+        <w:t>t</w:t>
+      </w:r>
+      <w:r>
+        <w:rPr>
+          <w:sz w:val="20"/>
+          <w:szCs w:val="20"/>
+          <w:vertAlign w:val="subscript"/>
+          <w:lang w:val="en-GB"/>
+        </w:rPr>
         <w:t xml:space="preserve"> </w:t>
       </w:r>
       <w:r>
         <w:rPr>
           <w:sz w:val="20"/>
           <w:szCs w:val="20"/>
-          <w:lang w:val="en-GB"/>
-        </w:rPr>
-        <w:t>a</w:t>
-      </w:r>
-      <w:r>
-        <w:rPr>
-          <w:sz w:val="20"/>
-          <w:szCs w:val="20"/>
-          <w:lang w:val="en-GB"/>
-        </w:rPr>
-        <w:t xml:space="preserve">re </w:t>
-      </w:r>
-      <w:r>
-        <w:rPr>
-          <w:sz w:val="20"/>
-          <w:szCs w:val="20"/>
-          <w:lang w:val="en-GB"/>
-        </w:rPr>
-        <w:t xml:space="preserve">respectively the minimum and maximum capacity for </w:t>
-      </w:r>
-      <w:r>
-        <w:rPr>
-          <w:sz w:val="20"/>
-          <w:szCs w:val="20"/>
-          <w:lang w:val="en-GB"/>
-        </w:rPr>
-        <w:t>nodes</w:t>
+          <w:lang w:val="en-US"/>
+        </w:rPr>
+        <w:t xml:space="preserve">are </w:t>
+      </w:r>
+      <w:r>
+        <w:rPr>
+          <w:sz w:val="20"/>
+          <w:szCs w:val="20"/>
+          <w:lang w:val="en-GB"/>
+        </w:rPr>
+        <w:t>the minimum and maximum capacity for link</w:t>
+      </w:r>
+      <w:r>
+        <w:rPr>
+          <w:sz w:val="20"/>
+          <w:szCs w:val="20"/>
+          <w:lang w:val="en-GB"/>
+        </w:rPr>
+        <w:t>s</w:t>
       </w:r>
       <w:r>
         <w:rPr>
@@ -2522,7 +2581,6 @@
         </w:rPr>
         <w:t xml:space="preserve"> </w:t>
       </w:r>
-      <w:proofErr w:type="spellStart"/>
       <w:r>
         <w:rPr>
           <w:i/>
@@ -2530,237 +2588,7 @@
           <w:szCs w:val="20"/>
           <w:lang w:val="en-GB"/>
         </w:rPr>
-        <w:t>i</w:t>
-      </w:r>
-      <w:proofErr w:type="spellEnd"/>
-      <w:r>
-        <w:rPr>
-          <w:i/>
-          <w:sz w:val="20"/>
-          <w:szCs w:val="20"/>
-          <w:lang w:val="en-GB"/>
-        </w:rPr>
-        <w:t xml:space="preserve"> </w:t>
-      </w:r>
-      <w:r>
-        <w:rPr>
-          <w:sz w:val="20"/>
-          <w:szCs w:val="20"/>
-          <w:lang w:val="en-GB"/>
-        </w:rPr>
-        <w:t xml:space="preserve">at time </w:t>
-      </w:r>
-      <w:r>
-        <w:rPr>
-          <w:i/>
-          <w:sz w:val="20"/>
-          <w:szCs w:val="20"/>
-          <w:lang w:val="en-GB"/>
-        </w:rPr>
-        <w:t>t</w:t>
-      </w:r>
-      <w:r>
-        <w:rPr>
-          <w:sz w:val="20"/>
-          <w:szCs w:val="20"/>
-          <w:lang w:val="en-GB"/>
-        </w:rPr>
-        <w:t>, while</w:t>
-      </w:r>
-      <w:r>
-        <w:rPr>
-          <w:sz w:val="20"/>
-          <w:szCs w:val="20"/>
-          <w:lang w:val="en-GB"/>
-        </w:rPr>
-        <w:t xml:space="preserve"> </w:t>
-      </w:r>
-      <w:proofErr w:type="spellStart"/>
-      <w:r>
-        <w:rPr>
-          <w:i/>
-          <w:sz w:val="20"/>
-          <w:szCs w:val="20"/>
-          <w:lang w:val="en-GB"/>
-        </w:rPr>
-        <w:t>mincap</w:t>
-      </w:r>
-      <w:r>
-        <w:rPr>
-          <w:i/>
-          <w:sz w:val="20"/>
-          <w:szCs w:val="20"/>
-          <w:lang w:val="en-GB"/>
-        </w:rPr>
-        <w:t>L</w:t>
-      </w:r>
-      <w:r>
-        <w:rPr>
-          <w:i/>
-          <w:sz w:val="20"/>
-          <w:szCs w:val="20"/>
-          <w:vertAlign w:val="subscript"/>
-          <w:lang w:val="en-GB"/>
-        </w:rPr>
-        <w:t>i,</w:t>
-      </w:r>
-      <w:r>
-        <w:rPr>
-          <w:i/>
-          <w:sz w:val="20"/>
-          <w:szCs w:val="20"/>
-          <w:vertAlign w:val="subscript"/>
-          <w:lang w:val="en-GB"/>
-        </w:rPr>
-        <w:t>j,</w:t>
-      </w:r>
-      <w:r>
-        <w:rPr>
-          <w:i/>
-          <w:sz w:val="20"/>
-          <w:szCs w:val="20"/>
-          <w:vertAlign w:val="subscript"/>
-          <w:lang w:val="en-GB"/>
-        </w:rPr>
-        <w:t>t</w:t>
-      </w:r>
-      <w:proofErr w:type="spellEnd"/>
-      <w:r>
-        <w:rPr>
-          <w:sz w:val="20"/>
-          <w:szCs w:val="20"/>
-          <w:vertAlign w:val="subscript"/>
-          <w:lang w:val="en-GB"/>
-        </w:rPr>
-        <w:t xml:space="preserve"> </w:t>
-      </w:r>
-      <w:r>
-        <w:rPr>
-          <w:sz w:val="20"/>
-          <w:szCs w:val="20"/>
-          <w:lang w:val="en-GB"/>
-        </w:rPr>
-        <w:t xml:space="preserve">and </w:t>
-      </w:r>
-      <w:proofErr w:type="spellStart"/>
-      <w:r>
-        <w:rPr>
-          <w:i/>
-          <w:sz w:val="20"/>
-          <w:szCs w:val="20"/>
-          <w:lang w:val="en-GB"/>
-        </w:rPr>
-        <w:t>max</w:t>
-      </w:r>
-      <w:r>
-        <w:rPr>
-          <w:i/>
-          <w:sz w:val="20"/>
-          <w:szCs w:val="20"/>
-          <w:lang w:val="en-GB"/>
-        </w:rPr>
-        <w:t>cap</w:t>
-      </w:r>
-      <w:r>
-        <w:rPr>
-          <w:i/>
-          <w:sz w:val="20"/>
-          <w:szCs w:val="20"/>
-          <w:lang w:val="en-GB"/>
-        </w:rPr>
-        <w:t>L</w:t>
-      </w:r>
-      <w:r>
-        <w:rPr>
-          <w:i/>
-          <w:sz w:val="20"/>
-          <w:szCs w:val="20"/>
-          <w:vertAlign w:val="subscript"/>
-          <w:lang w:val="en-GB"/>
-        </w:rPr>
-        <w:t>i,</w:t>
-      </w:r>
-      <w:r>
-        <w:rPr>
-          <w:i/>
-          <w:sz w:val="20"/>
-          <w:szCs w:val="20"/>
-          <w:vertAlign w:val="subscript"/>
-          <w:lang w:val="en-GB"/>
-        </w:rPr>
-        <w:t>j,</w:t>
-      </w:r>
-      <w:r>
-        <w:rPr>
-          <w:i/>
-          <w:sz w:val="20"/>
-          <w:szCs w:val="20"/>
-          <w:vertAlign w:val="subscript"/>
-          <w:lang w:val="en-GB"/>
-        </w:rPr>
-        <w:t>t</w:t>
-      </w:r>
-      <w:proofErr w:type="spellEnd"/>
-      <w:r>
-        <w:rPr>
-          <w:sz w:val="20"/>
-          <w:szCs w:val="20"/>
-          <w:vertAlign w:val="subscript"/>
-          <w:lang w:val="en-GB"/>
-        </w:rPr>
-        <w:t xml:space="preserve"> </w:t>
-      </w:r>
-      <w:r>
-        <w:rPr>
-          <w:sz w:val="20"/>
-          <w:szCs w:val="20"/>
-          <w:lang w:val="en-US"/>
-        </w:rPr>
-        <w:t xml:space="preserve">are </w:t>
-      </w:r>
-      <w:r>
-        <w:rPr>
-          <w:sz w:val="20"/>
-          <w:szCs w:val="20"/>
-          <w:lang w:val="en-GB"/>
-        </w:rPr>
-        <w:t>the minimum and maximum capacity for link</w:t>
-      </w:r>
-      <w:r>
-        <w:rPr>
-          <w:sz w:val="20"/>
-          <w:szCs w:val="20"/>
-          <w:lang w:val="en-GB"/>
-        </w:rPr>
-        <w:t>s</w:t>
-      </w:r>
-      <w:r>
-        <w:rPr>
-          <w:sz w:val="20"/>
-          <w:szCs w:val="20"/>
-          <w:lang w:val="en-GB"/>
-        </w:rPr>
-        <w:t xml:space="preserve"> </w:t>
-      </w:r>
-      <w:proofErr w:type="spellStart"/>
-      <w:r>
-        <w:rPr>
-          <w:i/>
-          <w:sz w:val="20"/>
-          <w:szCs w:val="20"/>
-          <w:lang w:val="en-GB"/>
-        </w:rPr>
-        <w:t>i,j</w:t>
-      </w:r>
-      <w:proofErr w:type="spellEnd"/>
-      <w:r>
-        <w:rPr>
-          <w:i/>
-          <w:sz w:val="20"/>
-          <w:szCs w:val="20"/>
-          <w:lang w:val="en-GB"/>
-        </w:rPr>
-        <w:t xml:space="preserve"> </w:t>
+        <w:t xml:space="preserve">i,j </w:t>
       </w:r>
       <w:r>
         <w:rPr>
@@ -3010,21 +2838,7 @@
         <w:rPr>
           <w:lang w:val="en-US"/>
         </w:rPr>
-        <w:t xml:space="preserve"> Water Company 1 has one demand node named ‘WRZ1’, node ‘WRZ2’ belongs to Company 2. Existing (in green) and optional future (in red) schemes are represented through nodes (e.g. ‘</w:t>
-      </w:r>
-      <w:proofErr w:type="spellStart"/>
-      <w:r>
-        <w:rPr>
-          <w:lang w:val="en-US"/>
-        </w:rPr>
-        <w:t>desal</w:t>
-      </w:r>
-      <w:proofErr w:type="spellEnd"/>
-      <w:r>
-        <w:rPr>
-          <w:lang w:val="en-US"/>
-        </w:rPr>
-        <w:t>’, ‘red’), interconnected via links to their respective demand nodes. Demand nodes‘WRZ2’ can also receive water from ‘WRZ1’ through an existing link (link ‘WRZ1’-‘junc1’- ‘WRZ2’ in blue) or two optional ones (‘WRZ1’-‘junc2’- ‘WRZ2’ and ‘WRZ1’- ‘WRZ2’</w:t>
+        <w:t xml:space="preserve"> Water Company 1 has one demand node named ‘WRZ1’, node ‘WRZ2’ belongs to Company 2. Existing (in green) and optional future (in red) schemes are represented through nodes (e.g. ‘desal’, ‘red’), interconnected via links to their respective demand nodes. Demand nodes‘WRZ2’ can also receive water from ‘WRZ1’ through an existing link (link ‘WRZ1’-‘junc1’- ‘WRZ2’ in blue) or two optional ones (‘WRZ1’-‘junc2’- ‘WRZ2’ and ‘WRZ1’- ‘WRZ2’</w:t>
       </w:r>
       <w:r>
         <w:rPr>
@@ -3262,7 +3076,7 @@
                           </a:ln>
                           <a:extLst>
                             <a:ext uri="{909E8E84-426E-40dd-AFC4-6F175D3DCCD1}">
-                              <a14:hiddenFill xmlns="" xmlns:mo="http://schemas.microsoft.com/office/mac/office/2008/main" xmlns:mv="urn:schemas-microsoft-com:mac:vml" xmlns:o="urn:schemas-microsoft-com:office:office" xmlns:v="urn:schemas-microsoft-com:vml" xmlns:w10="urn:schemas-microsoft-com:office:word" xmlns:w="http://schemas.openxmlformats.org/wordprocessingml/2006/main" xmlns:a14="http://schemas.microsoft.com/office/drawing/2010/main">
+                              <a14:hiddenFill xmlns:a14="http://schemas.microsoft.com/office/drawing/2010/main" xmlns:w="http://schemas.openxmlformats.org/wordprocessingml/2006/main" xmlns:w10="urn:schemas-microsoft-com:office:word" xmlns:v="urn:schemas-microsoft-com:vml" xmlns:o="urn:schemas-microsoft-com:office:office" xmlns:mv="urn:schemas-microsoft-com:mac:vml" xmlns:mo="http://schemas.microsoft.com/office/mac/office/2008/main" xmlns="">
                                 <a:solidFill>
                                   <a:srgbClr val="FFFFFF"/>
                                 </a:solidFill>
@@ -3505,7 +3319,7 @@
                           </a:effectLst>
                           <a:extLst>
                             <a:ext uri="{909E8E84-426E-40dd-AFC4-6F175D3DCCD1}">
-                              <a14:hiddenFill xmlns="" xmlns:mo="http://schemas.microsoft.com/office/mac/office/2008/main" xmlns:mv="urn:schemas-microsoft-com:mac:vml" xmlns:o="urn:schemas-microsoft-com:office:office" xmlns:v="urn:schemas-microsoft-com:vml" xmlns:w10="urn:schemas-microsoft-com:office:word" xmlns:w="http://schemas.openxmlformats.org/wordprocessingml/2006/main" xmlns:a14="http://schemas.microsoft.com/office/drawing/2010/main">
+                              <a14:hiddenFill xmlns:a14="http://schemas.microsoft.com/office/drawing/2010/main" xmlns:w="http://schemas.openxmlformats.org/wordprocessingml/2006/main" xmlns:w10="urn:schemas-microsoft-com:office:word" xmlns:v="urn:schemas-microsoft-com:vml" xmlns:o="urn:schemas-microsoft-com:office:office" xmlns:mv="urn:schemas-microsoft-com:mac:vml" xmlns:mo="http://schemas.microsoft.com/office/mac/office/2008/main" xmlns="">
                                 <a:solidFill>
                                   <a:schemeClr val="accent2">
                                     <a:lumMod val="100000"/>
@@ -3534,7 +3348,7 @@
           </mc:Choice>
           <mc:Fallback>
             <w:pict>
-              <v:group w14:anchorId="60FA02A7" id="Group 5" o:spid="_x0000_s1026" style="position:absolute;margin-left:54.4pt;margin-top:3pt;width:390.3pt;height:462.8pt;z-index:251662336" coordorigin="3686,742" coordsize="7806,9256" o:gfxdata="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">
+              <v:group w14:anchorId="0A341EA1" id="Group 5" o:spid="_x0000_s1026" style="position:absolute;margin-left:54.4pt;margin-top:3pt;width:390.3pt;height:462.8pt;z-index:251662336" coordorigin="3686,742" coordsize="7806,9256" o:gfxdata="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">
                 <v:shape id="Freeform 3" o:spid="_x0000_s1027" style="position:absolute;left:3686;top:742;width:5412;height:5599;visibility:visible;mso-wrap-style:square;v-text-anchor:top" coordsize="5412,5599" o:gfxdata="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" path="m935,845c734,1017,351,1469,226,1662,101,1855,,1562,183,2006v183,444,623,1741,1139,2321c1838,4907,2726,5377,3278,5488v552,111,1021,-326,1354,-494c4965,4826,5169,4861,5276,4478v107,-383,136,-1254,,-1784c5140,2164,4790,1695,4460,1297,4130,899,3593,523,3299,308,3005,93,2858,,2697,7v-161,7,-229,258,-365,344c2196,437,2031,476,1881,523v-150,47,-287,51,-452,108c1264,688,1136,673,935,845xe" filled="f" strokecolor="#4f81bd [3204]">
                   <v:path arrowok="t" o:connecttype="custom" o:connectlocs="935,845;226,1662;183,2006;1322,4327;3278,5488;4632,4994;5276,4478;5276,2694;4460,1297;3299,308;2697,7;2332,351;1881,523;1429,631;935,845" o:connectangles="0,0,0,0,0,0,0,0,0,0,0,0,0,0,0"/>
                 </v:shape>
@@ -3656,14 +3470,14 @@
                         </a:ln>
                         <a:extLst>
                           <a:ext uri="{909E8E84-426E-40dd-AFC4-6F175D3DCCD1}">
-                            <a14:hiddenFill xmlns="" xmlns:mo="http://schemas.microsoft.com/office/mac/office/2008/main" xmlns:mv="urn:schemas-microsoft-com:mac:vml" xmlns:o="urn:schemas-microsoft-com:office:office" xmlns:v="urn:schemas-microsoft-com:vml" xmlns:w10="urn:schemas-microsoft-com:office:word" xmlns:w="http://schemas.openxmlformats.org/wordprocessingml/2006/main" xmlns:a14="http://schemas.microsoft.com/office/drawing/2010/main">
+                            <a14:hiddenFill xmlns:a14="http://schemas.microsoft.com/office/drawing/2010/main" xmlns:w="http://schemas.openxmlformats.org/wordprocessingml/2006/main" xmlns:w10="urn:schemas-microsoft-com:office:word" xmlns:v="urn:schemas-microsoft-com:vml" xmlns:o="urn:schemas-microsoft-com:office:office" xmlns:mv="urn:schemas-microsoft-com:mac:vml" xmlns:mo="http://schemas.microsoft.com/office/mac/office/2008/main" xmlns="">
                               <a:solidFill>
                                 <a:srgbClr val="FFFFFF"/>
                               </a:solidFill>
                             </a14:hiddenFill>
                           </a:ext>
                           <a:ext uri="{91240B29-F687-4f45-9708-019B960494DF}">
-                            <a14:hiddenLine xmlns="" xmlns:mo="http://schemas.microsoft.com/office/mac/office/2008/main" xmlns:mv="urn:schemas-microsoft-com:mac:vml" xmlns:o="urn:schemas-microsoft-com:office:office" xmlns:v="urn:schemas-microsoft-com:vml" xmlns:w10="urn:schemas-microsoft-com:office:word" xmlns:w="http://schemas.openxmlformats.org/wordprocessingml/2006/main" xmlns:a14="http://schemas.microsoft.com/office/drawing/2010/main" w="9525">
+                            <a14:hiddenLine xmlns:a14="http://schemas.microsoft.com/office/drawing/2010/main" xmlns:w="http://schemas.openxmlformats.org/wordprocessingml/2006/main" xmlns:w10="urn:schemas-microsoft-com:office:word" xmlns:v="urn:schemas-microsoft-com:vml" xmlns:o="urn:schemas-microsoft-com:office:office" xmlns:mv="urn:schemas-microsoft-com:mac:vml" xmlns:mo="http://schemas.microsoft.com/office/mac/office/2008/main" xmlns="" w="9525">
                               <a:solidFill>
                                 <a:srgbClr val="000000"/>
                               </a:solidFill>
@@ -3682,14 +3496,12 @@
                                 <w:lang w:val="en-US"/>
                               </w:rPr>
                             </w:pPr>
-                            <w:proofErr w:type="spellStart"/>
                             <w:r>
                               <w:rPr>
                                 <w:lang w:val="en-US"/>
                               </w:rPr>
                               <w:t>Maxcap</w:t>
                             </w:r>
-                            <w:proofErr w:type="spellEnd"/>
                             <w:r>
                               <w:rPr>
                                 <w:lang w:val="en-US"/>
@@ -3742,14 +3554,12 @@
                           <w:lang w:val="en-US"/>
                         </w:rPr>
                       </w:pPr>
-                      <w:proofErr w:type="spellStart"/>
                       <w:r>
                         <w:rPr>
                           <w:lang w:val="en-US"/>
                         </w:rPr>
                         <w:t>Maxcap</w:t>
                       </w:r>
-                      <w:proofErr w:type="spellEnd"/>
                       <w:r>
                         <w:rPr>
                           <w:lang w:val="en-US"/>
@@ -3820,14 +3630,14 @@
                         </a:ln>
                         <a:extLst>
                           <a:ext uri="{909E8E84-426E-40dd-AFC4-6F175D3DCCD1}">
-                            <a14:hiddenFill xmlns="" xmlns:mo="http://schemas.microsoft.com/office/mac/office/2008/main" xmlns:mv="urn:schemas-microsoft-com:mac:vml" xmlns:o="urn:schemas-microsoft-com:office:office" xmlns:v="urn:schemas-microsoft-com:vml" xmlns:w10="urn:schemas-microsoft-com:office:word" xmlns:w="http://schemas.openxmlformats.org/wordprocessingml/2006/main" xmlns:a14="http://schemas.microsoft.com/office/drawing/2010/main">
+                            <a14:hiddenFill xmlns:a14="http://schemas.microsoft.com/office/drawing/2010/main" xmlns:w="http://schemas.openxmlformats.org/wordprocessingml/2006/main" xmlns:w10="urn:schemas-microsoft-com:office:word" xmlns:v="urn:schemas-microsoft-com:vml" xmlns:o="urn:schemas-microsoft-com:office:office" xmlns:mv="urn:schemas-microsoft-com:mac:vml" xmlns:mo="http://schemas.microsoft.com/office/mac/office/2008/main" xmlns="">
                               <a:solidFill>
                                 <a:srgbClr val="FFFFFF"/>
                               </a:solidFill>
                             </a14:hiddenFill>
                           </a:ext>
                           <a:ext uri="{91240B29-F687-4f45-9708-019B960494DF}">
-                            <a14:hiddenLine xmlns="" xmlns:mo="http://schemas.microsoft.com/office/mac/office/2008/main" xmlns:mv="urn:schemas-microsoft-com:mac:vml" xmlns:o="urn:schemas-microsoft-com:office:office" xmlns:v="urn:schemas-microsoft-com:vml" xmlns:w10="urn:schemas-microsoft-com:office:word" xmlns:w="http://schemas.openxmlformats.org/wordprocessingml/2006/main" xmlns:a14="http://schemas.microsoft.com/office/drawing/2010/main" w="9525">
+                            <a14:hiddenLine xmlns:a14="http://schemas.microsoft.com/office/drawing/2010/main" xmlns:w="http://schemas.openxmlformats.org/wordprocessingml/2006/main" xmlns:w10="urn:schemas-microsoft-com:office:word" xmlns:v="urn:schemas-microsoft-com:vml" xmlns:o="urn:schemas-microsoft-com:office:office" xmlns:mv="urn:schemas-microsoft-com:mac:vml" xmlns:mo="http://schemas.microsoft.com/office/mac/office/2008/main" xmlns="" w="9525">
                               <a:solidFill>
                                 <a:srgbClr val="000000"/>
                               </a:solidFill>
@@ -3858,7 +3668,6 @@
                               </w:rPr>
                               <w:t xml:space="preserve">0, </w:t>
                             </w:r>
-                            <w:proofErr w:type="spellStart"/>
                             <w:r>
                               <w:rPr>
                                 <w:lang w:val="en-US"/>
@@ -3871,7 +3680,6 @@
                               </w:rPr>
                               <w:t>f</w:t>
                             </w:r>
-                            <w:proofErr w:type="spellEnd"/>
                             <w:r>
                               <w:rPr>
                                 <w:lang w:val="en-US"/>
@@ -3884,7 +3692,6 @@
                               </w:rPr>
                               <w:t xml:space="preserve">0.09, </w:t>
                             </w:r>
-                            <w:proofErr w:type="spellStart"/>
                             <w:r>
                               <w:rPr>
                                 <w:lang w:val="en-US"/>
@@ -3897,7 +3704,6 @@
                               </w:rPr>
                               <w:t>v</w:t>
                             </w:r>
-                            <w:proofErr w:type="spellEnd"/>
                             <w:r>
                               <w:rPr>
                                 <w:lang w:val="en-US"/>
@@ -3958,7 +3764,6 @@
                         </w:rPr>
                         <w:t xml:space="preserve">0, </w:t>
                       </w:r>
-                      <w:proofErr w:type="spellStart"/>
                       <w:r>
                         <w:rPr>
                           <w:lang w:val="en-US"/>
@@ -3971,7 +3776,6 @@
                         </w:rPr>
                         <w:t>f</w:t>
                       </w:r>
-                      <w:proofErr w:type="spellEnd"/>
                       <w:r>
                         <w:rPr>
                           <w:lang w:val="en-US"/>
@@ -3984,7 +3788,6 @@
                         </w:rPr>
                         <w:t xml:space="preserve">0.09, </w:t>
                       </w:r>
-                      <w:proofErr w:type="spellStart"/>
                       <w:r>
                         <w:rPr>
                           <w:lang w:val="en-US"/>
@@ -3997,7 +3800,6 @@
                         </w:rPr>
                         <w:t>v</w:t>
                       </w:r>
-                      <w:proofErr w:type="spellEnd"/>
                       <w:r>
                         <w:rPr>
                           <w:lang w:val="en-US"/>
@@ -4075,14 +3877,14 @@
                         </a:ln>
                         <a:extLst>
                           <a:ext uri="{909E8E84-426E-40dd-AFC4-6F175D3DCCD1}">
-                            <a14:hiddenFill xmlns="" xmlns:mo="http://schemas.microsoft.com/office/mac/office/2008/main" xmlns:mv="urn:schemas-microsoft-com:mac:vml" xmlns:o="urn:schemas-microsoft-com:office:office" xmlns:v="urn:schemas-microsoft-com:vml" xmlns:w10="urn:schemas-microsoft-com:office:word" xmlns:w="http://schemas.openxmlformats.org/wordprocessingml/2006/main" xmlns:a14="http://schemas.microsoft.com/office/drawing/2010/main">
+                            <a14:hiddenFill xmlns:a14="http://schemas.microsoft.com/office/drawing/2010/main" xmlns:w="http://schemas.openxmlformats.org/wordprocessingml/2006/main" xmlns:w10="urn:schemas-microsoft-com:office:word" xmlns:v="urn:schemas-microsoft-com:vml" xmlns:o="urn:schemas-microsoft-com:office:office" xmlns:mv="urn:schemas-microsoft-com:mac:vml" xmlns:mo="http://schemas.microsoft.com/office/mac/office/2008/main" xmlns="">
                               <a:solidFill>
                                 <a:srgbClr val="FFFFFF"/>
                               </a:solidFill>
                             </a14:hiddenFill>
                           </a:ext>
                           <a:ext uri="{91240B29-F687-4f45-9708-019B960494DF}">
-                            <a14:hiddenLine xmlns="" xmlns:mo="http://schemas.microsoft.com/office/mac/office/2008/main" xmlns:mv="urn:schemas-microsoft-com:mac:vml" xmlns:o="urn:schemas-microsoft-com:office:office" xmlns:v="urn:schemas-microsoft-com:vml" xmlns:w10="urn:schemas-microsoft-com:office:word" xmlns:w="http://schemas.openxmlformats.org/wordprocessingml/2006/main" xmlns:a14="http://schemas.microsoft.com/office/drawing/2010/main" w="9525">
+                            <a14:hiddenLine xmlns:a14="http://schemas.microsoft.com/office/drawing/2010/main" xmlns:w="http://schemas.openxmlformats.org/wordprocessingml/2006/main" xmlns:w10="urn:schemas-microsoft-com:office:word" xmlns:v="urn:schemas-microsoft-com:vml" xmlns:o="urn:schemas-microsoft-com:office:office" xmlns:mv="urn:schemas-microsoft-com:mac:vml" xmlns:mo="http://schemas.microsoft.com/office/mac/office/2008/main" xmlns="" w="9525">
                               <a:solidFill>
                                 <a:srgbClr val="000000"/>
                               </a:solidFill>
@@ -4113,7 +3915,6 @@
                               </w:rPr>
                               <w:t xml:space="preserve">2700, </w:t>
                             </w:r>
-                            <w:proofErr w:type="spellStart"/>
                             <w:r>
                               <w:rPr>
                                 <w:lang w:val="en-US"/>
@@ -4126,7 +3927,6 @@
                               </w:rPr>
                               <w:t>f</w:t>
                             </w:r>
-                            <w:proofErr w:type="spellEnd"/>
                             <w:r>
                               <w:rPr>
                                 <w:lang w:val="en-US"/>
@@ -4139,7 +3939,6 @@
                               </w:rPr>
                               <w:t xml:space="preserve">225, </w:t>
                             </w:r>
-                            <w:proofErr w:type="spellStart"/>
                             <w:r>
                               <w:rPr>
                                 <w:lang w:val="en-US"/>
@@ -4152,7 +3951,6 @@
                               </w:rPr>
                               <w:t>v</w:t>
                             </w:r>
-                            <w:proofErr w:type="spellEnd"/>
                             <w:r>
                               <w:rPr>
                                 <w:lang w:val="en-US"/>
@@ -4225,7 +4023,6 @@
                         </w:rPr>
                         <w:t xml:space="preserve">2700, </w:t>
                       </w:r>
-                      <w:proofErr w:type="spellStart"/>
                       <w:r>
                         <w:rPr>
                           <w:lang w:val="en-US"/>
@@ -4238,7 +4035,6 @@
                         </w:rPr>
                         <w:t>f</w:t>
                       </w:r>
-                      <w:proofErr w:type="spellEnd"/>
                       <w:r>
                         <w:rPr>
                           <w:lang w:val="en-US"/>
@@ -4251,7 +4047,6 @@
                         </w:rPr>
                         <w:t xml:space="preserve">225, </w:t>
                       </w:r>
-                      <w:proofErr w:type="spellStart"/>
                       <w:r>
                         <w:rPr>
                           <w:lang w:val="en-US"/>
@@ -4264,7 +4059,6 @@
                         </w:rPr>
                         <w:t>v</w:t>
                       </w:r>
-                      <w:proofErr w:type="spellEnd"/>
                       <w:r>
                         <w:rPr>
                           <w:lang w:val="en-US"/>
@@ -4354,14 +4148,14 @@
                         </a:ln>
                         <a:extLst>
                           <a:ext uri="{909E8E84-426E-40dd-AFC4-6F175D3DCCD1}">
-                            <a14:hiddenFill xmlns="" xmlns:mo="http://schemas.microsoft.com/office/mac/office/2008/main" xmlns:mv="urn:schemas-microsoft-com:mac:vml" xmlns:o="urn:schemas-microsoft-com:office:office" xmlns:v="urn:schemas-microsoft-com:vml" xmlns:w10="urn:schemas-microsoft-com:office:word" xmlns:w="http://schemas.openxmlformats.org/wordprocessingml/2006/main" xmlns:a14="http://schemas.microsoft.com/office/drawing/2010/main">
+                            <a14:hiddenFill xmlns:a14="http://schemas.microsoft.com/office/drawing/2010/main" xmlns:w="http://schemas.openxmlformats.org/wordprocessingml/2006/main" xmlns:w10="urn:schemas-microsoft-com:office:word" xmlns:v="urn:schemas-microsoft-com:vml" xmlns:o="urn:schemas-microsoft-com:office:office" xmlns:mv="urn:schemas-microsoft-com:mac:vml" xmlns:mo="http://schemas.microsoft.com/office/mac/office/2008/main" xmlns="">
                               <a:solidFill>
                                 <a:srgbClr val="FFFFFF"/>
                               </a:solidFill>
                             </a14:hiddenFill>
                           </a:ext>
                           <a:ext uri="{91240B29-F687-4f45-9708-019B960494DF}">
-                            <a14:hiddenLine xmlns="" xmlns:mo="http://schemas.microsoft.com/office/mac/office/2008/main" xmlns:mv="urn:schemas-microsoft-com:mac:vml" xmlns:o="urn:schemas-microsoft-com:office:office" xmlns:v="urn:schemas-microsoft-com:vml" xmlns:w10="urn:schemas-microsoft-com:office:word" xmlns:w="http://schemas.openxmlformats.org/wordprocessingml/2006/main" xmlns:a14="http://schemas.microsoft.com/office/drawing/2010/main" w="9525">
+                            <a14:hiddenLine xmlns:a14="http://schemas.microsoft.com/office/drawing/2010/main" xmlns:w="http://schemas.openxmlformats.org/wordprocessingml/2006/main" xmlns:w10="urn:schemas-microsoft-com:office:word" xmlns:v="urn:schemas-microsoft-com:vml" xmlns:o="urn:schemas-microsoft-com:office:office" xmlns:mv="urn:schemas-microsoft-com:mac:vml" xmlns:mo="http://schemas.microsoft.com/office/mac/office/2008/main" xmlns="" w="9525">
                               <a:solidFill>
                                 <a:srgbClr val="000000"/>
                               </a:solidFill>
@@ -4380,14 +4174,12 @@
                                 <w:lang w:val="en-US"/>
                               </w:rPr>
                             </w:pPr>
-                            <w:proofErr w:type="spellStart"/>
                             <w:r>
                               <w:rPr>
                                 <w:lang w:val="en-US"/>
                               </w:rPr>
                               <w:t>Maxcap</w:t>
                             </w:r>
-                            <w:proofErr w:type="spellEnd"/>
                             <w:r>
                               <w:rPr>
                                 <w:lang w:val="en-US"/>
@@ -4436,14 +4228,12 @@
                           <w:lang w:val="en-US"/>
                         </w:rPr>
                       </w:pPr>
-                      <w:proofErr w:type="spellStart"/>
                       <w:r>
                         <w:rPr>
                           <w:lang w:val="en-US"/>
                         </w:rPr>
                         <w:t>Maxcap</w:t>
                       </w:r>
-                      <w:proofErr w:type="spellEnd"/>
                       <w:r>
                         <w:rPr>
                           <w:lang w:val="en-US"/>
@@ -4521,14 +4311,14 @@
                         </a:ln>
                         <a:extLst>
                           <a:ext uri="{909E8E84-426E-40dd-AFC4-6F175D3DCCD1}">
-                            <a14:hiddenFill xmlns="" xmlns:mo="http://schemas.microsoft.com/office/mac/office/2008/main" xmlns:mv="urn:schemas-microsoft-com:mac:vml" xmlns:o="urn:schemas-microsoft-com:office:office" xmlns:v="urn:schemas-microsoft-com:vml" xmlns:w10="urn:schemas-microsoft-com:office:word" xmlns:w="http://schemas.openxmlformats.org/wordprocessingml/2006/main" xmlns:a14="http://schemas.microsoft.com/office/drawing/2010/main">
+                            <a14:hiddenFill xmlns:a14="http://schemas.microsoft.com/office/drawing/2010/main" xmlns:w="http://schemas.openxmlformats.org/wordprocessingml/2006/main" xmlns:w10="urn:schemas-microsoft-com:office:word" xmlns:v="urn:schemas-microsoft-com:vml" xmlns:o="urn:schemas-microsoft-com:office:office" xmlns:mv="urn:schemas-microsoft-com:mac:vml" xmlns:mo="http://schemas.microsoft.com/office/mac/office/2008/main" xmlns="">
                               <a:solidFill>
                                 <a:srgbClr val="FFFFFF"/>
                               </a:solidFill>
                             </a14:hiddenFill>
                           </a:ext>
                           <a:ext uri="{91240B29-F687-4f45-9708-019B960494DF}">
-                            <a14:hiddenLine xmlns="" xmlns:mo="http://schemas.microsoft.com/office/mac/office/2008/main" xmlns:mv="urn:schemas-microsoft-com:mac:vml" xmlns:o="urn:schemas-microsoft-com:office:office" xmlns:v="urn:schemas-microsoft-com:vml" xmlns:w10="urn:schemas-microsoft-com:office:word" xmlns:w="http://schemas.openxmlformats.org/wordprocessingml/2006/main" xmlns:a14="http://schemas.microsoft.com/office/drawing/2010/main" w="9525">
+                            <a14:hiddenLine xmlns:a14="http://schemas.microsoft.com/office/drawing/2010/main" xmlns:w="http://schemas.openxmlformats.org/wordprocessingml/2006/main" xmlns:w10="urn:schemas-microsoft-com:office:word" xmlns:v="urn:schemas-microsoft-com:vml" xmlns:o="urn:schemas-microsoft-com:office:office" xmlns:mv="urn:schemas-microsoft-com:mac:vml" xmlns:mo="http://schemas.microsoft.com/office/mac/office/2008/main" xmlns="" w="9525">
                               <a:solidFill>
                                 <a:srgbClr val="000000"/>
                               </a:solidFill>
@@ -4547,19 +4337,11 @@
                                 <w:lang w:val="en-US"/>
                               </w:rPr>
                             </w:pPr>
-                            <w:proofErr w:type="spellStart"/>
-                            <w:r>
-                              <w:rPr>
-                                <w:lang w:val="en-US"/>
-                              </w:rPr>
-                              <w:t>Dmax</w:t>
-                            </w:r>
-                            <w:proofErr w:type="spellEnd"/>
-                            <w:r>
-                              <w:rPr>
-                                <w:lang w:val="en-US"/>
-                              </w:rPr>
-                              <w:t>=40 [Ml/d]</w:t>
+                            <w:r>
+                              <w:rPr>
+                                <w:lang w:val="en-US"/>
+                              </w:rPr>
+                              <w:t>Dmax=40 [Ml/d]</w:t>
                             </w:r>
                           </w:p>
                           <w:p>
@@ -4597,19 +4379,11 @@
                           <w:lang w:val="en-US"/>
                         </w:rPr>
                       </w:pPr>
-                      <w:proofErr w:type="spellStart"/>
-                      <w:r>
-                        <w:rPr>
-                          <w:lang w:val="en-US"/>
-                        </w:rPr>
-                        <w:t>Dmax</w:t>
-                      </w:r>
-                      <w:proofErr w:type="spellEnd"/>
-                      <w:r>
-                        <w:rPr>
-                          <w:lang w:val="en-US"/>
-                        </w:rPr>
-                        <w:t>=40 [Ml/d]</w:t>
+                      <w:r>
+                        <w:rPr>
+                          <w:lang w:val="en-US"/>
+                        </w:rPr>
+                        <w:t>Dmax=40 [Ml/d]</w:t>
                       </w:r>
                     </w:p>
                     <w:p>
@@ -4676,14 +4450,14 @@
                         </a:ln>
                         <a:extLst>
                           <a:ext uri="{909E8E84-426E-40dd-AFC4-6F175D3DCCD1}">
-                            <a14:hiddenFill xmlns="" xmlns:mo="http://schemas.microsoft.com/office/mac/office/2008/main" xmlns:mv="urn:schemas-microsoft-com:mac:vml" xmlns:o="urn:schemas-microsoft-com:office:office" xmlns:v="urn:schemas-microsoft-com:vml" xmlns:w10="urn:schemas-microsoft-com:office:word" xmlns:w="http://schemas.openxmlformats.org/wordprocessingml/2006/main" xmlns:a14="http://schemas.microsoft.com/office/drawing/2010/main">
+                            <a14:hiddenFill xmlns:a14="http://schemas.microsoft.com/office/drawing/2010/main" xmlns:w="http://schemas.openxmlformats.org/wordprocessingml/2006/main" xmlns:w10="urn:schemas-microsoft-com:office:word" xmlns:v="urn:schemas-microsoft-com:vml" xmlns:o="urn:schemas-microsoft-com:office:office" xmlns:mv="urn:schemas-microsoft-com:mac:vml" xmlns:mo="http://schemas.microsoft.com/office/mac/office/2008/main" xmlns="">
                               <a:solidFill>
                                 <a:srgbClr val="FFFFFF"/>
                               </a:solidFill>
                             </a14:hiddenFill>
                           </a:ext>
                           <a:ext uri="{91240B29-F687-4f45-9708-019B960494DF}">
-                            <a14:hiddenLine xmlns="" xmlns:mo="http://schemas.microsoft.com/office/mac/office/2008/main" xmlns:mv="urn:schemas-microsoft-com:mac:vml" xmlns:o="urn:schemas-microsoft-com:office:office" xmlns:v="urn:schemas-microsoft-com:vml" xmlns:w10="urn:schemas-microsoft-com:office:word" xmlns:w="http://schemas.openxmlformats.org/wordprocessingml/2006/main" xmlns:a14="http://schemas.microsoft.com/office/drawing/2010/main" w="9525">
+                            <a14:hiddenLine xmlns:a14="http://schemas.microsoft.com/office/drawing/2010/main" xmlns:w="http://schemas.openxmlformats.org/wordprocessingml/2006/main" xmlns:w10="urn:schemas-microsoft-com:office:word" xmlns:v="urn:schemas-microsoft-com:vml" xmlns:o="urn:schemas-microsoft-com:office:office" xmlns:mv="urn:schemas-microsoft-com:mac:vml" xmlns:mo="http://schemas.microsoft.com/office/mac/office/2008/main" xmlns="" w="9525">
                               <a:solidFill>
                                 <a:srgbClr val="000000"/>
                               </a:solidFill>
@@ -4702,14 +4476,12 @@
                                 <w:lang w:val="en-US"/>
                               </w:rPr>
                             </w:pPr>
-                            <w:proofErr w:type="spellStart"/>
                             <w:r>
                               <w:rPr>
                                 <w:lang w:val="en-US"/>
                               </w:rPr>
                               <w:t>Maxcap</w:t>
                             </w:r>
-                            <w:proofErr w:type="spellEnd"/>
                             <w:r>
                               <w:rPr>
                                 <w:lang w:val="en-US"/>
@@ -4758,14 +4530,12 @@
                           <w:lang w:val="en-US"/>
                         </w:rPr>
                       </w:pPr>
-                      <w:proofErr w:type="spellStart"/>
                       <w:r>
                         <w:rPr>
                           <w:lang w:val="en-US"/>
                         </w:rPr>
                         <w:t>Maxcap</w:t>
                       </w:r>
-                      <w:proofErr w:type="spellEnd"/>
                       <w:r>
                         <w:rPr>
                           <w:lang w:val="en-US"/>
@@ -4836,14 +4606,14 @@
                         </a:ln>
                         <a:extLst>
                           <a:ext uri="{909E8E84-426E-40dd-AFC4-6F175D3DCCD1}">
-                            <a14:hiddenFill xmlns="" xmlns:mo="http://schemas.microsoft.com/office/mac/office/2008/main" xmlns:mv="urn:schemas-microsoft-com:mac:vml" xmlns:o="urn:schemas-microsoft-com:office:office" xmlns:v="urn:schemas-microsoft-com:vml" xmlns:w10="urn:schemas-microsoft-com:office:word" xmlns:w="http://schemas.openxmlformats.org/wordprocessingml/2006/main" xmlns:a14="http://schemas.microsoft.com/office/drawing/2010/main">
+                            <a14:hiddenFill xmlns:a14="http://schemas.microsoft.com/office/drawing/2010/main" xmlns:w="http://schemas.openxmlformats.org/wordprocessingml/2006/main" xmlns:w10="urn:schemas-microsoft-com:office:word" xmlns:v="urn:schemas-microsoft-com:vml" xmlns:o="urn:schemas-microsoft-com:office:office" xmlns:mv="urn:schemas-microsoft-com:mac:vml" xmlns:mo="http://schemas.microsoft.com/office/mac/office/2008/main" xmlns="">
                               <a:solidFill>
                                 <a:srgbClr val="FFFFFF"/>
                               </a:solidFill>
                             </a14:hiddenFill>
                           </a:ext>
                           <a:ext uri="{91240B29-F687-4f45-9708-019B960494DF}">
-                            <a14:hiddenLine xmlns="" xmlns:mo="http://schemas.microsoft.com/office/mac/office/2008/main" xmlns:mv="urn:schemas-microsoft-com:mac:vml" xmlns:o="urn:schemas-microsoft-com:office:office" xmlns:v="urn:schemas-microsoft-com:vml" xmlns:w10="urn:schemas-microsoft-com:office:word" xmlns:w="http://schemas.openxmlformats.org/wordprocessingml/2006/main" xmlns:a14="http://schemas.microsoft.com/office/drawing/2010/main" w="9525">
+                            <a14:hiddenLine xmlns:a14="http://schemas.microsoft.com/office/drawing/2010/main" xmlns:w="http://schemas.openxmlformats.org/wordprocessingml/2006/main" xmlns:w10="urn:schemas-microsoft-com:office:word" xmlns:v="urn:schemas-microsoft-com:vml" xmlns:o="urn:schemas-microsoft-com:office:office" xmlns:mv="urn:schemas-microsoft-com:mac:vml" xmlns:mo="http://schemas.microsoft.com/office/mac/office/2008/main" xmlns="" w="9525">
                               <a:solidFill>
                                 <a:srgbClr val="000000"/>
                               </a:solidFill>
@@ -4874,7 +4644,6 @@
                               </w:rPr>
                               <w:t xml:space="preserve">19000, </w:t>
                             </w:r>
-                            <w:proofErr w:type="spellStart"/>
                             <w:r>
                               <w:rPr>
                                 <w:lang w:val="en-US"/>
@@ -4887,7 +4656,6 @@
                               </w:rPr>
                               <w:t>f</w:t>
                             </w:r>
-                            <w:proofErr w:type="spellEnd"/>
                             <w:r>
                               <w:rPr>
                                 <w:lang w:val="en-US"/>
@@ -4900,7 +4668,6 @@
                               </w:rPr>
                               <w:t xml:space="preserve">300, </w:t>
                             </w:r>
-                            <w:proofErr w:type="spellStart"/>
                             <w:r>
                               <w:rPr>
                                 <w:lang w:val="en-US"/>
@@ -4913,7 +4680,6 @@
                               </w:rPr>
                               <w:t>v</w:t>
                             </w:r>
-                            <w:proofErr w:type="spellEnd"/>
                             <w:r>
                               <w:rPr>
                                 <w:lang w:val="en-US"/>
@@ -4974,7 +4740,6 @@
                         </w:rPr>
                         <w:t xml:space="preserve">19000, </w:t>
                       </w:r>
-                      <w:proofErr w:type="spellStart"/>
                       <w:r>
                         <w:rPr>
                           <w:lang w:val="en-US"/>
@@ -4987,7 +4752,6 @@
                         </w:rPr>
                         <w:t>f</w:t>
                       </w:r>
-                      <w:proofErr w:type="spellEnd"/>
                       <w:r>
                         <w:rPr>
                           <w:lang w:val="en-US"/>
@@ -5000,7 +4764,6 @@
                         </w:rPr>
                         <w:t xml:space="preserve">300, </w:t>
                       </w:r>
-                      <w:proofErr w:type="spellStart"/>
                       <w:r>
                         <w:rPr>
                           <w:lang w:val="en-US"/>
@@ -5013,7 +4776,6 @@
                         </w:rPr>
                         <w:t>v</w:t>
                       </w:r>
-                      <w:proofErr w:type="spellEnd"/>
                       <w:r>
                         <w:rPr>
                           <w:lang w:val="en-US"/>
@@ -5084,14 +4846,14 @@
                         </a:ln>
                         <a:extLst>
                           <a:ext uri="{909E8E84-426E-40dd-AFC4-6F175D3DCCD1}">
-                            <a14:hiddenFill xmlns="" xmlns:mo="http://schemas.microsoft.com/office/mac/office/2008/main" xmlns:mv="urn:schemas-microsoft-com:mac:vml" xmlns:o="urn:schemas-microsoft-com:office:office" xmlns:v="urn:schemas-microsoft-com:vml" xmlns:w10="urn:schemas-microsoft-com:office:word" xmlns:w="http://schemas.openxmlformats.org/wordprocessingml/2006/main" xmlns:a14="http://schemas.microsoft.com/office/drawing/2010/main">
+                            <a14:hiddenFill xmlns:a14="http://schemas.microsoft.com/office/drawing/2010/main" xmlns:w="http://schemas.openxmlformats.org/wordprocessingml/2006/main" xmlns:w10="urn:schemas-microsoft-com:office:word" xmlns:v="urn:schemas-microsoft-com:vml" xmlns:o="urn:schemas-microsoft-com:office:office" xmlns:mv="urn:schemas-microsoft-com:mac:vml" xmlns:mo="http://schemas.microsoft.com/office/mac/office/2008/main" xmlns="">
                               <a:solidFill>
                                 <a:srgbClr val="FFFFFF"/>
                               </a:solidFill>
                             </a14:hiddenFill>
                           </a:ext>
                           <a:ext uri="{91240B29-F687-4f45-9708-019B960494DF}">
-                            <a14:hiddenLine xmlns="" xmlns:mo="http://schemas.microsoft.com/office/mac/office/2008/main" xmlns:mv="urn:schemas-microsoft-com:mac:vml" xmlns:o="urn:schemas-microsoft-com:office:office" xmlns:v="urn:schemas-microsoft-com:vml" xmlns:w10="urn:schemas-microsoft-com:office:word" xmlns:w="http://schemas.openxmlformats.org/wordprocessingml/2006/main" xmlns:a14="http://schemas.microsoft.com/office/drawing/2010/main" w="9525">
+                            <a14:hiddenLine xmlns:a14="http://schemas.microsoft.com/office/drawing/2010/main" xmlns:w="http://schemas.openxmlformats.org/wordprocessingml/2006/main" xmlns:w10="urn:schemas-microsoft-com:office:word" xmlns:v="urn:schemas-microsoft-com:vml" xmlns:o="urn:schemas-microsoft-com:office:office" xmlns:mv="urn:schemas-microsoft-com:mac:vml" xmlns:mo="http://schemas.microsoft.com/office/mac/office/2008/main" xmlns="" w="9525">
                               <a:solidFill>
                                 <a:srgbClr val="000000"/>
                               </a:solidFill>
@@ -5122,7 +4884,6 @@
                               </w:rPr>
                               <w:t xml:space="preserve">0, </w:t>
                             </w:r>
-                            <w:proofErr w:type="spellStart"/>
                             <w:r>
                               <w:rPr>
                                 <w:lang w:val="en-US"/>
@@ -5135,7 +4896,6 @@
                               </w:rPr>
                               <w:t>f</w:t>
                             </w:r>
-                            <w:proofErr w:type="spellEnd"/>
                             <w:r>
                               <w:rPr>
                                 <w:lang w:val="en-US"/>
@@ -5148,7 +4908,6 @@
                               </w:rPr>
                               <w:t xml:space="preserve">10, </w:t>
                             </w:r>
-                            <w:proofErr w:type="spellStart"/>
                             <w:r>
                               <w:rPr>
                                 <w:lang w:val="en-US"/>
@@ -5161,7 +4920,6 @@
                               </w:rPr>
                               <w:t>v</w:t>
                             </w:r>
-                            <w:proofErr w:type="spellEnd"/>
                             <w:r>
                               <w:rPr>
                                 <w:lang w:val="en-US"/>
@@ -5222,7 +4980,6 @@
                         </w:rPr>
                         <w:t xml:space="preserve">0, </w:t>
                       </w:r>
-                      <w:proofErr w:type="spellStart"/>
                       <w:r>
                         <w:rPr>
                           <w:lang w:val="en-US"/>
@@ -5235,7 +4992,6 @@
                         </w:rPr>
                         <w:t>f</w:t>
                       </w:r>
-                      <w:proofErr w:type="spellEnd"/>
                       <w:r>
                         <w:rPr>
                           <w:lang w:val="en-US"/>
@@ -5248,7 +5004,6 @@
                         </w:rPr>
                         <w:t xml:space="preserve">10, </w:t>
                       </w:r>
-                      <w:proofErr w:type="spellStart"/>
                       <w:r>
                         <w:rPr>
                           <w:lang w:val="en-US"/>
@@ -5261,7 +5016,6 @@
                         </w:rPr>
                         <w:t>v</w:t>
                       </w:r>
-                      <w:proofErr w:type="spellEnd"/>
                       <w:r>
                         <w:rPr>
                           <w:lang w:val="en-US"/>
@@ -5344,7 +5098,7 @@
                         </a:ln>
                         <a:extLst>
                           <a:ext uri="{909E8E84-426E-40dd-AFC4-6F175D3DCCD1}">
-                            <a14:hiddenFill xmlns="" xmlns:mo="http://schemas.microsoft.com/office/mac/office/2008/main" xmlns:mv="urn:schemas-microsoft-com:mac:vml" xmlns:o="urn:schemas-microsoft-com:office:office" xmlns:v="urn:schemas-microsoft-com:vml" xmlns:w10="urn:schemas-microsoft-com:office:word" xmlns:w="http://schemas.openxmlformats.org/wordprocessingml/2006/main" xmlns:a14="http://schemas.microsoft.com/office/drawing/2010/main">
+                            <a14:hiddenFill xmlns:a14="http://schemas.microsoft.com/office/drawing/2010/main" xmlns:w="http://schemas.openxmlformats.org/wordprocessingml/2006/main" xmlns:w10="urn:schemas-microsoft-com:office:word" xmlns:v="urn:schemas-microsoft-com:vml" xmlns:o="urn:schemas-microsoft-com:office:office" xmlns:mv="urn:schemas-microsoft-com:mac:vml" xmlns:mo="http://schemas.microsoft.com/office/mac/office/2008/main" xmlns="">
                               <a:noFill/>
                             </a14:hiddenFill>
                           </a:ext>
@@ -5365,7 +5119,7 @@
           </mc:Choice>
           <mc:Fallback>
             <w:pict>
-              <v:shapetype w14:anchorId="6BBAB219" id="_x0000_t32" coordsize="21600,21600" o:spt="32" o:oned="t" path="m,l21600,21600e" filled="f">
+              <v:shapetype w14:anchorId="6DC29B23" id="_x0000_t32" coordsize="21600,21600" o:spt="32" o:oned="t" path="m,l21600,21600e" filled="f">
                 <v:path arrowok="t" fillok="f" o:connecttype="none"/>
                 <o:lock v:ext="edit" shapetype="t"/>
               </v:shapetype>
@@ -5422,7 +5176,7 @@
                         </a:ln>
                         <a:extLst>
                           <a:ext uri="{909E8E84-426E-40dd-AFC4-6F175D3DCCD1}">
-                            <a14:hiddenFill xmlns="" xmlns:mo="http://schemas.microsoft.com/office/mac/office/2008/main" xmlns:mv="urn:schemas-microsoft-com:mac:vml" xmlns:o="urn:schemas-microsoft-com:office:office" xmlns:v="urn:schemas-microsoft-com:vml" xmlns:w10="urn:schemas-microsoft-com:office:word" xmlns:w="http://schemas.openxmlformats.org/wordprocessingml/2006/main" xmlns:a14="http://schemas.microsoft.com/office/drawing/2010/main">
+                            <a14:hiddenFill xmlns:a14="http://schemas.microsoft.com/office/drawing/2010/main" xmlns:w="http://schemas.openxmlformats.org/wordprocessingml/2006/main" xmlns:w10="urn:schemas-microsoft-com:office:word" xmlns:v="urn:schemas-microsoft-com:vml" xmlns:o="urn:schemas-microsoft-com:office:office" xmlns:mv="urn:schemas-microsoft-com:mac:vml" xmlns:mo="http://schemas.microsoft.com/office/mac/office/2008/main" xmlns="">
                               <a:noFill/>
                             </a14:hiddenFill>
                           </a:ext>
@@ -5443,7 +5197,7 @@
           </mc:Choice>
           <mc:Fallback>
             <w:pict>
-              <v:shape w14:anchorId="1952A8BE" id="AutoShape 62" o:spid="_x0000_s1026" type="#_x0000_t32" style="position:absolute;margin-left:267.05pt;margin-top:23.7pt;width:15.05pt;height:1.6pt;z-index:251686912;visibility:visible;mso-wrap-style:square;mso-width-percent:0;mso-height-percent:0;mso-wrap-distance-left:9pt;mso-wrap-distance-top:0;mso-wrap-distance-right:9pt;mso-wrap-distance-bottom:0;mso-position-horizontal:absolute;mso-position-horizontal-relative:text;mso-position-vertical:absolute;mso-position-vertical-relative:text;mso-width-percent:0;mso-height-percent:0;mso-width-relative:page;mso-height-relative:page" o:gfxdata="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" strokecolor="red"/>
+              <v:shape w14:anchorId="71883DBE" id="AutoShape 62" o:spid="_x0000_s1026" type="#_x0000_t32" style="position:absolute;margin-left:267.05pt;margin-top:23.7pt;width:15.05pt;height:1.6pt;z-index:251686912;visibility:visible;mso-wrap-style:square;mso-width-percent:0;mso-height-percent:0;mso-wrap-distance-left:9pt;mso-wrap-distance-top:0;mso-wrap-distance-right:9pt;mso-wrap-distance-bottom:0;mso-position-horizontal:absolute;mso-position-horizontal-relative:text;mso-position-vertical:absolute;mso-position-vertical-relative:text;mso-width-percent:0;mso-height-percent:0;mso-width-relative:page;mso-height-relative:page" o:gfxdata="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" strokecolor="red"/>
             </w:pict>
           </mc:Fallback>
         </mc:AlternateContent>
@@ -5503,7 +5257,7 @@
                         </a:ln>
                         <a:extLst>
                           <a:ext uri="{909E8E84-426E-40dd-AFC4-6F175D3DCCD1}">
-                            <a14:hiddenFill xmlns="" xmlns:mo="http://schemas.microsoft.com/office/mac/office/2008/main" xmlns:mv="urn:schemas-microsoft-com:mac:vml" xmlns:o="urn:schemas-microsoft-com:office:office" xmlns:v="urn:schemas-microsoft-com:vml" xmlns:w10="urn:schemas-microsoft-com:office:word" xmlns:w="http://schemas.openxmlformats.org/wordprocessingml/2006/main" xmlns:a14="http://schemas.microsoft.com/office/drawing/2010/main">
+                            <a14:hiddenFill xmlns:a14="http://schemas.microsoft.com/office/drawing/2010/main" xmlns:w="http://schemas.openxmlformats.org/wordprocessingml/2006/main" xmlns:w10="urn:schemas-microsoft-com:office:word" xmlns:v="urn:schemas-microsoft-com:vml" xmlns:o="urn:schemas-microsoft-com:office:office" xmlns:mv="urn:schemas-microsoft-com:mac:vml" xmlns:mo="http://schemas.microsoft.com/office/mac/office/2008/main" xmlns="">
                               <a:noFill/>
                             </a14:hiddenFill>
                           </a:ext>
@@ -5524,7 +5278,7 @@
           </mc:Choice>
           <mc:Fallback>
             <w:pict>
-              <v:shape w14:anchorId="24E4B9A6" id="AutoShape 61" o:spid="_x0000_s1026" type="#_x0000_t32" style="position:absolute;margin-left:260.2pt;margin-top:4.45pt;width:1.2pt;height:13.45pt;flip:x y;z-index:251685888;visibility:visible;mso-wrap-style:square;mso-width-percent:0;mso-height-percent:0;mso-wrap-distance-left:9pt;mso-wrap-distance-top:0;mso-wrap-distance-right:9pt;mso-wrap-distance-bottom:0;mso-position-horizontal:absolute;mso-position-horizontal-relative:text;mso-position-vertical:absolute;mso-position-vertical-relative:text;mso-width-percent:0;mso-height-percent:0;mso-width-relative:page;mso-height-relative:page" o:gfxdata="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" strokecolor="red"/>
+              <v:shape w14:anchorId="4E295D4D" id="AutoShape 61" o:spid="_x0000_s1026" type="#_x0000_t32" style="position:absolute;margin-left:260.2pt;margin-top:4.45pt;width:1.2pt;height:13.45pt;flip:x y;z-index:251685888;visibility:visible;mso-wrap-style:square;mso-width-percent:0;mso-height-percent:0;mso-wrap-distance-left:9pt;mso-wrap-distance-top:0;mso-wrap-distance-right:9pt;mso-wrap-distance-bottom:0;mso-position-horizontal:absolute;mso-position-horizontal-relative:text;mso-position-vertical:absolute;mso-position-vertical-relative:text;mso-width-percent:0;mso-height-percent:0;mso-width-relative:page;mso-height-relative:page" o:gfxdata="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" strokecolor="red"/>
             </w:pict>
           </mc:Fallback>
         </mc:AlternateContent>
@@ -5577,7 +5331,7 @@
                         </a:ln>
                         <a:extLst>
                           <a:ext uri="{909E8E84-426E-40dd-AFC4-6F175D3DCCD1}">
-                            <a14:hiddenFill xmlns="" xmlns:mo="http://schemas.microsoft.com/office/mac/office/2008/main" xmlns:mv="urn:schemas-microsoft-com:mac:vml" xmlns:o="urn:schemas-microsoft-com:office:office" xmlns:v="urn:schemas-microsoft-com:vml" xmlns:w10="urn:schemas-microsoft-com:office:word" xmlns:w="http://schemas.openxmlformats.org/wordprocessingml/2006/main" xmlns:a14="http://schemas.microsoft.com/office/drawing/2010/main">
+                            <a14:hiddenFill xmlns:a14="http://schemas.microsoft.com/office/drawing/2010/main" xmlns:w="http://schemas.openxmlformats.org/wordprocessingml/2006/main" xmlns:w10="urn:schemas-microsoft-com:office:word" xmlns:v="urn:schemas-microsoft-com:vml" xmlns:o="urn:schemas-microsoft-com:office:office" xmlns:mv="urn:schemas-microsoft-com:mac:vml" xmlns:mo="http://schemas.microsoft.com/office/mac/office/2008/main" xmlns="">
                               <a:noFill/>
                             </a14:hiddenFill>
                           </a:ext>
@@ -5598,7 +5352,7 @@
           </mc:Choice>
           <mc:Fallback>
             <w:pict>
-              <v:shape w14:anchorId="53BE7B50" id="AutoShape 60" o:spid="_x0000_s1026" type="#_x0000_t32" style="position:absolute;margin-left:246.35pt;margin-top:17.5pt;width:15.05pt;height:1.6pt;z-index:251684864;visibility:visible;mso-wrap-style:square;mso-width-percent:0;mso-height-percent:0;mso-wrap-distance-left:9pt;mso-wrap-distance-top:0;mso-wrap-distance-right:9pt;mso-wrap-distance-bottom:0;mso-position-horizontal:absolute;mso-position-horizontal-relative:text;mso-position-vertical:absolute;mso-position-vertical-relative:text;mso-width-percent:0;mso-height-percent:0;mso-width-relative:page;mso-height-relative:page" o:gfxdata="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" strokecolor="red"/>
+              <v:shape w14:anchorId="3BAA26D5" id="AutoShape 60" o:spid="_x0000_s1026" type="#_x0000_t32" style="position:absolute;margin-left:246.35pt;margin-top:17.5pt;width:15.05pt;height:1.6pt;z-index:251684864;visibility:visible;mso-wrap-style:square;mso-width-percent:0;mso-height-percent:0;mso-wrap-distance-left:9pt;mso-wrap-distance-top:0;mso-wrap-distance-right:9pt;mso-wrap-distance-bottom:0;mso-position-horizontal:absolute;mso-position-horizontal-relative:text;mso-position-vertical:absolute;mso-position-vertical-relative:text;mso-width-percent:0;mso-height-percent:0;mso-width-relative:page;mso-height-relative:page" o:gfxdata="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" strokecolor="red"/>
             </w:pict>
           </mc:Fallback>
         </mc:AlternateContent>
@@ -5646,14 +5400,14 @@
                         </a:ln>
                         <a:extLst>
                           <a:ext uri="{909E8E84-426E-40dd-AFC4-6F175D3DCCD1}">
-                            <a14:hiddenFill xmlns="" xmlns:mo="http://schemas.microsoft.com/office/mac/office/2008/main" xmlns:mv="urn:schemas-microsoft-com:mac:vml" xmlns:o="urn:schemas-microsoft-com:office:office" xmlns:v="urn:schemas-microsoft-com:vml" xmlns:w10="urn:schemas-microsoft-com:office:word" xmlns:w="http://schemas.openxmlformats.org/wordprocessingml/2006/main" xmlns:a14="http://schemas.microsoft.com/office/drawing/2010/main">
+                            <a14:hiddenFill xmlns:a14="http://schemas.microsoft.com/office/drawing/2010/main" xmlns:w="http://schemas.openxmlformats.org/wordprocessingml/2006/main" xmlns:w10="urn:schemas-microsoft-com:office:word" xmlns:v="urn:schemas-microsoft-com:vml" xmlns:o="urn:schemas-microsoft-com:office:office" xmlns:mv="urn:schemas-microsoft-com:mac:vml" xmlns:mo="http://schemas.microsoft.com/office/mac/office/2008/main" xmlns="">
                               <a:solidFill>
                                 <a:srgbClr val="FFFFFF"/>
                               </a:solidFill>
                             </a14:hiddenFill>
                           </a:ext>
                           <a:ext uri="{91240B29-F687-4f45-9708-019B960494DF}">
-                            <a14:hiddenLine xmlns="" xmlns:mo="http://schemas.microsoft.com/office/mac/office/2008/main" xmlns:mv="urn:schemas-microsoft-com:mac:vml" xmlns:o="urn:schemas-microsoft-com:office:office" xmlns:v="urn:schemas-microsoft-com:vml" xmlns:w10="urn:schemas-microsoft-com:office:word" xmlns:w="http://schemas.openxmlformats.org/wordprocessingml/2006/main" xmlns:a14="http://schemas.microsoft.com/office/drawing/2010/main" w="9525">
+                            <a14:hiddenLine xmlns:a14="http://schemas.microsoft.com/office/drawing/2010/main" xmlns:w="http://schemas.openxmlformats.org/wordprocessingml/2006/main" xmlns:w10="urn:schemas-microsoft-com:office:word" xmlns:v="urn:schemas-microsoft-com:vml" xmlns:o="urn:schemas-microsoft-com:office:office" xmlns:mv="urn:schemas-microsoft-com:mac:vml" xmlns:mo="http://schemas.microsoft.com/office/mac/office/2008/main" xmlns="" w="9525">
                               <a:solidFill>
                                 <a:srgbClr val="000000"/>
                               </a:solidFill>
@@ -5698,7 +5452,6 @@
                                 <w:lang w:val="en-US"/>
                               </w:rPr>
                             </w:pPr>
-                            <w:proofErr w:type="spellStart"/>
                             <w:r>
                               <w:rPr>
                                 <w:lang w:val="en-US"/>
@@ -5711,7 +5464,6 @@
                               </w:rPr>
                               <w:t>f</w:t>
                             </w:r>
-                            <w:proofErr w:type="spellEnd"/>
                             <w:r>
                               <w:rPr>
                                 <w:lang w:val="en-US"/>
@@ -5725,7 +5477,6 @@
                                 <w:lang w:val="en-US"/>
                               </w:rPr>
                             </w:pPr>
-                            <w:proofErr w:type="spellStart"/>
                             <w:r>
                               <w:rPr>
                                 <w:lang w:val="en-US"/>
@@ -5738,7 +5489,6 @@
                               </w:rPr>
                               <w:t>v</w:t>
                             </w:r>
-                            <w:proofErr w:type="spellEnd"/>
                             <w:r>
                               <w:rPr>
                                 <w:lang w:val="en-US"/>
@@ -5764,19 +5514,11 @@
                                 <w:lang w:val="en-US"/>
                               </w:rPr>
                             </w:pPr>
-                            <w:proofErr w:type="spellStart"/>
-                            <w:r>
-                              <w:rPr>
-                                <w:lang w:val="en-US"/>
-                              </w:rPr>
-                              <w:t>Maxcap</w:t>
-                            </w:r>
-                            <w:proofErr w:type="spellEnd"/>
-                            <w:r>
-                              <w:rPr>
-                                <w:lang w:val="en-US"/>
-                              </w:rPr>
-                              <w:t>= maximum capacity [Ml/d]</w:t>
+                            <w:r>
+                              <w:rPr>
+                                <w:lang w:val="en-US"/>
+                              </w:rPr>
+                              <w:t>Maxcap= maximum capacity [Ml/d]</w:t>
                             </w:r>
                           </w:p>
                           <w:p>
@@ -5840,7 +5582,6 @@
                           <w:lang w:val="en-US"/>
                         </w:rPr>
                       </w:pPr>
-                      <w:proofErr w:type="spellStart"/>
                       <w:r>
                         <w:rPr>
                           <w:lang w:val="en-US"/>
@@ -5853,7 +5594,6 @@
                         </w:rPr>
                         <w:t>f</w:t>
                       </w:r>
-                      <w:proofErr w:type="spellEnd"/>
                       <w:r>
                         <w:rPr>
                           <w:lang w:val="en-US"/>
@@ -5867,7 +5607,6 @@
                           <w:lang w:val="en-US"/>
                         </w:rPr>
                       </w:pPr>
-                      <w:proofErr w:type="spellStart"/>
                       <w:r>
                         <w:rPr>
                           <w:lang w:val="en-US"/>
@@ -5880,7 +5619,6 @@
                         </w:rPr>
                         <w:t>v</w:t>
                       </w:r>
-                      <w:proofErr w:type="spellEnd"/>
                       <w:r>
                         <w:rPr>
                           <w:lang w:val="en-US"/>
@@ -5906,19 +5644,11 @@
                           <w:lang w:val="en-US"/>
                         </w:rPr>
                       </w:pPr>
-                      <w:proofErr w:type="spellStart"/>
-                      <w:r>
-                        <w:rPr>
-                          <w:lang w:val="en-US"/>
-                        </w:rPr>
-                        <w:t>Maxcap</w:t>
-                      </w:r>
-                      <w:proofErr w:type="spellEnd"/>
-                      <w:r>
-                        <w:rPr>
-                          <w:lang w:val="en-US"/>
-                        </w:rPr>
-                        <w:t>= maximum capacity [Ml/d]</w:t>
+                      <w:r>
+                        <w:rPr>
+                          <w:lang w:val="en-US"/>
+                        </w:rPr>
+                        <w:t>Maxcap= maximum capacity [Ml/d]</w:t>
                       </w:r>
                     </w:p>
                     <w:p>
@@ -5978,14 +5708,14 @@
                         </a:ln>
                         <a:extLst>
                           <a:ext uri="{909E8E84-426E-40dd-AFC4-6F175D3DCCD1}">
-                            <a14:hiddenFill xmlns="" xmlns:mo="http://schemas.microsoft.com/office/mac/office/2008/main" xmlns:mv="urn:schemas-microsoft-com:mac:vml" xmlns:o="urn:schemas-microsoft-com:office:office" xmlns:v="urn:schemas-microsoft-com:vml" xmlns:w10="urn:schemas-microsoft-com:office:word" xmlns:w="http://schemas.openxmlformats.org/wordprocessingml/2006/main" xmlns:a14="http://schemas.microsoft.com/office/drawing/2010/main">
+                            <a14:hiddenFill xmlns:a14="http://schemas.microsoft.com/office/drawing/2010/main" xmlns:w="http://schemas.openxmlformats.org/wordprocessingml/2006/main" xmlns:w10="urn:schemas-microsoft-com:office:word" xmlns:v="urn:schemas-microsoft-com:vml" xmlns:o="urn:schemas-microsoft-com:office:office" xmlns:mv="urn:schemas-microsoft-com:mac:vml" xmlns:mo="http://schemas.microsoft.com/office/mac/office/2008/main" xmlns="">
                               <a:solidFill>
                                 <a:srgbClr val="FFFFFF"/>
                               </a:solidFill>
                             </a14:hiddenFill>
                           </a:ext>
                           <a:ext uri="{91240B29-F687-4f45-9708-019B960494DF}">
-                            <a14:hiddenLine xmlns="" xmlns:mo="http://schemas.microsoft.com/office/mac/office/2008/main" xmlns:mv="urn:schemas-microsoft-com:mac:vml" xmlns:o="urn:schemas-microsoft-com:office:office" xmlns:v="urn:schemas-microsoft-com:vml" xmlns:w10="urn:schemas-microsoft-com:office:word" xmlns:w="http://schemas.openxmlformats.org/wordprocessingml/2006/main" xmlns:a14="http://schemas.microsoft.com/office/drawing/2010/main" w="9525">
+                            <a14:hiddenLine xmlns:a14="http://schemas.microsoft.com/office/drawing/2010/main" xmlns:w="http://schemas.openxmlformats.org/wordprocessingml/2006/main" xmlns:w10="urn:schemas-microsoft-com:office:word" xmlns:v="urn:schemas-microsoft-com:vml" xmlns:o="urn:schemas-microsoft-com:office:office" xmlns:mv="urn:schemas-microsoft-com:mac:vml" xmlns:mo="http://schemas.microsoft.com/office/mac/office/2008/main" xmlns="" w="9525">
                               <a:solidFill>
                                 <a:srgbClr val="000000"/>
                               </a:solidFill>
@@ -6016,7 +5746,6 @@
                               </w:rPr>
                               <w:t xml:space="preserve">9000, </w:t>
                             </w:r>
-                            <w:proofErr w:type="spellStart"/>
                             <w:r>
                               <w:rPr>
                                 <w:lang w:val="en-US"/>
@@ -6029,7 +5758,6 @@
                               </w:rPr>
                               <w:t>f</w:t>
                             </w:r>
-                            <w:proofErr w:type="spellEnd"/>
                             <w:r>
                               <w:rPr>
                                 <w:lang w:val="en-US"/>
@@ -6042,7 +5770,6 @@
                               </w:rPr>
                               <w:t xml:space="preserve">10, </w:t>
                             </w:r>
-                            <w:proofErr w:type="spellStart"/>
                             <w:r>
                               <w:rPr>
                                 <w:lang w:val="en-US"/>
@@ -6055,7 +5782,6 @@
                               </w:rPr>
                               <w:t>v</w:t>
                             </w:r>
-                            <w:proofErr w:type="spellEnd"/>
                             <w:r>
                               <w:rPr>
                                 <w:lang w:val="en-US"/>
@@ -6116,7 +5842,6 @@
                         </w:rPr>
                         <w:t xml:space="preserve">9000, </w:t>
                       </w:r>
-                      <w:proofErr w:type="spellStart"/>
                       <w:r>
                         <w:rPr>
                           <w:lang w:val="en-US"/>
@@ -6129,7 +5854,6 @@
                         </w:rPr>
                         <w:t>f</w:t>
                       </w:r>
-                      <w:proofErr w:type="spellEnd"/>
                       <w:r>
                         <w:rPr>
                           <w:lang w:val="en-US"/>
@@ -6142,7 +5866,6 @@
                         </w:rPr>
                         <w:t xml:space="preserve">10, </w:t>
                       </w:r>
-                      <w:proofErr w:type="spellStart"/>
                       <w:r>
                         <w:rPr>
                           <w:lang w:val="en-US"/>
@@ -6155,7 +5878,6 @@
                         </w:rPr>
                         <w:t>v</w:t>
                       </w:r>
-                      <w:proofErr w:type="spellEnd"/>
                       <w:r>
                         <w:rPr>
                           <w:lang w:val="en-US"/>
@@ -6238,7 +5960,7 @@
                         </a:ln>
                         <a:extLst>
                           <a:ext uri="{909E8E84-426E-40dd-AFC4-6F175D3DCCD1}">
-                            <a14:hiddenFill xmlns="" xmlns:mo="http://schemas.microsoft.com/office/mac/office/2008/main" xmlns:mv="urn:schemas-microsoft-com:mac:vml" xmlns:o="urn:schemas-microsoft-com:office:office" xmlns:v="urn:schemas-microsoft-com:vml" xmlns:w10="urn:schemas-microsoft-com:office:word" xmlns:w="http://schemas.openxmlformats.org/wordprocessingml/2006/main" xmlns:a14="http://schemas.microsoft.com/office/drawing/2010/main">
+                            <a14:hiddenFill xmlns:a14="http://schemas.microsoft.com/office/drawing/2010/main" xmlns:w="http://schemas.openxmlformats.org/wordprocessingml/2006/main" xmlns:w10="urn:schemas-microsoft-com:office:word" xmlns:v="urn:schemas-microsoft-com:vml" xmlns:o="urn:schemas-microsoft-com:office:office" xmlns:mv="urn:schemas-microsoft-com:mac:vml" xmlns:mo="http://schemas.microsoft.com/office/mac/office/2008/main" xmlns="">
                               <a:noFill/>
                             </a14:hiddenFill>
                           </a:ext>
@@ -6259,7 +5981,7 @@
           </mc:Choice>
           <mc:Fallback>
             <w:pict>
-              <v:shape w14:anchorId="411D12B4" id="AutoShape 65" o:spid="_x0000_s1026" type="#_x0000_t32" style="position:absolute;margin-left:257.8pt;margin-top:13.65pt;width:1.2pt;height:13.45pt;flip:x y;z-index:251689984;visibility:visible;mso-wrap-style:square;mso-width-percent:0;mso-height-percent:0;mso-wrap-distance-left:9pt;mso-wrap-distance-top:0;mso-wrap-distance-right:9pt;mso-wrap-distance-bottom:0;mso-position-horizontal:absolute;mso-position-horizontal-relative:text;mso-position-vertical:absolute;mso-position-vertical-relative:text;mso-width-percent:0;mso-height-percent:0;mso-width-relative:page;mso-height-relative:page" o:gfxdata="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" strokecolor="#0070c0"/>
+              <v:shape w14:anchorId="3A836BCE" id="AutoShape 65" o:spid="_x0000_s1026" type="#_x0000_t32" style="position:absolute;margin-left:257.8pt;margin-top:13.65pt;width:1.2pt;height:13.45pt;flip:x y;z-index:251689984;visibility:visible;mso-wrap-style:square;mso-width-percent:0;mso-height-percent:0;mso-wrap-distance-left:9pt;mso-wrap-distance-top:0;mso-wrap-distance-right:9pt;mso-wrap-distance-bottom:0;mso-position-horizontal:absolute;mso-position-horizontal-relative:text;mso-position-vertical:absolute;mso-position-vertical-relative:text;mso-width-percent:0;mso-height-percent:0;mso-width-relative:page;mso-height-relative:page" o:gfxdata="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" strokecolor="#0070c0"/>
             </w:pict>
           </mc:Fallback>
         </mc:AlternateContent>
@@ -6312,7 +6034,7 @@
                         </a:ln>
                         <a:extLst>
                           <a:ext uri="{909E8E84-426E-40dd-AFC4-6F175D3DCCD1}">
-                            <a14:hiddenFill xmlns="" xmlns:mo="http://schemas.microsoft.com/office/mac/office/2008/main" xmlns:mv="urn:schemas-microsoft-com:mac:vml" xmlns:o="urn:schemas-microsoft-com:office:office" xmlns:v="urn:schemas-microsoft-com:vml" xmlns:w10="urn:schemas-microsoft-com:office:word" xmlns:w="http://schemas.openxmlformats.org/wordprocessingml/2006/main" xmlns:a14="http://schemas.microsoft.com/office/drawing/2010/main">
+                            <a14:hiddenFill xmlns:a14="http://schemas.microsoft.com/office/drawing/2010/main" xmlns:w="http://schemas.openxmlformats.org/wordprocessingml/2006/main" xmlns:w10="urn:schemas-microsoft-com:office:word" xmlns:v="urn:schemas-microsoft-com:vml" xmlns:o="urn:schemas-microsoft-com:office:office" xmlns:mv="urn:schemas-microsoft-com:mac:vml" xmlns:mo="http://schemas.microsoft.com/office/mac/office/2008/main" xmlns="">
                               <a:noFill/>
                             </a14:hiddenFill>
                           </a:ext>
@@ -6333,7 +6055,7 @@
           </mc:Choice>
           <mc:Fallback>
             <w:pict>
-              <v:shape w14:anchorId="75E29100" id="AutoShape 64" o:spid="_x0000_s1026" type="#_x0000_t32" style="position:absolute;margin-left:243.95pt;margin-top:26.7pt;width:15.05pt;height:1.6pt;z-index:251688960;visibility:visible;mso-wrap-style:square;mso-width-percent:0;mso-height-percent:0;mso-wrap-distance-left:9pt;mso-wrap-distance-top:0;mso-wrap-distance-right:9pt;mso-wrap-distance-bottom:0;mso-position-horizontal:absolute;mso-position-horizontal-relative:text;mso-position-vertical:absolute;mso-position-vertical-relative:text;mso-width-percent:0;mso-height-percent:0;mso-width-relative:page;mso-height-relative:page" o:gfxdata="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" strokecolor="#0070c0"/>
+              <v:shape w14:anchorId="35B3AFB9" id="AutoShape 64" o:spid="_x0000_s1026" type="#_x0000_t32" style="position:absolute;margin-left:243.95pt;margin-top:26.7pt;width:15.05pt;height:1.6pt;z-index:251688960;visibility:visible;mso-wrap-style:square;mso-width-percent:0;mso-height-percent:0;mso-wrap-distance-left:9pt;mso-wrap-distance-top:0;mso-wrap-distance-right:9pt;mso-wrap-distance-bottom:0;mso-position-horizontal:absolute;mso-position-horizontal-relative:text;mso-position-vertical:absolute;mso-position-vertical-relative:text;mso-width-percent:0;mso-height-percent:0;mso-width-relative:page;mso-height-relative:page" o:gfxdata="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" strokecolor="#0070c0"/>
             </w:pict>
           </mc:Fallback>
         </mc:AlternateContent>
@@ -6381,14 +6103,14 @@
                         </a:ln>
                         <a:extLst>
                           <a:ext uri="{909E8E84-426E-40dd-AFC4-6F175D3DCCD1}">
-                            <a14:hiddenFill xmlns="" xmlns:mo="http://schemas.microsoft.com/office/mac/office/2008/main" xmlns:mv="urn:schemas-microsoft-com:mac:vml" xmlns:o="urn:schemas-microsoft-com:office:office" xmlns:v="urn:schemas-microsoft-com:vml" xmlns:w10="urn:schemas-microsoft-com:office:word" xmlns:w="http://schemas.openxmlformats.org/wordprocessingml/2006/main" xmlns:a14="http://schemas.microsoft.com/office/drawing/2010/main">
+                            <a14:hiddenFill xmlns:a14="http://schemas.microsoft.com/office/drawing/2010/main" xmlns:w="http://schemas.openxmlformats.org/wordprocessingml/2006/main" xmlns:w10="urn:schemas-microsoft-com:office:word" xmlns:v="urn:schemas-microsoft-com:vml" xmlns:o="urn:schemas-microsoft-com:office:office" xmlns:mv="urn:schemas-microsoft-com:mac:vml" xmlns:mo="http://schemas.microsoft.com/office/mac/office/2008/main" xmlns="">
                               <a:solidFill>
                                 <a:srgbClr val="FFFFFF"/>
                               </a:solidFill>
                             </a14:hiddenFill>
                           </a:ext>
                           <a:ext uri="{91240B29-F687-4f45-9708-019B960494DF}">
-                            <a14:hiddenLine xmlns="" xmlns:mo="http://schemas.microsoft.com/office/mac/office/2008/main" xmlns:mv="urn:schemas-microsoft-com:mac:vml" xmlns:o="urn:schemas-microsoft-com:office:office" xmlns:v="urn:schemas-microsoft-com:vml" xmlns:w10="urn:schemas-microsoft-com:office:word" xmlns:w="http://schemas.openxmlformats.org/wordprocessingml/2006/main" xmlns:a14="http://schemas.microsoft.com/office/drawing/2010/main" w="9525">
+                            <a14:hiddenLine xmlns:a14="http://schemas.microsoft.com/office/drawing/2010/main" xmlns:w="http://schemas.openxmlformats.org/wordprocessingml/2006/main" xmlns:w10="urn:schemas-microsoft-com:office:word" xmlns:v="urn:schemas-microsoft-com:vml" xmlns:o="urn:schemas-microsoft-com:office:office" xmlns:mv="urn:schemas-microsoft-com:mac:vml" xmlns:mo="http://schemas.microsoft.com/office/mac/office/2008/main" xmlns="" w="9525">
                               <a:solidFill>
                                 <a:srgbClr val="000000"/>
                               </a:solidFill>
@@ -6407,14 +6129,12 @@
                                 <w:lang w:val="en-US"/>
                               </w:rPr>
                             </w:pPr>
-                            <w:proofErr w:type="spellStart"/>
                             <w:r>
                               <w:rPr>
                                 <w:lang w:val="en-US"/>
                               </w:rPr>
                               <w:t>Maxcap</w:t>
                             </w:r>
-                            <w:proofErr w:type="spellEnd"/>
                             <w:r>
                               <w:rPr>
                                 <w:lang w:val="en-US"/>
@@ -6463,14 +6183,12 @@
                           <w:lang w:val="en-US"/>
                         </w:rPr>
                       </w:pPr>
-                      <w:proofErr w:type="spellStart"/>
                       <w:r>
                         <w:rPr>
                           <w:lang w:val="en-US"/>
                         </w:rPr>
                         <w:t>Maxcap</w:t>
                       </w:r>
-                      <w:proofErr w:type="spellEnd"/>
                       <w:r>
                         <w:rPr>
                           <w:lang w:val="en-US"/>
@@ -6541,14 +6259,14 @@
                         </a:ln>
                         <a:extLst>
                           <a:ext uri="{909E8E84-426E-40dd-AFC4-6F175D3DCCD1}">
-                            <a14:hiddenFill xmlns="" xmlns:mo="http://schemas.microsoft.com/office/mac/office/2008/main" xmlns:mv="urn:schemas-microsoft-com:mac:vml" xmlns:o="urn:schemas-microsoft-com:office:office" xmlns:v="urn:schemas-microsoft-com:vml" xmlns:w10="urn:schemas-microsoft-com:office:word" xmlns:w="http://schemas.openxmlformats.org/wordprocessingml/2006/main" xmlns:a14="http://schemas.microsoft.com/office/drawing/2010/main">
+                            <a14:hiddenFill xmlns:a14="http://schemas.microsoft.com/office/drawing/2010/main" xmlns:w="http://schemas.openxmlformats.org/wordprocessingml/2006/main" xmlns:w10="urn:schemas-microsoft-com:office:word" xmlns:v="urn:schemas-microsoft-com:vml" xmlns:o="urn:schemas-microsoft-com:office:office" xmlns:mv="urn:schemas-microsoft-com:mac:vml" xmlns:mo="http://schemas.microsoft.com/office/mac/office/2008/main" xmlns="">
                               <a:solidFill>
                                 <a:srgbClr val="FFFFFF"/>
                               </a:solidFill>
                             </a14:hiddenFill>
                           </a:ext>
                           <a:ext uri="{91240B29-F687-4f45-9708-019B960494DF}">
-                            <a14:hiddenLine xmlns="" xmlns:mo="http://schemas.microsoft.com/office/mac/office/2008/main" xmlns:mv="urn:schemas-microsoft-com:mac:vml" xmlns:o="urn:schemas-microsoft-com:office:office" xmlns:v="urn:schemas-microsoft-com:vml" xmlns:w10="urn:schemas-microsoft-com:office:word" xmlns:w="http://schemas.openxmlformats.org/wordprocessingml/2006/main" xmlns:a14="http://schemas.microsoft.com/office/drawing/2010/main" w="9525">
+                            <a14:hiddenLine xmlns:a14="http://schemas.microsoft.com/office/drawing/2010/main" xmlns:w="http://schemas.openxmlformats.org/wordprocessingml/2006/main" xmlns:w10="urn:schemas-microsoft-com:office:word" xmlns:v="urn:schemas-microsoft-com:vml" xmlns:o="urn:schemas-microsoft-com:office:office" xmlns:mv="urn:schemas-microsoft-com:mac:vml" xmlns:mo="http://schemas.microsoft.com/office/mac/office/2008/main" xmlns="" w="9525">
                               <a:solidFill>
                                 <a:srgbClr val="000000"/>
                               </a:solidFill>
@@ -6567,14 +6285,12 @@
                                 <w:lang w:val="en-US"/>
                               </w:rPr>
                             </w:pPr>
-                            <w:proofErr w:type="spellStart"/>
                             <w:r>
                               <w:rPr>
                                 <w:lang w:val="en-US"/>
                               </w:rPr>
                               <w:t>Maxcap</w:t>
                             </w:r>
-                            <w:proofErr w:type="spellEnd"/>
                             <w:r>
                               <w:rPr>
                                 <w:lang w:val="en-US"/>
@@ -6623,14 +6339,12 @@
                           <w:lang w:val="en-US"/>
                         </w:rPr>
                       </w:pPr>
-                      <w:proofErr w:type="spellStart"/>
                       <w:r>
                         <w:rPr>
                           <w:lang w:val="en-US"/>
                         </w:rPr>
                         <w:t>Maxcap</w:t>
                       </w:r>
-                      <w:proofErr w:type="spellEnd"/>
                       <w:r>
                         <w:rPr>
                           <w:lang w:val="en-US"/>
@@ -6725,14 +6439,14 @@
                         </a:ln>
                         <a:extLst>
                           <a:ext uri="{909E8E84-426E-40dd-AFC4-6F175D3DCCD1}">
-                            <a14:hiddenFill xmlns="" xmlns:mo="http://schemas.microsoft.com/office/mac/office/2008/main" xmlns:mv="urn:schemas-microsoft-com:mac:vml" xmlns:o="urn:schemas-microsoft-com:office:office" xmlns:v="urn:schemas-microsoft-com:vml" xmlns:w10="urn:schemas-microsoft-com:office:word" xmlns:w="http://schemas.openxmlformats.org/wordprocessingml/2006/main" xmlns:a14="http://schemas.microsoft.com/office/drawing/2010/main">
+                            <a14:hiddenFill xmlns:a14="http://schemas.microsoft.com/office/drawing/2010/main" xmlns:w="http://schemas.openxmlformats.org/wordprocessingml/2006/main" xmlns:w10="urn:schemas-microsoft-com:office:word" xmlns:v="urn:schemas-microsoft-com:vml" xmlns:o="urn:schemas-microsoft-com:office:office" xmlns:mv="urn:schemas-microsoft-com:mac:vml" xmlns:mo="http://schemas.microsoft.com/office/mac/office/2008/main" xmlns="">
                               <a:solidFill>
                                 <a:srgbClr val="FFFFFF"/>
                               </a:solidFill>
                             </a14:hiddenFill>
                           </a:ext>
                           <a:ext uri="{91240B29-F687-4f45-9708-019B960494DF}">
-                            <a14:hiddenLine xmlns="" xmlns:mo="http://schemas.microsoft.com/office/mac/office/2008/main" xmlns:mv="urn:schemas-microsoft-com:mac:vml" xmlns:o="urn:schemas-microsoft-com:office:office" xmlns:v="urn:schemas-microsoft-com:vml" xmlns:w10="urn:schemas-microsoft-com:office:word" xmlns:w="http://schemas.openxmlformats.org/wordprocessingml/2006/main" xmlns:a14="http://schemas.microsoft.com/office/drawing/2010/main" w="9525">
+                            <a14:hiddenLine xmlns:a14="http://schemas.microsoft.com/office/drawing/2010/main" xmlns:w="http://schemas.openxmlformats.org/wordprocessingml/2006/main" xmlns:w10="urn:schemas-microsoft-com:office:word" xmlns:v="urn:schemas-microsoft-com:vml" xmlns:o="urn:schemas-microsoft-com:office:office" xmlns:mv="urn:schemas-microsoft-com:mac:vml" xmlns:mo="http://schemas.microsoft.com/office/mac/office/2008/main" xmlns="" w="9525">
                               <a:solidFill>
                                 <a:srgbClr val="000000"/>
                               </a:solidFill>
@@ -6751,19 +6465,11 @@
                                 <w:lang w:val="en-US"/>
                               </w:rPr>
                             </w:pPr>
-                            <w:proofErr w:type="spellStart"/>
-                            <w:r>
-                              <w:rPr>
-                                <w:lang w:val="en-US"/>
-                              </w:rPr>
-                              <w:t>Dmax</w:t>
-                            </w:r>
-                            <w:proofErr w:type="spellEnd"/>
-                            <w:r>
-                              <w:rPr>
-                                <w:lang w:val="en-US"/>
-                              </w:rPr>
-                              <w:t>=Max demand required over a planning period of 25 years [Ml/d].</w:t>
+                            <w:r>
+                              <w:rPr>
+                                <w:lang w:val="en-US"/>
+                              </w:rPr>
+                              <w:t>Dmax=Max demand required over a planning period of 25 years [Ml/d].</w:t>
                             </w:r>
                           </w:p>
                           <w:p>
@@ -6801,19 +6507,11 @@
                           <w:lang w:val="en-US"/>
                         </w:rPr>
                       </w:pPr>
-                      <w:proofErr w:type="spellStart"/>
-                      <w:r>
-                        <w:rPr>
-                          <w:lang w:val="en-US"/>
-                        </w:rPr>
-                        <w:t>Dmax</w:t>
-                      </w:r>
-                      <w:proofErr w:type="spellEnd"/>
-                      <w:r>
-                        <w:rPr>
-                          <w:lang w:val="en-US"/>
-                        </w:rPr>
-                        <w:t>=Max demand required over a planning period of 25 years [Ml/d].</w:t>
+                      <w:r>
+                        <w:rPr>
+                          <w:lang w:val="en-US"/>
+                        </w:rPr>
+                        <w:t>Dmax=Max demand required over a planning period of 25 years [Ml/d].</w:t>
                       </w:r>
                     </w:p>
                     <w:p>
@@ -6886,14 +6584,14 @@
                         </a:ln>
                         <a:extLst>
                           <a:ext uri="{909E8E84-426E-40dd-AFC4-6F175D3DCCD1}">
-                            <a14:hiddenFill xmlns="" xmlns:mo="http://schemas.microsoft.com/office/mac/office/2008/main" xmlns:mv="urn:schemas-microsoft-com:mac:vml" xmlns:o="urn:schemas-microsoft-com:office:office" xmlns:v="urn:schemas-microsoft-com:vml" xmlns:w10="urn:schemas-microsoft-com:office:word" xmlns:w="http://schemas.openxmlformats.org/wordprocessingml/2006/main" xmlns:a14="http://schemas.microsoft.com/office/drawing/2010/main">
+                            <a14:hiddenFill xmlns:a14="http://schemas.microsoft.com/office/drawing/2010/main" xmlns:w="http://schemas.openxmlformats.org/wordprocessingml/2006/main" xmlns:w10="urn:schemas-microsoft-com:office:word" xmlns:v="urn:schemas-microsoft-com:vml" xmlns:o="urn:schemas-microsoft-com:office:office" xmlns:mv="urn:schemas-microsoft-com:mac:vml" xmlns:mo="http://schemas.microsoft.com/office/mac/office/2008/main" xmlns="">
                               <a:solidFill>
                                 <a:srgbClr val="FFFFFF"/>
                               </a:solidFill>
                             </a14:hiddenFill>
                           </a:ext>
                           <a:ext uri="{91240B29-F687-4f45-9708-019B960494DF}">
-                            <a14:hiddenLine xmlns="" xmlns:mo="http://schemas.microsoft.com/office/mac/office/2008/main" xmlns:mv="urn:schemas-microsoft-com:mac:vml" xmlns:o="urn:schemas-microsoft-com:office:office" xmlns:v="urn:schemas-microsoft-com:vml" xmlns:w10="urn:schemas-microsoft-com:office:word" xmlns:w="http://schemas.openxmlformats.org/wordprocessingml/2006/main" xmlns:a14="http://schemas.microsoft.com/office/drawing/2010/main" w="9525">
+                            <a14:hiddenLine xmlns:a14="http://schemas.microsoft.com/office/drawing/2010/main" xmlns:w="http://schemas.openxmlformats.org/wordprocessingml/2006/main" xmlns:w10="urn:schemas-microsoft-com:office:word" xmlns:v="urn:schemas-microsoft-com:vml" xmlns:o="urn:schemas-microsoft-com:office:office" xmlns:mv="urn:schemas-microsoft-com:mac:vml" xmlns:mo="http://schemas.microsoft.com/office/mac/office/2008/main" xmlns="" w="9525">
                               <a:solidFill>
                                 <a:srgbClr val="000000"/>
                               </a:solidFill>
@@ -6912,14 +6610,12 @@
                                 <w:lang w:val="en-US"/>
                               </w:rPr>
                             </w:pPr>
-                            <w:proofErr w:type="spellStart"/>
                             <w:r>
                               <w:rPr>
                                 <w:lang w:val="en-US"/>
                               </w:rPr>
                               <w:t>Maxcap</w:t>
                             </w:r>
-                            <w:proofErr w:type="spellEnd"/>
                             <w:r>
                               <w:rPr>
                                 <w:lang w:val="en-US"/>
@@ -6968,14 +6664,12 @@
                           <w:lang w:val="en-US"/>
                         </w:rPr>
                       </w:pPr>
-                      <w:proofErr w:type="spellStart"/>
                       <w:r>
                         <w:rPr>
                           <w:lang w:val="en-US"/>
                         </w:rPr>
                         <w:t>Maxcap</w:t>
                       </w:r>
-                      <w:proofErr w:type="spellEnd"/>
                       <w:r>
                         <w:rPr>
                           <w:lang w:val="en-US"/>
@@ -7046,14 +6740,14 @@
                         </a:ln>
                         <a:extLst>
                           <a:ext uri="{909E8E84-426E-40dd-AFC4-6F175D3DCCD1}">
-                            <a14:hiddenFill xmlns="" xmlns:mo="http://schemas.microsoft.com/office/mac/office/2008/main" xmlns:mv="urn:schemas-microsoft-com:mac:vml" xmlns:o="urn:schemas-microsoft-com:office:office" xmlns:v="urn:schemas-microsoft-com:vml" xmlns:w10="urn:schemas-microsoft-com:office:word" xmlns:w="http://schemas.openxmlformats.org/wordprocessingml/2006/main" xmlns:a14="http://schemas.microsoft.com/office/drawing/2010/main">
+                            <a14:hiddenFill xmlns:a14="http://schemas.microsoft.com/office/drawing/2010/main" xmlns:w="http://schemas.openxmlformats.org/wordprocessingml/2006/main" xmlns:w10="urn:schemas-microsoft-com:office:word" xmlns:v="urn:schemas-microsoft-com:vml" xmlns:o="urn:schemas-microsoft-com:office:office" xmlns:mv="urn:schemas-microsoft-com:mac:vml" xmlns:mo="http://schemas.microsoft.com/office/mac/office/2008/main" xmlns="">
                               <a:solidFill>
                                 <a:srgbClr val="FFFFFF"/>
                               </a:solidFill>
                             </a14:hiddenFill>
                           </a:ext>
                           <a:ext uri="{91240B29-F687-4f45-9708-019B960494DF}">
-                            <a14:hiddenLine xmlns="" xmlns:mo="http://schemas.microsoft.com/office/mac/office/2008/main" xmlns:mv="urn:schemas-microsoft-com:mac:vml" xmlns:o="urn:schemas-microsoft-com:office:office" xmlns:v="urn:schemas-microsoft-com:vml" xmlns:w10="urn:schemas-microsoft-com:office:word" xmlns:w="http://schemas.openxmlformats.org/wordprocessingml/2006/main" xmlns:a14="http://schemas.microsoft.com/office/drawing/2010/main" w="9525">
+                            <a14:hiddenLine xmlns:a14="http://schemas.microsoft.com/office/drawing/2010/main" xmlns:w="http://schemas.openxmlformats.org/wordprocessingml/2006/main" xmlns:w10="urn:schemas-microsoft-com:office:word" xmlns:v="urn:schemas-microsoft-com:vml" xmlns:o="urn:schemas-microsoft-com:office:office" xmlns:mv="urn:schemas-microsoft-com:mac:vml" xmlns:mo="http://schemas.microsoft.com/office/mac/office/2008/main" xmlns="" w="9525">
                               <a:solidFill>
                                 <a:srgbClr val="000000"/>
                               </a:solidFill>
@@ -7084,7 +6778,6 @@
                               </w:rPr>
                               <w:t xml:space="preserve">21000, </w:t>
                             </w:r>
-                            <w:proofErr w:type="spellStart"/>
                             <w:r>
                               <w:rPr>
                                 <w:lang w:val="en-US"/>
@@ -7097,7 +6790,6 @@
                               </w:rPr>
                               <w:t>f</w:t>
                             </w:r>
-                            <w:proofErr w:type="spellEnd"/>
                             <w:r>
                               <w:rPr>
                                 <w:lang w:val="en-US"/>
@@ -7110,7 +6802,6 @@
                               </w:rPr>
                               <w:t xml:space="preserve">250, </w:t>
                             </w:r>
-                            <w:proofErr w:type="spellStart"/>
                             <w:r>
                               <w:rPr>
                                 <w:lang w:val="en-US"/>
@@ -7123,7 +6814,6 @@
                               </w:rPr>
                               <w:t>v</w:t>
                             </w:r>
-                            <w:proofErr w:type="spellEnd"/>
                             <w:r>
                               <w:rPr>
                                 <w:lang w:val="en-US"/>
@@ -7184,7 +6874,6 @@
                         </w:rPr>
                         <w:t xml:space="preserve">21000, </w:t>
                       </w:r>
-                      <w:proofErr w:type="spellStart"/>
                       <w:r>
                         <w:rPr>
                           <w:lang w:val="en-US"/>
@@ -7197,7 +6886,6 @@
                         </w:rPr>
                         <w:t>f</w:t>
                       </w:r>
-                      <w:proofErr w:type="spellEnd"/>
                       <w:r>
                         <w:rPr>
                           <w:lang w:val="en-US"/>
@@ -7210,7 +6898,6 @@
                         </w:rPr>
                         <w:t xml:space="preserve">250, </w:t>
                       </w:r>
-                      <w:proofErr w:type="spellStart"/>
                       <w:r>
                         <w:rPr>
                           <w:lang w:val="en-US"/>
@@ -7223,7 +6910,6 @@
                         </w:rPr>
                         <w:t>v</w:t>
                       </w:r>
-                      <w:proofErr w:type="spellEnd"/>
                       <w:r>
                         <w:rPr>
                           <w:lang w:val="en-US"/>
@@ -7294,14 +6980,14 @@
                         </a:ln>
                         <a:extLst>
                           <a:ext uri="{909E8E84-426E-40dd-AFC4-6F175D3DCCD1}">
-                            <a14:hiddenFill xmlns="" xmlns:mo="http://schemas.microsoft.com/office/mac/office/2008/main" xmlns:mv="urn:schemas-microsoft-com:mac:vml" xmlns:o="urn:schemas-microsoft-com:office:office" xmlns:v="urn:schemas-microsoft-com:vml" xmlns:w10="urn:schemas-microsoft-com:office:word" xmlns:w="http://schemas.openxmlformats.org/wordprocessingml/2006/main" xmlns:a14="http://schemas.microsoft.com/office/drawing/2010/main">
+                            <a14:hiddenFill xmlns:a14="http://schemas.microsoft.com/office/drawing/2010/main" xmlns:w="http://schemas.openxmlformats.org/wordprocessingml/2006/main" xmlns:w10="urn:schemas-microsoft-com:office:word" xmlns:v="urn:schemas-microsoft-com:vml" xmlns:o="urn:schemas-microsoft-com:office:office" xmlns:mv="urn:schemas-microsoft-com:mac:vml" xmlns:mo="http://schemas.microsoft.com/office/mac/office/2008/main" xmlns="">
                               <a:solidFill>
                                 <a:srgbClr val="FFFFFF"/>
                               </a:solidFill>
                             </a14:hiddenFill>
                           </a:ext>
                           <a:ext uri="{91240B29-F687-4f45-9708-019B960494DF}">
-                            <a14:hiddenLine xmlns="" xmlns:mo="http://schemas.microsoft.com/office/mac/office/2008/main" xmlns:mv="urn:schemas-microsoft-com:mac:vml" xmlns:o="urn:schemas-microsoft-com:office:office" xmlns:v="urn:schemas-microsoft-com:vml" xmlns:w10="urn:schemas-microsoft-com:office:word" xmlns:w="http://schemas.openxmlformats.org/wordprocessingml/2006/main" xmlns:a14="http://schemas.microsoft.com/office/drawing/2010/main" w="9525">
+                            <a14:hiddenLine xmlns:a14="http://schemas.microsoft.com/office/drawing/2010/main" xmlns:w="http://schemas.openxmlformats.org/wordprocessingml/2006/main" xmlns:w10="urn:schemas-microsoft-com:office:word" xmlns:v="urn:schemas-microsoft-com:vml" xmlns:o="urn:schemas-microsoft-com:office:office" xmlns:mv="urn:schemas-microsoft-com:mac:vml" xmlns:mo="http://schemas.microsoft.com/office/mac/office/2008/main" xmlns="" w="9525">
                               <a:solidFill>
                                 <a:srgbClr val="000000"/>
                               </a:solidFill>
@@ -7320,19 +7006,11 @@
                                 <w:lang w:val="en-US"/>
                               </w:rPr>
                             </w:pPr>
-                            <w:proofErr w:type="spellStart"/>
-                            <w:r>
-                              <w:rPr>
-                                <w:lang w:val="en-US"/>
-                              </w:rPr>
-                              <w:t>Dmax</w:t>
-                            </w:r>
-                            <w:proofErr w:type="spellEnd"/>
-                            <w:r>
-                              <w:rPr>
-                                <w:lang w:val="en-US"/>
-                              </w:rPr>
-                              <w:t>=70 [Ml/d]</w:t>
+                            <w:r>
+                              <w:rPr>
+                                <w:lang w:val="en-US"/>
+                              </w:rPr>
+                              <w:t>Dmax=70 [Ml/d]</w:t>
                             </w:r>
                           </w:p>
                           <w:p>
@@ -7370,19 +7048,11 @@
                           <w:lang w:val="en-US"/>
                         </w:rPr>
                       </w:pPr>
-                      <w:proofErr w:type="spellStart"/>
-                      <w:r>
-                        <w:rPr>
-                          <w:lang w:val="en-US"/>
-                        </w:rPr>
-                        <w:t>Dmax</w:t>
-                      </w:r>
-                      <w:proofErr w:type="spellEnd"/>
-                      <w:r>
-                        <w:rPr>
-                          <w:lang w:val="en-US"/>
-                        </w:rPr>
-                        <w:t>=70 [Ml/d]</w:t>
+                      <w:r>
+                        <w:rPr>
+                          <w:lang w:val="en-US"/>
+                        </w:rPr>
+                        <w:t>Dmax=70 [Ml/d]</w:t>
                       </w:r>
                     </w:p>
                     <w:p>
@@ -7509,14 +7179,14 @@
                         </a:ln>
                         <a:extLst>
                           <a:ext uri="{909E8E84-426E-40dd-AFC4-6F175D3DCCD1}">
-                            <a14:hiddenFill xmlns="" xmlns:mo="http://schemas.microsoft.com/office/mac/office/2008/main" xmlns:mv="urn:schemas-microsoft-com:mac:vml" xmlns:o="urn:schemas-microsoft-com:office:office" xmlns:v="urn:schemas-microsoft-com:vml" xmlns:w10="urn:schemas-microsoft-com:office:word" xmlns:w="http://schemas.openxmlformats.org/wordprocessingml/2006/main" xmlns:a14="http://schemas.microsoft.com/office/drawing/2010/main">
+                            <a14:hiddenFill xmlns:a14="http://schemas.microsoft.com/office/drawing/2010/main" xmlns:w="http://schemas.openxmlformats.org/wordprocessingml/2006/main" xmlns:w10="urn:schemas-microsoft-com:office:word" xmlns:v="urn:schemas-microsoft-com:vml" xmlns:o="urn:schemas-microsoft-com:office:office" xmlns:mv="urn:schemas-microsoft-com:mac:vml" xmlns:mo="http://schemas.microsoft.com/office/mac/office/2008/main" xmlns="">
                               <a:solidFill>
                                 <a:srgbClr val="FFFFFF"/>
                               </a:solidFill>
                             </a14:hiddenFill>
                           </a:ext>
                           <a:ext uri="{91240B29-F687-4f45-9708-019B960494DF}">
-                            <a14:hiddenLine xmlns="" xmlns:mo="http://schemas.microsoft.com/office/mac/office/2008/main" xmlns:mv="urn:schemas-microsoft-com:mac:vml" xmlns:o="urn:schemas-microsoft-com:office:office" xmlns:v="urn:schemas-microsoft-com:vml" xmlns:w10="urn:schemas-microsoft-com:office:word" xmlns:w="http://schemas.openxmlformats.org/wordprocessingml/2006/main" xmlns:a14="http://schemas.microsoft.com/office/drawing/2010/main" w="9525">
+                            <a14:hiddenLine xmlns:a14="http://schemas.microsoft.com/office/drawing/2010/main" xmlns:w="http://schemas.openxmlformats.org/wordprocessingml/2006/main" xmlns:w10="urn:schemas-microsoft-com:office:word" xmlns:v="urn:schemas-microsoft-com:vml" xmlns:o="urn:schemas-microsoft-com:office:office" xmlns:mv="urn:schemas-microsoft-com:mac:vml" xmlns:mo="http://schemas.microsoft.com/office/mac/office/2008/main" xmlns="" w="9525">
                               <a:solidFill>
                                 <a:srgbClr val="000000"/>
                               </a:solidFill>
@@ -7535,14 +7205,12 @@
                                 <w:lang w:val="en-US"/>
                               </w:rPr>
                             </w:pPr>
-                            <w:proofErr w:type="spellStart"/>
                             <w:r>
                               <w:rPr>
                                 <w:lang w:val="en-US"/>
                               </w:rPr>
                               <w:t>Maxcap</w:t>
                             </w:r>
-                            <w:proofErr w:type="spellEnd"/>
                             <w:r>
                               <w:rPr>
                                 <w:lang w:val="en-US"/>
@@ -7591,14 +7259,12 @@
                           <w:lang w:val="en-US"/>
                         </w:rPr>
                       </w:pPr>
-                      <w:proofErr w:type="spellStart"/>
                       <w:r>
                         <w:rPr>
                           <w:lang w:val="en-US"/>
                         </w:rPr>
                         <w:t>Maxcap</w:t>
                       </w:r>
-                      <w:proofErr w:type="spellEnd"/>
                       <w:r>
                         <w:rPr>
                           <w:lang w:val="en-US"/>
@@ -7669,14 +7335,14 @@
                         </a:ln>
                         <a:extLst>
                           <a:ext uri="{909E8E84-426E-40dd-AFC4-6F175D3DCCD1}">
-                            <a14:hiddenFill xmlns="" xmlns:mo="http://schemas.microsoft.com/office/mac/office/2008/main" xmlns:mv="urn:schemas-microsoft-com:mac:vml" xmlns:o="urn:schemas-microsoft-com:office:office" xmlns:v="urn:schemas-microsoft-com:vml" xmlns:w10="urn:schemas-microsoft-com:office:word" xmlns:w="http://schemas.openxmlformats.org/wordprocessingml/2006/main" xmlns:a14="http://schemas.microsoft.com/office/drawing/2010/main">
+                            <a14:hiddenFill xmlns:a14="http://schemas.microsoft.com/office/drawing/2010/main" xmlns:w="http://schemas.openxmlformats.org/wordprocessingml/2006/main" xmlns:w10="urn:schemas-microsoft-com:office:word" xmlns:v="urn:schemas-microsoft-com:vml" xmlns:o="urn:schemas-microsoft-com:office:office" xmlns:mv="urn:schemas-microsoft-com:mac:vml" xmlns:mo="http://schemas.microsoft.com/office/mac/office/2008/main" xmlns="">
                               <a:solidFill>
                                 <a:srgbClr val="FFFFFF"/>
                               </a:solidFill>
                             </a14:hiddenFill>
                           </a:ext>
                           <a:ext uri="{91240B29-F687-4f45-9708-019B960494DF}">
-                            <a14:hiddenLine xmlns="" xmlns:mo="http://schemas.microsoft.com/office/mac/office/2008/main" xmlns:mv="urn:schemas-microsoft-com:mac:vml" xmlns:o="urn:schemas-microsoft-com:office:office" xmlns:v="urn:schemas-microsoft-com:vml" xmlns:w10="urn:schemas-microsoft-com:office:word" xmlns:w="http://schemas.openxmlformats.org/wordprocessingml/2006/main" xmlns:a14="http://schemas.microsoft.com/office/drawing/2010/main" w="9525">
+                            <a14:hiddenLine xmlns:a14="http://schemas.microsoft.com/office/drawing/2010/main" xmlns:w="http://schemas.openxmlformats.org/wordprocessingml/2006/main" xmlns:w10="urn:schemas-microsoft-com:office:word" xmlns:v="urn:schemas-microsoft-com:vml" xmlns:o="urn:schemas-microsoft-com:office:office" xmlns:mv="urn:schemas-microsoft-com:mac:vml" xmlns:mo="http://schemas.microsoft.com/office/mac/office/2008/main" xmlns="" w="9525">
                               <a:solidFill>
                                 <a:srgbClr val="000000"/>
                               </a:solidFill>
@@ -7707,7 +7373,6 @@
                               </w:rPr>
                               <w:t xml:space="preserve">9500, </w:t>
                             </w:r>
-                            <w:proofErr w:type="spellStart"/>
                             <w:r>
                               <w:rPr>
                                 <w:lang w:val="en-US"/>
@@ -7720,7 +7385,6 @@
                               </w:rPr>
                               <w:t>f</w:t>
                             </w:r>
-                            <w:proofErr w:type="spellEnd"/>
                             <w:r>
                               <w:rPr>
                                 <w:lang w:val="en-US"/>
@@ -7733,7 +7397,6 @@
                               </w:rPr>
                               <w:t xml:space="preserve">630, </w:t>
                             </w:r>
-                            <w:proofErr w:type="spellStart"/>
                             <w:r>
                               <w:rPr>
                                 <w:lang w:val="en-US"/>
@@ -7746,7 +7409,6 @@
                               </w:rPr>
                               <w:t>v</w:t>
                             </w:r>
-                            <w:proofErr w:type="spellEnd"/>
                             <w:r>
                               <w:rPr>
                                 <w:lang w:val="en-US"/>
@@ -7807,7 +7469,6 @@
                         </w:rPr>
                         <w:t xml:space="preserve">9500, </w:t>
                       </w:r>
-                      <w:proofErr w:type="spellStart"/>
                       <w:r>
                         <w:rPr>
                           <w:lang w:val="en-US"/>
@@ -7820,7 +7481,6 @@
                         </w:rPr>
                         <w:t>f</w:t>
                       </w:r>
-                      <w:proofErr w:type="spellEnd"/>
                       <w:r>
                         <w:rPr>
                           <w:lang w:val="en-US"/>
@@ -7833,7 +7493,6 @@
                         </w:rPr>
                         <w:t xml:space="preserve">630, </w:t>
                       </w:r>
-                      <w:proofErr w:type="spellStart"/>
                       <w:r>
                         <w:rPr>
                           <w:lang w:val="en-US"/>
@@ -7846,7 +7505,6 @@
                         </w:rPr>
                         <w:t>v</w:t>
                       </w:r>
-                      <w:proofErr w:type="spellEnd"/>
                       <w:r>
                         <w:rPr>
                           <w:lang w:val="en-US"/>
@@ -7938,14 +7596,14 @@
                         </a:ln>
                         <a:extLst>
                           <a:ext uri="{909E8E84-426E-40dd-AFC4-6F175D3DCCD1}">
-                            <a14:hiddenFill xmlns="" xmlns:mo="http://schemas.microsoft.com/office/mac/office/2008/main" xmlns:mv="urn:schemas-microsoft-com:mac:vml" xmlns:o="urn:schemas-microsoft-com:office:office" xmlns:v="urn:schemas-microsoft-com:vml" xmlns:w10="urn:schemas-microsoft-com:office:word" xmlns:w="http://schemas.openxmlformats.org/wordprocessingml/2006/main" xmlns:a14="http://schemas.microsoft.com/office/drawing/2010/main">
+                            <a14:hiddenFill xmlns:a14="http://schemas.microsoft.com/office/drawing/2010/main" xmlns:w="http://schemas.openxmlformats.org/wordprocessingml/2006/main" xmlns:w10="urn:schemas-microsoft-com:office:word" xmlns:v="urn:schemas-microsoft-com:vml" xmlns:o="urn:schemas-microsoft-com:office:office" xmlns:mv="urn:schemas-microsoft-com:mac:vml" xmlns:mo="http://schemas.microsoft.com/office/mac/office/2008/main" xmlns="">
                               <a:solidFill>
                                 <a:srgbClr val="FFFFFF"/>
                               </a:solidFill>
                             </a14:hiddenFill>
                           </a:ext>
                           <a:ext uri="{91240B29-F687-4f45-9708-019B960494DF}">
-                            <a14:hiddenLine xmlns="" xmlns:mo="http://schemas.microsoft.com/office/mac/office/2008/main" xmlns:mv="urn:schemas-microsoft-com:mac:vml" xmlns:o="urn:schemas-microsoft-com:office:office" xmlns:v="urn:schemas-microsoft-com:vml" xmlns:w10="urn:schemas-microsoft-com:office:word" xmlns:w="http://schemas.openxmlformats.org/wordprocessingml/2006/main" xmlns:a14="http://schemas.microsoft.com/office/drawing/2010/main" w="9525">
+                            <a14:hiddenLine xmlns:a14="http://schemas.microsoft.com/office/drawing/2010/main" xmlns:w="http://schemas.openxmlformats.org/wordprocessingml/2006/main" xmlns:w10="urn:schemas-microsoft-com:office:word" xmlns:v="urn:schemas-microsoft-com:vml" xmlns:o="urn:schemas-microsoft-com:office:office" xmlns:mv="urn:schemas-microsoft-com:mac:vml" xmlns:mo="http://schemas.microsoft.com/office/mac/office/2008/main" xmlns="" w="9525">
                               <a:solidFill>
                                 <a:srgbClr val="000000"/>
                               </a:solidFill>
@@ -7976,7 +7634,6 @@
                               </w:rPr>
                               <w:t xml:space="preserve">0, </w:t>
                             </w:r>
-                            <w:proofErr w:type="spellStart"/>
                             <w:r>
                               <w:rPr>
                                 <w:lang w:val="en-US"/>
@@ -7989,7 +7646,6 @@
                               </w:rPr>
                               <w:t>f</w:t>
                             </w:r>
-                            <w:proofErr w:type="spellEnd"/>
                             <w:r>
                               <w:rPr>
                                 <w:lang w:val="en-US"/>
@@ -8002,7 +7658,6 @@
                               </w:rPr>
                               <w:t xml:space="preserve">0.11, </w:t>
                             </w:r>
-                            <w:proofErr w:type="spellStart"/>
                             <w:r>
                               <w:rPr>
                                 <w:lang w:val="en-US"/>
@@ -8015,7 +7670,6 @@
                               </w:rPr>
                               <w:t>v</w:t>
                             </w:r>
-                            <w:proofErr w:type="spellEnd"/>
                             <w:r>
                               <w:rPr>
                                 <w:lang w:val="en-US"/>
@@ -8076,7 +7730,6 @@
                         </w:rPr>
                         <w:t xml:space="preserve">0, </w:t>
                       </w:r>
-                      <w:proofErr w:type="spellStart"/>
                       <w:r>
                         <w:rPr>
                           <w:lang w:val="en-US"/>
@@ -8089,7 +7742,6 @@
                         </w:rPr>
                         <w:t>f</w:t>
                       </w:r>
-                      <w:proofErr w:type="spellEnd"/>
                       <w:r>
                         <w:rPr>
                           <w:lang w:val="en-US"/>
@@ -8102,7 +7754,6 @@
                         </w:rPr>
                         <w:t xml:space="preserve">0.11, </w:t>
                       </w:r>
-                      <w:proofErr w:type="spellStart"/>
                       <w:r>
                         <w:rPr>
                           <w:lang w:val="en-US"/>
@@ -8115,7 +7766,6 @@
                         </w:rPr>
                         <w:t>v</w:t>
                       </w:r>
-                      <w:proofErr w:type="spellEnd"/>
                       <w:r>
                         <w:rPr>
                           <w:lang w:val="en-US"/>
@@ -8193,14 +7843,14 @@
                         </a:ln>
                         <a:extLst>
                           <a:ext uri="{909E8E84-426E-40dd-AFC4-6F175D3DCCD1}">
-                            <a14:hiddenFill xmlns="" xmlns:mo="http://schemas.microsoft.com/office/mac/office/2008/main" xmlns:mv="urn:schemas-microsoft-com:mac:vml" xmlns:o="urn:schemas-microsoft-com:office:office" xmlns:v="urn:schemas-microsoft-com:vml" xmlns:w10="urn:schemas-microsoft-com:office:word" xmlns:w="http://schemas.openxmlformats.org/wordprocessingml/2006/main" xmlns:a14="http://schemas.microsoft.com/office/drawing/2010/main">
+                            <a14:hiddenFill xmlns:a14="http://schemas.microsoft.com/office/drawing/2010/main" xmlns:w="http://schemas.openxmlformats.org/wordprocessingml/2006/main" xmlns:w10="urn:schemas-microsoft-com:office:word" xmlns:v="urn:schemas-microsoft-com:vml" xmlns:o="urn:schemas-microsoft-com:office:office" xmlns:mv="urn:schemas-microsoft-com:mac:vml" xmlns:mo="http://schemas.microsoft.com/office/mac/office/2008/main" xmlns="">
                               <a:solidFill>
                                 <a:srgbClr val="FFFFFF"/>
                               </a:solidFill>
                             </a14:hiddenFill>
                           </a:ext>
                           <a:ext uri="{91240B29-F687-4f45-9708-019B960494DF}">
-                            <a14:hiddenLine xmlns="" xmlns:mo="http://schemas.microsoft.com/office/mac/office/2008/main" xmlns:mv="urn:schemas-microsoft-com:mac:vml" xmlns:o="urn:schemas-microsoft-com:office:office" xmlns:v="urn:schemas-microsoft-com:vml" xmlns:w10="urn:schemas-microsoft-com:office:word" xmlns:w="http://schemas.openxmlformats.org/wordprocessingml/2006/main" xmlns:a14="http://schemas.microsoft.com/office/drawing/2010/main" w="9525">
+                            <a14:hiddenLine xmlns:a14="http://schemas.microsoft.com/office/drawing/2010/main" xmlns:w="http://schemas.openxmlformats.org/wordprocessingml/2006/main" xmlns:w10="urn:schemas-microsoft-com:office:word" xmlns:v="urn:schemas-microsoft-com:vml" xmlns:o="urn:schemas-microsoft-com:office:office" xmlns:mv="urn:schemas-microsoft-com:mac:vml" xmlns:mo="http://schemas.microsoft.com/office/mac/office/2008/main" xmlns="" w="9525">
                               <a:solidFill>
                                 <a:srgbClr val="000000"/>
                               </a:solidFill>
@@ -8219,14 +7869,12 @@
                                 <w:lang w:val="en-US"/>
                               </w:rPr>
                             </w:pPr>
-                            <w:proofErr w:type="spellStart"/>
                             <w:r>
                               <w:rPr>
                                 <w:lang w:val="en-US"/>
                               </w:rPr>
                               <w:t>Maxcap</w:t>
                             </w:r>
-                            <w:proofErr w:type="spellEnd"/>
                             <w:r>
                               <w:rPr>
                                 <w:lang w:val="en-US"/>
@@ -8275,14 +7923,12 @@
                           <w:lang w:val="en-US"/>
                         </w:rPr>
                       </w:pPr>
-                      <w:proofErr w:type="spellStart"/>
                       <w:r>
                         <w:rPr>
                           <w:lang w:val="en-US"/>
                         </w:rPr>
                         <w:t>Maxcap</w:t>
                       </w:r>
-                      <w:proofErr w:type="spellEnd"/>
                       <w:r>
                         <w:rPr>
                           <w:lang w:val="en-US"/>
@@ -8417,15 +8063,7 @@
         <w:rPr>
           <w:lang w:val="en-US"/>
         </w:rPr>
-        <w:t xml:space="preserve">. The </w:t>
-      </w:r>
-      <w:bookmarkStart w:id="0" w:name="_GoBack"/>
-      <w:bookmarkEnd w:id="0"/>
-      <w:r>
-        <w:rPr>
-          <w:lang w:val="en-US"/>
-        </w:rPr>
-        <w:t xml:space="preserve">planning period </w:t>
+        <w:t xml:space="preserve">. The planning period </w:t>
       </w:r>
       <w:r>
         <w:rPr>
@@ -8509,25 +8147,7 @@
         <w:rPr>
           <w:lang w:val="en-US"/>
         </w:rPr>
-        <w:t xml:space="preserve">The user needs to download the Excel data sheet and the template in addition to the GAMS model to be able to run this model. </w:t>
-      </w:r>
-      <w:r>
-        <w:rPr>
-          <w:lang w:val="en-US"/>
-        </w:rPr>
-        <w:t>This model requires the GAMS Hydra plugin to be installed.</w:t>
-      </w:r>
-      <w:r>
-        <w:rPr>
-          <w:lang w:val="en-US"/>
-        </w:rPr>
-        <w:t xml:space="preserve"> </w:t>
-      </w:r>
-      <w:r>
-        <w:rPr>
-          <w:lang w:val="en-US"/>
-        </w:rPr>
-        <w:t>User should check getting start with HM guide to download the required files and import the network.</w:t>
+        <w:t>The user needs to download the Excel data sheet and the template in addition to the GAMS model to be able to run this model. This model requires the GAMS Hydra plugin to be installed. User should check getting start with HM guide to download the required files and import the network.</w:t>
       </w:r>
     </w:p>
     <w:p>
@@ -8668,21 +8288,7 @@
         <w:rPr>
           <w:lang w:val="en-US"/>
         </w:rPr>
-        <w:t xml:space="preserve">). Additionally, the user will be required to navigate to the </w:t>
-      </w:r>
-      <w:proofErr w:type="spellStart"/>
-      <w:r>
-        <w:rPr>
-          <w:lang w:val="en-US"/>
-        </w:rPr>
-        <w:t>EBSD_tutorial.gms</w:t>
-      </w:r>
-      <w:proofErr w:type="spellEnd"/>
-      <w:r>
-        <w:rPr>
-          <w:lang w:val="en-US"/>
-        </w:rPr>
-        <w:t xml:space="preserve"> file in the gams-model entry.</w:t>
+        <w:t>). Additionally, the user will be required to navigate to the EBSD_tutorial.gms file in the gams-model entry.</w:t>
       </w:r>
     </w:p>
     <w:p>
@@ -10590,11 +10196,11 @@
           <c:showPercent val="0"/>
           <c:showBubbleSize val="0"/>
         </c:dLbls>
-        <c:axId val="-707488928"/>
-        <c:axId val="-707491648"/>
+        <c:axId val="-476267744"/>
+        <c:axId val="-476267200"/>
       </c:scatterChart>
       <c:valAx>
-        <c:axId val="-707488928"/>
+        <c:axId val="-476267744"/>
         <c:scaling>
           <c:orientation val="minMax"/>
         </c:scaling>
@@ -10622,12 +10228,12 @@
         <c:majorTickMark val="none"/>
         <c:minorTickMark val="none"/>
         <c:tickLblPos val="nextTo"/>
-        <c:crossAx val="-707491648"/>
+        <c:crossAx val="-476267200"/>
         <c:crosses val="autoZero"/>
         <c:crossBetween val="midCat"/>
       </c:valAx>
       <c:valAx>
-        <c:axId val="-707491648"/>
+        <c:axId val="-476267200"/>
         <c:scaling>
           <c:orientation val="minMax"/>
         </c:scaling>
@@ -10655,7 +10261,7 @@
         <c:majorTickMark val="none"/>
         <c:minorTickMark val="none"/>
         <c:tickLblPos val="nextTo"/>
-        <c:crossAx val="-707488928"/>
+        <c:crossAx val="-476267744"/>
         <c:crosses val="autoZero"/>
         <c:crossBetween val="midCat"/>
       </c:valAx>
@@ -10969,7 +10575,7 @@
 </file>
 
 <file path=customXml/itemProps1.xml><?xml version="1.0" encoding="utf-8"?>
-<ds:datastoreItem xmlns:ds="http://schemas.openxmlformats.org/officeDocument/2006/customXml" ds:itemID="{9C8ACC00-5B51-4898-8E78-D241A85E97FD}">
+<ds:datastoreItem xmlns:ds="http://schemas.openxmlformats.org/officeDocument/2006/customXml" ds:itemID="{35B47D55-5537-47E5-B738-F201DEC6D6DF}">
   <ds:schemaRefs>
     <ds:schemaRef ds:uri="http://schemas.openxmlformats.org/officeDocument/2006/bibliography"/>
   </ds:schemaRefs>

</xml_diff>